<commit_message>
messing with Fm, addint penalty
added a penalty on the fishing deviation to try and make it not go so crazy in recent years.

fixed the deviations to (0,1) so that it is penalzied to go to 0 isntead of estiamte huge deviations.

now it isnt fitting age comps correctly. met wiht kimberly going to try trouble shooting.
</commit_message>
<xml_diff>
--- a/writing/Methods_V1.docx
+++ b/writing/Methods_V1.docx
@@ -10,7 +10,6 @@
         </w:rPr>
       </w:pPr>
       <w:bookmarkStart w:id="0" w:name="_Toc148766638"/>
-      <w:commentRangeStart w:id="1"/>
       <w:r>
         <w:rPr>
           <w:rFonts w:ascii="Calibri Light" w:hAnsi="Calibri Light" w:cs="Calibri Light"/>
@@ -18,37 +17,6 @@
         <w:t>Methods</w:t>
       </w:r>
       <w:bookmarkEnd w:id="0"/>
-      <w:commentRangeEnd w:id="1"/>
-      <w:r>
-        <w:rPr>
-          <w:rStyle w:val="CommentReference"/>
-          <w:rFonts w:ascii="Times New Roman" w:eastAsia="Times New Roman" w:hAnsi="Times New Roman" w:cs="Times New Roman"/>
-          <w:color w:val="auto"/>
-        </w:rPr>
-        <w:commentReference w:id="1"/>
-      </w:r>
-    </w:p>
-    <w:p>
-      <w:pPr>
-        <w:rPr>
-          <w:rFonts w:ascii="Calibri Light" w:hAnsi="Calibri Light" w:cs="Calibri Light"/>
-        </w:rPr>
-      </w:pPr>
-      <w:commentRangeStart w:id="2"/>
-      <w:r>
-        <w:rPr>
-          <w:rFonts w:ascii="Calibri Light" w:hAnsi="Calibri Light" w:cs="Calibri Light"/>
-        </w:rPr>
-        <w:t xml:space="preserve">Study Species </w:t>
-      </w:r>
-      <w:commentRangeEnd w:id="2"/>
-      <w:r>
-        <w:rPr>
-          <w:rStyle w:val="CommentReference"/>
-          <w:rFonts w:ascii="Calibri Light" w:hAnsi="Calibri Light" w:cs="Calibri Light"/>
-        </w:rPr>
-        <w:commentReference w:id="2"/>
-      </w:r>
     </w:p>
     <w:p>
       <w:pPr>
@@ -109,21 +77,7 @@
         <w:rPr>
           <w:rFonts w:ascii="Calibri Light" w:hAnsi="Calibri Light" w:cs="Calibri Light"/>
         </w:rPr>
-        <w:t xml:space="preserve"> Chum (Bristol Bay, Yukon </w:t>
-      </w:r>
-      <w:proofErr w:type="gramStart"/>
-      <w:r>
-        <w:rPr>
-          <w:rFonts w:ascii="Calibri Light" w:hAnsi="Calibri Light" w:cs="Calibri Light"/>
-        </w:rPr>
-        <w:t>Summer</w:t>
-      </w:r>
-      <w:proofErr w:type="gramEnd"/>
-      <w:r>
-        <w:rPr>
-          <w:rFonts w:ascii="Calibri Light" w:hAnsi="Calibri Light" w:cs="Calibri Light"/>
-        </w:rPr>
-        <w:t xml:space="preserve"> and Kuskokwim River) and Yukon Fall Chum. </w:t>
+        <w:t xml:space="preserve"> Chum (Bristol Bay, Yukon Summer and Kuskokwim River) and Yukon Fall Chum. </w:t>
       </w:r>
     </w:p>
     <w:p>
@@ -219,16 +173,8 @@
         <w:rPr>
           <w:rFonts w:ascii="Calibri Light" w:hAnsi="Calibri Light" w:cs="Calibri Light"/>
         </w:rPr>
-        <w:t xml:space="preserve">Catch and spawner </w:t>
-      </w:r>
-      <w:proofErr w:type="gramStart"/>
-      <w:r>
-        <w:rPr>
-          <w:rFonts w:ascii="Calibri Light" w:hAnsi="Calibri Light" w:cs="Calibri Light"/>
-        </w:rPr>
-        <w:t>index</w:t>
-      </w:r>
-      <w:proofErr w:type="gramEnd"/>
+        <w:t>Catch and spawner index</w:t>
+      </w:r>
     </w:p>
     <w:p>
       <w:pPr>
@@ -638,13 +584,7 @@
         <w:rPr>
           <w:rFonts w:ascii="Calibri Light" w:hAnsi="Calibri Light" w:cs="Calibri Light"/>
         </w:rPr>
-        <w:t>juveniles</w:t>
-      </w:r>
-      <w:r>
-        <w:rPr>
-          <w:rFonts w:ascii="Calibri Light" w:hAnsi="Calibri Light" w:cs="Calibri Light"/>
-        </w:rPr>
-        <w:t xml:space="preserve">, </w:t>
+        <w:t xml:space="preserve">juveniles, </w:t>
       </w:r>
       <w:r>
         <w:rPr>
@@ -676,7 +616,43 @@
           <w:i/>
           <w:iCs/>
         </w:rPr>
+        <w:t xml:space="preserve"> j</w:t>
+      </w:r>
+      <w:r>
+        <w:rPr>
+          <w:rFonts w:ascii="Calibri Light" w:hAnsi="Calibri Light" w:cs="Calibri Light"/>
+        </w:rPr>
+        <w:t>, which we consider year 0 fish that exited the river and have spent their first summer in the marine environment</w:t>
+      </w:r>
+      <w:r>
+        <w:rPr>
+          <w:rFonts w:ascii="Calibri Light" w:hAnsi="Calibri Light" w:cs="Calibri Light"/>
+        </w:rPr>
+        <w:t xml:space="preserve">, </w:t>
+      </w:r>
+      <w:r>
+        <w:rPr>
+          <w:rFonts w:ascii="Calibri Light" w:hAnsi="Calibri Light" w:cs="Calibri Light"/>
+        </w:rPr>
+        <w:t xml:space="preserve">depended upon the abundance of </w:t>
+      </w:r>
+      <w:r>
+        <w:rPr>
+          <w:rFonts w:ascii="Calibri Light" w:hAnsi="Calibri Light" w:cs="Calibri Light"/>
+        </w:rPr>
+        <w:t>eggs that were spawned</w:t>
+      </w:r>
+      <w:r>
+        <w:rPr>
+          <w:rFonts w:ascii="Calibri Light" w:hAnsi="Calibri Light" w:cs="Calibri Light"/>
+        </w:rPr>
         <w:t xml:space="preserve"> </w:t>
+      </w:r>
+      <w:r>
+        <w:rPr>
+          <w:rFonts w:ascii="Calibri Light" w:hAnsi="Calibri Light" w:cs="Calibri Light"/>
+        </w:rPr>
+        <w:t xml:space="preserve">in brood year, </w:t>
       </w:r>
       <w:r>
         <w:rPr>
@@ -684,75 +660,13 @@
           <w:i/>
           <w:iCs/>
         </w:rPr>
-        <w:t>j</w:t>
-      </w:r>
-      <w:r>
-        <w:rPr>
-          <w:rFonts w:ascii="Calibri Light" w:hAnsi="Calibri Light" w:cs="Calibri Light"/>
-        </w:rPr>
-        <w:t xml:space="preserve">, </w:t>
-      </w:r>
-      <w:r>
-        <w:rPr>
-          <w:rFonts w:ascii="Calibri Light" w:hAnsi="Calibri Light" w:cs="Calibri Light"/>
-        </w:rPr>
-        <w:t>which we consider year 0 fish that exited the river and have spent their first summer in the marine environment</w:t>
-      </w:r>
-      <w:r>
-        <w:rPr>
-          <w:rFonts w:ascii="Calibri Light" w:hAnsi="Calibri Light" w:cs="Calibri Light"/>
-        </w:rPr>
-        <w:t xml:space="preserve">, </w:t>
-      </w:r>
-      <w:r>
-        <w:rPr>
-          <w:rFonts w:ascii="Calibri Light" w:hAnsi="Calibri Light" w:cs="Calibri Light"/>
-        </w:rPr>
-        <w:t xml:space="preserve">depended upon the abundance of </w:t>
-      </w:r>
-      <w:r>
-        <w:rPr>
-          <w:rFonts w:ascii="Calibri Light" w:hAnsi="Calibri Light" w:cs="Calibri Light"/>
-        </w:rPr>
-        <w:t>eggs that were spawned</w:t>
-      </w:r>
-      <w:r>
-        <w:rPr>
-          <w:rFonts w:ascii="Calibri Light" w:hAnsi="Calibri Light" w:cs="Calibri Light"/>
-        </w:rPr>
-        <w:t xml:space="preserve"> </w:t>
-      </w:r>
-      <w:r>
-        <w:rPr>
-          <w:rFonts w:ascii="Calibri Light" w:hAnsi="Calibri Light" w:cs="Calibri Light"/>
-        </w:rPr>
-        <w:t xml:space="preserve">in </w:t>
-      </w:r>
-      <w:r>
-        <w:rPr>
-          <w:rFonts w:ascii="Calibri Light" w:hAnsi="Calibri Light" w:cs="Calibri Light"/>
-        </w:rPr>
-        <w:t xml:space="preserve">brood year, </w:t>
-      </w:r>
-      <w:r>
-        <w:rPr>
-          <w:rFonts w:ascii="Calibri Light" w:hAnsi="Calibri Light" w:cs="Calibri Light"/>
-          <w:i/>
-          <w:iCs/>
-        </w:rPr>
         <w:t>t</w:t>
       </w:r>
       <w:r>
         <w:rPr>
           <w:rFonts w:ascii="Calibri Light" w:hAnsi="Calibri Light" w:cs="Calibri Light"/>
         </w:rPr>
-        <w:t xml:space="preserve">, </w:t>
-      </w:r>
-      <w:r>
-        <w:rPr>
-          <w:rFonts w:ascii="Calibri Light" w:hAnsi="Calibri Light" w:cs="Calibri Light"/>
-        </w:rPr>
-        <w:t xml:space="preserve">and the </w:t>
+        <w:t xml:space="preserve">, and the </w:t>
       </w:r>
       <w:r>
         <w:rPr>
@@ -764,13 +678,7 @@
         <w:rPr>
           <w:rFonts w:ascii="Calibri Light" w:hAnsi="Calibri Light" w:cs="Calibri Light"/>
         </w:rPr>
-        <w:t xml:space="preserve"> from eggs to ocean juveniles</w:t>
-      </w:r>
-      <w:r>
-        <w:rPr>
-          <w:rFonts w:ascii="Calibri Light" w:hAnsi="Calibri Light" w:cs="Calibri Light"/>
-        </w:rPr>
-        <w:t xml:space="preserve">, </w:t>
+        <w:t xml:space="preserve"> from eggs to ocean juveniles, </w:t>
       </w:r>
       <m:oMath>
         <m:r>
@@ -1445,7 +1353,7 @@
         <w:rPr>
           <w:rFonts w:ascii="Calibri Light" w:hAnsi="Calibri Light" w:cs="Calibri Light"/>
         </w:rPr>
-        <w:t xml:space="preserve">)  and estimated using an inverse logit function of basal productivity, </w:t>
+        <w:t xml:space="preserve">) using an inverse logit function of basal productivity, </w:t>
       </w:r>
       <m:oMath>
         <m:sSub>
@@ -1484,16 +1392,22 @@
         <w:rPr>
           <w:rFonts w:ascii="Calibri Light" w:hAnsi="Calibri Light" w:cs="Calibri Light"/>
         </w:rPr>
-        <w:t xml:space="preserve">, which is the mean survival rate at low density across the time series and the covariate </w:t>
-      </w:r>
-      <w:proofErr w:type="gramStart"/>
-      <w:r>
-        <w:rPr>
-          <w:rFonts w:ascii="Calibri Light" w:hAnsi="Calibri Light" w:cs="Calibri Light"/>
-        </w:rPr>
-        <w:t>effects</w:t>
-      </w:r>
-      <w:proofErr w:type="gramEnd"/>
+        <w:t>, which is the mean survival rate at low density across the time series and the covariate effects</w:t>
+      </w:r>
+      <w:r>
+        <w:rPr>
+          <w:rFonts w:ascii="Calibri Light" w:hAnsi="Calibri Light" w:cs="Calibri Light"/>
+        </w:rPr>
+        <w:t xml:space="preserve">. </w:t>
+      </w:r>
+    </w:p>
+    <w:p>
+      <w:pPr>
+        <w:ind w:firstLine="360"/>
+        <w:rPr>
+          <w:rFonts w:ascii="Calibri Light" w:hAnsi="Calibri Light" w:cs="Calibri Light"/>
+        </w:rPr>
+      </w:pPr>
       <w:r>
         <w:rPr>
           <w:rFonts w:ascii="Calibri Light" w:hAnsi="Calibri Light" w:cs="Calibri Light"/>
@@ -1808,13 +1722,6 @@
     </w:p>
     <w:p>
       <w:pPr>
-        <w:rPr>
-          <w:rFonts w:ascii="Calibri Light" w:hAnsi="Calibri Light" w:cs="Calibri Light"/>
-        </w:rPr>
-      </w:pPr>
-    </w:p>
-    <w:p>
-      <w:pPr>
         <w:pStyle w:val="NormalWeb"/>
         <w:spacing w:before="0" w:beforeAutospacing="0" w:after="0" w:afterAutospacing="0"/>
         <w:ind w:firstLine="360"/>
@@ -1826,7 +1733,25 @@
         <w:rPr>
           <w:rFonts w:ascii="Calibri Light" w:hAnsi="Calibri Light" w:cs="Calibri Light"/>
         </w:rPr>
-        <w:t xml:space="preserve">Where covariate </w:t>
+        <w:t>Here,</w:t>
+      </w:r>
+      <w:r>
+        <w:rPr>
+          <w:rFonts w:ascii="Calibri Light" w:hAnsi="Calibri Light" w:cs="Calibri Light"/>
+        </w:rPr>
+        <w:t xml:space="preserve"> </w:t>
+      </w:r>
+      <w:r>
+        <w:rPr>
+          <w:rFonts w:ascii="Calibri Light" w:hAnsi="Calibri Light" w:cs="Calibri Light"/>
+        </w:rPr>
+        <w:t>a matrix of covariate values</w:t>
+      </w:r>
+      <w:r>
+        <w:rPr>
+          <w:rFonts w:ascii="Calibri Light" w:hAnsi="Calibri Light" w:cs="Calibri Light"/>
+        </w:rPr>
+        <w:t xml:space="preserve"> </w:t>
       </w:r>
       <w:r>
         <w:rPr>
@@ -1839,8 +1764,38 @@
       <w:r>
         <w:rPr>
           <w:rFonts w:ascii="Calibri Light" w:hAnsi="Calibri Light" w:cs="Calibri Light"/>
-        </w:rPr>
-        <w:t xml:space="preserve"> values at time </w:t>
+          <w:i/>
+          <w:iCs/>
+        </w:rPr>
+        <w:t>,</w:t>
+      </w:r>
+      <w:r>
+        <w:rPr>
+          <w:rFonts w:ascii="Calibri Light" w:hAnsi="Calibri Light" w:cs="Calibri Light"/>
+          <w:i/>
+          <w:iCs/>
+        </w:rPr>
+        <w:t xml:space="preserve"> </w:t>
+      </w:r>
+      <w:r>
+        <w:rPr>
+          <w:rFonts w:ascii="Calibri Light" w:hAnsi="Calibri Light" w:cs="Calibri Light"/>
+        </w:rPr>
+        <w:t>at</w:t>
+      </w:r>
+      <w:r>
+        <w:rPr>
+          <w:rFonts w:ascii="Calibri Light" w:hAnsi="Calibri Light" w:cs="Calibri Light"/>
+          <w:i/>
+          <w:iCs/>
+        </w:rPr>
+        <w:t xml:space="preserve"> </w:t>
+      </w:r>
+      <w:r>
+        <w:rPr>
+          <w:rFonts w:ascii="Calibri Light" w:hAnsi="Calibri Light" w:cs="Calibri Light"/>
+        </w:rPr>
+        <w:t xml:space="preserve">time </w:t>
       </w:r>
       <w:r>
         <w:rPr>
@@ -1867,16 +1822,7 @@
               <w:rPr>
                 <w:rFonts w:ascii="Cambria Math" w:hAnsi="Cambria Math" w:cs="Calibri Light"/>
               </w:rPr>
-              <m:t>(</m:t>
-            </m:r>
-            <m:r>
-              <m:rPr>
-                <m:sty m:val="p"/>
-              </m:rPr>
-              <w:rPr>
-                <w:rFonts w:ascii="Cambria Math" w:hAnsi="Cambria Math" w:cs="Calibri Light"/>
-              </w:rPr>
-              <m:t>X</m:t>
+              <m:t>(X</m:t>
             </m:r>
           </m:e>
           <m:sub>
@@ -1960,7 +1906,19 @@
         <w:rPr>
           <w:rFonts w:ascii="Calibri Light" w:hAnsi="Calibri Light" w:cs="Calibri Light"/>
         </w:rPr>
-        <w:t xml:space="preserve"> which describe the relative influence on population specific survival rates. </w:t>
+        <w:t xml:space="preserve"> which describe the relative influence </w:t>
+      </w:r>
+      <w:r>
+        <w:rPr>
+          <w:rFonts w:ascii="Calibri Light" w:hAnsi="Calibri Light" w:cs="Calibri Light"/>
+        </w:rPr>
+        <w:t>of each covariate on</w:t>
+      </w:r>
+      <w:r>
+        <w:rPr>
+          <w:rFonts w:ascii="Calibri Light" w:hAnsi="Calibri Light" w:cs="Calibri Light"/>
+        </w:rPr>
+        <w:t xml:space="preserve"> population specific survival rates. </w:t>
       </w:r>
     </w:p>
     <w:p>
@@ -1972,6 +1930,222 @@
           <w:rFonts w:ascii="Calibri Light" w:hAnsi="Calibri Light" w:cs="Calibri Light"/>
         </w:rPr>
       </w:pPr>
+      <w:r>
+        <w:rPr>
+          <w:rFonts w:ascii="Calibri Light" w:hAnsi="Calibri Light" w:cs="Calibri Light"/>
+        </w:rPr>
+        <w:t xml:space="preserve">Yukon river summer and fall chum were modeled in </w:t>
+      </w:r>
+      <w:r>
+        <w:rPr>
+          <w:rFonts w:ascii="Calibri Light" w:hAnsi="Calibri Light" w:cs="Calibri Light"/>
+        </w:rPr>
+        <w:t>five</w:t>
+      </w:r>
+      <w:r>
+        <w:rPr>
+          <w:rFonts w:ascii="Calibri Light" w:hAnsi="Calibri Light" w:cs="Calibri Light"/>
+        </w:rPr>
+        <w:t xml:space="preserve"> life</w:t>
+      </w:r>
+      <w:r>
+        <w:rPr>
+          <w:rFonts w:ascii="Calibri Light" w:hAnsi="Calibri Light" w:cs="Calibri Light"/>
+        </w:rPr>
+        <w:t xml:space="preserve"> </w:t>
+      </w:r>
+      <w:r>
+        <w:rPr>
+          <w:rFonts w:ascii="Calibri Light" w:hAnsi="Calibri Light" w:cs="Calibri Light"/>
+        </w:rPr>
+        <w:t xml:space="preserve">stages: 1) “juvenile” which tracks individuals from eggs to when they are at the end of their first summer in the marine </w:t>
+      </w:r>
+      <w:r>
+        <w:rPr>
+          <w:rFonts w:ascii="Calibri Light" w:hAnsi="Calibri Light" w:cs="Calibri Light"/>
+        </w:rPr>
+        <w:t>environment</w:t>
+      </w:r>
+      <w:r>
+        <w:rPr>
+          <w:rFonts w:ascii="Calibri Light" w:hAnsi="Calibri Light" w:cs="Calibri Light"/>
+        </w:rPr>
+        <w:t xml:space="preserve"> 2) </w:t>
+      </w:r>
+      <w:r>
+        <w:rPr>
+          <w:rFonts w:ascii="Calibri Light" w:hAnsi="Calibri Light" w:cs="Calibri Light"/>
+        </w:rPr>
+        <w:t>“ocean”, which tracks individuals by age class and applies an age specific natural mortality, 3) “</w:t>
+      </w:r>
+      <w:r>
+        <w:rPr>
+          <w:rFonts w:ascii="Calibri Light" w:hAnsi="Calibri Light" w:cs="Calibri Light"/>
+        </w:rPr>
+        <w:t>returns</w:t>
+      </w:r>
+      <w:r>
+        <w:rPr>
+          <w:rFonts w:ascii="Calibri Light" w:hAnsi="Calibri Light" w:cs="Calibri Light"/>
+        </w:rPr>
+        <w:t>”</w:t>
+      </w:r>
+      <w:r>
+        <w:rPr>
+          <w:rFonts w:ascii="Calibri Light" w:hAnsi="Calibri Light" w:cs="Calibri Light"/>
+        </w:rPr>
+        <w:t xml:space="preserve">, which tracks </w:t>
+      </w:r>
+      <w:r>
+        <w:rPr>
+          <w:rFonts w:ascii="Calibri Light" w:hAnsi="Calibri Light" w:cs="Calibri Light"/>
+        </w:rPr>
+        <w:t xml:space="preserve">individuals that survived the marine environment and are returning to the river mouths, this stage considers instantaneous fishing mortality and removes individuals </w:t>
+      </w:r>
+      <w:r>
+        <w:rPr>
+          <w:rFonts w:ascii="Calibri Light" w:hAnsi="Calibri Light" w:cs="Calibri Light"/>
+        </w:rPr>
+        <w:t>when they are intercepted in terminal commercial and subsistence fisheries,</w:t>
+      </w:r>
+      <w:r>
+        <w:rPr>
+          <w:rFonts w:ascii="Calibri Light" w:hAnsi="Calibri Light" w:cs="Calibri Light"/>
+        </w:rPr>
+        <w:t xml:space="preserve"> 4</w:t>
+      </w:r>
+      <w:r>
+        <w:rPr>
+          <w:rFonts w:ascii="Calibri Light" w:hAnsi="Calibri Light" w:cs="Calibri Light"/>
+        </w:rPr>
+        <w:t xml:space="preserve">) </w:t>
+      </w:r>
+      <w:r>
+        <w:rPr>
+          <w:rFonts w:ascii="Calibri Light" w:hAnsi="Calibri Light" w:cs="Calibri Light"/>
+        </w:rPr>
+        <w:t>“</w:t>
+      </w:r>
+      <w:r>
+        <w:rPr>
+          <w:rFonts w:ascii="Calibri Light" w:hAnsi="Calibri Light" w:cs="Calibri Light"/>
+        </w:rPr>
+        <w:t>spawners</w:t>
+      </w:r>
+      <w:r>
+        <w:rPr>
+          <w:rFonts w:ascii="Calibri Light" w:hAnsi="Calibri Light" w:cs="Calibri Light"/>
+        </w:rPr>
+        <w:t>”</w:t>
+      </w:r>
+      <w:r>
+        <w:rPr>
+          <w:rFonts w:ascii="Calibri Light" w:hAnsi="Calibri Light" w:cs="Calibri Light"/>
+        </w:rPr>
+        <w:t xml:space="preserve">, which consider the amount of fish that return back to the spawning grounds and </w:t>
+      </w:r>
+      <w:r>
+        <w:rPr>
+          <w:rFonts w:ascii="Calibri Light" w:hAnsi="Calibri Light" w:cs="Calibri Light"/>
+        </w:rPr>
+        <w:t>5</w:t>
+      </w:r>
+      <w:r>
+        <w:rPr>
+          <w:rFonts w:ascii="Calibri Light" w:hAnsi="Calibri Light" w:cs="Calibri Light"/>
+        </w:rPr>
+        <w:t xml:space="preserve">) </w:t>
+      </w:r>
+      <w:r>
+        <w:rPr>
+          <w:rFonts w:ascii="Calibri Light" w:hAnsi="Calibri Light" w:cs="Calibri Light"/>
+        </w:rPr>
+        <w:t>“</w:t>
+      </w:r>
+      <w:r>
+        <w:rPr>
+          <w:rFonts w:ascii="Calibri Light" w:hAnsi="Calibri Light" w:cs="Calibri Light"/>
+        </w:rPr>
+        <w:t>eggs</w:t>
+      </w:r>
+      <w:r>
+        <w:rPr>
+          <w:rFonts w:ascii="Calibri Light" w:hAnsi="Calibri Light" w:cs="Calibri Light"/>
+        </w:rPr>
+        <w:t>”</w:t>
+      </w:r>
+      <w:r>
+        <w:rPr>
+          <w:rFonts w:ascii="Calibri Light" w:hAnsi="Calibri Light" w:cs="Calibri Light"/>
+        </w:rPr>
+        <w:t>, the amount of eggs produced by spawners</w:t>
+      </w:r>
+      <w:r>
+        <w:rPr>
+          <w:rFonts w:ascii="Calibri Light" w:hAnsi="Calibri Light" w:cs="Calibri Light"/>
+        </w:rPr>
+        <w:t xml:space="preserve">. </w:t>
+      </w:r>
+      <w:r>
+        <w:rPr>
+          <w:rFonts w:ascii="Calibri Light" w:hAnsi="Calibri Light" w:cs="Calibri Light"/>
+        </w:rPr>
+        <w:t xml:space="preserve">Chum salmon abundance was tracked forward in time based on the stage associated </w:t>
+      </w:r>
+      <w:r>
+        <w:rPr>
+          <w:rFonts w:ascii="Calibri Light" w:hAnsi="Calibri Light" w:cs="Calibri Light"/>
+        </w:rPr>
+        <w:t>survival</w:t>
+      </w:r>
+      <w:r>
+        <w:rPr>
+          <w:rFonts w:ascii="Calibri Light" w:hAnsi="Calibri Light" w:cs="Calibri Light"/>
+        </w:rPr>
+        <w:t xml:space="preserve"> rate (Eq XX and XX) for both juvenile and ocean stages. We estimated survival for juvenile fish </w:t>
+      </w:r>
+      <w:r>
+        <w:rPr>
+          <w:rFonts w:ascii="Calibri Light" w:hAnsi="Calibri Light" w:cs="Calibri Light"/>
+        </w:rPr>
+        <w:t xml:space="preserve">freshwater stage and </w:t>
+      </w:r>
+      <w:r>
+        <w:rPr>
+          <w:rFonts w:ascii="Calibri Light" w:hAnsi="Calibri Light" w:cs="Calibri Light"/>
+        </w:rPr>
+        <w:t>first summer at sea</w:t>
+      </w:r>
+      <w:r>
+        <w:rPr>
+          <w:rFonts w:ascii="Calibri Light" w:hAnsi="Calibri Light" w:cs="Calibri Light"/>
+        </w:rPr>
+        <w:t>, in addition to their first winter at sea, and fix</w:t>
+      </w:r>
+      <w:r>
+        <w:rPr>
+          <w:rFonts w:ascii="Calibri Light" w:hAnsi="Calibri Light" w:cs="Calibri Light"/>
+        </w:rPr>
+        <w:t>ed</w:t>
+      </w:r>
+      <w:r>
+        <w:rPr>
+          <w:rFonts w:ascii="Calibri Light" w:hAnsi="Calibri Light" w:cs="Calibri Light"/>
+        </w:rPr>
+        <w:t xml:space="preserve"> the marine survival at 0.06 for ages 3-5</w:t>
+      </w:r>
+      <w:r>
+        <w:rPr>
+          <w:rFonts w:ascii="Calibri Light" w:hAnsi="Calibri Light" w:cs="Calibri Light"/>
+        </w:rPr>
+        <w:t xml:space="preserve"> (CITE beamish book)</w:t>
+      </w:r>
+      <w:r>
+        <w:rPr>
+          <w:rFonts w:ascii="Calibri Light" w:hAnsi="Calibri Light" w:cs="Calibri Light"/>
+        </w:rPr>
+        <w:t xml:space="preserve">. </w:t>
+      </w:r>
     </w:p>
     <w:p>
       <w:pPr>
@@ -1980,8 +2154,259 @@
         <w:ind w:firstLine="360"/>
         <w:rPr>
           <w:rFonts w:ascii="Calibri Light" w:hAnsi="Calibri Light" w:cs="Calibri Light"/>
+        </w:rPr>
+      </w:pPr>
+      <w:r>
+        <w:rPr>
+          <w:rFonts w:ascii="Calibri Light" w:hAnsi="Calibri Light" w:cs="Calibri Light"/>
+        </w:rPr>
+        <w:t>Returning fish</w:t>
+      </w:r>
+      <w:r>
+        <w:rPr>
+          <w:rFonts w:ascii="Calibri Light" w:hAnsi="Calibri Light" w:cs="Calibri Light"/>
+        </w:rPr>
+        <w:t>,</w:t>
+      </w:r>
+      <w:r>
+        <w:rPr>
+          <w:rFonts w:ascii="Calibri Light" w:hAnsi="Calibri Light" w:cs="Calibri Light"/>
+        </w:rPr>
+        <w:t xml:space="preserve"> </w:t>
+      </w:r>
+      <w:proofErr w:type="spellStart"/>
+      <w:r>
+        <w:rPr>
+          <w:rFonts w:ascii="Calibri Light" w:hAnsi="Calibri Light" w:cs="Calibri Light"/>
+        </w:rPr>
+        <w:t>N</w:t>
+      </w:r>
+      <w:r>
+        <w:rPr>
+          <w:rFonts w:ascii="Calibri Light" w:hAnsi="Calibri Light" w:cs="Calibri Light"/>
+          <w:vertAlign w:val="subscript"/>
+        </w:rPr>
+        <w:t>t,n</w:t>
+      </w:r>
+      <w:proofErr w:type="spellEnd"/>
+      <w:r>
+        <w:rPr>
+          <w:rFonts w:ascii="Calibri Light" w:hAnsi="Calibri Light" w:cs="Calibri Light"/>
+          <w:vertAlign w:val="subscript"/>
+        </w:rPr>
+        <w:t>=</w:t>
+      </w:r>
+      <w:proofErr w:type="spellStart"/>
+      <w:r>
+        <w:rPr>
+          <w:rFonts w:ascii="Calibri Light" w:hAnsi="Calibri Light" w:cs="Calibri Light"/>
+          <w:vertAlign w:val="subscript"/>
+        </w:rPr>
+        <w:t>recruit,s</w:t>
+      </w:r>
+      <w:proofErr w:type="spellEnd"/>
+      <w:r>
+        <w:rPr>
+          <w:rFonts w:ascii="Calibri Light" w:hAnsi="Calibri Light" w:cs="Calibri Light"/>
+        </w:rPr>
+        <w:t xml:space="preserve">, </w:t>
+      </w:r>
+      <w:r>
+        <w:rPr>
+          <w:rFonts w:ascii="Calibri Light" w:hAnsi="Calibri Light" w:cs="Calibri Light"/>
+        </w:rPr>
+        <w:t xml:space="preserve">were </w:t>
+      </w:r>
+      <w:r>
+        <w:rPr>
+          <w:rFonts w:ascii="Calibri Light" w:hAnsi="Calibri Light" w:cs="Calibri Light"/>
+        </w:rPr>
+        <w:t>subject to terminal harvest</w:t>
+      </w:r>
+      <w:r>
+        <w:rPr>
+          <w:rFonts w:ascii="Calibri Light" w:hAnsi="Calibri Light" w:cs="Calibri Light"/>
+        </w:rPr>
+        <w:t>.</w:t>
+      </w:r>
+    </w:p>
+    <w:p>
+      <w:pPr>
+        <w:ind w:left="2880" w:firstLine="720"/>
+        <w:rPr>
+          <w:rFonts w:ascii="Calibri Light" w:hAnsi="Calibri Light" w:cs="Calibri Light"/>
+          <w:vertAlign w:val="subscript"/>
+        </w:rPr>
+      </w:pPr>
+      <w:proofErr w:type="spellStart"/>
+      <w:r>
+        <w:rPr>
+          <w:rFonts w:ascii="Calibri Light" w:hAnsi="Calibri Light" w:cs="Calibri Light"/>
+        </w:rPr>
+        <w:t>N</w:t>
+      </w:r>
+      <w:r>
+        <w:rPr>
+          <w:rFonts w:ascii="Calibri Light" w:hAnsi="Calibri Light" w:cs="Calibri Light"/>
+          <w:vertAlign w:val="subscript"/>
+        </w:rPr>
+        <w:t>t,n</w:t>
+      </w:r>
+      <w:proofErr w:type="spellEnd"/>
+      <w:r>
+        <w:rPr>
+          <w:rFonts w:ascii="Calibri Light" w:hAnsi="Calibri Light" w:cs="Calibri Light"/>
+          <w:vertAlign w:val="subscript"/>
+        </w:rPr>
+        <w:t>=</w:t>
+      </w:r>
+      <w:proofErr w:type="spellStart"/>
+      <w:r>
+        <w:rPr>
+          <w:rFonts w:ascii="Calibri Light" w:hAnsi="Calibri Light" w:cs="Calibri Light"/>
+          <w:vertAlign w:val="subscript"/>
+        </w:rPr>
+        <w:t>catch,s</w:t>
+      </w:r>
+      <w:proofErr w:type="spellEnd"/>
+      <w:r>
+        <w:rPr>
+          <w:rFonts w:ascii="Calibri Light" w:hAnsi="Calibri Light" w:cs="Calibri Light"/>
+        </w:rPr>
+        <w:t>=</w:t>
+      </w:r>
+      <w:r>
+        <w:rPr>
+          <w:rFonts w:ascii="Cambria Math" w:hAnsi="Cambria Math" w:cs="Calibri Light"/>
           <w:i/>
-          <w:iCs/>
+        </w:rPr>
+        <w:t xml:space="preserve"> </w:t>
+      </w:r>
+      <w:proofErr w:type="spellStart"/>
+      <w:r>
+        <w:rPr>
+          <w:rFonts w:ascii="Calibri Light" w:hAnsi="Calibri Light" w:cs="Calibri Light"/>
+        </w:rPr>
+        <w:t>N</w:t>
+      </w:r>
+      <w:r>
+        <w:rPr>
+          <w:rFonts w:ascii="Calibri Light" w:hAnsi="Calibri Light" w:cs="Calibri Light"/>
+          <w:vertAlign w:val="subscript"/>
+        </w:rPr>
+        <w:t>t,n</w:t>
+      </w:r>
+      <w:proofErr w:type="spellEnd"/>
+      <w:r>
+        <w:rPr>
+          <w:rFonts w:ascii="Calibri Light" w:hAnsi="Calibri Light" w:cs="Calibri Light"/>
+          <w:vertAlign w:val="subscript"/>
+        </w:rPr>
+        <w:t>=</w:t>
+      </w:r>
+      <w:proofErr w:type="spellStart"/>
+      <w:r>
+        <w:rPr>
+          <w:rFonts w:ascii="Calibri Light" w:hAnsi="Calibri Light" w:cs="Calibri Light"/>
+          <w:vertAlign w:val="subscript"/>
+        </w:rPr>
+        <w:t>recruit,s</w:t>
+      </w:r>
+      <w:proofErr w:type="spellEnd"/>
+      <w:r>
+        <w:rPr>
+          <w:rFonts w:ascii="Calibri Light" w:hAnsi="Calibri Light" w:cs="Calibri Light"/>
+          <w:vertAlign w:val="subscript"/>
+        </w:rPr>
+        <w:t xml:space="preserve"> </w:t>
+      </w:r>
+      <w:r>
+        <w:rPr>
+          <w:rFonts w:ascii="Calibri Light" w:hAnsi="Calibri Light" w:cs="Calibri Light"/>
+        </w:rPr>
+        <w:t>*(</w:t>
+      </w:r>
+      <m:oMath>
+        <m:r>
+          <w:rPr>
+            <w:rFonts w:ascii="Cambria Math" w:hAnsi="Cambria Math" w:cs="Calibri Light"/>
+            <w:vertAlign w:val="subscript"/>
+          </w:rPr>
+          <m:t>1-</m:t>
+        </m:r>
+        <m:sSup>
+          <m:sSupPr>
+            <m:ctrlPr>
+              <w:rPr>
+                <w:rFonts w:ascii="Cambria Math" w:hAnsi="Cambria Math" w:cs="Calibri Light"/>
+                <w:i/>
+                <w:vertAlign w:val="subscript"/>
+              </w:rPr>
+            </m:ctrlPr>
+          </m:sSupPr>
+          <m:e>
+            <m:r>
+              <w:rPr>
+                <w:rFonts w:ascii="Cambria Math" w:hAnsi="Cambria Math" w:cs="Calibri Light"/>
+                <w:vertAlign w:val="subscript"/>
+              </w:rPr>
+              <m:t>e</m:t>
+            </m:r>
+          </m:e>
+          <m:sup>
+            <m:r>
+              <w:rPr>
+                <w:rFonts w:ascii="Cambria Math" w:hAnsi="Cambria Math" w:cs="Calibri Light"/>
+                <w:vertAlign w:val="subscript"/>
+              </w:rPr>
+              <m:t>-</m:t>
+            </m:r>
+            <m:sSub>
+              <m:sSubPr>
+                <m:ctrlPr>
+                  <w:rPr>
+                    <w:rFonts w:ascii="Cambria Math" w:hAnsi="Cambria Math" w:cs="Calibri Light"/>
+                    <w:i/>
+                    <w:vertAlign w:val="subscript"/>
+                  </w:rPr>
+                </m:ctrlPr>
+              </m:sSubPr>
+              <m:e>
+                <m:r>
+                  <w:rPr>
+                    <w:rFonts w:ascii="Cambria Math" w:hAnsi="Cambria Math" w:cs="Calibri Light"/>
+                    <w:vertAlign w:val="subscript"/>
+                  </w:rPr>
+                  <m:t>F</m:t>
+                </m:r>
+              </m:e>
+              <m:sub>
+                <m:r>
+                  <w:rPr>
+                    <w:rFonts w:ascii="Cambria Math" w:hAnsi="Cambria Math" w:cs="Calibri Light"/>
+                    <w:vertAlign w:val="subscript"/>
+                  </w:rPr>
+                  <m:t>t+a</m:t>
+                </m:r>
+              </m:sub>
+            </m:sSub>
+          </m:sup>
+        </m:sSup>
+        <m:r>
+          <w:rPr>
+            <w:rFonts w:ascii="Cambria Math" w:hAnsi="Cambria Math" w:cs="Calibri Light"/>
+            <w:vertAlign w:val="subscript"/>
+          </w:rPr>
+          <m:t>)</m:t>
+        </m:r>
+      </m:oMath>
+    </w:p>
+    <w:p>
+      <w:pPr>
+        <w:ind w:left="2880" w:firstLine="720"/>
+        <w:rPr>
+          <w:rFonts w:ascii="Calibri Light" w:hAnsi="Calibri Light" w:cs="Calibri Light"/>
+          <w:vertAlign w:val="subscript"/>
         </w:rPr>
       </w:pPr>
     </w:p>
@@ -1998,73 +2423,841 @@
         <w:rPr>
           <w:rFonts w:ascii="Calibri Light" w:hAnsi="Calibri Light" w:cs="Calibri Light"/>
         </w:rPr>
-        <w:t xml:space="preserve">I propose to develop a truncated life-cycle model based on a </w:t>
+        <w:t>W</w:t>
+      </w:r>
+      <w:r>
+        <w:rPr>
+          <w:rFonts w:ascii="Calibri Light" w:hAnsi="Calibri Light" w:cs="Calibri Light"/>
+        </w:rPr>
+        <w:t>e estimated annual fishing mortality rates</w:t>
+      </w:r>
+      <w:r>
+        <w:rPr>
+          <w:rFonts w:ascii="Calibri Light" w:hAnsi="Calibri Light" w:cs="Calibri Light"/>
+        </w:rPr>
+        <w:t xml:space="preserve">, </w:t>
+      </w:r>
+      <m:oMath>
+        <m:sSub>
+          <m:sSubPr>
+            <m:ctrlPr>
+              <w:rPr>
+                <w:rFonts w:ascii="Cambria Math" w:hAnsi="Cambria Math" w:cs="Calibri Light"/>
+                <w:i/>
+                <w:vertAlign w:val="subscript"/>
+              </w:rPr>
+            </m:ctrlPr>
+          </m:sSubPr>
+          <m:e>
+            <m:r>
+              <w:rPr>
+                <w:rFonts w:ascii="Cambria Math" w:hAnsi="Cambria Math" w:cs="Calibri Light"/>
+                <w:vertAlign w:val="subscript"/>
+              </w:rPr>
+              <m:t>F</m:t>
+            </m:r>
+          </m:e>
+          <m:sub>
+            <m:r>
+              <w:rPr>
+                <w:rFonts w:ascii="Cambria Math" w:hAnsi="Cambria Math" w:cs="Calibri Light"/>
+                <w:vertAlign w:val="subscript"/>
+              </w:rPr>
+              <m:t>t+a</m:t>
+            </m:r>
+          </m:sub>
+        </m:sSub>
+      </m:oMath>
+      <w:r>
+        <w:rPr>
+          <w:rFonts w:ascii="Calibri Light" w:hAnsi="Calibri Light" w:cs="Calibri Light"/>
+          <w:vertAlign w:val="subscript"/>
+        </w:rPr>
+        <w:t>,</w:t>
+      </w:r>
+      <w:r>
+        <w:rPr>
+          <w:rFonts w:ascii="Calibri Light" w:hAnsi="Calibri Light" w:cs="Calibri Light"/>
+        </w:rPr>
+        <w:t xml:space="preserve"> to calculate harvest, </w:t>
+      </w:r>
+      <w:r>
+        <w:rPr>
+          <w:rFonts w:ascii="Calibri Light" w:hAnsi="Calibri Light" w:cs="Calibri Light"/>
+        </w:rPr>
+        <w:t xml:space="preserve">to allow ample flexibility in annual fishing mortality, we </w:t>
+      </w:r>
+      <w:r>
+        <w:rPr>
+          <w:rFonts w:ascii="Calibri Light" w:hAnsi="Calibri Light" w:cs="Calibri Light"/>
+        </w:rPr>
+        <w:t>estimated</w:t>
+      </w:r>
+      <w:r>
+        <w:rPr>
+          <w:rFonts w:ascii="Calibri Light" w:hAnsi="Calibri Light" w:cs="Calibri Light"/>
+        </w:rPr>
+        <w:t xml:space="preserve"> mean fishing mortality </w:t>
+      </w:r>
+      <m:oMath>
+        <m:r>
+          <w:rPr>
+            <w:rFonts w:ascii="Cambria Math" w:hAnsi="Cambria Math" w:cs="Calibri Light"/>
+            <w:vertAlign w:val="subscript"/>
+          </w:rPr>
+          <m:t>μ</m:t>
+        </m:r>
+      </m:oMath>
+      <w:r>
+        <w:rPr>
+          <w:rFonts w:ascii="Calibri Light" w:hAnsi="Calibri Light" w:cs="Calibri Light"/>
+        </w:rPr>
+        <w:t xml:space="preserve">  </w:t>
+      </w:r>
+      <w:r>
+        <w:rPr>
+          <w:rFonts w:ascii="Calibri Light" w:hAnsi="Calibri Light" w:cs="Calibri Light"/>
+        </w:rPr>
+        <w:t xml:space="preserve">and process deviations around the mean, </w:t>
+      </w:r>
+      <m:oMath>
+        <m:r>
+          <w:rPr>
+            <w:rFonts w:ascii="Cambria Math" w:hAnsi="Cambria Math" w:cs="Calibri Light"/>
+            <w:vertAlign w:val="subscript"/>
+          </w:rPr>
+          <m:t>σ</m:t>
+        </m:r>
+      </m:oMath>
+      <w:r>
+        <w:rPr>
+          <w:rFonts w:ascii="Calibri Light" w:hAnsi="Calibri Light" w:cs="Calibri Light"/>
+        </w:rPr>
+        <w:t>, w</w:t>
+      </w:r>
+      <w:r>
+        <w:rPr>
+          <w:rFonts w:ascii="Calibri Light" w:hAnsi="Calibri Light" w:cs="Calibri Light"/>
+        </w:rPr>
+        <w:t>here,</w:t>
+      </w:r>
+    </w:p>
+    <w:p>
+      <w:pPr>
+        <w:ind w:firstLine="720"/>
+        <w:rPr>
+          <w:rFonts w:ascii="Calibri Light" w:hAnsi="Calibri Light" w:cs="Calibri Light"/>
+        </w:rPr>
+      </w:pPr>
+      <w:r>
+        <w:rPr>
+          <w:rFonts w:ascii="Calibri Light" w:hAnsi="Calibri Light" w:cs="Calibri Light"/>
+        </w:rPr>
+        <w:t xml:space="preserve"> </w:t>
       </w:r>
       <w:proofErr w:type="spellStart"/>
       <w:r>
         <w:rPr>
           <w:rFonts w:ascii="Calibri Light" w:hAnsi="Calibri Light" w:cs="Calibri Light"/>
         </w:rPr>
-        <w:t>Beverton</w:t>
+        <w:t>F</w:t>
+      </w:r>
+      <w:r>
+        <w:rPr>
+          <w:rFonts w:ascii="Calibri Light" w:hAnsi="Calibri Light" w:cs="Calibri Light"/>
+          <w:vertAlign w:val="subscript"/>
+        </w:rPr>
+        <w:t>t+a</w:t>
       </w:r>
       <w:proofErr w:type="spellEnd"/>
       <w:r>
         <w:rPr>
           <w:rFonts w:ascii="Calibri Light" w:hAnsi="Calibri Light" w:cs="Calibri Light"/>
-        </w:rPr>
-        <w:t xml:space="preserve">-Holt transition function that incorporates biological and physical environmental covariates to estimates of Chum salmon productivity to understand the relative influence of these process on changes in Chum salmon survival and abundance </w:t>
-      </w:r>
-      <w:r>
-        <w:rPr>
-          <w:rFonts w:ascii="Calibri Light" w:hAnsi="Calibri Light" w:cs="Calibri Light"/>
-        </w:rPr>
-        <w:fldChar w:fldCharType="begin"/>
-      </w:r>
-      <w:r>
-        <w:rPr>
-          <w:rFonts w:ascii="Calibri Light" w:hAnsi="Calibri Light" w:cs="Calibri Light"/>
-        </w:rPr>
-        <w:instrText xml:space="preserve"> ADDIN ZOTERO_ITEM CSL_CITATION {"citationID":"QQWfmLVG","properties":{"formattedCitation":"(Moussalli &amp; Hilborn 1986)","plainCitation":"(Moussalli &amp; Hilborn 1986)","noteIndex":0},"citationItems":[{"id":1702,"uris":["http://zotero.org/users/8784224/items/S99JUANB"],"itemData":{"id":1702,"type":"article-journal","abstract":"If the life history of a population consists of a sequence of density-dependent stages linked by density-independent survival rates, and if the density-dependent stages take the form of the Beverton–Holt stock and recruitment curve, then a single Beverton–Holt curve will describe the entire life history. The relationship between the parameters of any stage in the life history and the optimal harvest rate and optimal stock size is analyzed. Increasing survival rates will always increase the optimal harvest rate, but may increase or decrease the optimal stock size. Increasing the habitat capacity will increase the optimal stock size and leave the optimal harvest rate unaffected. An example of changing freshwater survival rates by Salmonid Enhancement is shown, as is an example of changing ocean survival rate. As we acquire a better understanding of the determinants of survival and habitat capacity, we should adjust harvest rates and stock size as the environment changes.","container-title":"Canadian Journal of Fisheries and Aquatic Sciences","DOI":"10.1139/f86-014","ISSN":"0706-652X, 1205-7533","issue":"1","journalAbbreviation":"Can. J. Fish. Aquat. Sci.","language":"en","page":"135-141","source":"DOI.org (Crossref)","title":"Optimal Stock Size and Harvest Rate in Multistage Life History Models","volume":"43","author":[{"family":"Moussalli","given":"Elie"},{"family":"Hilborn","given":"Ray"}],"issued":{"date-parts":[["1986",1,1]]}}}],"schema":"https://github.com/citation-style-language/schema/raw/master/csl-citation.json"} </w:instrText>
-      </w:r>
-      <w:r>
-        <w:rPr>
-          <w:rFonts w:ascii="Calibri Light" w:hAnsi="Calibri Light" w:cs="Calibri Light"/>
-        </w:rPr>
-        <w:fldChar w:fldCharType="separate"/>
-      </w:r>
-      <w:r>
-        <w:rPr>
-          <w:rFonts w:ascii="Calibri Light" w:hAnsi="Calibri Light" w:cs="Calibri Light"/>
-          <w:noProof/>
-        </w:rPr>
-        <w:t>(Moussalli &amp; Hilborn 1986)</w:t>
-      </w:r>
-      <w:r>
-        <w:rPr>
-          <w:rFonts w:ascii="Calibri Light" w:hAnsi="Calibri Light" w:cs="Calibri Light"/>
-        </w:rPr>
-        <w:fldChar w:fldCharType="end"/>
-      </w:r>
-      <w:r>
-        <w:rPr>
-          <w:rFonts w:ascii="Calibri Light" w:hAnsi="Calibri Light" w:cs="Calibri Light"/>
-        </w:rPr>
-        <w:t xml:space="preserve">. The model will be based on data from two life stages, a stage labeled FW which includes freshwater and early marine survival and is based on a marine juvenile survey, and a stage labeled S, which includes fish that survive from ocean-year 0 to spawn and is based on escapement and catch data (Figure 4.1). Model time-steps will be indexed based on calendar year; however, covariates will be matched based on brood-year which will inform the environmental conditions fish experienced during ocean entry. The stages are chosen based on stock-specific data availability throughout the lifecycle and to separate out early stage versus late-stage environmental effects on abundance. The Yukon River supports Chum salmon Summer and Fall runs, where the Fall runs tend to be larger and migrate to the ocean earlier than summer Yukon chum. Additionally, the marine genetic reporting groups can separate Yukon Fall chum from other Chum runs in the region, thus I will model two stock groups: Yukon Fall Chum, Yukon Summer </w:t>
-      </w:r>
-      <w:proofErr w:type="gramStart"/>
-      <w:r>
-        <w:rPr>
-          <w:rFonts w:ascii="Calibri Light" w:hAnsi="Calibri Light" w:cs="Calibri Light"/>
-        </w:rPr>
-        <w:t>Chum</w:t>
-      </w:r>
-      <w:proofErr w:type="gramEnd"/>
-      <w:r>
-        <w:rPr>
-          <w:rFonts w:ascii="Calibri Light" w:hAnsi="Calibri Light" w:cs="Calibri Light"/>
-        </w:rPr>
-        <w:t xml:space="preserve"> and Kuskokwim Chum salmon.   </w:t>
-      </w:r>
+          <w:vertAlign w:val="subscript"/>
+        </w:rPr>
+        <w:t xml:space="preserve"> </w:t>
+      </w:r>
+      <w:r>
+        <w:rPr>
+          <w:rFonts w:ascii="Calibri Light" w:hAnsi="Calibri Light" w:cs="Calibri Light"/>
+        </w:rPr>
+        <w:t xml:space="preserve">= </w:t>
+      </w:r>
+      <m:oMath>
+        <m:sSup>
+          <m:sSupPr>
+            <m:ctrlPr>
+              <w:rPr>
+                <w:rFonts w:ascii="Cambria Math" w:hAnsi="Cambria Math" w:cs="Calibri Light"/>
+                <w:i/>
+                <w:vertAlign w:val="subscript"/>
+              </w:rPr>
+            </m:ctrlPr>
+          </m:sSupPr>
+          <m:e>
+            <m:r>
+              <w:rPr>
+                <w:rFonts w:ascii="Cambria Math" w:hAnsi="Cambria Math" w:cs="Calibri Light"/>
+                <w:vertAlign w:val="subscript"/>
+              </w:rPr>
+              <m:t>e</m:t>
+            </m:r>
+          </m:e>
+          <m:sup>
+            <m:r>
+              <w:rPr>
+                <w:rFonts w:ascii="Cambria Math" w:hAnsi="Cambria Math" w:cs="Calibri Light"/>
+                <w:vertAlign w:val="subscript"/>
+              </w:rPr>
+              <m:t xml:space="preserve">(μ+ σ) </m:t>
+            </m:r>
+          </m:sup>
+        </m:sSup>
+      </m:oMath>
+      <w:r>
+        <w:rPr>
+          <w:rFonts w:ascii="Calibri Light" w:hAnsi="Calibri Light" w:cs="Calibri Light"/>
+          <w:vertAlign w:val="subscript"/>
+        </w:rPr>
+        <w:t xml:space="preserve"> </w:t>
+      </w:r>
+    </w:p>
+    <w:p>
+      <w:pPr>
+        <w:rPr>
+          <w:rFonts w:ascii="Calibri Light" w:hAnsi="Calibri Light" w:cs="Calibri Light"/>
+        </w:rPr>
+      </w:pPr>
+    </w:p>
+    <w:p>
+      <w:pPr>
+        <w:rPr>
+          <w:rFonts w:ascii="Calibri" w:hAnsi="Calibri" w:cs="Calibri"/>
+        </w:rPr>
+      </w:pPr>
+      <m:oMath>
+        <m:r>
+          <w:rPr>
+            <w:rFonts w:ascii="Cambria Math" w:hAnsi="Cambria Math" w:cs="Calibri Light"/>
+            <w:vertAlign w:val="subscript"/>
+          </w:rPr>
+          <w:lastRenderedPageBreak/>
+          <m:t>μ ~ normal(0,1)</m:t>
+        </m:r>
+      </m:oMath>
+      <w:r>
+        <w:rPr>
+          <w:rFonts w:ascii="Calibri Light" w:hAnsi="Calibri Light" w:cs="Calibri Light"/>
+        </w:rPr>
+        <w:t xml:space="preserve"> </w:t>
+      </w:r>
+      <w:r>
+        <w:rPr>
+          <w:rFonts w:ascii="Calibri" w:hAnsi="Calibri" w:cs="Calibri"/>
+        </w:rPr>
+        <w:t xml:space="preserve"> </w:t>
+      </w:r>
+    </w:p>
+    <w:p>
+      <w:pPr>
+        <w:rPr>
+          <w:rFonts w:ascii="Calibri" w:hAnsi="Calibri" w:cs="Calibri"/>
+          <w:iCs/>
+        </w:rPr>
+      </w:pPr>
+      <w:r>
+        <w:rPr>
+          <w:rFonts w:ascii="Calibri" w:hAnsi="Calibri" w:cs="Calibri"/>
+        </w:rPr>
+        <w:t xml:space="preserve"> </w:t>
+      </w:r>
+      <m:oMath>
+        <m:r>
+          <w:rPr>
+            <w:rFonts w:ascii="Cambria Math" w:hAnsi="Cambria Math" w:cs="Calibri Light"/>
+            <w:vertAlign w:val="subscript"/>
+          </w:rPr>
+          <m:t xml:space="preserve">σ </m:t>
+        </m:r>
+        <m:r>
+          <m:rPr>
+            <m:sty m:val="p"/>
+          </m:rPr>
+          <w:rPr>
+            <w:rFonts w:ascii="Cambria Math" w:hAnsi="Cambria Math" w:cs="Calibri"/>
+            <w:vertAlign w:val="subscript"/>
+          </w:rPr>
+          <m:t>~ normal(0,5)</m:t>
+        </m:r>
+      </m:oMath>
+    </w:p>
+    <w:p>
+      <w:pPr>
+        <w:ind w:left="2880" w:firstLine="720"/>
+        <w:rPr>
+          <w:rFonts w:ascii="Cambria Math" w:hAnsi="Cambria Math" w:cs="Calibri Light"/>
+          <w:i/>
+        </w:rPr>
+      </w:pPr>
+    </w:p>
+    <w:p>
+      <w:pPr>
+        <w:rPr>
+          <w:rFonts w:ascii="Calibri Light" w:hAnsi="Calibri Light" w:cs="Calibri Light"/>
+        </w:rPr>
+      </w:pPr>
+      <w:r>
+        <w:rPr>
+          <w:rFonts w:ascii="Calibri Light" w:hAnsi="Calibri Light" w:cs="Calibri Light"/>
+        </w:rPr>
+        <w:t>Spawners were considered the returning fish minus the individuals that were harvested.</w:t>
+      </w:r>
+    </w:p>
+    <w:p>
+      <w:pPr>
+        <w:jc w:val="center"/>
+        <w:rPr>
+          <w:rFonts w:ascii="Calibri Light" w:hAnsi="Calibri Light" w:cs="Calibri Light"/>
+        </w:rPr>
+      </w:pPr>
+      <w:proofErr w:type="spellStart"/>
+      <w:r>
+        <w:rPr>
+          <w:rFonts w:ascii="Calibri Light" w:hAnsi="Calibri Light" w:cs="Calibri Light"/>
+        </w:rPr>
+        <w:t>N</w:t>
+      </w:r>
+      <w:r>
+        <w:rPr>
+          <w:rFonts w:ascii="Calibri Light" w:hAnsi="Calibri Light" w:cs="Calibri Light"/>
+          <w:vertAlign w:val="subscript"/>
+        </w:rPr>
+        <w:t>t,n</w:t>
+      </w:r>
+      <w:proofErr w:type="spellEnd"/>
+      <w:r>
+        <w:rPr>
+          <w:rFonts w:ascii="Calibri Light" w:hAnsi="Calibri Light" w:cs="Calibri Light"/>
+          <w:vertAlign w:val="subscript"/>
+        </w:rPr>
+        <w:t>=</w:t>
+      </w:r>
+      <w:proofErr w:type="spellStart"/>
+      <w:r>
+        <w:rPr>
+          <w:rFonts w:ascii="Calibri Light" w:hAnsi="Calibri Light" w:cs="Calibri Light"/>
+          <w:vertAlign w:val="subscript"/>
+        </w:rPr>
+        <w:t>spawners,s</w:t>
+      </w:r>
+      <w:proofErr w:type="spellEnd"/>
+      <w:r>
+        <w:rPr>
+          <w:rFonts w:ascii="Calibri Light" w:hAnsi="Calibri Light" w:cs="Calibri Light"/>
+        </w:rPr>
+        <w:t>=</w:t>
+      </w:r>
+      <w:r>
+        <w:rPr>
+          <w:rFonts w:ascii="Cambria Math" w:hAnsi="Cambria Math" w:cs="Calibri Light"/>
+          <w:i/>
+        </w:rPr>
+        <w:t xml:space="preserve"> </w:t>
+      </w:r>
+      <w:proofErr w:type="spellStart"/>
+      <w:r>
+        <w:rPr>
+          <w:rFonts w:ascii="Calibri Light" w:hAnsi="Calibri Light" w:cs="Calibri Light"/>
+        </w:rPr>
+        <w:t>N</w:t>
+      </w:r>
+      <w:r>
+        <w:rPr>
+          <w:rFonts w:ascii="Calibri Light" w:hAnsi="Calibri Light" w:cs="Calibri Light"/>
+          <w:vertAlign w:val="subscript"/>
+        </w:rPr>
+        <w:t>t,n</w:t>
+      </w:r>
+      <w:proofErr w:type="spellEnd"/>
+      <w:r>
+        <w:rPr>
+          <w:rFonts w:ascii="Calibri Light" w:hAnsi="Calibri Light" w:cs="Calibri Light"/>
+          <w:vertAlign w:val="subscript"/>
+        </w:rPr>
+        <w:t>=</w:t>
+      </w:r>
+      <w:proofErr w:type="spellStart"/>
+      <w:r>
+        <w:rPr>
+          <w:rFonts w:ascii="Calibri Light" w:hAnsi="Calibri Light" w:cs="Calibri Light"/>
+          <w:vertAlign w:val="subscript"/>
+        </w:rPr>
+        <w:t>recruit,s</w:t>
+      </w:r>
+      <w:proofErr w:type="spellEnd"/>
+      <w:r>
+        <w:rPr>
+          <w:rFonts w:ascii="Calibri Light" w:hAnsi="Calibri Light" w:cs="Calibri Light"/>
+          <w:vertAlign w:val="subscript"/>
+        </w:rPr>
+        <w:t xml:space="preserve"> </w:t>
+      </w:r>
+      <w:r>
+        <w:rPr>
+          <w:rFonts w:ascii="Calibri Light" w:hAnsi="Calibri Light" w:cs="Calibri Light"/>
+        </w:rPr>
+        <w:t xml:space="preserve">- </w:t>
+      </w:r>
+      <w:proofErr w:type="spellStart"/>
+      <w:r>
+        <w:rPr>
+          <w:rFonts w:ascii="Calibri Light" w:hAnsi="Calibri Light" w:cs="Calibri Light"/>
+        </w:rPr>
+        <w:t>N</w:t>
+      </w:r>
+      <w:r>
+        <w:rPr>
+          <w:rFonts w:ascii="Calibri Light" w:hAnsi="Calibri Light" w:cs="Calibri Light"/>
+          <w:vertAlign w:val="subscript"/>
+        </w:rPr>
+        <w:t>t,n</w:t>
+      </w:r>
+      <w:proofErr w:type="spellEnd"/>
+      <w:r>
+        <w:rPr>
+          <w:rFonts w:ascii="Calibri Light" w:hAnsi="Calibri Light" w:cs="Calibri Light"/>
+          <w:vertAlign w:val="subscript"/>
+        </w:rPr>
+        <w:t>=</w:t>
+      </w:r>
+      <w:proofErr w:type="spellStart"/>
+      <w:r>
+        <w:rPr>
+          <w:rFonts w:ascii="Calibri Light" w:hAnsi="Calibri Light" w:cs="Calibri Light"/>
+          <w:vertAlign w:val="subscript"/>
+        </w:rPr>
+        <w:t>catch,s</w:t>
+      </w:r>
+      <w:proofErr w:type="spellEnd"/>
+    </w:p>
+    <w:p>
+      <w:pPr>
+        <w:rPr>
+          <w:rFonts w:ascii="Calibri Light" w:hAnsi="Calibri Light" w:cs="Calibri Light"/>
+        </w:rPr>
+      </w:pPr>
+    </w:p>
+    <w:p>
+      <w:pPr>
+        <w:rPr>
+          <w:rFonts w:ascii="Calibri Light" w:hAnsi="Calibri Light" w:cs="Calibri Light"/>
+        </w:rPr>
+      </w:pPr>
+      <w:r>
+        <w:rPr>
+          <w:rFonts w:ascii="Calibri Light" w:hAnsi="Calibri Light" w:cs="Calibri Light"/>
+        </w:rPr>
+        <w:t xml:space="preserve">The </w:t>
+      </w:r>
+      <w:r>
+        <w:rPr>
+          <w:rFonts w:ascii="Calibri Light" w:hAnsi="Calibri Light" w:cs="Calibri Light"/>
+        </w:rPr>
+        <w:t>number</w:t>
+      </w:r>
+      <w:r>
+        <w:rPr>
+          <w:rFonts w:ascii="Calibri Light" w:hAnsi="Calibri Light" w:cs="Calibri Light"/>
+        </w:rPr>
+        <w:t xml:space="preserve"> of eggs produced by each spawner was dependent on the proportion of females, </w:t>
+      </w:r>
+      <w:r>
+        <w:rPr>
+          <w:rFonts w:ascii="Calibri Light" w:hAnsi="Calibri Light" w:cs="Calibri Light"/>
+        </w:rPr>
+        <w:t xml:space="preserve">P, which was </w:t>
+      </w:r>
+      <w:r>
+        <w:rPr>
+          <w:rFonts w:ascii="Calibri Light" w:hAnsi="Calibri Light" w:cs="Calibri Light"/>
+        </w:rPr>
+        <w:t xml:space="preserve">fixed at 50% (CITE), and age specific fecundity rates, </w:t>
+      </w:r>
+      <w:proofErr w:type="spellStart"/>
+      <w:r>
+        <w:rPr>
+          <w:rFonts w:ascii="Calibri Light" w:hAnsi="Calibri Light" w:cs="Calibri Light"/>
+        </w:rPr>
+        <w:t>E</w:t>
+      </w:r>
+      <w:r>
+        <w:rPr>
+          <w:rFonts w:ascii="Calibri Light" w:hAnsi="Calibri Light" w:cs="Calibri Light"/>
+          <w:vertAlign w:val="subscript"/>
+        </w:rPr>
+        <w:t>a</w:t>
+      </w:r>
+      <w:proofErr w:type="spellEnd"/>
+      <w:r>
+        <w:rPr>
+          <w:rFonts w:ascii="Calibri Light" w:hAnsi="Calibri Light" w:cs="Calibri Light"/>
+        </w:rPr>
+        <w:t xml:space="preserve"> </w:t>
+      </w:r>
+      <w:r>
+        <w:rPr>
+          <w:rFonts w:ascii="Calibri Light" w:hAnsi="Calibri Light" w:cs="Calibri Light"/>
+        </w:rPr>
+        <w:t>where Age 2’s were 1800, Age 3’s 2000, Age 4’s 2200, and Age 5’s 2400 (CITE)</w:t>
+      </w:r>
+      <w:r>
+        <w:rPr>
+          <w:rFonts w:ascii="Calibri Light" w:hAnsi="Calibri Light" w:cs="Calibri Light"/>
+        </w:rPr>
+        <w:t xml:space="preserve">, </w:t>
+      </w:r>
+      <w:r>
+        <w:rPr>
+          <w:rFonts w:ascii="Calibri Light" w:hAnsi="Calibri Light" w:cs="Calibri Light"/>
+        </w:rPr>
+        <w:t xml:space="preserve">so that larger fish produced more eggs per spawner. </w:t>
+      </w:r>
+    </w:p>
+    <w:p>
+      <w:pPr>
+        <w:jc w:val="center"/>
+        <w:rPr>
+          <w:rFonts w:ascii="Calibri Light" w:hAnsi="Calibri Light" w:cs="Calibri Light"/>
+        </w:rPr>
+      </w:pPr>
+      <w:proofErr w:type="spellStart"/>
+      <w:r>
+        <w:rPr>
+          <w:rFonts w:ascii="Calibri Light" w:hAnsi="Calibri Light" w:cs="Calibri Light"/>
+        </w:rPr>
+        <w:t>N</w:t>
+      </w:r>
+      <w:r>
+        <w:rPr>
+          <w:rFonts w:ascii="Calibri Light" w:hAnsi="Calibri Light" w:cs="Calibri Light"/>
+          <w:vertAlign w:val="subscript"/>
+        </w:rPr>
+        <w:t>t,n</w:t>
+      </w:r>
+      <w:proofErr w:type="spellEnd"/>
+      <w:r>
+        <w:rPr>
+          <w:rFonts w:ascii="Calibri Light" w:hAnsi="Calibri Light" w:cs="Calibri Light"/>
+          <w:vertAlign w:val="subscript"/>
+        </w:rPr>
+        <w:t>=</w:t>
+      </w:r>
+      <w:proofErr w:type="spellStart"/>
+      <w:r>
+        <w:rPr>
+          <w:rFonts w:ascii="Calibri Light" w:hAnsi="Calibri Light" w:cs="Calibri Light"/>
+          <w:vertAlign w:val="subscript"/>
+        </w:rPr>
+        <w:t>eggs,s</w:t>
+      </w:r>
+      <w:proofErr w:type="spellEnd"/>
+      <w:r>
+        <w:rPr>
+          <w:rFonts w:ascii="Calibri Light" w:hAnsi="Calibri Light" w:cs="Calibri Light"/>
+          <w:vertAlign w:val="subscript"/>
+        </w:rPr>
+        <w:t xml:space="preserve"> </w:t>
+      </w:r>
+      <w:r>
+        <w:rPr>
+          <w:rFonts w:ascii="Calibri Light" w:hAnsi="Calibri Light" w:cs="Calibri Light"/>
+        </w:rPr>
+        <w:t>=</w:t>
+      </w:r>
+      <w:proofErr w:type="spellStart"/>
+      <w:r>
+        <w:rPr>
+          <w:rFonts w:ascii="Calibri Light" w:hAnsi="Calibri Light" w:cs="Calibri Light"/>
+        </w:rPr>
+        <w:t>N</w:t>
+      </w:r>
+      <w:r>
+        <w:rPr>
+          <w:rFonts w:ascii="Calibri Light" w:hAnsi="Calibri Light" w:cs="Calibri Light"/>
+          <w:vertAlign w:val="subscript"/>
+        </w:rPr>
+        <w:t>t,n</w:t>
+      </w:r>
+      <w:proofErr w:type="spellEnd"/>
+      <w:r>
+        <w:rPr>
+          <w:rFonts w:ascii="Calibri Light" w:hAnsi="Calibri Light" w:cs="Calibri Light"/>
+          <w:vertAlign w:val="subscript"/>
+        </w:rPr>
+        <w:t>=</w:t>
+      </w:r>
+      <w:proofErr w:type="spellStart"/>
+      <w:r>
+        <w:rPr>
+          <w:rFonts w:ascii="Calibri Light" w:hAnsi="Calibri Light" w:cs="Calibri Light"/>
+          <w:vertAlign w:val="subscript"/>
+        </w:rPr>
+        <w:t>spawners,s</w:t>
+      </w:r>
+      <w:proofErr w:type="spellEnd"/>
+      <w:r>
+        <w:rPr>
+          <w:rFonts w:ascii="Calibri Light" w:hAnsi="Calibri Light" w:cs="Calibri Light"/>
+          <w:vertAlign w:val="subscript"/>
+        </w:rPr>
+        <w:t xml:space="preserve"> </w:t>
+      </w:r>
+      <w:r>
+        <w:rPr>
+          <w:rFonts w:ascii="Calibri Light" w:hAnsi="Calibri Light" w:cs="Calibri Light"/>
+        </w:rPr>
+        <w:t>*</w:t>
+      </w:r>
+      <w:proofErr w:type="spellStart"/>
+      <w:r>
+        <w:rPr>
+          <w:rFonts w:ascii="Calibri Light" w:hAnsi="Calibri Light" w:cs="Calibri Light"/>
+        </w:rPr>
+        <w:t>E</w:t>
+      </w:r>
+      <w:r>
+        <w:rPr>
+          <w:rFonts w:ascii="Calibri Light" w:hAnsi="Calibri Light" w:cs="Calibri Light"/>
+          <w:vertAlign w:val="subscript"/>
+        </w:rPr>
+        <w:t>a</w:t>
+      </w:r>
+      <w:proofErr w:type="spellEnd"/>
+      <w:r>
+        <w:rPr>
+          <w:rFonts w:ascii="Calibri Light" w:hAnsi="Calibri Light" w:cs="Calibri Light"/>
+        </w:rPr>
+        <w:t>*P</w:t>
+      </w:r>
+    </w:p>
+    <w:p>
+      <w:pPr>
+        <w:ind w:left="2880" w:firstLine="720"/>
+        <w:rPr>
+          <w:rFonts w:ascii="Calibri Light" w:hAnsi="Calibri Light" w:cs="Calibri Light"/>
+        </w:rPr>
+      </w:pPr>
+    </w:p>
+    <w:p>
+      <w:pPr>
+        <w:rPr>
+          <w:rFonts w:ascii="Calibri Light" w:hAnsi="Calibri Light" w:cs="Calibri Light"/>
+        </w:rPr>
+      </w:pPr>
+      <w:r>
+        <w:rPr>
+          <w:rFonts w:ascii="Calibri Light" w:hAnsi="Calibri Light" w:cs="Calibri Light"/>
+        </w:rPr>
+        <w:t xml:space="preserve"> </w:t>
+      </w:r>
+    </w:p>
+    <w:p>
+      <w:pPr>
+        <w:pStyle w:val="Heading4"/>
+      </w:pPr>
+      <w:r>
+        <w:t>Likelihoods</w:t>
+      </w:r>
+    </w:p>
+    <w:p/>
+    <w:p>
+      <w:pPr>
+        <w:ind w:left="2880" w:firstLine="720"/>
+        <w:rPr>
+          <w:rFonts w:ascii="Calibri Light" w:hAnsi="Calibri Light" w:cs="Calibri Light"/>
+        </w:rPr>
+      </w:pPr>
+    </w:p>
+    <w:p>
+      <w:pPr>
+        <w:ind w:left="2880" w:firstLine="720"/>
+        <w:rPr>
+          <w:rFonts w:ascii="Calibri Light" w:hAnsi="Calibri Light" w:cs="Calibri Light"/>
+        </w:rPr>
+      </w:pPr>
+    </w:p>
+    <w:p>
+      <w:pPr>
+        <w:ind w:left="2880" w:firstLine="720"/>
+        <w:rPr>
+          <w:rFonts w:ascii="Calibri Light" w:hAnsi="Calibri Light" w:cs="Calibri Light"/>
+        </w:rPr>
+      </w:pPr>
+    </w:p>
+    <w:p>
+      <w:pPr>
+        <w:ind w:left="2880" w:firstLine="720"/>
+        <w:rPr>
+          <w:rFonts w:ascii="Calibri Light" w:hAnsi="Calibri Light" w:cs="Calibri Light"/>
+        </w:rPr>
+      </w:pPr>
+    </w:p>
+    <w:p>
+      <w:pPr>
+        <w:ind w:left="2880" w:firstLine="720"/>
+        <w:rPr>
+          <w:rFonts w:ascii="Calibri Light" w:hAnsi="Calibri Light" w:cs="Calibri Light"/>
+        </w:rPr>
+      </w:pPr>
+    </w:p>
+    <w:p>
+      <w:pPr>
+        <w:ind w:left="2880" w:firstLine="720"/>
+        <w:rPr>
+          <w:rFonts w:ascii="Calibri Light" w:hAnsi="Calibri Light" w:cs="Calibri Light"/>
+        </w:rPr>
+      </w:pPr>
+    </w:p>
+    <w:p>
+      <w:pPr>
+        <w:ind w:left="2880" w:firstLine="720"/>
+        <w:rPr>
+          <w:rFonts w:ascii="Calibri Light" w:hAnsi="Calibri Light" w:cs="Calibri Light"/>
+        </w:rPr>
+      </w:pPr>
+    </w:p>
+    <w:p>
+      <w:pPr>
+        <w:ind w:left="2880" w:firstLine="720"/>
+        <w:rPr>
+          <w:rFonts w:ascii="Calibri Light" w:hAnsi="Calibri Light" w:cs="Calibri Light"/>
+        </w:rPr>
+      </w:pPr>
+    </w:p>
+    <w:p>
+      <w:pPr>
+        <w:ind w:left="2880" w:firstLine="720"/>
+        <w:rPr>
+          <w:rFonts w:ascii="Calibri Light" w:hAnsi="Calibri Light" w:cs="Calibri Light"/>
+        </w:rPr>
+      </w:pPr>
+    </w:p>
+    <w:p>
+      <w:pPr>
+        <w:ind w:left="2880" w:firstLine="720"/>
+        <w:rPr>
+          <w:rFonts w:ascii="Calibri Light" w:hAnsi="Calibri Light" w:cs="Calibri Light"/>
+        </w:rPr>
+      </w:pPr>
+    </w:p>
+    <w:p>
+      <w:pPr>
+        <w:ind w:left="2880" w:firstLine="720"/>
+        <w:rPr>
+          <w:rFonts w:ascii="Calibri Light" w:hAnsi="Calibri Light" w:cs="Calibri Light"/>
+        </w:rPr>
+      </w:pPr>
+    </w:p>
+    <w:p>
+      <w:pPr>
+        <w:ind w:left="2880" w:firstLine="720"/>
+        <w:rPr>
+          <w:rFonts w:ascii="Calibri Light" w:hAnsi="Calibri Light" w:cs="Calibri Light"/>
+        </w:rPr>
+      </w:pPr>
+    </w:p>
+    <w:p>
+      <w:pPr>
+        <w:ind w:left="2880" w:firstLine="720"/>
+        <w:rPr>
+          <w:rFonts w:ascii="Calibri Light" w:hAnsi="Calibri Light" w:cs="Calibri Light"/>
+        </w:rPr>
+      </w:pPr>
+    </w:p>
+    <w:p>
+      <w:pPr>
+        <w:ind w:left="2880" w:firstLine="720"/>
+        <w:rPr>
+          <w:rFonts w:ascii="Calibri Light" w:hAnsi="Calibri Light" w:cs="Calibri Light"/>
+        </w:rPr>
+      </w:pPr>
+    </w:p>
+    <w:p>
+      <w:pPr>
+        <w:ind w:left="2880" w:firstLine="720"/>
+        <w:rPr>
+          <w:rFonts w:ascii="Calibri Light" w:hAnsi="Calibri Light" w:cs="Calibri Light"/>
+        </w:rPr>
+      </w:pPr>
+    </w:p>
+    <w:p>
+      <w:pPr>
+        <w:ind w:left="2880" w:firstLine="720"/>
+        <w:rPr>
+          <w:rFonts w:ascii="Calibri Light" w:hAnsi="Calibri Light" w:cs="Calibri Light"/>
+        </w:rPr>
+      </w:pPr>
+    </w:p>
+    <w:p>
+      <w:pPr>
+        <w:ind w:left="2880" w:firstLine="720"/>
+        <w:rPr>
+          <w:rFonts w:ascii="Calibri Light" w:hAnsi="Calibri Light" w:cs="Calibri Light"/>
+        </w:rPr>
+      </w:pPr>
+    </w:p>
+    <w:p>
+      <w:pPr>
+        <w:ind w:left="2880" w:firstLine="720"/>
+        <w:rPr>
+          <w:rFonts w:ascii="Calibri Light" w:hAnsi="Calibri Light" w:cs="Calibri Light"/>
+        </w:rPr>
+      </w:pPr>
+    </w:p>
+    <w:p>
+      <w:pPr>
+        <w:ind w:left="2880" w:firstLine="720"/>
+        <w:rPr>
+          <w:rFonts w:ascii="Calibri Light" w:hAnsi="Calibri Light" w:cs="Calibri Light"/>
+        </w:rPr>
+      </w:pPr>
+    </w:p>
+    <w:p>
+      <w:pPr>
+        <w:ind w:left="2880" w:firstLine="720"/>
+        <w:rPr>
+          <w:rFonts w:ascii="Calibri Light" w:hAnsi="Calibri Light" w:cs="Calibri Light"/>
+        </w:rPr>
+      </w:pPr>
+    </w:p>
+    <w:p>
+      <w:pPr>
+        <w:ind w:left="2880" w:firstLine="720"/>
+        <w:rPr>
+          <w:rFonts w:ascii="Calibri Light" w:hAnsi="Calibri Light" w:cs="Calibri Light"/>
+        </w:rPr>
+      </w:pPr>
+    </w:p>
+    <w:p>
+      <w:pPr>
+        <w:rPr>
+          <w:rFonts w:ascii="Calibri Light" w:hAnsi="Calibri Light" w:cs="Calibri Light"/>
+        </w:rPr>
+      </w:pPr>
+      <w:r>
+        <w:rPr>
+          <w:rFonts w:ascii="Calibri Light" w:hAnsi="Calibri Light" w:cs="Calibri Light"/>
+        </w:rPr>
+        <w:t>-----THIS IS OLD FROM MY PROPOSAL---</w:t>
+      </w:r>
+    </w:p>
+    <w:p>
+      <w:pPr>
+        <w:ind w:left="2880" w:firstLine="720"/>
+        <w:rPr>
+          <w:rFonts w:ascii="Calibri Light" w:hAnsi="Calibri Light" w:cs="Calibri Light"/>
+        </w:rPr>
+      </w:pPr>
     </w:p>
     <w:p>
       <w:pPr>
@@ -2079,7 +3272,80 @@
         <w:rPr>
           <w:rFonts w:ascii="Calibri Light" w:hAnsi="Calibri Light" w:cs="Calibri Light"/>
         </w:rPr>
+        <w:t xml:space="preserve">I propose to develop a truncated life-cycle model based on a </w:t>
+      </w:r>
+      <w:proofErr w:type="spellStart"/>
+      <w:r>
+        <w:rPr>
+          <w:rFonts w:ascii="Calibri Light" w:hAnsi="Calibri Light" w:cs="Calibri Light"/>
+        </w:rPr>
+        <w:t>Beverton</w:t>
+      </w:r>
+      <w:proofErr w:type="spellEnd"/>
+      <w:r>
+        <w:rPr>
+          <w:rFonts w:ascii="Calibri Light" w:hAnsi="Calibri Light" w:cs="Calibri Light"/>
+        </w:rPr>
+        <w:t xml:space="preserve">-Holt transition function that incorporates biological and physical environmental covariates to estimates of Chum salmon productivity to understand the relative influence of these process on changes in Chum salmon survival and abundance </w:t>
+      </w:r>
+      <w:r>
+        <w:rPr>
+          <w:rFonts w:ascii="Calibri Light" w:hAnsi="Calibri Light" w:cs="Calibri Light"/>
+        </w:rPr>
+        <w:fldChar w:fldCharType="begin"/>
+      </w:r>
+      <w:r>
+        <w:rPr>
+          <w:rFonts w:ascii="Calibri Light" w:hAnsi="Calibri Light" w:cs="Calibri Light"/>
+        </w:rPr>
+        <w:instrText xml:space="preserve"> ADDIN ZOTERO_ITEM CSL_CITATION {"citationID":"QQWfmLVG","properties":{"formattedCitation":"(Moussalli &amp; Hilborn 1986)","plainCitation":"(Moussalli &amp; Hilborn 1986)","noteIndex":0},"citationItems":[{"id":1702,"uris":["http://zotero.org/users/8784224/items/S99JUANB"],"itemData":{"id":1702,"type":"article-journal","abstract":"If the life history of a population consists of a sequence of density-dependent stages linked by density-independent survival rates, and if the density-dependent stages take the form of the Beverton–Holt stock and recruitment curve, then a single Beverton–Holt curve will describe the entire life history. The relationship between the parameters of any stage in the life history and the optimal harvest rate and optimal stock size is analyzed. Increasing survival rates will always increase the optimal harvest rate, but may increase or decrease the optimal stock size. Increasing the habitat capacity will increase the optimal stock size and leave the optimal harvest rate unaffected. An example of changing freshwater survival rates by Salmonid Enhancement is shown, as is an example of changing ocean survival rate. As we acquire a better understanding of the determinants of survival and habitat capacity, we should adjust harvest rates and stock size as the environment changes.","container-title":"Canadian Journal of Fisheries and Aquatic Sciences","DOI":"10.1139/f86-014","ISSN":"0706-652X, 1205-7533","issue":"1","journalAbbreviation":"Can. J. Fish. Aquat. Sci.","language":"en","page":"135-141","source":"DOI.org (Crossref)","title":"Optimal Stock Size and Harvest Rate in Multistage Life History Models","volume":"43","author":[{"family":"Moussalli","given":"Elie"},{"family":"Hilborn","given":"Ray"}],"issued":{"date-parts":[["1986",1,1]]}}}],"schema":"https://github.com/citation-style-language/schema/raw/master/csl-citation.json"} </w:instrText>
+      </w:r>
+      <w:r>
+        <w:rPr>
+          <w:rFonts w:ascii="Calibri Light" w:hAnsi="Calibri Light" w:cs="Calibri Light"/>
+        </w:rPr>
+        <w:fldChar w:fldCharType="separate"/>
+      </w:r>
+      <w:r>
+        <w:rPr>
+          <w:rFonts w:ascii="Calibri Light" w:hAnsi="Calibri Light" w:cs="Calibri Light"/>
+          <w:noProof/>
+        </w:rPr>
+        <w:t>(Moussalli &amp; Hilborn 1986)</w:t>
+      </w:r>
+      <w:r>
+        <w:rPr>
+          <w:rFonts w:ascii="Calibri Light" w:hAnsi="Calibri Light" w:cs="Calibri Light"/>
+        </w:rPr>
+        <w:fldChar w:fldCharType="end"/>
+      </w:r>
+      <w:r>
+        <w:rPr>
+          <w:rFonts w:ascii="Calibri Light" w:hAnsi="Calibri Light" w:cs="Calibri Light"/>
+        </w:rPr>
+        <w:t xml:space="preserve">. The model will be based on data from two life stages, a stage labeled FW which includes freshwater and early marine survival and is based on a marine juvenile survey, and a stage labeled S, which includes fish that </w:t>
+      </w:r>
+      <w:r>
+        <w:rPr>
+          <w:rFonts w:ascii="Calibri Light" w:hAnsi="Calibri Light" w:cs="Calibri Light"/>
+        </w:rPr>
         <w:lastRenderedPageBreak/>
+        <w:t xml:space="preserve">survive from ocean-year 0 to spawn and is based on escapement and catch data (Figure 4.1). Model time-steps will be indexed based on calendar year; however, covariates will be matched based on brood-year which will inform the environmental conditions fish experienced during ocean entry. The stages are chosen based on stock-specific data availability throughout the lifecycle and to separate out early stage versus late-stage environmental effects on abundance. The Yukon River supports Chum salmon Summer and Fall runs, where the Fall runs tend to be larger and migrate to the ocean earlier than summer Yukon chum. Additionally, the marine genetic reporting groups can separate Yukon Fall chum from other Chum runs in the region, thus I will model two stock groups: Yukon Fall Chum, Yukon Summer Chum and Kuskokwim Chum salmon.   </w:t>
+      </w:r>
+    </w:p>
+    <w:p>
+      <w:pPr>
+        <w:pStyle w:val="NormalWeb"/>
+        <w:spacing w:before="0" w:beforeAutospacing="0" w:after="0" w:afterAutospacing="0"/>
+        <w:ind w:firstLine="360"/>
+        <w:rPr>
+          <w:rFonts w:ascii="Calibri Light" w:hAnsi="Calibri Light" w:cs="Calibri Light"/>
+        </w:rPr>
+      </w:pPr>
+      <w:r>
+        <w:rPr>
+          <w:rFonts w:ascii="Calibri Light" w:hAnsi="Calibri Light" w:cs="Calibri Light"/>
+        </w:rPr>
         <w:t xml:space="preserve">This model will focus on understanding processes in the early marine life stage, but also includes covariates for the secondary marine and spawner component. In this multistage model, the productivity </w:t>
       </w:r>
       <m:oMath>
@@ -3906,16 +5172,8 @@
         <w:rPr>
           <w:rFonts w:ascii="Calibri Light" w:hAnsi="Calibri Light" w:cs="Calibri Light"/>
         </w:rPr>
-        <w:t xml:space="preserve">Prey Index and </w:t>
-      </w:r>
-      <w:proofErr w:type="gramStart"/>
-      <w:r>
-        <w:rPr>
-          <w:rFonts w:ascii="Calibri Light" w:hAnsi="Calibri Light" w:cs="Calibri Light"/>
-        </w:rPr>
-        <w:t>covariates</w:t>
-      </w:r>
-      <w:proofErr w:type="gramEnd"/>
+        <w:t>Prey Index and covariates</w:t>
+      </w:r>
     </w:p>
     <w:p>
       <w:pPr>
@@ -3928,6 +5186,7 @@
         <w:rPr>
           <w:rFonts w:ascii="Calibri Light" w:hAnsi="Calibri Light" w:cs="Calibri Light"/>
         </w:rPr>
+        <w:lastRenderedPageBreak/>
         <w:t>I will test multiple covariates at each life stage to understand relative contributions of physical and biological environmental processes to Chum salmon abundance (Figure 4.1). I intend to include nearshore degree days, mainstem river discharge, river ice break up timing and a marine prey index for the n = FW stage. I have described hypotheses and mechanisms in more detail for these covariates in table 4.1. I will develop a marine prey index for juvenile Chum during their first summer at sea within the juvenile Western AK Chum salmon spatial distribution (55</w:t>
       </w:r>
       <w:r>
@@ -4042,14 +5301,7 @@
         <w:rPr>
           <w:rFonts w:ascii="Calibri Light" w:hAnsi="Calibri Light" w:cs="Calibri Light"/>
         </w:rPr>
-        <w:t xml:space="preserve">. The species I will </w:t>
-      </w:r>
-      <w:r>
-        <w:rPr>
-          <w:rFonts w:ascii="Calibri Light" w:hAnsi="Calibri Light" w:cs="Calibri Light"/>
-        </w:rPr>
-        <w:lastRenderedPageBreak/>
-        <w:t xml:space="preserve">include are also diet for Chum prey, i.e. forage fish, when Chum become larger and piscivorous </w:t>
+        <w:t xml:space="preserve">. The species I will include are also diet for Chum prey, i.e. forage fish, when Chum become larger and piscivorous </w:t>
       </w:r>
       <w:r>
         <w:rPr>
@@ -4573,7 +5825,17 @@
           <w:sz w:val="24"/>
           <w:szCs w:val="24"/>
         </w:rPr>
-        <w:t xml:space="preserve">onvergence of the chains based on visual inspection of trace plots for each chain. I will use a posterior predictive check that estimates the Bayesian P-value to test whether the model can generate new observations that were similar or more extreme than the data. A Bayesian p-value between 0 and 1 indicates the model cannot generate new observations that properly resemble the data </w:t>
+        <w:t xml:space="preserve">onvergence of the chains based on visual inspection of trace plots for each chain. I will use a posterior predictive check that estimates the Bayesian P-value to test whether the model can generate new observations that were similar or more extreme than the data. A Bayesian p-value between </w:t>
+      </w:r>
+      <w:r>
+        <w:rPr>
+          <w:rFonts w:ascii="Calibri Light" w:hAnsi="Calibri Light" w:cs="Calibri Light"/>
+          <w:color w:val="000000"/>
+          <w:sz w:val="24"/>
+          <w:szCs w:val="24"/>
+        </w:rPr>
+        <w:lastRenderedPageBreak/>
+        <w:t xml:space="preserve">0 and 1 indicates the model cannot generate new observations that properly resemble the data </w:t>
       </w:r>
       <w:r>
         <w:rPr>
@@ -4727,7 +5989,6 @@
         <w:rPr>
           <w:rFonts w:ascii="Calibri Light" w:hAnsi="Calibri Light" w:cs="Calibri Light"/>
         </w:rPr>
-        <w:lastRenderedPageBreak/>
         <w:t>Hamazaki T, Conitz JM (2009) Yukon River summer chum salmon run reconstruction, spawner-recruitment analysis, and escapement goal recommendation. Alaska Department of Fish and Game, Fishery Manuscript Series No 15-07, Anchorage.</w:t>
       </w:r>
     </w:p>
@@ -4878,76 +6139,6 @@
     </w:sectPr>
   </w:body>
 </w:document>
-</file>
-
-<file path=word/comments.xml><?xml version="1.0" encoding="utf-8"?>
-<w:comments xmlns:wpc="http://schemas.microsoft.com/office/word/2010/wordprocessingCanvas" xmlns:cx="http://schemas.microsoft.com/office/drawing/2014/chartex" xmlns:cx1="http://schemas.microsoft.com/office/drawing/2015/9/8/chartex" xmlns:cx2="http://schemas.microsoft.com/office/drawing/2015/10/21/chartex" xmlns:cx3="http://schemas.microsoft.com/office/drawing/2016/5/9/chartex" xmlns:cx4="http://schemas.microsoft.com/office/drawing/2016/5/10/chartex" xmlns:cx5="http://schemas.microsoft.com/office/drawing/2016/5/11/chartex" xmlns:cx6="http://schemas.microsoft.com/office/drawing/2016/5/12/chartex" xmlns:cx7="http://schemas.microsoft.com/office/drawing/2016/5/13/chartex" xmlns:cx8="http://schemas.microsoft.com/office/drawing/2016/5/14/chartex" xmlns:mc="http://schemas.openxmlformats.org/markup-compatibility/2006" xmlns:aink="http://schemas.microsoft.com/office/drawing/2016/ink" xmlns:am3d="http://schemas.microsoft.com/office/drawing/2017/model3d" xmlns:o="urn:schemas-microsoft-com:office:office" xmlns:oel="http://schemas.microsoft.com/office/2019/extlst" xmlns:r="http://schemas.openxmlformats.org/officeDocument/2006/relationships" xmlns:m="http://schemas.openxmlformats.org/officeDocument/2006/math" xmlns:v="urn:schemas-microsoft-com:vml" xmlns:wp14="http://schemas.microsoft.com/office/word/2010/wordprocessingDrawing" xmlns:wp="http://schemas.openxmlformats.org/drawingml/2006/wordprocessingDrawing" xmlns:w10="urn:schemas-microsoft-com:office:word" xmlns:w="http://schemas.openxmlformats.org/wordprocessingml/2006/main" xmlns:w14="http://schemas.microsoft.com/office/word/2010/wordml" xmlns:w15="http://schemas.microsoft.com/office/word/2012/wordml" xmlns:w16cex="http://schemas.microsoft.com/office/word/2018/wordml/cex" xmlns:w16cid="http://schemas.microsoft.com/office/word/2016/wordml/cid" xmlns:w16="http://schemas.microsoft.com/office/word/2018/wordml" xmlns:w16sdtdh="http://schemas.microsoft.com/office/word/2020/wordml/sdtdatahash" xmlns:w16se="http://schemas.microsoft.com/office/word/2015/wordml/symex" xmlns:wpg="http://schemas.microsoft.com/office/word/2010/wordprocessingGroup" xmlns:wpi="http://schemas.microsoft.com/office/word/2010/wordprocessingInk" xmlns:wne="http://schemas.microsoft.com/office/word/2006/wordml" xmlns:wps="http://schemas.microsoft.com/office/word/2010/wordprocessingShape" mc:Ignorable="w14 w15 w16se w16cid w16 w16cex w16sdtdh wp14">
-  <w:comment w:id="1" w:author="genoa" w:date="2024-05-30T14:30:00Z" w:initials="MOU">
-    <w:p>
-      <w:r>
-        <w:rPr>
-          <w:rStyle w:val="CommentReference"/>
-        </w:rPr>
-        <w:annotationRef/>
-      </w:r>
-      <w:r>
-        <w:rPr>
-          <w:color w:val="000000"/>
-          <w:sz w:val="20"/>
-          <w:szCs w:val="20"/>
-        </w:rPr>
-        <w:t>Will need to edit wording!! Too similar to curry paper with equation part...</w:t>
-      </w:r>
-    </w:p>
-  </w:comment>
-  <w:comment w:id="2" w:author="genoa" w:date="2024-05-16T12:03:00Z" w:initials="MOU">
-    <w:p>
-      <w:r>
-        <w:rPr>
-          <w:rStyle w:val="CommentReference"/>
-        </w:rPr>
-        <w:annotationRef/>
-      </w:r>
-      <w:r>
-        <w:rPr>
-          <w:color w:val="000000"/>
-          <w:sz w:val="20"/>
-          <w:szCs w:val="20"/>
-        </w:rPr>
-        <w:t>In Sorel paper, idk if I want to have this here or in intro</w:t>
-      </w:r>
-    </w:p>
-  </w:comment>
-</w:comments>
-</file>
-
-<file path=word/commentsExtended.xml><?xml version="1.0" encoding="utf-8"?>
-<w15:commentsEx xmlns:wpc="http://schemas.microsoft.com/office/word/2010/wordprocessingCanvas" xmlns:cx="http://schemas.microsoft.com/office/drawing/2014/chartex" xmlns:cx1="http://schemas.microsoft.com/office/drawing/2015/9/8/chartex" xmlns:cx2="http://schemas.microsoft.com/office/drawing/2015/10/21/chartex" xmlns:cx3="http://schemas.microsoft.com/office/drawing/2016/5/9/chartex" xmlns:cx4="http://schemas.microsoft.com/office/drawing/2016/5/10/chartex" xmlns:cx5="http://schemas.microsoft.com/office/drawing/2016/5/11/chartex" xmlns:cx6="http://schemas.microsoft.com/office/drawing/2016/5/12/chartex" xmlns:cx7="http://schemas.microsoft.com/office/drawing/2016/5/13/chartex" xmlns:cx8="http://schemas.microsoft.com/office/drawing/2016/5/14/chartex" xmlns:mc="http://schemas.openxmlformats.org/markup-compatibility/2006" xmlns:aink="http://schemas.microsoft.com/office/drawing/2016/ink" xmlns:am3d="http://schemas.microsoft.com/office/drawing/2017/model3d" xmlns:o="urn:schemas-microsoft-com:office:office" xmlns:oel="http://schemas.microsoft.com/office/2019/extlst" xmlns:r="http://schemas.openxmlformats.org/officeDocument/2006/relationships" xmlns:m="http://schemas.openxmlformats.org/officeDocument/2006/math" xmlns:v="urn:schemas-microsoft-com:vml" xmlns:wp14="http://schemas.microsoft.com/office/word/2010/wordprocessingDrawing" xmlns:wp="http://schemas.openxmlformats.org/drawingml/2006/wordprocessingDrawing" xmlns:w10="urn:schemas-microsoft-com:office:word" xmlns:w="http://schemas.openxmlformats.org/wordprocessingml/2006/main" xmlns:w14="http://schemas.microsoft.com/office/word/2010/wordml" xmlns:w15="http://schemas.microsoft.com/office/word/2012/wordml" xmlns:w16cex="http://schemas.microsoft.com/office/word/2018/wordml/cex" xmlns:w16cid="http://schemas.microsoft.com/office/word/2016/wordml/cid" xmlns:w16="http://schemas.microsoft.com/office/word/2018/wordml" xmlns:w16sdtdh="http://schemas.microsoft.com/office/word/2020/wordml/sdtdatahash" xmlns:w16se="http://schemas.microsoft.com/office/word/2015/wordml/symex" xmlns:wpg="http://schemas.microsoft.com/office/word/2010/wordprocessingGroup" xmlns:wpi="http://schemas.microsoft.com/office/word/2010/wordprocessingInk" xmlns:wne="http://schemas.microsoft.com/office/word/2006/wordml" xmlns:wps="http://schemas.microsoft.com/office/word/2010/wordprocessingShape" mc:Ignorable="w14 w15 w16se w16cid w16 w16cex w16sdtdh wp14">
-  <w15:commentEx w15:paraId="48E32825" w15:done="0"/>
-  <w15:commentEx w15:paraId="364C7456" w15:done="0"/>
-</w15:commentsEx>
-</file>
-
-<file path=word/commentsExtensible.xml><?xml version="1.0" encoding="utf-8"?>
-<w16cex:commentsExtensible xmlns:wpc="http://schemas.microsoft.com/office/word/2010/wordprocessingCanvas" xmlns:cx="http://schemas.microsoft.com/office/drawing/2014/chartex" xmlns:cx1="http://schemas.microsoft.com/office/drawing/2015/9/8/chartex" xmlns:cx2="http://schemas.microsoft.com/office/drawing/2015/10/21/chartex" xmlns:cx3="http://schemas.microsoft.com/office/drawing/2016/5/9/chartex" xmlns:cx4="http://schemas.microsoft.com/office/drawing/2016/5/10/chartex" xmlns:cx5="http://schemas.microsoft.com/office/drawing/2016/5/11/chartex" xmlns:cx6="http://schemas.microsoft.com/office/drawing/2016/5/12/chartex" xmlns:cx7="http://schemas.microsoft.com/office/drawing/2016/5/13/chartex" xmlns:cx8="http://schemas.microsoft.com/office/drawing/2016/5/14/chartex" xmlns:cr="http://schemas.microsoft.com/office/comments/2020/reactions" xmlns:mc="http://schemas.openxmlformats.org/markup-compatibility/2006" xmlns:aink="http://schemas.microsoft.com/office/drawing/2016/ink" xmlns:am3d="http://schemas.microsoft.com/office/drawing/2017/model3d" xmlns:o="urn:schemas-microsoft-com:office:office" xmlns:oel="http://schemas.microsoft.com/office/2019/extlst" xmlns:r="http://schemas.openxmlformats.org/officeDocument/2006/relationships" xmlns:m="http://schemas.openxmlformats.org/officeDocument/2006/math" xmlns:v="urn:schemas-microsoft-com:vml" xmlns:wp14="http://schemas.microsoft.com/office/word/2010/wordprocessingDrawing" xmlns:wp="http://schemas.openxmlformats.org/drawingml/2006/wordprocessingDrawing" xmlns:w10="urn:schemas-microsoft-com:office:word" xmlns:w="http://schemas.openxmlformats.org/wordprocessingml/2006/main" xmlns:w14="http://schemas.microsoft.com/office/word/2010/wordml" xmlns:w15="http://schemas.microsoft.com/office/word/2012/wordml" xmlns:w16cex="http://schemas.microsoft.com/office/word/2018/wordml/cex" xmlns:w16cid="http://schemas.microsoft.com/office/word/2016/wordml/cid" xmlns:w16="http://schemas.microsoft.com/office/word/2018/wordml" xmlns:w16sdtdh="http://schemas.microsoft.com/office/word/2020/wordml/sdtdatahash" xmlns:w16se="http://schemas.microsoft.com/office/word/2015/wordml/symex" xmlns:wpg="http://schemas.microsoft.com/office/word/2010/wordprocessingGroup" xmlns:wpi="http://schemas.microsoft.com/office/word/2010/wordprocessingInk" xmlns:wne="http://schemas.microsoft.com/office/word/2006/wordml" xmlns:wps="http://schemas.microsoft.com/office/word/2010/wordprocessingShape" mc:Ignorable="w14 w15 w16se w16cid w16 w16cex w16sdtdh cr wp14">
-  <w16cex:commentExtensible w16cex:durableId="05788C14" w16cex:dateUtc="2024-05-30T21:30:00Z"/>
-  <w16cex:commentExtensible w16cex:durableId="7E8488B1" w16cex:dateUtc="2024-05-16T19:03:00Z"/>
-</w16cex:commentsExtensible>
-</file>
-
-<file path=word/commentsIds.xml><?xml version="1.0" encoding="utf-8"?>
-<w16cid:commentsIds xmlns:wpc="http://schemas.microsoft.com/office/word/2010/wordprocessingCanvas" xmlns:cx="http://schemas.microsoft.com/office/drawing/2014/chartex" xmlns:cx1="http://schemas.microsoft.com/office/drawing/2015/9/8/chartex" xmlns:cx2="http://schemas.microsoft.com/office/drawing/2015/10/21/chartex" xmlns:cx3="http://schemas.microsoft.com/office/drawing/2016/5/9/chartex" xmlns:cx4="http://schemas.microsoft.com/office/drawing/2016/5/10/chartex" xmlns:cx5="http://schemas.microsoft.com/office/drawing/2016/5/11/chartex" xmlns:cx6="http://schemas.microsoft.com/office/drawing/2016/5/12/chartex" xmlns:cx7="http://schemas.microsoft.com/office/drawing/2016/5/13/chartex" xmlns:cx8="http://schemas.microsoft.com/office/drawing/2016/5/14/chartex" xmlns:mc="http://schemas.openxmlformats.org/markup-compatibility/2006" xmlns:aink="http://schemas.microsoft.com/office/drawing/2016/ink" xmlns:am3d="http://schemas.microsoft.com/office/drawing/2017/model3d" xmlns:o="urn:schemas-microsoft-com:office:office" xmlns:oel="http://schemas.microsoft.com/office/2019/extlst" xmlns:r="http://schemas.openxmlformats.org/officeDocument/2006/relationships" xmlns:m="http://schemas.openxmlformats.org/officeDocument/2006/math" xmlns:v="urn:schemas-microsoft-com:vml" xmlns:wp14="http://schemas.microsoft.com/office/word/2010/wordprocessingDrawing" xmlns:wp="http://schemas.openxmlformats.org/drawingml/2006/wordprocessingDrawing" xmlns:w10="urn:schemas-microsoft-com:office:word" xmlns:w="http://schemas.openxmlformats.org/wordprocessingml/2006/main" xmlns:w14="http://schemas.microsoft.com/office/word/2010/wordml" xmlns:w15="http://schemas.microsoft.com/office/word/2012/wordml" xmlns:w16cex="http://schemas.microsoft.com/office/word/2018/wordml/cex" xmlns:w16cid="http://schemas.microsoft.com/office/word/2016/wordml/cid" xmlns:w16="http://schemas.microsoft.com/office/word/2018/wordml" xmlns:w16sdtdh="http://schemas.microsoft.com/office/word/2020/wordml/sdtdatahash" xmlns:w16se="http://schemas.microsoft.com/office/word/2015/wordml/symex" xmlns:wpg="http://schemas.microsoft.com/office/word/2010/wordprocessingGroup" xmlns:wpi="http://schemas.microsoft.com/office/word/2010/wordprocessingInk" xmlns:wne="http://schemas.microsoft.com/office/word/2006/wordml" xmlns:wps="http://schemas.microsoft.com/office/word/2010/wordprocessingShape" mc:Ignorable="w14 w15 w16se w16cid w16 w16cex w16sdtdh wp14">
-  <w16cid:commentId w16cid:paraId="48E32825" w16cid:durableId="05788C14"/>
-  <w16cid:commentId w16cid:paraId="364C7456" w16cid:durableId="7E8488B1"/>
-</w16cid:commentsIds>
-</file>
-
-<file path=word/people.xml><?xml version="1.0" encoding="utf-8"?>
-<w15:people xmlns:wpc="http://schemas.microsoft.com/office/word/2010/wordprocessingCanvas" xmlns:cx="http://schemas.microsoft.com/office/drawing/2014/chartex" xmlns:cx1="http://schemas.microsoft.com/office/drawing/2015/9/8/chartex" xmlns:cx2="http://schemas.microsoft.com/office/drawing/2015/10/21/chartex" xmlns:cx3="http://schemas.microsoft.com/office/drawing/2016/5/9/chartex" xmlns:cx4="http://schemas.microsoft.com/office/drawing/2016/5/10/chartex" xmlns:cx5="http://schemas.microsoft.com/office/drawing/2016/5/11/chartex" xmlns:cx6="http://schemas.microsoft.com/office/drawing/2016/5/12/chartex" xmlns:cx7="http://schemas.microsoft.com/office/drawing/2016/5/13/chartex" xmlns:cx8="http://schemas.microsoft.com/office/drawing/2016/5/14/chartex" xmlns:mc="http://schemas.openxmlformats.org/markup-compatibility/2006" xmlns:aink="http://schemas.microsoft.com/office/drawing/2016/ink" xmlns:am3d="http://schemas.microsoft.com/office/drawing/2017/model3d" xmlns:o="urn:schemas-microsoft-com:office:office" xmlns:oel="http://schemas.microsoft.com/office/2019/extlst" xmlns:r="http://schemas.openxmlformats.org/officeDocument/2006/relationships" xmlns:m="http://schemas.openxmlformats.org/officeDocument/2006/math" xmlns:v="urn:schemas-microsoft-com:vml" xmlns:wp14="http://schemas.microsoft.com/office/word/2010/wordprocessingDrawing" xmlns:wp="http://schemas.openxmlformats.org/drawingml/2006/wordprocessingDrawing" xmlns:w10="urn:schemas-microsoft-com:office:word" xmlns:w="http://schemas.openxmlformats.org/wordprocessingml/2006/main" xmlns:w14="http://schemas.microsoft.com/office/word/2010/wordml" xmlns:w15="http://schemas.microsoft.com/office/word/2012/wordml" xmlns:w16cex="http://schemas.microsoft.com/office/word/2018/wordml/cex" xmlns:w16cid="http://schemas.microsoft.com/office/word/2016/wordml/cid" xmlns:w16="http://schemas.microsoft.com/office/word/2018/wordml" xmlns:w16sdtdh="http://schemas.microsoft.com/office/word/2020/wordml/sdtdatahash" xmlns:w16se="http://schemas.microsoft.com/office/word/2015/wordml/symex" xmlns:wpg="http://schemas.microsoft.com/office/word/2010/wordprocessingGroup" xmlns:wpi="http://schemas.microsoft.com/office/word/2010/wordprocessingInk" xmlns:wne="http://schemas.microsoft.com/office/word/2006/wordml" xmlns:wps="http://schemas.microsoft.com/office/word/2010/wordprocessingShape" mc:Ignorable="w14 w15 w16se w16cid w16 w16cex w16sdtdh wp14">
-  <w15:person w15:author="genoa">
-    <w15:presenceInfo w15:providerId="AD" w15:userId="S::genoa@uw.edu::62abc6b7-b7cf-490f-b8d7-103633577645"/>
-  </w15:person>
-</w15:people>
 </file>
 
 <file path=word/styles.xml><?xml version="1.0" encoding="utf-8"?>

</xml_diff>

<commit_message>
data model runs with covariates again - penalized prior  on theta
But still getting extreme theta values ,going to try and change the priors to (0,0.01) that will force them to 0 unless strong evidence against it!
</commit_message>
<xml_diff>
--- a/writing/Methods_V1.docx
+++ b/writing/Methods_V1.docx
@@ -65,19 +65,17 @@
         </w:rPr>
         <w:t xml:space="preserve">We use a juvenile Chum index based on NOAA’s Bering Arctic and Subarctic Integrated Survey (BASIS) to estimate survival from the spawner stage until when fish are captured and enumerated at the end of their first summer in the Bering Sea on the BASIS survey. The BASIS survey takes place annually in early Fall throughout the North and Southern Bering Sea (there are some spatially imbalanced years where the NBS or SEBS was not surveyed). Fish caught in this survey are allocated to genetic reporting groups, including western </w:t>
       </w:r>
-      <w:proofErr w:type="spellStart"/>
-      <w:r>
-        <w:rPr>
-          <w:rFonts w:ascii="Calibri Light" w:hAnsi="Calibri Light" w:cs="Calibri Light"/>
-        </w:rPr>
-        <w:t>alaska</w:t>
-      </w:r>
-      <w:proofErr w:type="spellEnd"/>
-      <w:r>
-        <w:rPr>
-          <w:rFonts w:ascii="Calibri Light" w:hAnsi="Calibri Light" w:cs="Calibri Light"/>
-        </w:rPr>
-        <w:t xml:space="preserve"> Chum (Bristol Bay, Yukon Summer and Kuskokwim River) and Yukon Fall Chum. </w:t>
+      <w:r>
+        <w:rPr>
+          <w:rFonts w:ascii="Calibri Light" w:hAnsi="Calibri Light" w:cs="Calibri Light"/>
+        </w:rPr>
+        <w:t>A</w:t>
+      </w:r>
+      <w:r>
+        <w:rPr>
+          <w:rFonts w:ascii="Calibri Light" w:hAnsi="Calibri Light" w:cs="Calibri Light"/>
+        </w:rPr>
+        <w:t xml:space="preserve">laska Chum (Bristol Bay, Yukon Summer and Kuskokwim River) and Yukon Fall Chum. </w:t>
       </w:r>
     </w:p>
     <w:p>
@@ -479,19 +477,7 @@
         <w:rPr>
           <w:rFonts w:ascii="Calibri Light" w:hAnsi="Calibri Light" w:cs="Calibri Light"/>
         </w:rPr>
-        <w:t xml:space="preserve">, </w:t>
-      </w:r>
-      <w:r>
-        <w:rPr>
-          <w:rFonts w:ascii="Calibri Light" w:hAnsi="Calibri Light" w:cs="Calibri Light"/>
-        </w:rPr>
-        <w:t xml:space="preserve">distinct </w:t>
-      </w:r>
-      <w:r>
-        <w:rPr>
-          <w:rFonts w:ascii="Calibri Light" w:hAnsi="Calibri Light" w:cs="Calibri Light"/>
-        </w:rPr>
-        <w:t xml:space="preserve">life stages, </w:t>
+        <w:t xml:space="preserve">, life stages, </w:t>
       </w:r>
       <w:r>
         <w:rPr>
@@ -554,11 +540,26 @@
     </w:p>
     <w:p>
       <w:pPr>
+        <w:pStyle w:val="NormalWeb"/>
+        <w:spacing w:before="0" w:beforeAutospacing="0" w:after="0" w:afterAutospacing="0"/>
         <w:ind w:firstLine="360"/>
         <w:rPr>
           <w:rFonts w:ascii="Calibri Light" w:hAnsi="Calibri Light" w:cs="Calibri Light"/>
         </w:rPr>
       </w:pPr>
+      <w:r>
+        <w:rPr>
+          <w:rFonts w:ascii="Calibri Light" w:hAnsi="Calibri Light" w:cs="Calibri Light"/>
+        </w:rPr>
+        <w:t xml:space="preserve">Yukon river summer and fall chum were modeled in five life stages: 1) “juvenile” which tracks individuals from eggs to when they are at the end of their first summer in the marine </w:t>
+      </w:r>
+      <w:r>
+        <w:rPr>
+          <w:rFonts w:ascii="Calibri Light" w:hAnsi="Calibri Light" w:cs="Calibri Light"/>
+        </w:rPr>
+        <w:lastRenderedPageBreak/>
+        <w:t>environment 2) “ocean”, which tracks individuals by age class and applies an age specific natural mortality, 3) “returns”, which tracks individuals that survived the marine environment and are returning to the river mouths, this stage considers instantaneous fishing mortality and removes individuals when they are intercepted in terminal commercial and subsistence fisheries, 4) “spawners”, which consider the amount of fish that return back to the spawning grounds and 5) “eggs”, the amount of eggs produced by spawners. Chum salmon abundance was tracked forward in time based on the stage associated survival rate (Eq XX and XX) for both juvenile and ocean stages. We estimated survival for juvenile fish freshwater stage and first summer at sea.</w:t>
+      </w:r>
     </w:p>
     <w:p>
       <w:pPr>
@@ -567,24 +568,51 @@
           <w:rFonts w:ascii="Calibri Light" w:hAnsi="Calibri Light" w:cs="Calibri Light"/>
         </w:rPr>
       </w:pPr>
-      <w:r>
-        <w:rPr>
-          <w:rFonts w:ascii="Calibri Light" w:hAnsi="Calibri Light" w:cs="Calibri Light"/>
-        </w:rPr>
-        <w:lastRenderedPageBreak/>
+    </w:p>
+    <w:p>
+      <w:pPr>
+        <w:ind w:firstLine="360"/>
+        <w:rPr>
+          <w:rFonts w:ascii="Calibri Light" w:hAnsi="Calibri Light" w:cs="Calibri Light"/>
+        </w:rPr>
+      </w:pPr>
+    </w:p>
+    <w:p>
+      <w:pPr>
+        <w:ind w:firstLine="360"/>
+        <w:rPr>
+          <w:rFonts w:ascii="Calibri Light" w:hAnsi="Calibri Light" w:cs="Calibri Light"/>
+        </w:rPr>
+      </w:pPr>
+      <w:r>
+        <w:rPr>
+          <w:rFonts w:ascii="Calibri Light" w:hAnsi="Calibri Light" w:cs="Calibri Light"/>
+        </w:rPr>
         <w:t xml:space="preserve">The number of Chum salmon surviving </w:t>
       </w:r>
       <w:r>
         <w:rPr>
           <w:rFonts w:ascii="Calibri Light" w:hAnsi="Calibri Light" w:cs="Calibri Light"/>
         </w:rPr>
-        <w:t xml:space="preserve">from egg to ocean </w:t>
-      </w:r>
-      <w:r>
-        <w:rPr>
-          <w:rFonts w:ascii="Calibri Light" w:hAnsi="Calibri Light" w:cs="Calibri Light"/>
-        </w:rPr>
-        <w:t xml:space="preserve">juveniles, </w:t>
+        <w:t xml:space="preserve">from </w:t>
+      </w:r>
+      <w:r>
+        <w:rPr>
+          <w:rFonts w:ascii="Calibri Light" w:hAnsi="Calibri Light" w:cs="Calibri Light"/>
+        </w:rPr>
+        <w:t xml:space="preserve">an </w:t>
+      </w:r>
+      <w:r>
+        <w:rPr>
+          <w:rFonts w:ascii="Calibri Light" w:hAnsi="Calibri Light" w:cs="Calibri Light"/>
+        </w:rPr>
+        <w:t xml:space="preserve">egg to </w:t>
+      </w:r>
+      <w:r>
+        <w:rPr>
+          <w:rFonts w:ascii="Calibri Light" w:hAnsi="Calibri Light" w:cs="Calibri Light"/>
+        </w:rPr>
+        <w:t xml:space="preserve">the end of their first ocean summer in brood year </w:t>
       </w:r>
       <w:r>
         <w:rPr>
@@ -592,7 +620,93 @@
           <w:i/>
           <w:iCs/>
         </w:rPr>
-        <w:t>n</w:t>
+        <w:t>t+1</w:t>
+      </w:r>
+      <w:r>
+        <w:rPr>
+          <w:rFonts w:ascii="Calibri Light" w:hAnsi="Calibri Light" w:cs="Calibri Light"/>
+        </w:rPr>
+        <w:t>,</w:t>
+      </w:r>
+      <w:r>
+        <w:rPr>
+          <w:rFonts w:ascii="Calibri Light" w:hAnsi="Calibri Light" w:cs="Calibri Light"/>
+        </w:rPr>
+        <w:t xml:space="preserve"> </w:t>
+      </w:r>
+      <w:r>
+        <w:rPr>
+          <w:rFonts w:ascii="Calibri Light" w:hAnsi="Calibri Light" w:cs="Calibri Light"/>
+        </w:rPr>
+        <w:t>N</w:t>
+      </w:r>
+      <w:r>
+        <w:rPr>
+          <w:rFonts w:ascii="Calibri Light" w:hAnsi="Calibri Light" w:cs="Calibri Light"/>
+          <w:vertAlign w:val="subscript"/>
+        </w:rPr>
+        <w:t>t+1,n=</w:t>
+      </w:r>
+      <w:proofErr w:type="spellStart"/>
+      <w:r>
+        <w:rPr>
+          <w:rFonts w:ascii="Calibri Light" w:hAnsi="Calibri Light" w:cs="Calibri Light"/>
+          <w:vertAlign w:val="subscript"/>
+        </w:rPr>
+        <w:t>j,</w:t>
+      </w:r>
+      <w:proofErr w:type="gramStart"/>
+      <w:r>
+        <w:rPr>
+          <w:rFonts w:ascii="Calibri Light" w:hAnsi="Calibri Light" w:cs="Calibri Light"/>
+          <w:vertAlign w:val="subscript"/>
+        </w:rPr>
+        <w:t>s</w:t>
+      </w:r>
+      <w:proofErr w:type="spellEnd"/>
+      <w:r>
+        <w:rPr>
+          <w:rFonts w:ascii="Calibri Light" w:hAnsi="Calibri Light" w:cs="Calibri Light"/>
+          <w:vertAlign w:val="subscript"/>
+        </w:rPr>
+        <w:t>,</w:t>
+      </w:r>
+      <w:r>
+        <w:rPr>
+          <w:rFonts w:ascii="Calibri Light" w:hAnsi="Calibri Light" w:cs="Calibri Light"/>
+        </w:rPr>
+        <w:t>,</w:t>
+      </w:r>
+      <w:proofErr w:type="gramEnd"/>
+      <w:r>
+        <w:rPr>
+          <w:rFonts w:ascii="Calibri Light" w:hAnsi="Calibri Light" w:cs="Calibri Light"/>
+        </w:rPr>
+        <w:t xml:space="preserve"> </w:t>
+      </w:r>
+      <w:r>
+        <w:rPr>
+          <w:rFonts w:ascii="Calibri Light" w:hAnsi="Calibri Light" w:cs="Calibri Light"/>
+        </w:rPr>
+        <w:t xml:space="preserve">depended upon the abundance of </w:t>
+      </w:r>
+      <w:r>
+        <w:rPr>
+          <w:rFonts w:ascii="Calibri Light" w:hAnsi="Calibri Light" w:cs="Calibri Light"/>
+        </w:rPr>
+        <w:t>eggs that were spawned</w:t>
+      </w:r>
+      <w:r>
+        <w:rPr>
+          <w:rFonts w:ascii="Calibri Light" w:hAnsi="Calibri Light" w:cs="Calibri Light"/>
+        </w:rPr>
+        <w:t xml:space="preserve"> </w:t>
+      </w:r>
+      <w:r>
+        <w:rPr>
+          <w:rFonts w:ascii="Calibri Light" w:hAnsi="Calibri Light" w:cs="Calibri Light"/>
+        </w:rPr>
+        <w:t xml:space="preserve">in brood year, </w:t>
       </w:r>
       <w:r>
         <w:rPr>
@@ -600,73 +714,56 @@
           <w:i/>
           <w:iCs/>
         </w:rPr>
+        <w:t>t</w:t>
+      </w:r>
+      <w:r>
+        <w:rPr>
+          <w:rFonts w:ascii="Calibri Light" w:hAnsi="Calibri Light" w:cs="Calibri Light"/>
+        </w:rPr>
+        <w:t xml:space="preserve">, </w:t>
+      </w:r>
+      <w:proofErr w:type="spellStart"/>
+      <w:r>
+        <w:rPr>
+          <w:rFonts w:ascii="Calibri Light" w:hAnsi="Calibri Light" w:cs="Calibri Light"/>
+        </w:rPr>
+        <w:t>N</w:t>
+      </w:r>
+      <w:r>
+        <w:rPr>
+          <w:rFonts w:ascii="Calibri Light" w:hAnsi="Calibri Light" w:cs="Calibri Light"/>
+          <w:vertAlign w:val="subscript"/>
+        </w:rPr>
+        <w:t>t,n</w:t>
+      </w:r>
+      <w:proofErr w:type="spellEnd"/>
+      <w:r>
+        <w:rPr>
+          <w:rFonts w:ascii="Calibri Light" w:hAnsi="Calibri Light" w:cs="Calibri Light"/>
+          <w:vertAlign w:val="subscript"/>
+        </w:rPr>
+        <w:t>=</w:t>
+      </w:r>
+      <w:proofErr w:type="spellStart"/>
+      <w:r>
+        <w:rPr>
+          <w:rFonts w:ascii="Calibri Light" w:hAnsi="Calibri Light" w:cs="Calibri Light"/>
+          <w:vertAlign w:val="subscript"/>
+        </w:rPr>
+        <w:t>e,s</w:t>
+      </w:r>
+      <w:proofErr w:type="spellEnd"/>
+      <w:r>
+        <w:rPr>
+          <w:rFonts w:ascii="Calibri Light" w:hAnsi="Calibri Light" w:cs="Calibri Light"/>
+        </w:rPr>
         <w:t xml:space="preserve"> </w:t>
       </w:r>
       <w:r>
         <w:rPr>
           <w:rFonts w:ascii="Calibri Light" w:hAnsi="Calibri Light" w:cs="Calibri Light"/>
-          <w:i/>
-          <w:iCs/>
-        </w:rPr>
-        <w:t>=</w:t>
-      </w:r>
-      <w:r>
-        <w:rPr>
-          <w:rFonts w:ascii="Calibri Light" w:hAnsi="Calibri Light" w:cs="Calibri Light"/>
-          <w:i/>
-          <w:iCs/>
-        </w:rPr>
-        <w:t xml:space="preserve"> j</w:t>
-      </w:r>
-      <w:r>
-        <w:rPr>
-          <w:rFonts w:ascii="Calibri Light" w:hAnsi="Calibri Light" w:cs="Calibri Light"/>
-        </w:rPr>
-        <w:t>, which we consider year 0 fish that exited the river and have spent their first summer in the marine environment</w:t>
-      </w:r>
-      <w:r>
-        <w:rPr>
-          <w:rFonts w:ascii="Calibri Light" w:hAnsi="Calibri Light" w:cs="Calibri Light"/>
-        </w:rPr>
-        <w:t xml:space="preserve">, </w:t>
-      </w:r>
-      <w:r>
-        <w:rPr>
-          <w:rFonts w:ascii="Calibri Light" w:hAnsi="Calibri Light" w:cs="Calibri Light"/>
-        </w:rPr>
-        <w:t xml:space="preserve">depended upon the abundance of </w:t>
-      </w:r>
-      <w:r>
-        <w:rPr>
-          <w:rFonts w:ascii="Calibri Light" w:hAnsi="Calibri Light" w:cs="Calibri Light"/>
-        </w:rPr>
-        <w:t>eggs that were spawned</w:t>
-      </w:r>
-      <w:r>
-        <w:rPr>
-          <w:rFonts w:ascii="Calibri Light" w:hAnsi="Calibri Light" w:cs="Calibri Light"/>
-        </w:rPr>
-        <w:t xml:space="preserve"> </w:t>
-      </w:r>
-      <w:r>
-        <w:rPr>
-          <w:rFonts w:ascii="Calibri Light" w:hAnsi="Calibri Light" w:cs="Calibri Light"/>
-        </w:rPr>
-        <w:t xml:space="preserve">in brood year, </w:t>
-      </w:r>
-      <w:r>
-        <w:rPr>
-          <w:rFonts w:ascii="Calibri Light" w:hAnsi="Calibri Light" w:cs="Calibri Light"/>
-          <w:i/>
-          <w:iCs/>
-        </w:rPr>
-        <w:t>t</w:t>
-      </w:r>
-      <w:r>
-        <w:rPr>
-          <w:rFonts w:ascii="Calibri Light" w:hAnsi="Calibri Light" w:cs="Calibri Light"/>
-        </w:rPr>
-        <w:t xml:space="preserve">, and the </w:t>
+        </w:rPr>
+        <w:t xml:space="preserve">and the </w:t>
       </w:r>
       <w:r>
         <w:rPr>
@@ -915,14 +1012,6 @@
           <w:rFonts w:ascii="Calibri Light" w:hAnsi="Calibri Light" w:cs="Calibri Light"/>
         </w:rPr>
       </w:pPr>
-    </w:p>
-    <w:p>
-      <w:pPr>
-        <w:ind w:firstLine="360"/>
-        <w:rPr>
-          <w:rFonts w:ascii="Calibri Light" w:hAnsi="Calibri Light" w:cs="Calibri Light"/>
-        </w:rPr>
-      </w:pPr>
       <w:r>
         <w:rPr>
           <w:rFonts w:ascii="Calibri Light" w:hAnsi="Calibri Light" w:cs="Calibri Light"/>
@@ -992,14 +1081,26 @@
         <w:rPr>
           <w:rFonts w:ascii="Calibri Light" w:hAnsi="Calibri Light" w:cs="Calibri Light"/>
         </w:rPr>
-        <w:t xml:space="preserve">was estimated using a </w:t>
+        <w:t xml:space="preserve">was </w:t>
+      </w:r>
+      <w:r>
+        <w:rPr>
+          <w:rFonts w:ascii="Calibri Light" w:hAnsi="Calibri Light" w:cs="Calibri Light"/>
+        </w:rPr>
+        <w:t xml:space="preserve">calculated </w:t>
+      </w:r>
+      <w:r>
+        <w:rPr>
+          <w:rFonts w:ascii="Calibri Light" w:hAnsi="Calibri Light" w:cs="Calibri Light"/>
+        </w:rPr>
+        <w:t>using a B</w:t>
       </w:r>
       <w:proofErr w:type="spellStart"/>
       <w:r>
         <w:rPr>
           <w:rFonts w:ascii="Calibri Light" w:hAnsi="Calibri Light" w:cs="Calibri Light"/>
         </w:rPr>
-        <w:t>Beverton</w:t>
+        <w:t>everton</w:t>
       </w:r>
       <w:proofErr w:type="spellEnd"/>
       <w:r>
@@ -1044,12 +1145,6 @@
           <w:rFonts w:ascii="Calibri Light" w:hAnsi="Calibri Light" w:cs="Calibri Light"/>
         </w:rPr>
         <w:t xml:space="preserve">. </w:t>
-      </w:r>
-      <w:r>
-        <w:rPr>
-          <w:rFonts w:ascii="Calibri Light" w:hAnsi="Calibri Light" w:cs="Calibri Light"/>
-        </w:rPr>
-        <w:t xml:space="preserve">It was calculated as </w:t>
       </w:r>
     </w:p>
     <w:p>
@@ -1235,7 +1330,7 @@
                         <w:rPr>
                           <w:rFonts w:ascii="Cambria Math" w:hAnsi="Cambria Math" w:cs="Calibri Light"/>
                         </w:rPr>
-                        <m:t>k</m:t>
+                        <m:t>η</m:t>
                       </m:r>
                     </m:e>
                     <m:sub>
@@ -1272,7 +1367,13 @@
         <w:rPr>
           <w:rFonts w:ascii="Calibri Light" w:hAnsi="Calibri Light" w:cs="Calibri Light"/>
         </w:rPr>
-        <w:t xml:space="preserve">Where the productivity parameter </w:t>
+        <w:t>w</w:t>
+      </w:r>
+      <w:r>
+        <w:rPr>
+          <w:rFonts w:ascii="Calibri Light" w:hAnsi="Calibri Light" w:cs="Calibri Light"/>
+        </w:rPr>
+        <w:t xml:space="preserve">here the productivity parameter </w:t>
       </w:r>
       <m:oMath>
         <m:sSub>
@@ -1323,7 +1424,7 @@
               <w:rPr>
                 <w:rFonts w:ascii="Cambria Math" w:hAnsi="Cambria Math" w:cs="Calibri Light"/>
               </w:rPr>
-              <m:t>k</m:t>
+              <m:t>η</m:t>
             </m:r>
           </m:e>
           <m:sub>
@@ -1340,7 +1441,19 @@
         <w:rPr>
           <w:rFonts w:ascii="Calibri Light" w:hAnsi="Calibri Light" w:cs="Calibri Light"/>
         </w:rPr>
-        <w:t xml:space="preserve"> represented the maximum number of individuals that could survive past that life stage. The productivity parameter was estimated conditional on environmental covariates (Table </w:t>
+        <w:t xml:space="preserve"> represented the </w:t>
+      </w:r>
+      <w:r>
+        <w:rPr>
+          <w:rFonts w:ascii="Calibri Light" w:hAnsi="Calibri Light" w:cs="Calibri Light"/>
+        </w:rPr>
+        <w:t xml:space="preserve">carrying capacity, or the </w:t>
+      </w:r>
+      <w:r>
+        <w:rPr>
+          <w:rFonts w:ascii="Calibri Light" w:hAnsi="Calibri Light" w:cs="Calibri Light"/>
+        </w:rPr>
+        <w:t xml:space="preserve">maximum number of individuals that could survive past that life stage. The productivity parameter was estimated conditional on environmental covariates (Table </w:t>
       </w:r>
       <w:r>
         <w:rPr>
@@ -1392,13 +1505,25 @@
         <w:rPr>
           <w:rFonts w:ascii="Calibri Light" w:hAnsi="Calibri Light" w:cs="Calibri Light"/>
         </w:rPr>
-        <w:t>, which is the mean survival rate at low density across the time series and the covariate effects</w:t>
-      </w:r>
-      <w:r>
-        <w:rPr>
-          <w:rFonts w:ascii="Calibri Light" w:hAnsi="Calibri Light" w:cs="Calibri Light"/>
-        </w:rPr>
-        <w:t xml:space="preserve">. </w:t>
+        <w:t xml:space="preserve">, which </w:t>
+      </w:r>
+      <w:r>
+        <w:rPr>
+          <w:rFonts w:ascii="Calibri Light" w:hAnsi="Calibri Light" w:cs="Calibri Light"/>
+        </w:rPr>
+        <w:t>represented</w:t>
+      </w:r>
+      <w:r>
+        <w:rPr>
+          <w:rFonts w:ascii="Calibri Light" w:hAnsi="Calibri Light" w:cs="Calibri Light"/>
+        </w:rPr>
+        <w:t xml:space="preserve"> the mean survival rate at low </w:t>
+      </w:r>
+      <w:r>
+        <w:rPr>
+          <w:rFonts w:ascii="Calibri Light" w:hAnsi="Calibri Light" w:cs="Calibri Light"/>
+        </w:rPr>
+        <w:t>density.</w:t>
       </w:r>
     </w:p>
     <w:p>
@@ -1714,14 +1839,6 @@
     </w:p>
     <w:p>
       <w:pPr>
-        <w:ind w:firstLine="360"/>
-        <w:rPr>
-          <w:rFonts w:ascii="Calibri Light" w:hAnsi="Calibri Light" w:cs="Calibri Light"/>
-        </w:rPr>
-      </w:pPr>
-    </w:p>
-    <w:p>
-      <w:pPr>
         <w:pStyle w:val="NormalWeb"/>
         <w:spacing w:before="0" w:beforeAutospacing="0" w:after="0" w:afterAutospacing="0"/>
         <w:ind w:firstLine="360"/>
@@ -1729,17 +1846,21 @@
           <w:rFonts w:ascii="Calibri Light" w:hAnsi="Calibri Light" w:cs="Calibri Light"/>
         </w:rPr>
       </w:pPr>
-      <w:r>
-        <w:rPr>
-          <w:rFonts w:ascii="Calibri Light" w:hAnsi="Calibri Light" w:cs="Calibri Light"/>
-        </w:rPr>
-        <w:t>Here,</w:t>
-      </w:r>
-      <w:r>
-        <w:rPr>
-          <w:rFonts w:ascii="Calibri Light" w:hAnsi="Calibri Light" w:cs="Calibri Light"/>
-        </w:rPr>
-        <w:t xml:space="preserve"> </w:t>
+    </w:p>
+    <w:p>
+      <w:pPr>
+        <w:pStyle w:val="NormalWeb"/>
+        <w:spacing w:before="0" w:beforeAutospacing="0" w:after="0" w:afterAutospacing="0"/>
+        <w:ind w:firstLine="360"/>
+        <w:rPr>
+          <w:rFonts w:ascii="Calibri Light" w:hAnsi="Calibri Light" w:cs="Calibri Light"/>
+        </w:rPr>
+      </w:pPr>
+      <w:r>
+        <w:rPr>
+          <w:rFonts w:ascii="Calibri Light" w:hAnsi="Calibri Light" w:cs="Calibri Light"/>
+        </w:rPr>
+        <w:t xml:space="preserve">Here, </w:t>
       </w:r>
       <w:r>
         <w:rPr>
@@ -1776,34 +1897,6 @@
           <w:iCs/>
         </w:rPr>
         <w:t xml:space="preserve"> </w:t>
-      </w:r>
-      <w:r>
-        <w:rPr>
-          <w:rFonts w:ascii="Calibri Light" w:hAnsi="Calibri Light" w:cs="Calibri Light"/>
-        </w:rPr>
-        <w:t>at</w:t>
-      </w:r>
-      <w:r>
-        <w:rPr>
-          <w:rFonts w:ascii="Calibri Light" w:hAnsi="Calibri Light" w:cs="Calibri Light"/>
-          <w:i/>
-          <w:iCs/>
-        </w:rPr>
-        <w:t xml:space="preserve"> </w:t>
-      </w:r>
-      <w:r>
-        <w:rPr>
-          <w:rFonts w:ascii="Calibri Light" w:hAnsi="Calibri Light" w:cs="Calibri Light"/>
-        </w:rPr>
-        <w:t xml:space="preserve">time </w:t>
-      </w:r>
-      <w:r>
-        <w:rPr>
-          <w:rFonts w:ascii="Calibri Light" w:hAnsi="Calibri Light" w:cs="Calibri Light"/>
-          <w:i/>
-          <w:iCs/>
-        </w:rPr>
-        <w:t xml:space="preserve">t </w:t>
       </w:r>
       <m:oMath>
         <m:sSub>
@@ -1822,7 +1915,7 @@
               <w:rPr>
                 <w:rFonts w:ascii="Cambria Math" w:hAnsi="Cambria Math" w:cs="Calibri Light"/>
               </w:rPr>
-              <m:t>(X</m:t>
+              <m:t>X</m:t>
             </m:r>
           </m:e>
           <m:sub>
@@ -1841,27 +1934,44 @@
           <w:rPr>
             <w:rFonts w:ascii="Cambria Math" w:hAnsi="Cambria Math" w:cs="Calibri Light"/>
           </w:rPr>
-          <m:t>)</m:t>
+          <m:t xml:space="preserve">, </m:t>
         </m:r>
       </m:oMath>
       <w:r>
         <w:rPr>
           <w:rFonts w:ascii="Calibri Light" w:hAnsi="Calibri Light" w:cs="Calibri Light"/>
-          <w:i/>
-        </w:rPr>
-        <w:t xml:space="preserve"> </w:t>
-      </w:r>
-      <w:r>
-        <w:rPr>
-          <w:rFonts w:ascii="Calibri Light" w:hAnsi="Calibri Light" w:cs="Calibri Light"/>
-        </w:rPr>
-        <w:t xml:space="preserve">were multiplied </w:t>
-      </w:r>
-      <w:r>
-        <w:rPr>
-          <w:rFonts w:ascii="Calibri Light" w:hAnsi="Calibri Light" w:cs="Calibri Light"/>
-        </w:rPr>
-        <w:t xml:space="preserve">by coefficients </w:t>
+        </w:rPr>
+        <w:t>were</w:t>
+      </w:r>
+      <w:r>
+        <w:rPr>
+          <w:rFonts w:ascii="Calibri Light" w:hAnsi="Calibri Light" w:cs="Calibri Light"/>
+        </w:rPr>
+        <w:t xml:space="preserve"> multiplied </w:t>
+      </w:r>
+      <w:r>
+        <w:rPr>
+          <w:rFonts w:ascii="Calibri Light" w:hAnsi="Calibri Light" w:cs="Calibri Light"/>
+        </w:rPr>
+        <w:t xml:space="preserve">by </w:t>
+      </w:r>
+      <w:r>
+        <w:rPr>
+          <w:rFonts w:ascii="Calibri Light" w:hAnsi="Calibri Light" w:cs="Calibri Light"/>
+        </w:rPr>
+        <w:t xml:space="preserve">an associated covariate </w:t>
+      </w:r>
+      <w:r>
+        <w:rPr>
+          <w:rFonts w:ascii="Calibri Light" w:hAnsi="Calibri Light" w:cs="Calibri Light"/>
+        </w:rPr>
+        <w:t>coefficient</w:t>
+      </w:r>
+      <w:r>
+        <w:rPr>
+          <w:rFonts w:ascii="Calibri Light" w:hAnsi="Calibri Light" w:cs="Calibri Light"/>
+        </w:rPr>
+        <w:t>,</w:t>
       </w:r>
       <w:r>
         <w:rPr>
@@ -1901,12 +2011,30 @@
             </m:r>
           </m:sub>
         </m:sSub>
+        <m:r>
+          <w:rPr>
+            <w:rFonts w:ascii="Cambria Math" w:hAnsi="Cambria Math" w:cs="Calibri Light"/>
+          </w:rPr>
+          <m:t>,</m:t>
+        </m:r>
       </m:oMath>
       <w:r>
         <w:rPr>
           <w:rFonts w:ascii="Calibri Light" w:hAnsi="Calibri Light" w:cs="Calibri Light"/>
         </w:rPr>
-        <w:t xml:space="preserve"> which describe the relative influence </w:t>
+        <w:t xml:space="preserve"> which describe</w:t>
+      </w:r>
+      <w:r>
+        <w:rPr>
+          <w:rFonts w:ascii="Calibri Light" w:hAnsi="Calibri Light" w:cs="Calibri Light"/>
+        </w:rPr>
+        <w:t>d</w:t>
+      </w:r>
+      <w:r>
+        <w:rPr>
+          <w:rFonts w:ascii="Calibri Light" w:hAnsi="Calibri Light" w:cs="Calibri Light"/>
+        </w:rPr>
+        <w:t xml:space="preserve"> the relative influence </w:t>
       </w:r>
       <w:r>
         <w:rPr>
@@ -1920,6 +2048,15 @@
         </w:rPr>
         <w:t xml:space="preserve"> population specific survival rates. </w:t>
       </w:r>
+    </w:p>
+    <w:p>
+      <w:pPr>
+        <w:pStyle w:val="NormalWeb"/>
+        <w:spacing w:before="0" w:beforeAutospacing="0" w:after="0" w:afterAutospacing="0"/>
+        <w:rPr>
+          <w:rFonts w:ascii="Calibri Light" w:hAnsi="Calibri Light" w:cs="Calibri Light"/>
+        </w:rPr>
+      </w:pPr>
     </w:p>
     <w:p>
       <w:pPr>
@@ -1934,193 +2071,21 @@
         <w:rPr>
           <w:rFonts w:ascii="Calibri Light" w:hAnsi="Calibri Light" w:cs="Calibri Light"/>
         </w:rPr>
-        <w:t xml:space="preserve">Yukon river summer and fall chum were modeled in </w:t>
-      </w:r>
-      <w:r>
-        <w:rPr>
-          <w:rFonts w:ascii="Calibri Light" w:hAnsi="Calibri Light" w:cs="Calibri Light"/>
-        </w:rPr>
-        <w:t>five</w:t>
-      </w:r>
-      <w:r>
-        <w:rPr>
-          <w:rFonts w:ascii="Calibri Light" w:hAnsi="Calibri Light" w:cs="Calibri Light"/>
-        </w:rPr>
-        <w:t xml:space="preserve"> life</w:t>
-      </w:r>
-      <w:r>
-        <w:rPr>
-          <w:rFonts w:ascii="Calibri Light" w:hAnsi="Calibri Light" w:cs="Calibri Light"/>
-        </w:rPr>
-        <w:t xml:space="preserve"> </w:t>
-      </w:r>
-      <w:r>
-        <w:rPr>
-          <w:rFonts w:ascii="Calibri Light" w:hAnsi="Calibri Light" w:cs="Calibri Light"/>
-        </w:rPr>
-        <w:t xml:space="preserve">stages: 1) “juvenile” which tracks individuals from eggs to when they are at the end of their first summer in the marine </w:t>
-      </w:r>
-      <w:r>
-        <w:rPr>
-          <w:rFonts w:ascii="Calibri Light" w:hAnsi="Calibri Light" w:cs="Calibri Light"/>
-        </w:rPr>
-        <w:t>environment</w:t>
-      </w:r>
-      <w:r>
-        <w:rPr>
-          <w:rFonts w:ascii="Calibri Light" w:hAnsi="Calibri Light" w:cs="Calibri Light"/>
-        </w:rPr>
-        <w:t xml:space="preserve"> 2) </w:t>
-      </w:r>
-      <w:r>
-        <w:rPr>
-          <w:rFonts w:ascii="Calibri Light" w:hAnsi="Calibri Light" w:cs="Calibri Light"/>
-        </w:rPr>
-        <w:t>“ocean”, which tracks individuals by age class and applies an age specific natural mortality, 3) “</w:t>
-      </w:r>
-      <w:r>
-        <w:rPr>
-          <w:rFonts w:ascii="Calibri Light" w:hAnsi="Calibri Light" w:cs="Calibri Light"/>
-        </w:rPr>
-        <w:t>returns</w:t>
-      </w:r>
-      <w:r>
-        <w:rPr>
-          <w:rFonts w:ascii="Calibri Light" w:hAnsi="Calibri Light" w:cs="Calibri Light"/>
-        </w:rPr>
-        <w:t>”</w:t>
-      </w:r>
-      <w:r>
-        <w:rPr>
-          <w:rFonts w:ascii="Calibri Light" w:hAnsi="Calibri Light" w:cs="Calibri Light"/>
-        </w:rPr>
-        <w:t xml:space="preserve">, which tracks </w:t>
-      </w:r>
-      <w:r>
-        <w:rPr>
-          <w:rFonts w:ascii="Calibri Light" w:hAnsi="Calibri Light" w:cs="Calibri Light"/>
-        </w:rPr>
-        <w:t xml:space="preserve">individuals that survived the marine environment and are returning to the river mouths, this stage considers instantaneous fishing mortality and removes individuals </w:t>
-      </w:r>
-      <w:r>
-        <w:rPr>
-          <w:rFonts w:ascii="Calibri Light" w:hAnsi="Calibri Light" w:cs="Calibri Light"/>
-        </w:rPr>
-        <w:t>when they are intercepted in terminal commercial and subsistence fisheries,</w:t>
-      </w:r>
-      <w:r>
-        <w:rPr>
-          <w:rFonts w:ascii="Calibri Light" w:hAnsi="Calibri Light" w:cs="Calibri Light"/>
-        </w:rPr>
-        <w:t xml:space="preserve"> 4</w:t>
-      </w:r>
-      <w:r>
-        <w:rPr>
-          <w:rFonts w:ascii="Calibri Light" w:hAnsi="Calibri Light" w:cs="Calibri Light"/>
-        </w:rPr>
-        <w:t xml:space="preserve">) </w:t>
-      </w:r>
-      <w:r>
-        <w:rPr>
-          <w:rFonts w:ascii="Calibri Light" w:hAnsi="Calibri Light" w:cs="Calibri Light"/>
-        </w:rPr>
-        <w:t>“</w:t>
-      </w:r>
-      <w:r>
-        <w:rPr>
-          <w:rFonts w:ascii="Calibri Light" w:hAnsi="Calibri Light" w:cs="Calibri Light"/>
-        </w:rPr>
-        <w:t>spawners</w:t>
-      </w:r>
-      <w:r>
-        <w:rPr>
-          <w:rFonts w:ascii="Calibri Light" w:hAnsi="Calibri Light" w:cs="Calibri Light"/>
-        </w:rPr>
-        <w:t>”</w:t>
-      </w:r>
-      <w:r>
-        <w:rPr>
-          <w:rFonts w:ascii="Calibri Light" w:hAnsi="Calibri Light" w:cs="Calibri Light"/>
-        </w:rPr>
-        <w:t xml:space="preserve">, which consider the amount of fish that return back to the spawning grounds and </w:t>
-      </w:r>
-      <w:r>
-        <w:rPr>
-          <w:rFonts w:ascii="Calibri Light" w:hAnsi="Calibri Light" w:cs="Calibri Light"/>
-        </w:rPr>
-        <w:t>5</w:t>
-      </w:r>
-      <w:r>
-        <w:rPr>
-          <w:rFonts w:ascii="Calibri Light" w:hAnsi="Calibri Light" w:cs="Calibri Light"/>
-        </w:rPr>
-        <w:t xml:space="preserve">) </w:t>
-      </w:r>
-      <w:r>
-        <w:rPr>
-          <w:rFonts w:ascii="Calibri Light" w:hAnsi="Calibri Light" w:cs="Calibri Light"/>
-        </w:rPr>
-        <w:t>“</w:t>
-      </w:r>
-      <w:r>
-        <w:rPr>
-          <w:rFonts w:ascii="Calibri Light" w:hAnsi="Calibri Light" w:cs="Calibri Light"/>
-        </w:rPr>
-        <w:t>eggs</w:t>
-      </w:r>
-      <w:r>
-        <w:rPr>
-          <w:rFonts w:ascii="Calibri Light" w:hAnsi="Calibri Light" w:cs="Calibri Light"/>
-        </w:rPr>
-        <w:t>”</w:t>
-      </w:r>
-      <w:r>
-        <w:rPr>
-          <w:rFonts w:ascii="Calibri Light" w:hAnsi="Calibri Light" w:cs="Calibri Light"/>
-        </w:rPr>
-        <w:t>, the amount of eggs produced by spawners</w:t>
-      </w:r>
-      <w:r>
-        <w:rPr>
-          <w:rFonts w:ascii="Calibri Light" w:hAnsi="Calibri Light" w:cs="Calibri Light"/>
-        </w:rPr>
-        <w:t xml:space="preserve">. </w:t>
-      </w:r>
-      <w:r>
-        <w:rPr>
-          <w:rFonts w:ascii="Calibri Light" w:hAnsi="Calibri Light" w:cs="Calibri Light"/>
-        </w:rPr>
-        <w:t xml:space="preserve">Chum salmon abundance was tracked forward in time based on the stage associated </w:t>
-      </w:r>
-      <w:r>
-        <w:rPr>
-          <w:rFonts w:ascii="Calibri Light" w:hAnsi="Calibri Light" w:cs="Calibri Light"/>
-        </w:rPr>
-        <w:t>survival</w:t>
-      </w:r>
-      <w:r>
-        <w:rPr>
-          <w:rFonts w:ascii="Calibri Light" w:hAnsi="Calibri Light" w:cs="Calibri Light"/>
-        </w:rPr>
-        <w:t xml:space="preserve"> rate (Eq XX and XX) for both juvenile and ocean stages. We estimated survival for juvenile fish </w:t>
-      </w:r>
-      <w:r>
-        <w:rPr>
-          <w:rFonts w:ascii="Calibri Light" w:hAnsi="Calibri Light" w:cs="Calibri Light"/>
-        </w:rPr>
-        <w:t xml:space="preserve">freshwater stage and </w:t>
-      </w:r>
-      <w:r>
-        <w:rPr>
-          <w:rFonts w:ascii="Calibri Light" w:hAnsi="Calibri Light" w:cs="Calibri Light"/>
-        </w:rPr>
-        <w:t>first summer at sea</w:t>
-      </w:r>
-      <w:r>
-        <w:rPr>
-          <w:rFonts w:ascii="Calibri Light" w:hAnsi="Calibri Light" w:cs="Calibri Light"/>
-        </w:rPr>
-        <w:t>, in addition to their first winter at sea, and fix</w:t>
+        <w:t xml:space="preserve">in addition to their first winter at </w:t>
+      </w:r>
+      <w:proofErr w:type="gramStart"/>
+      <w:r>
+        <w:rPr>
+          <w:rFonts w:ascii="Calibri Light" w:hAnsi="Calibri Light" w:cs="Calibri Light"/>
+        </w:rPr>
+        <w:t>sea, and</w:t>
+      </w:r>
+      <w:proofErr w:type="gramEnd"/>
+      <w:r>
+        <w:rPr>
+          <w:rFonts w:ascii="Calibri Light" w:hAnsi="Calibri Light" w:cs="Calibri Light"/>
+        </w:rPr>
+        <w:t xml:space="preserve"> fix</w:t>
       </w:r>
       <w:r>
         <w:rPr>
@@ -2423,19 +2388,7 @@
         <w:rPr>
           <w:rFonts w:ascii="Calibri Light" w:hAnsi="Calibri Light" w:cs="Calibri Light"/>
         </w:rPr>
-        <w:t>W</w:t>
-      </w:r>
-      <w:r>
-        <w:rPr>
-          <w:rFonts w:ascii="Calibri Light" w:hAnsi="Calibri Light" w:cs="Calibri Light"/>
-        </w:rPr>
-        <w:t>e estimated annual fishing mortality rates</w:t>
-      </w:r>
-      <w:r>
-        <w:rPr>
-          <w:rFonts w:ascii="Calibri Light" w:hAnsi="Calibri Light" w:cs="Calibri Light"/>
-        </w:rPr>
-        <w:t xml:space="preserve">, </w:t>
+        <w:t xml:space="preserve">We estimated annual fishing mortality rates, </w:t>
       </w:r>
       <m:oMath>
         <m:sSub>

</xml_diff>

<commit_message>
this is an interesting fit -- testing more model runs, hard to get a good fit for juv, spawners, and survival rates that make sense
this fit has a bit more variation than i would like, but it generally is OK, a little tweaking from here may be good.

starting values best when only assigning by age (rather than blanket across the whole 1:5 timeseries)

added p_2 t+1, wasn't like this before, just p_2 -- removed for now, doesnt make a difference?

removed the 0.1 on starting values so they arent forced, re-running. things got weird at time step 11 with starting values I think propogating forward.
</commit_message>
<xml_diff>
--- a/writing/Methods_V1.docx
+++ b/writing/Methods_V1.docx
@@ -144,34 +144,215 @@
     </w:p>
     <w:p>
       <w:pPr>
+        <w:rPr>
+          <w:rFonts w:ascii="Calibri Light" w:hAnsi="Calibri Light" w:cs="Calibri Light"/>
+        </w:rPr>
+      </w:pPr>
+    </w:p>
+    <w:p>
+      <w:pPr>
+        <w:pStyle w:val="Heading5"/>
+        <w:rPr>
+          <w:rFonts w:ascii="Calibri Light" w:hAnsi="Calibri Light" w:cs="Calibri Light"/>
+        </w:rPr>
+      </w:pPr>
+      <w:r>
+        <w:rPr>
+          <w:rFonts w:ascii="Calibri Light" w:hAnsi="Calibri Light" w:cs="Calibri Light"/>
+        </w:rPr>
+        <w:t>Catch and spawner index</w:t>
+      </w:r>
+    </w:p>
+    <w:p>
+      <w:pPr>
         <w:pStyle w:val="NormalWeb"/>
         <w:spacing w:before="0" w:beforeAutospacing="0" w:after="0" w:afterAutospacing="0"/>
         <w:ind w:firstLine="360"/>
         <w:rPr>
           <w:rFonts w:ascii="Calibri Light" w:hAnsi="Calibri Light" w:cs="Calibri Light"/>
-          <w:highlight w:val="yellow"/>
-        </w:rPr>
-      </w:pPr>
-    </w:p>
-    <w:p>
-      <w:pPr>
-        <w:rPr>
-          <w:rFonts w:ascii="Calibri Light" w:hAnsi="Calibri Light" w:cs="Calibri Light"/>
-        </w:rPr>
-      </w:pPr>
-    </w:p>
-    <w:p>
-      <w:pPr>
-        <w:pStyle w:val="Heading5"/>
-        <w:rPr>
-          <w:rFonts w:ascii="Calibri Light" w:hAnsi="Calibri Light" w:cs="Calibri Light"/>
-        </w:rPr>
-      </w:pPr>
-      <w:r>
-        <w:rPr>
-          <w:rFonts w:ascii="Calibri Light" w:hAnsi="Calibri Light" w:cs="Calibri Light"/>
-        </w:rPr>
-        <w:t>Catch and spawner index</w:t>
+        </w:rPr>
+      </w:pPr>
+      <w:r>
+        <w:rPr>
+          <w:rFonts w:ascii="Calibri Light" w:hAnsi="Calibri Light" w:cs="Calibri Light"/>
+        </w:rPr>
+        <w:t xml:space="preserve">Summer and fall run </w:t>
+      </w:r>
+      <w:r>
+        <w:rPr>
+          <w:rFonts w:ascii="Calibri Light" w:hAnsi="Calibri Light" w:cs="Calibri Light"/>
+        </w:rPr>
+        <w:t xml:space="preserve">Chum spawner </w:t>
+      </w:r>
+      <w:r>
+        <w:rPr>
+          <w:rFonts w:ascii="Calibri Light" w:hAnsi="Calibri Light" w:cs="Calibri Light"/>
+        </w:rPr>
+        <w:t>estimates</w:t>
+      </w:r>
+      <w:r>
+        <w:rPr>
+          <w:rFonts w:ascii="Calibri Light" w:hAnsi="Calibri Light" w:cs="Calibri Light"/>
+        </w:rPr>
+        <w:t xml:space="preserve"> for the Yukon River is provided by the Alaska Department of Fisheries and Game (ADFG)</w:t>
+      </w:r>
+      <w:r>
+        <w:rPr>
+          <w:rFonts w:ascii="Calibri Light" w:hAnsi="Calibri Light" w:cs="Calibri Light"/>
+        </w:rPr>
+        <w:t xml:space="preserve"> </w:t>
+      </w:r>
+      <w:r>
+        <w:rPr>
+          <w:rFonts w:ascii="Calibri Light" w:hAnsi="Calibri Light" w:cs="Calibri Light"/>
+        </w:rPr>
+        <w:fldChar w:fldCharType="begin"/>
+      </w:r>
+      <w:r>
+        <w:rPr>
+          <w:rFonts w:ascii="Calibri Light" w:hAnsi="Calibri Light" w:cs="Calibri Light"/>
+        </w:rPr>
+        <w:instrText xml:space="preserve"> ADDIN ZOTERO_ITEM CSL_CITATION {"citationID":"nqZ86m7L","properties":{"formattedCitation":"(Fleischman &amp; Borba 2009, Hamazaki &amp; Conitz 2009)","plainCitation":"(Fleischman &amp; Borba 2009, Hamazaki &amp; Conitz 2009)","noteIndex":0},"citationItems":[{"id":1992,"uris":["http://zotero.org/users/8784224/items/IQ9QBHGD"],"itemData":{"id":1992,"type":"article-journal","container-title":"Alaska Department of Fish and Game, Fishery Manuscript Series","language":"en","source":"Zotero","title":"Escapement estimation, spawner-recruit analysis, and escapement goal recommendation for fall chum salmon in the Yukon River drainage","volume":"09-08","author":[{"family":"Fleischman","given":"Steven J"},{"family":"Borba","given":"Bonnie M"}],"issued":{"date-parts":[["2009"]]}}},{"id":1464,"uris":["http://zotero.org/users/8784224/items/4S6ZC35F"],"itemData":{"id":1464,"type":"article-journal","container-title":"Alaska Department of Fish and Game, Fishery Manuscript Series No. 15-07, Anchorage.","language":"en","source":"Zotero","title":"Yukon River summer chum salmon run reconstruction, spawner-recruitment analysis, and escapement goal recommendation.","author":[{"family":"Hamazaki","given":"T"},{"family":"Conitz","given":"J M"}],"issued":{"date-parts":[["2009"]]}}}],"schema":"https://github.com/citation-style-language/schema/raw/master/csl-citation.json"} </w:instrText>
+      </w:r>
+      <w:r>
+        <w:rPr>
+          <w:rFonts w:ascii="Calibri Light" w:hAnsi="Calibri Light" w:cs="Calibri Light"/>
+        </w:rPr>
+        <w:fldChar w:fldCharType="separate"/>
+      </w:r>
+      <w:r>
+        <w:rPr>
+          <w:rFonts w:ascii="Calibri Light" w:hAnsi="Calibri Light" w:cs="Calibri Light"/>
+          <w:noProof/>
+        </w:rPr>
+        <w:t>(Fleischman &amp; Borba 2009, Hamazaki &amp; Conitz 2009)</w:t>
+      </w:r>
+      <w:r>
+        <w:rPr>
+          <w:rFonts w:ascii="Calibri Light" w:hAnsi="Calibri Light" w:cs="Calibri Light"/>
+        </w:rPr>
+        <w:fldChar w:fldCharType="end"/>
+      </w:r>
+      <w:r>
+        <w:rPr>
+          <w:rFonts w:ascii="Calibri Light" w:hAnsi="Calibri Light" w:cs="Calibri Light"/>
+        </w:rPr>
+        <w:t>.</w:t>
+      </w:r>
+      <w:r>
+        <w:rPr>
+          <w:rFonts w:ascii="Calibri Light" w:hAnsi="Calibri Light" w:cs="Calibri Light"/>
+        </w:rPr>
+        <w:t xml:space="preserve"> </w:t>
+      </w:r>
+      <w:r>
+        <w:rPr>
+          <w:rFonts w:ascii="Calibri Light" w:hAnsi="Calibri Light" w:cs="Calibri Light"/>
+        </w:rPr>
+        <w:t xml:space="preserve">We used </w:t>
+      </w:r>
+      <w:r>
+        <w:rPr>
+          <w:rFonts w:ascii="Calibri Light" w:hAnsi="Calibri Light" w:cs="Calibri Light"/>
+        </w:rPr>
+        <w:t xml:space="preserve">run reconstructions to inform the stock-recruit transition functions used in this chapter. Run reconstructions typically use escapement, catch, and age composition data to estimate the number of fish returning to freshwater based on their brood year (the year they emerged from eggs in freshwater). Run reconstructions can vary significantly in complexity depending on the goal of the reconstruction and the system-specific data availability. The Yukon rivers </w:t>
+      </w:r>
+      <w:r>
+        <w:rPr>
+          <w:rFonts w:ascii="Calibri Light" w:hAnsi="Calibri Light" w:cs="Calibri Light"/>
+        </w:rPr>
+        <w:t>is</w:t>
+      </w:r>
+      <w:r>
+        <w:rPr>
+          <w:rFonts w:ascii="Calibri Light" w:hAnsi="Calibri Light" w:cs="Calibri Light"/>
+        </w:rPr>
+        <w:t xml:space="preserve"> the longest river in Alaska, and </w:t>
+      </w:r>
+      <w:r>
+        <w:rPr>
+          <w:rFonts w:ascii="Calibri Light" w:hAnsi="Calibri Light" w:cs="Calibri Light"/>
+        </w:rPr>
+        <w:t>a</w:t>
+      </w:r>
+      <w:r>
+        <w:rPr>
+          <w:rFonts w:ascii="Calibri Light" w:hAnsi="Calibri Light" w:cs="Calibri Light"/>
+        </w:rPr>
+        <w:t xml:space="preserve"> transboundary river with headwaters in Canada. The massive size of </w:t>
+      </w:r>
+      <w:r>
+        <w:rPr>
+          <w:rFonts w:ascii="Calibri Light" w:hAnsi="Calibri Light" w:cs="Calibri Light"/>
+        </w:rPr>
+        <w:t>this</w:t>
+      </w:r>
+      <w:r>
+        <w:rPr>
+          <w:rFonts w:ascii="Calibri Light" w:hAnsi="Calibri Light" w:cs="Calibri Light"/>
+        </w:rPr>
+        <w:t xml:space="preserve"> system makes it difficult to fully account for salmon traveling across such remote regions and consequently, Chum salmon on these rivers have low-data availability relative to other systems. These</w:t>
+      </w:r>
+      <w:r>
+        <w:rPr>
+          <w:rFonts w:ascii="Calibri Light" w:hAnsi="Calibri Light" w:cs="Calibri Light"/>
+        </w:rPr>
+        <w:t xml:space="preserve"> age-structured </w:t>
+      </w:r>
+      <w:r>
+        <w:rPr>
+          <w:rFonts w:ascii="Calibri Light" w:hAnsi="Calibri Light" w:cs="Calibri Light"/>
+        </w:rPr>
+        <w:t xml:space="preserve">run reconstructions use maximum likelihood estimates to minimize negative log likelihoods </w:t>
+      </w:r>
+      <w:r>
+        <w:rPr>
+          <w:rFonts w:ascii="Calibri Light" w:hAnsi="Calibri Light" w:cs="Calibri Light"/>
+        </w:rPr>
+        <w:t xml:space="preserve">estimate total run size, spawner abundance, and harvest. </w:t>
+      </w:r>
+      <w:r>
+        <w:rPr>
+          <w:rFonts w:ascii="Calibri Light" w:hAnsi="Calibri Light" w:cs="Calibri Light"/>
+        </w:rPr>
+        <w:t xml:space="preserve">These models are thoroughly documented in the associated publications </w:t>
+      </w:r>
+      <w:r>
+        <w:rPr>
+          <w:rFonts w:ascii="Calibri Light" w:hAnsi="Calibri Light" w:cs="Calibri Light"/>
+        </w:rPr>
+        <w:fldChar w:fldCharType="begin"/>
+      </w:r>
+      <w:r>
+        <w:rPr>
+          <w:rFonts w:ascii="Calibri Light" w:hAnsi="Calibri Light" w:cs="Calibri Light"/>
+        </w:rPr>
+        <w:instrText xml:space="preserve"> ADDIN ZOTERO_ITEM CSL_CITATION {"citationID":"nBJ3iLYn","properties":{"formattedCitation":"(Fleischman &amp; Borba 2009, Hamazaki &amp; Conitz 2009)","plainCitation":"(Fleischman &amp; Borba 2009, Hamazaki &amp; Conitz 2009)","noteIndex":0},"citationItems":[{"id":1992,"uris":["http://zotero.org/users/8784224/items/IQ9QBHGD"],"itemData":{"id":1992,"type":"article-journal","container-title":"Alaska Department of Fish and Game, Fishery Manuscript Series","language":"en","source":"Zotero","title":"Escapement estimation, spawner-recruit analysis, and escapement goal recommendation for fall chum salmon in the Yukon River drainage","volume":"09-08","author":[{"family":"Fleischman","given":"Steven J"},{"family":"Borba","given":"Bonnie M"}],"issued":{"date-parts":[["2009"]]}}},{"id":1464,"uris":["http://zotero.org/users/8784224/items/4S6ZC35F"],"itemData":{"id":1464,"type":"article-journal","container-title":"Alaska Department of Fish and Game, Fishery Manuscript Series No. 15-07, Anchorage.","language":"en","source":"Zotero","title":"Yukon River summer chum salmon run reconstruction, spawner-recruitment analysis, and escapement goal recommendation.","author":[{"family":"Hamazaki","given":"T"},{"family":"Conitz","given":"J M"}],"issued":{"date-parts":[["2009"]]}}}],"schema":"https://github.com/citation-style-language/schema/raw/master/csl-citation.json"} </w:instrText>
+      </w:r>
+      <w:r>
+        <w:rPr>
+          <w:rFonts w:ascii="Calibri Light" w:hAnsi="Calibri Light" w:cs="Calibri Light"/>
+        </w:rPr>
+        <w:fldChar w:fldCharType="separate"/>
+      </w:r>
+      <w:r>
+        <w:rPr>
+          <w:rFonts w:ascii="Calibri Light" w:hAnsi="Calibri Light" w:cs="Calibri Light"/>
+          <w:noProof/>
+        </w:rPr>
+        <w:t>(Fleischman &amp; Borba 2009, Hamazaki &amp; Conitz 2009)</w:t>
+      </w:r>
+      <w:r>
+        <w:rPr>
+          <w:rFonts w:ascii="Calibri Light" w:hAnsi="Calibri Light" w:cs="Calibri Light"/>
+        </w:rPr>
+        <w:fldChar w:fldCharType="end"/>
+      </w:r>
+      <w:r>
+        <w:rPr>
+          <w:rFonts w:ascii="Calibri Light" w:hAnsi="Calibri Light" w:cs="Calibri Light"/>
+        </w:rPr>
+        <w:t>.</w:t>
       </w:r>
     </w:p>
     <w:p>
@@ -183,188 +364,27 @@
           <w:rFonts w:ascii="Calibri Light" w:hAnsi="Calibri Light" w:cs="Calibri Light"/>
         </w:rPr>
       </w:pPr>
-      <w:r>
-        <w:rPr>
-          <w:rFonts w:ascii="Calibri Light" w:hAnsi="Calibri Light" w:cs="Calibri Light"/>
-        </w:rPr>
-        <w:t xml:space="preserve">Summer and fall run </w:t>
-      </w:r>
-      <w:r>
-        <w:rPr>
-          <w:rFonts w:ascii="Calibri Light" w:hAnsi="Calibri Light" w:cs="Calibri Light"/>
-        </w:rPr>
-        <w:t xml:space="preserve">Chum spawner </w:t>
-      </w:r>
-      <w:r>
-        <w:rPr>
-          <w:rFonts w:ascii="Calibri Light" w:hAnsi="Calibri Light" w:cs="Calibri Light"/>
-        </w:rPr>
-        <w:t>estimates</w:t>
-      </w:r>
-      <w:r>
-        <w:rPr>
-          <w:rFonts w:ascii="Calibri Light" w:hAnsi="Calibri Light" w:cs="Calibri Light"/>
-        </w:rPr>
-        <w:t xml:space="preserve"> for the Yukon River is provided by the Alaska Department of Fisheries and Game (ADFG)</w:t>
-      </w:r>
-      <w:r>
-        <w:rPr>
-          <w:rFonts w:ascii="Calibri Light" w:hAnsi="Calibri Light" w:cs="Calibri Light"/>
-        </w:rPr>
-        <w:t xml:space="preserve"> </w:t>
-      </w:r>
-      <w:r>
-        <w:rPr>
-          <w:rFonts w:ascii="Calibri Light" w:hAnsi="Calibri Light" w:cs="Calibri Light"/>
-        </w:rPr>
-        <w:fldChar w:fldCharType="begin"/>
-      </w:r>
-      <w:r>
-        <w:rPr>
-          <w:rFonts w:ascii="Calibri Light" w:hAnsi="Calibri Light" w:cs="Calibri Light"/>
-        </w:rPr>
-        <w:instrText xml:space="preserve"> ADDIN ZOTERO_ITEM CSL_CITATION {"citationID":"nqZ86m7L","properties":{"formattedCitation":"(Fleischman &amp; Borba 2009, Hamazaki &amp; Conitz 2009)","plainCitation":"(Fleischman &amp; Borba 2009, Hamazaki &amp; Conitz 2009)","noteIndex":0},"citationItems":[{"id":1992,"uris":["http://zotero.org/users/8784224/items/IQ9QBHGD"],"itemData":{"id":1992,"type":"article-journal","container-title":"Alaska Department of Fish and Game, Fishery Manuscript Series","language":"en","source":"Zotero","title":"Escapement estimation, spawner-recruit analysis, and escapement goal recommendation for fall chum salmon in the Yukon River drainage","volume":"09-08","author":[{"family":"Fleischman","given":"Steven J"},{"family":"Borba","given":"Bonnie M"}],"issued":{"date-parts":[["2009"]]}}},{"id":1464,"uris":["http://zotero.org/users/8784224/items/4S6ZC35F"],"itemData":{"id":1464,"type":"article-journal","container-title":"Alaska Department of Fish and Game, Fishery Manuscript Series No. 15-07, Anchorage.","language":"en","source":"Zotero","title":"Yukon River summer chum salmon run reconstruction, spawner-recruitment analysis, and escapement goal recommendation.","author":[{"family":"Hamazaki","given":"T"},{"family":"Conitz","given":"J M"}],"issued":{"date-parts":[["2009"]]}}}],"schema":"https://github.com/citation-style-language/schema/raw/master/csl-citation.json"} </w:instrText>
-      </w:r>
-      <w:r>
-        <w:rPr>
-          <w:rFonts w:ascii="Calibri Light" w:hAnsi="Calibri Light" w:cs="Calibri Light"/>
-        </w:rPr>
-        <w:fldChar w:fldCharType="separate"/>
-      </w:r>
-      <w:r>
-        <w:rPr>
-          <w:rFonts w:ascii="Calibri Light" w:hAnsi="Calibri Light" w:cs="Calibri Light"/>
-          <w:noProof/>
-        </w:rPr>
-        <w:t>(Fleischman &amp; Borba 2009, Hamazaki &amp; Conitz 2009)</w:t>
-      </w:r>
-      <w:r>
-        <w:rPr>
-          <w:rFonts w:ascii="Calibri Light" w:hAnsi="Calibri Light" w:cs="Calibri Light"/>
-        </w:rPr>
-        <w:fldChar w:fldCharType="end"/>
-      </w:r>
-      <w:r>
-        <w:rPr>
-          <w:rFonts w:ascii="Calibri Light" w:hAnsi="Calibri Light" w:cs="Calibri Light"/>
-        </w:rPr>
-        <w:t>.</w:t>
-      </w:r>
-      <w:r>
-        <w:rPr>
-          <w:rFonts w:ascii="Calibri Light" w:hAnsi="Calibri Light" w:cs="Calibri Light"/>
-        </w:rPr>
-        <w:t xml:space="preserve"> </w:t>
-      </w:r>
-      <w:r>
-        <w:rPr>
-          <w:rFonts w:ascii="Calibri Light" w:hAnsi="Calibri Light" w:cs="Calibri Light"/>
-        </w:rPr>
-        <w:t xml:space="preserve">We used </w:t>
-      </w:r>
-      <w:r>
-        <w:rPr>
-          <w:rFonts w:ascii="Calibri Light" w:hAnsi="Calibri Light" w:cs="Calibri Light"/>
-        </w:rPr>
-        <w:t xml:space="preserve">run reconstructions to inform the stock-recruit transition functions used in this chapter. Run reconstructions typically use escapement, catch, and age composition data to estimate the number of fish returning to freshwater based on their brood year (the year they emerged from eggs in freshwater). Run reconstructions can vary significantly in complexity depending on the goal of the reconstruction and the system-specific data availability. The Yukon rivers </w:t>
-      </w:r>
-      <w:r>
-        <w:rPr>
-          <w:rFonts w:ascii="Calibri Light" w:hAnsi="Calibri Light" w:cs="Calibri Light"/>
-        </w:rPr>
-        <w:t>is</w:t>
-      </w:r>
-      <w:r>
-        <w:rPr>
-          <w:rFonts w:ascii="Calibri Light" w:hAnsi="Calibri Light" w:cs="Calibri Light"/>
-        </w:rPr>
-        <w:t xml:space="preserve"> the longest river in Alaska, and </w:t>
-      </w:r>
-      <w:r>
-        <w:rPr>
-          <w:rFonts w:ascii="Calibri Light" w:hAnsi="Calibri Light" w:cs="Calibri Light"/>
-        </w:rPr>
-        <w:t>a</w:t>
-      </w:r>
-      <w:r>
-        <w:rPr>
-          <w:rFonts w:ascii="Calibri Light" w:hAnsi="Calibri Light" w:cs="Calibri Light"/>
-        </w:rPr>
-        <w:t xml:space="preserve"> transboundary river with headwaters in Canada. The massive size of </w:t>
-      </w:r>
-      <w:r>
-        <w:rPr>
-          <w:rFonts w:ascii="Calibri Light" w:hAnsi="Calibri Light" w:cs="Calibri Light"/>
-        </w:rPr>
-        <w:t>this</w:t>
-      </w:r>
-      <w:r>
-        <w:rPr>
-          <w:rFonts w:ascii="Calibri Light" w:hAnsi="Calibri Light" w:cs="Calibri Light"/>
-        </w:rPr>
-        <w:t xml:space="preserve"> system makes it difficult to fully account for salmon traveling across such remote regions and consequently, Chum salmon on these rivers have low-data availability relative to other systems. These</w:t>
-      </w:r>
-      <w:r>
-        <w:rPr>
-          <w:rFonts w:ascii="Calibri Light" w:hAnsi="Calibri Light" w:cs="Calibri Light"/>
-        </w:rPr>
-        <w:t xml:space="preserve"> age-structured </w:t>
-      </w:r>
-      <w:r>
-        <w:rPr>
-          <w:rFonts w:ascii="Calibri Light" w:hAnsi="Calibri Light" w:cs="Calibri Light"/>
-        </w:rPr>
-        <w:t xml:space="preserve">run reconstructions use maximum likelihood estimates to minimize negative log likelihoods </w:t>
-      </w:r>
-      <w:r>
-        <w:rPr>
-          <w:rFonts w:ascii="Calibri Light" w:hAnsi="Calibri Light" w:cs="Calibri Light"/>
-        </w:rPr>
-        <w:t xml:space="preserve">estimate total run size, spawner abundance, and harvest. </w:t>
-      </w:r>
-      <w:r>
-        <w:rPr>
-          <w:rFonts w:ascii="Calibri Light" w:hAnsi="Calibri Light" w:cs="Calibri Light"/>
-        </w:rPr>
-        <w:t xml:space="preserve">These models are thoroughly documented in the associated publications </w:t>
-      </w:r>
-      <w:r>
-        <w:rPr>
-          <w:rFonts w:ascii="Calibri Light" w:hAnsi="Calibri Light" w:cs="Calibri Light"/>
-        </w:rPr>
-        <w:fldChar w:fldCharType="begin"/>
-      </w:r>
-      <w:r>
-        <w:rPr>
-          <w:rFonts w:ascii="Calibri Light" w:hAnsi="Calibri Light" w:cs="Calibri Light"/>
-        </w:rPr>
-        <w:instrText xml:space="preserve"> ADDIN ZOTERO_ITEM CSL_CITATION {"citationID":"nBJ3iLYn","properties":{"formattedCitation":"(Fleischman &amp; Borba 2009, Hamazaki &amp; Conitz 2009)","plainCitation":"(Fleischman &amp; Borba 2009, Hamazaki &amp; Conitz 2009)","noteIndex":0},"citationItems":[{"id":1992,"uris":["http://zotero.org/users/8784224/items/IQ9QBHGD"],"itemData":{"id":1992,"type":"article-journal","container-title":"Alaska Department of Fish and Game, Fishery Manuscript Series","language":"en","source":"Zotero","title":"Escapement estimation, spawner-recruit analysis, and escapement goal recommendation for fall chum salmon in the Yukon River drainage","volume":"09-08","author":[{"family":"Fleischman","given":"Steven J"},{"family":"Borba","given":"Bonnie M"}],"issued":{"date-parts":[["2009"]]}}},{"id":1464,"uris":["http://zotero.org/users/8784224/items/4S6ZC35F"],"itemData":{"id":1464,"type":"article-journal","container-title":"Alaska Department of Fish and Game, Fishery Manuscript Series No. 15-07, Anchorage.","language":"en","source":"Zotero","title":"Yukon River summer chum salmon run reconstruction, spawner-recruitment analysis, and escapement goal recommendation.","author":[{"family":"Hamazaki","given":"T"},{"family":"Conitz","given":"J M"}],"issued":{"date-parts":[["2009"]]}}}],"schema":"https://github.com/citation-style-language/schema/raw/master/csl-citation.json"} </w:instrText>
-      </w:r>
-      <w:r>
-        <w:rPr>
-          <w:rFonts w:ascii="Calibri Light" w:hAnsi="Calibri Light" w:cs="Calibri Light"/>
-        </w:rPr>
-        <w:fldChar w:fldCharType="separate"/>
-      </w:r>
-      <w:r>
-        <w:rPr>
-          <w:rFonts w:ascii="Calibri Light" w:hAnsi="Calibri Light" w:cs="Calibri Light"/>
-          <w:noProof/>
-        </w:rPr>
-        <w:t>(Fleischman &amp; Borba 2009, Hamazaki &amp; Conitz 2009)</w:t>
-      </w:r>
-      <w:r>
-        <w:rPr>
-          <w:rFonts w:ascii="Calibri Light" w:hAnsi="Calibri Light" w:cs="Calibri Light"/>
-        </w:rPr>
-        <w:fldChar w:fldCharType="end"/>
-      </w:r>
-      <w:r>
-        <w:rPr>
-          <w:rFonts w:ascii="Calibri Light" w:hAnsi="Calibri Light" w:cs="Calibri Light"/>
-        </w:rPr>
-        <w:t>.</w:t>
-      </w:r>
+    </w:p>
+    <w:p>
+      <w:pPr>
+        <w:pStyle w:val="Heading5"/>
+        <w:rPr>
+          <w:rFonts w:ascii="Calibri Light" w:hAnsi="Calibri Light" w:cs="Calibri Light"/>
+        </w:rPr>
+      </w:pPr>
+      <w:r>
+        <w:rPr>
+          <w:rFonts w:ascii="Calibri Light" w:hAnsi="Calibri Light" w:cs="Calibri Light"/>
+        </w:rPr>
+        <w:t>Environmental Covariates</w:t>
+      </w:r>
+    </w:p>
+    <w:p>
+      <w:pPr>
+        <w:rPr>
+          <w:rFonts w:ascii="Calibri Light" w:hAnsi="Calibri Light" w:cs="Calibri Light"/>
+        </w:rPr>
+      </w:pPr>
     </w:p>
     <w:p>
       <w:pPr>
@@ -373,8 +393,15 @@
         <w:ind w:firstLine="360"/>
         <w:rPr>
           <w:rFonts w:ascii="Calibri Light" w:hAnsi="Calibri Light" w:cs="Calibri Light"/>
-        </w:rPr>
-      </w:pPr>
+          <w:highlight w:val="yellow"/>
+        </w:rPr>
+      </w:pPr>
+      <w:r>
+        <w:rPr>
+          <w:rFonts w:ascii="Calibri Light" w:hAnsi="Calibri Light" w:cs="Calibri Light"/>
+        </w:rPr>
+        <w:t xml:space="preserve"> </w:t>
+      </w:r>
     </w:p>
     <w:p>
       <w:pPr>
@@ -387,15 +414,118 @@
         <w:rPr>
           <w:rFonts w:ascii="Calibri Light" w:hAnsi="Calibri Light" w:cs="Calibri Light"/>
         </w:rPr>
-        <w:t>Environmental Covariates</w:t>
-      </w:r>
-    </w:p>
-    <w:p>
-      <w:pPr>
-        <w:rPr>
-          <w:rFonts w:ascii="Calibri Light" w:hAnsi="Calibri Light" w:cs="Calibri Light"/>
-        </w:rPr>
-      </w:pPr>
+        <w:t>Population Process Model</w:t>
+      </w:r>
+    </w:p>
+    <w:p>
+      <w:pPr>
+        <w:ind w:firstLine="360"/>
+        <w:rPr>
+          <w:rFonts w:ascii="Calibri Light" w:hAnsi="Calibri Light" w:cs="Calibri Light"/>
+        </w:rPr>
+      </w:pPr>
+      <w:r>
+        <w:rPr>
+          <w:rFonts w:ascii="Calibri Light" w:hAnsi="Calibri Light" w:cs="Calibri Light"/>
+        </w:rPr>
+        <w:t xml:space="preserve"> The population model tracked cohorts of </w:t>
+      </w:r>
+      <w:r>
+        <w:rPr>
+          <w:rFonts w:ascii="Calibri Light" w:hAnsi="Calibri Light" w:cs="Calibri Light"/>
+        </w:rPr>
+        <w:t xml:space="preserve">summer and fall </w:t>
+      </w:r>
+      <w:r>
+        <w:rPr>
+          <w:rFonts w:ascii="Calibri Light" w:hAnsi="Calibri Light" w:cs="Calibri Light"/>
+        </w:rPr>
+        <w:t xml:space="preserve">Chum salmon </w:t>
+      </w:r>
+      <w:r>
+        <w:rPr>
+          <w:rFonts w:ascii="Calibri Light" w:hAnsi="Calibri Light" w:cs="Calibri Light"/>
+        </w:rPr>
+        <w:t>by</w:t>
+      </w:r>
+      <w:r>
+        <w:rPr>
+          <w:rFonts w:ascii="Calibri Light" w:hAnsi="Calibri Light" w:cs="Calibri Light"/>
+        </w:rPr>
+        <w:t xml:space="preserve"> brood year, </w:t>
+      </w:r>
+      <w:r>
+        <w:rPr>
+          <w:rFonts w:ascii="Calibri Light" w:hAnsi="Calibri Light" w:cs="Calibri Light"/>
+          <w:i/>
+          <w:iCs/>
+        </w:rPr>
+        <w:t>t</w:t>
+      </w:r>
+      <w:r>
+        <w:rPr>
+          <w:rFonts w:ascii="Calibri Light" w:hAnsi="Calibri Light" w:cs="Calibri Light"/>
+        </w:rPr>
+        <w:t xml:space="preserve">, life stages, </w:t>
+      </w:r>
+      <w:r>
+        <w:rPr>
+          <w:rFonts w:ascii="Calibri Light" w:hAnsi="Calibri Light" w:cs="Calibri Light"/>
+          <w:i/>
+          <w:iCs/>
+        </w:rPr>
+        <w:t>n</w:t>
+      </w:r>
+      <w:r>
+        <w:rPr>
+          <w:rFonts w:ascii="Calibri Light" w:hAnsi="Calibri Light" w:cs="Calibri Light"/>
+        </w:rPr>
+        <w:t xml:space="preserve">, </w:t>
+      </w:r>
+      <w:r>
+        <w:rPr>
+          <w:rFonts w:ascii="Calibri Light" w:hAnsi="Calibri Light" w:cs="Calibri Light"/>
+        </w:rPr>
+        <w:t>and</w:t>
+      </w:r>
+      <w:r>
+        <w:rPr>
+          <w:rFonts w:ascii="Calibri Light" w:hAnsi="Calibri Light" w:cs="Calibri Light"/>
+        </w:rPr>
+        <w:t xml:space="preserve"> stock</w:t>
+      </w:r>
+      <w:r>
+        <w:rPr>
+          <w:rFonts w:ascii="Calibri Light" w:hAnsi="Calibri Light" w:cs="Calibri Light"/>
+        </w:rPr>
+        <w:t>s,</w:t>
+      </w:r>
+      <w:r>
+        <w:rPr>
+          <w:rFonts w:ascii="Calibri Light" w:hAnsi="Calibri Light" w:cs="Calibri Light"/>
+        </w:rPr>
+        <w:t xml:space="preserve"> </w:t>
+      </w:r>
+      <w:r>
+        <w:rPr>
+          <w:rFonts w:ascii="Calibri Light" w:hAnsi="Calibri Light" w:cs="Calibri Light"/>
+          <w:i/>
+          <w:iCs/>
+        </w:rPr>
+        <w:t>s</w:t>
+      </w:r>
+      <w:r>
+        <w:rPr>
+          <w:rFonts w:ascii="Calibri Light" w:hAnsi="Calibri Light" w:cs="Calibri Light"/>
+        </w:rPr>
+        <w:t>.</w:t>
+      </w:r>
+      <w:r>
+        <w:rPr>
+          <w:rFonts w:ascii="Calibri Light" w:hAnsi="Calibri Light" w:cs="Calibri Light"/>
+        </w:rPr>
+        <w:t xml:space="preserve"> </w:t>
+      </w:r>
     </w:p>
     <w:p>
       <w:pPr>
@@ -404,161 +534,20 @@
         <w:ind w:firstLine="360"/>
         <w:rPr>
           <w:rFonts w:ascii="Calibri Light" w:hAnsi="Calibri Light" w:cs="Calibri Light"/>
-          <w:highlight w:val="yellow"/>
-        </w:rPr>
-      </w:pPr>
-      <w:r>
-        <w:rPr>
-          <w:rFonts w:ascii="Calibri Light" w:hAnsi="Calibri Light" w:cs="Calibri Light"/>
-        </w:rPr>
-        <w:t xml:space="preserve"> </w:t>
-      </w:r>
-    </w:p>
-    <w:p>
-      <w:pPr>
-        <w:pStyle w:val="Heading5"/>
-        <w:rPr>
-          <w:rFonts w:ascii="Calibri Light" w:hAnsi="Calibri Light" w:cs="Calibri Light"/>
-        </w:rPr>
-      </w:pPr>
-      <w:r>
-        <w:rPr>
-          <w:rFonts w:ascii="Calibri Light" w:hAnsi="Calibri Light" w:cs="Calibri Light"/>
-        </w:rPr>
-        <w:t>Population Process Model</w:t>
-      </w:r>
-    </w:p>
-    <w:p>
-      <w:pPr>
-        <w:ind w:firstLine="360"/>
-        <w:rPr>
-          <w:rFonts w:ascii="Calibri Light" w:hAnsi="Calibri Light" w:cs="Calibri Light"/>
-        </w:rPr>
-      </w:pPr>
-      <w:r>
-        <w:rPr>
-          <w:rFonts w:ascii="Calibri Light" w:hAnsi="Calibri Light" w:cs="Calibri Light"/>
-        </w:rPr>
-        <w:t xml:space="preserve"> The population model tracked cohorts of </w:t>
-      </w:r>
-      <w:r>
-        <w:rPr>
-          <w:rFonts w:ascii="Calibri Light" w:hAnsi="Calibri Light" w:cs="Calibri Light"/>
-        </w:rPr>
-        <w:t xml:space="preserve">summer and fall </w:t>
-      </w:r>
-      <w:r>
-        <w:rPr>
-          <w:rFonts w:ascii="Calibri Light" w:hAnsi="Calibri Light" w:cs="Calibri Light"/>
-        </w:rPr>
-        <w:t xml:space="preserve">Chum salmon </w:t>
-      </w:r>
-      <w:r>
-        <w:rPr>
-          <w:rFonts w:ascii="Calibri Light" w:hAnsi="Calibri Light" w:cs="Calibri Light"/>
-        </w:rPr>
-        <w:t>by</w:t>
-      </w:r>
-      <w:r>
-        <w:rPr>
-          <w:rFonts w:ascii="Calibri Light" w:hAnsi="Calibri Light" w:cs="Calibri Light"/>
-        </w:rPr>
-        <w:t xml:space="preserve"> brood year, </w:t>
-      </w:r>
-      <w:r>
-        <w:rPr>
-          <w:rFonts w:ascii="Calibri Light" w:hAnsi="Calibri Light" w:cs="Calibri Light"/>
-          <w:i/>
-          <w:iCs/>
-        </w:rPr>
-        <w:t>t</w:t>
-      </w:r>
-      <w:r>
-        <w:rPr>
-          <w:rFonts w:ascii="Calibri Light" w:hAnsi="Calibri Light" w:cs="Calibri Light"/>
-        </w:rPr>
-        <w:t xml:space="preserve">, life stages, </w:t>
-      </w:r>
-      <w:r>
-        <w:rPr>
-          <w:rFonts w:ascii="Calibri Light" w:hAnsi="Calibri Light" w:cs="Calibri Light"/>
-          <w:i/>
-          <w:iCs/>
-        </w:rPr>
-        <w:t>n</w:t>
-      </w:r>
-      <w:r>
-        <w:rPr>
-          <w:rFonts w:ascii="Calibri Light" w:hAnsi="Calibri Light" w:cs="Calibri Light"/>
-        </w:rPr>
-        <w:t xml:space="preserve">, </w:t>
-      </w:r>
-      <w:r>
-        <w:rPr>
-          <w:rFonts w:ascii="Calibri Light" w:hAnsi="Calibri Light" w:cs="Calibri Light"/>
-        </w:rPr>
-        <w:t>and</w:t>
-      </w:r>
-      <w:r>
-        <w:rPr>
-          <w:rFonts w:ascii="Calibri Light" w:hAnsi="Calibri Light" w:cs="Calibri Light"/>
-        </w:rPr>
-        <w:t xml:space="preserve"> stock</w:t>
-      </w:r>
-      <w:r>
-        <w:rPr>
-          <w:rFonts w:ascii="Calibri Light" w:hAnsi="Calibri Light" w:cs="Calibri Light"/>
-        </w:rPr>
-        <w:t>s,</w:t>
-      </w:r>
-      <w:r>
-        <w:rPr>
-          <w:rFonts w:ascii="Calibri Light" w:hAnsi="Calibri Light" w:cs="Calibri Light"/>
-        </w:rPr>
-        <w:t xml:space="preserve"> </w:t>
-      </w:r>
-      <w:r>
-        <w:rPr>
-          <w:rFonts w:ascii="Calibri Light" w:hAnsi="Calibri Light" w:cs="Calibri Light"/>
-          <w:i/>
-          <w:iCs/>
-        </w:rPr>
-        <w:t>s</w:t>
-      </w:r>
-      <w:r>
-        <w:rPr>
-          <w:rFonts w:ascii="Calibri Light" w:hAnsi="Calibri Light" w:cs="Calibri Light"/>
-        </w:rPr>
-        <w:t>.</w:t>
-      </w:r>
-      <w:r>
-        <w:rPr>
-          <w:rFonts w:ascii="Calibri Light" w:hAnsi="Calibri Light" w:cs="Calibri Light"/>
-        </w:rPr>
-        <w:t xml:space="preserve"> </w:t>
-      </w:r>
-    </w:p>
-    <w:p>
-      <w:pPr>
-        <w:pStyle w:val="NormalWeb"/>
-        <w:spacing w:before="0" w:beforeAutospacing="0" w:after="0" w:afterAutospacing="0"/>
-        <w:ind w:firstLine="360"/>
-        <w:rPr>
-          <w:rFonts w:ascii="Calibri Light" w:hAnsi="Calibri Light" w:cs="Calibri Light"/>
-        </w:rPr>
-      </w:pPr>
-      <w:r>
-        <w:rPr>
-          <w:rFonts w:ascii="Calibri Light" w:hAnsi="Calibri Light" w:cs="Calibri Light"/>
-        </w:rPr>
-        <w:t xml:space="preserve">Yukon river summer and fall chum were modeled in five life stages: 1) “juvenile” which tracks individuals from eggs to when they are at the end of their first summer in the marine </w:t>
+        </w:rPr>
+      </w:pPr>
+      <w:r>
+        <w:rPr>
+          <w:rFonts w:ascii="Calibri Light" w:hAnsi="Calibri Light" w:cs="Calibri Light"/>
+        </w:rPr>
+        <w:t xml:space="preserve">Yukon river summer and fall chum were modeled in five life stages: 1) “juvenile” which tracks individuals from eggs to when they are at the end of their first summer in the marine environment 2) “ocean”, which tracks individuals by age class and applies an age specific natural </w:t>
       </w:r>
       <w:r>
         <w:rPr>
           <w:rFonts w:ascii="Calibri Light" w:hAnsi="Calibri Light" w:cs="Calibri Light"/>
         </w:rPr>
         <w:lastRenderedPageBreak/>
-        <w:t>environment 2) “ocean”, which tracks individuals by age class and applies an age specific natural mortality, 3) “returns”, which tracks individuals that survived the marine environment and are returning to the river mouths, this stage considers instantaneous fishing mortality and removes individuals when they are intercepted in terminal commercial and subsistence fisheries, 4) “spawners”, which consider the amount of fish that return back to the spawning grounds and 5) “eggs”, the amount of eggs produced by spawners. Chum salmon abundance was tracked forward in time based on the stage associated survival rate (Eq XX and XX) for both juvenile and ocean stages. We estimated survival for juvenile fish freshwater stage and first summer at sea.</w:t>
+        <w:t>mortality, 3) “returns”, which tracks individuals that survived the marine environment and are returning to the river mouths, this stage considers instantaneous fishing mortality and removes individuals when they are intercepted in terminal commercial and subsistence fisheries, 4) “spawners”, which consider the amount of fish that return back to the spawning grounds and 5) “eggs”, the amount of eggs produced by spawners. Chum salmon abundance was tracked forward in time based on the stage associated survival rate (Eq XX and XX) for both juvenile and ocean stages. We estimated survival for juvenile fish freshwater stage and first summer at sea.</w:t>
       </w:r>
     </w:p>
     <w:p>
@@ -2247,7 +2236,7 @@
       <w:pPr>
         <w:pStyle w:val="NormalWeb"/>
         <w:spacing w:before="0" w:beforeAutospacing="0" w:after="0" w:afterAutospacing="0"/>
-        <w:ind w:firstLine="360"/>
+        <w:jc w:val="center"/>
         <w:rPr>
           <w:rFonts w:ascii="Calibri Light" w:hAnsi="Calibri Light" w:cs="Calibri Light"/>
         </w:rPr>
@@ -2257,7 +2246,6 @@
       <w:pPr>
         <w:pStyle w:val="NormalWeb"/>
         <w:spacing w:before="0" w:beforeAutospacing="0" w:after="0" w:afterAutospacing="0"/>
-        <w:ind w:firstLine="720"/>
         <w:jc w:val="center"/>
         <w:rPr>
           <w:rFonts w:ascii="Calibri Light" w:hAnsi="Calibri Light" w:cs="Calibri Light"/>
@@ -2288,37 +2276,7 @@
               <w:rPr>
                 <w:rFonts w:ascii="Cambria Math" w:hAnsi="Cambria Math" w:cs="Calibri Light"/>
               </w:rPr>
-              <m:t>t</m:t>
-            </m:r>
-            <m:r>
-              <w:rPr>
-                <w:rFonts w:ascii="Cambria Math" w:hAnsi="Cambria Math" w:cs="Calibri Light"/>
-              </w:rPr>
-              <m:t>+a+1</m:t>
-            </m:r>
-            <m:r>
-              <w:rPr>
-                <w:rFonts w:ascii="Cambria Math" w:hAnsi="Cambria Math" w:cs="Calibri Light"/>
-              </w:rPr>
-              <m:t>,n=</m:t>
-            </m:r>
-            <m:r>
-              <w:rPr>
-                <w:rFonts w:ascii="Cambria Math" w:hAnsi="Cambria Math" w:cs="Calibri Light"/>
-              </w:rPr>
-              <m:t>recruits</m:t>
-            </m:r>
-            <m:r>
-              <w:rPr>
-                <w:rFonts w:ascii="Cambria Math" w:hAnsi="Cambria Math" w:cs="Calibri Light"/>
-              </w:rPr>
-              <m:t>,s</m:t>
-            </m:r>
-            <m:r>
-              <w:rPr>
-                <w:rFonts w:ascii="Cambria Math" w:hAnsi="Cambria Math" w:cs="Calibri Light"/>
-              </w:rPr>
-              <m:t>,a</m:t>
+              <m:t>t+a+1,n=recruits,s,a</m:t>
             </m:r>
           </m:sub>
         </m:sSub>
@@ -2407,16 +2365,7 @@
           <w:rPr>
             <w:rFonts w:ascii="Cambria Math" w:hAnsi="Cambria Math" w:cs="Calibri Light"/>
           </w:rPr>
-          <m:t>)*</m:t>
-        </m:r>
-        <m:r>
-          <m:rPr>
-            <m:sty m:val="p"/>
-          </m:rPr>
-          <w:rPr>
-            <w:rFonts w:ascii="Cambria Math" w:hAnsi="Cambria Math" w:cs="Calibri Light"/>
-          </w:rPr>
-          <m:t>(</m:t>
+          <m:t>)*(</m:t>
         </m:r>
         <m:r>
           <w:rPr>
@@ -2650,25 +2599,7 @@
         <w:rPr>
           <w:rFonts w:ascii="Calibri Light" w:hAnsi="Calibri Light" w:cs="Calibri Light"/>
         </w:rPr>
-        <w:t xml:space="preserve"> Holt transition function described above (Eq. XX and XX). Similarly, t</w:t>
-      </w:r>
-      <w:r>
-        <w:rPr>
-          <w:rFonts w:ascii="Calibri Light" w:hAnsi="Calibri Light" w:cs="Calibri Light"/>
-        </w:rPr>
-        <w:t>he productivity parameter was estimated conditional on environmental covariates</w:t>
-      </w:r>
-      <w:r>
-        <w:rPr>
-          <w:rFonts w:ascii="Calibri Light" w:hAnsi="Calibri Light" w:cs="Calibri Light"/>
-        </w:rPr>
-        <w:t xml:space="preserve"> described in</w:t>
-      </w:r>
-      <w:r>
-        <w:rPr>
-          <w:rFonts w:ascii="Calibri Light" w:hAnsi="Calibri Light" w:cs="Calibri Light"/>
-        </w:rPr>
-        <w:t xml:space="preserve"> Table </w:t>
+        <w:t xml:space="preserve"> Holt transition function described above (Eq. XX and XX). Similarly, the productivity parameter was estimated conditional on environmental covariates described in Table </w:t>
       </w:r>
       <w:r>
         <w:rPr>
@@ -2687,31 +2618,7 @@
         <w:rPr>
           <w:rFonts w:ascii="Calibri Light" w:hAnsi="Calibri Light" w:cs="Calibri Light"/>
         </w:rPr>
-        <w:t xml:space="preserve"> For </w:t>
-      </w:r>
-      <w:r>
-        <w:rPr>
-          <w:rFonts w:ascii="Calibri Light" w:hAnsi="Calibri Light" w:cs="Calibri Light"/>
-        </w:rPr>
-        <w:t>ages 4-6</w:t>
-      </w:r>
-      <w:r>
-        <w:rPr>
-          <w:rFonts w:ascii="Calibri Light" w:hAnsi="Calibri Light" w:cs="Calibri Light"/>
-        </w:rPr>
-        <w:t>,</w:t>
-      </w:r>
-      <w:r>
-        <w:rPr>
-          <w:rFonts w:ascii="Calibri Light" w:hAnsi="Calibri Light" w:cs="Calibri Light"/>
-        </w:rPr>
-        <w:t xml:space="preserve"> </w:t>
-      </w:r>
-      <w:r>
-        <w:rPr>
-          <w:rFonts w:ascii="Calibri Light" w:hAnsi="Calibri Light" w:cs="Calibri Light"/>
-        </w:rPr>
-        <w:t xml:space="preserve">natural mortality was fixed at a low annual rate of 0.6, so fish that stayed in the ocean longer </w:t>
+        <w:t xml:space="preserve"> For ages 4-6, natural mortality was fixed at a low annual rate of 0.6, so fish that stayed in the ocean longer </w:t>
       </w:r>
       <w:r>
         <w:rPr>
@@ -2878,13 +2785,7 @@
               <w:rPr>
                 <w:rFonts w:ascii="Cambria Math" w:hAnsi="Cambria Math" w:cs="Calibri Light"/>
               </w:rPr>
-              <m:t>(</m:t>
-            </m:r>
-            <m:r>
-              <w:rPr>
-                <w:rFonts w:ascii="Cambria Math" w:hAnsi="Cambria Math" w:cs="Calibri Light"/>
-              </w:rPr>
-              <m:t>κ</m:t>
+              <m:t>(κ</m:t>
             </m:r>
           </m:e>
           <m:sub>
@@ -2892,19 +2793,7 @@
               <w:rPr>
                 <w:rFonts w:ascii="Cambria Math" w:hAnsi="Cambria Math" w:cs="Calibri Light"/>
               </w:rPr>
-              <m:t>t,n=</m:t>
-            </m:r>
-            <m:r>
-              <w:rPr>
-                <w:rFonts w:ascii="Cambria Math" w:hAnsi="Cambria Math" w:cs="Calibri Light"/>
-              </w:rPr>
-              <m:t>m</m:t>
-            </m:r>
-            <m:r>
-              <w:rPr>
-                <w:rFonts w:ascii="Cambria Math" w:hAnsi="Cambria Math" w:cs="Calibri Light"/>
-              </w:rPr>
-              <m:t>,s</m:t>
+              <m:t>t,n=m,s</m:t>
             </m:r>
           </m:sub>
         </m:sSub>
@@ -3028,7 +2917,7 @@
     </w:p>
     <w:p>
       <w:pPr>
-        <w:ind w:left="2880" w:firstLine="720"/>
+        <w:jc w:val="center"/>
         <w:rPr>
           <w:rFonts w:ascii="Calibri Light" w:hAnsi="Calibri Light" w:cs="Calibri Light"/>
           <w:vertAlign w:val="subscript"/>
@@ -3250,19 +3139,7 @@
         <w:rPr>
           <w:rFonts w:ascii="Calibri Light" w:hAnsi="Calibri Light" w:cs="Calibri Light"/>
         </w:rPr>
-        <w:t>T</w:t>
-      </w:r>
-      <w:r>
-        <w:rPr>
-          <w:rFonts w:ascii="Calibri Light" w:hAnsi="Calibri Light" w:cs="Calibri Light"/>
-        </w:rPr>
-        <w:t>o allow ample flexibility in annual fishing mortality</w:t>
-      </w:r>
-      <w:r>
-        <w:rPr>
-          <w:rFonts w:ascii="Calibri Light" w:hAnsi="Calibri Light" w:cs="Calibri Light"/>
-        </w:rPr>
-        <w:t xml:space="preserve"> </w:t>
+        <w:t xml:space="preserve">To allow ample flexibility in annual fishing mortality </w:t>
       </w:r>
       <w:r>
         <w:rPr>
@@ -3324,13 +3201,7 @@
         <w:rPr>
           <w:rFonts w:ascii="Calibri Light" w:hAnsi="Calibri Light" w:cs="Calibri Light"/>
         </w:rPr>
-        <w:t xml:space="preserve"> estimated </w:t>
-      </w:r>
-      <w:r>
-        <w:rPr>
-          <w:rFonts w:ascii="Calibri Light" w:hAnsi="Calibri Light" w:cs="Calibri Light"/>
-        </w:rPr>
-        <w:t xml:space="preserve">mean fishing mortality </w:t>
+        <w:t xml:space="preserve"> estimated mean fishing mortality </w:t>
       </w:r>
       <m:oMath>
         <m:r>
@@ -3381,17 +3252,17 @@
     </w:p>
     <w:p>
       <w:pPr>
-        <w:ind w:firstLine="720"/>
-        <w:rPr>
-          <w:rFonts w:ascii="Calibri Light" w:hAnsi="Calibri Light" w:cs="Calibri Light"/>
-          <w:vertAlign w:val="subscript"/>
-        </w:rPr>
-      </w:pPr>
-      <w:r>
-        <w:rPr>
-          <w:rFonts w:ascii="Calibri Light" w:hAnsi="Calibri Light" w:cs="Calibri Light"/>
-        </w:rPr>
-        <w:t xml:space="preserve"> F</w:t>
+        <w:jc w:val="center"/>
+        <w:rPr>
+          <w:rFonts w:ascii="Calibri Light" w:hAnsi="Calibri Light" w:cs="Calibri Light"/>
+          <w:vertAlign w:val="subscript"/>
+        </w:rPr>
+      </w:pPr>
+      <w:r>
+        <w:rPr>
+          <w:rFonts w:ascii="Calibri Light" w:hAnsi="Calibri Light" w:cs="Calibri Light"/>
+        </w:rPr>
+        <w:t>F</w:t>
       </w:r>
       <w:r>
         <w:rPr>
@@ -3451,13 +3322,6 @@
           </m:sup>
         </m:sSup>
       </m:oMath>
-      <w:r>
-        <w:rPr>
-          <w:rFonts w:ascii="Calibri Light" w:hAnsi="Calibri Light" w:cs="Calibri Light"/>
-          <w:vertAlign w:val="subscript"/>
-        </w:rPr>
-        <w:t xml:space="preserve"> </w:t>
-      </w:r>
     </w:p>
     <w:p>
       <w:pPr>
@@ -3488,7 +3352,7 @@
     </w:p>
     <w:p>
       <w:pPr>
-        <w:jc w:val="center"/>
+        <w:ind w:left="2160" w:firstLine="720"/>
         <w:rPr>
           <w:rFonts w:ascii="Calibri Light" w:hAnsi="Calibri Light" w:cs="Calibri Light"/>
           <w:vertAlign w:val="subscript"/>
@@ -3732,7 +3596,7 @@
     </w:p>
     <w:p>
       <w:pPr>
-        <w:jc w:val="center"/>
+        <w:ind w:left="2160" w:firstLine="720"/>
         <w:rPr>
           <w:rFonts w:ascii="Calibri Light" w:hAnsi="Calibri Light" w:cs="Calibri Light"/>
         </w:rPr>

</xml_diff>

<commit_message>
cont. its working ok
previous run that worked well didn't evaluate the likelihood till time step 6, i just changed it to start at 1 to see if that changes the wonky starting values that are estimated.

working ok, estiamted starting values are kinda wonky when sigma is estimated.
Going to test a few ways to decrease sigma for spawners/returns and/or starting values.
</commit_message>
<xml_diff>
--- a/writing/Methods_V1.docx
+++ b/writing/Methods_V1.docx
@@ -14,9 +14,25 @@
         <w:rPr>
           <w:rFonts w:ascii="Calibri Light" w:hAnsi="Calibri Light" w:cs="Calibri Light"/>
         </w:rPr>
-        <w:t>Methods</w:t>
+        <w:t>M</w:t>
+      </w:r>
+      <w:commentRangeStart w:id="1"/>
+      <w:r>
+        <w:rPr>
+          <w:rFonts w:ascii="Calibri Light" w:hAnsi="Calibri Light" w:cs="Calibri Light"/>
+        </w:rPr>
+        <w:t>ethods</w:t>
       </w:r>
       <w:bookmarkEnd w:id="0"/>
+      <w:commentRangeEnd w:id="1"/>
+      <w:r>
+        <w:rPr>
+          <w:rStyle w:val="CommentReference"/>
+          <w:rFonts w:ascii="Times New Roman" w:eastAsia="Times New Roman" w:hAnsi="Times New Roman" w:cs="Times New Roman"/>
+          <w:color w:val="auto"/>
+        </w:rPr>
+        <w:commentReference w:id="1"/>
+      </w:r>
     </w:p>
     <w:p>
       <w:pPr>
@@ -1626,6 +1642,15 @@
                       <w:rPr>
                         <w:rFonts w:ascii="Cambria Math" w:hAnsi="Cambria Math" w:cs="Calibri Light"/>
                       </w:rPr>
+                      <m:t>-</m:t>
+                    </m:r>
+                    <m:r>
+                      <m:rPr>
+                        <m:sty m:val="p"/>
+                      </m:rPr>
+                      <w:rPr>
+                        <w:rFonts w:ascii="Cambria Math" w:hAnsi="Cambria Math" w:cs="Calibri Light"/>
+                      </w:rPr>
                       <m:t>β</m:t>
                     </m:r>
                   </m:e>
@@ -1648,7 +1673,16 @@
                   <w:rPr>
                     <w:rFonts w:ascii="Cambria Math" w:hAnsi="Cambria Math" w:cs="Calibri Light"/>
                   </w:rPr>
-                  <m:t xml:space="preserve">+ </m:t>
+                  <m:t>-</m:t>
+                </m:r>
+                <m:r>
+                  <m:rPr>
+                    <m:sty m:val="p"/>
+                  </m:rPr>
+                  <w:rPr>
+                    <w:rFonts w:ascii="Cambria Math" w:hAnsi="Cambria Math" w:cs="Calibri Light"/>
+                  </w:rPr>
+                  <m:t xml:space="preserve"> </m:t>
                 </m:r>
                 <m:nary>
                   <m:naryPr>
@@ -2195,7 +2229,19 @@
         <w:rPr>
           <w:rFonts w:ascii="Calibri Light" w:hAnsi="Calibri Light" w:cs="Calibri Light"/>
         </w:rPr>
-        <w:t xml:space="preserve">and the proportion of fish in each age class, </w:t>
+        <w:t>and the proportion of fish</w:t>
+      </w:r>
+      <w:r>
+        <w:rPr>
+          <w:rFonts w:ascii="Calibri Light" w:hAnsi="Calibri Light" w:cs="Calibri Light"/>
+        </w:rPr>
+        <w:t xml:space="preserve"> that spawned</w:t>
+      </w:r>
+      <w:r>
+        <w:rPr>
+          <w:rFonts w:ascii="Calibri Light" w:hAnsi="Calibri Light" w:cs="Calibri Light"/>
+        </w:rPr>
+        <w:t xml:space="preserve"> in each age class, </w:t>
       </w:r>
       <m:oMath>
         <m:sSub>
@@ -6833,6 +6879,55 @@
     </w:sectPr>
   </w:body>
 </w:document>
+</file>
+
+<file path=word/comments.xml><?xml version="1.0" encoding="utf-8"?>
+<w:comments xmlns:wpc="http://schemas.microsoft.com/office/word/2010/wordprocessingCanvas" xmlns:cx="http://schemas.microsoft.com/office/drawing/2014/chartex" xmlns:cx1="http://schemas.microsoft.com/office/drawing/2015/9/8/chartex" xmlns:cx2="http://schemas.microsoft.com/office/drawing/2015/10/21/chartex" xmlns:cx3="http://schemas.microsoft.com/office/drawing/2016/5/9/chartex" xmlns:cx4="http://schemas.microsoft.com/office/drawing/2016/5/10/chartex" xmlns:cx5="http://schemas.microsoft.com/office/drawing/2016/5/11/chartex" xmlns:cx6="http://schemas.microsoft.com/office/drawing/2016/5/12/chartex" xmlns:cx7="http://schemas.microsoft.com/office/drawing/2016/5/13/chartex" xmlns:cx8="http://schemas.microsoft.com/office/drawing/2016/5/14/chartex" xmlns:mc="http://schemas.openxmlformats.org/markup-compatibility/2006" xmlns:aink="http://schemas.microsoft.com/office/drawing/2016/ink" xmlns:am3d="http://schemas.microsoft.com/office/drawing/2017/model3d" xmlns:o="urn:schemas-microsoft-com:office:office" xmlns:oel="http://schemas.microsoft.com/office/2019/extlst" xmlns:r="http://schemas.openxmlformats.org/officeDocument/2006/relationships" xmlns:m="http://schemas.openxmlformats.org/officeDocument/2006/math" xmlns:v="urn:schemas-microsoft-com:vml" xmlns:wp14="http://schemas.microsoft.com/office/word/2010/wordprocessingDrawing" xmlns:wp="http://schemas.openxmlformats.org/drawingml/2006/wordprocessingDrawing" xmlns:w10="urn:schemas-microsoft-com:office:word" xmlns:w="http://schemas.openxmlformats.org/wordprocessingml/2006/main" xmlns:w14="http://schemas.microsoft.com/office/word/2010/wordml" xmlns:w15="http://schemas.microsoft.com/office/word/2012/wordml" xmlns:w16cex="http://schemas.microsoft.com/office/word/2018/wordml/cex" xmlns:w16cid="http://schemas.microsoft.com/office/word/2016/wordml/cid" xmlns:w16="http://schemas.microsoft.com/office/word/2018/wordml" xmlns:w16sdtdh="http://schemas.microsoft.com/office/word/2020/wordml/sdtdatahash" xmlns:w16se="http://schemas.microsoft.com/office/word/2015/wordml/symex" xmlns:wpg="http://schemas.microsoft.com/office/word/2010/wordprocessingGroup" xmlns:wpi="http://schemas.microsoft.com/office/word/2010/wordprocessingInk" xmlns:wne="http://schemas.microsoft.com/office/word/2006/wordml" xmlns:wps="http://schemas.microsoft.com/office/word/2010/wordprocessingShape" mc:Ignorable="w14 w15 w16se w16cid w16 w16cex w16sdtdh wp14">
+  <w:comment w:id="1" w:author="genoa" w:date="2024-08-14T10:00:00Z" w:initials="MOU">
+    <w:p>
+      <w:r>
+        <w:rPr>
+          <w:rStyle w:val="CommentReference"/>
+        </w:rPr>
+        <w:annotationRef/>
+      </w:r>
+      <w:r>
+        <w:rPr>
+          <w:color w:val="000000"/>
+          <w:sz w:val="20"/>
+          <w:szCs w:val="20"/>
+        </w:rPr>
+        <w:t xml:space="preserve">I have changed equations around a bit since writing this - but hesitant to rewrite now incase equations get changed around more…pause! </w:t>
+      </w:r>
+    </w:p>
+  </w:comment>
+</w:comments>
+</file>
+
+<file path=word/commentsExtended.xml><?xml version="1.0" encoding="utf-8"?>
+<w15:commentsEx xmlns:wpc="http://schemas.microsoft.com/office/word/2010/wordprocessingCanvas" xmlns:cx="http://schemas.microsoft.com/office/drawing/2014/chartex" xmlns:cx1="http://schemas.microsoft.com/office/drawing/2015/9/8/chartex" xmlns:cx2="http://schemas.microsoft.com/office/drawing/2015/10/21/chartex" xmlns:cx3="http://schemas.microsoft.com/office/drawing/2016/5/9/chartex" xmlns:cx4="http://schemas.microsoft.com/office/drawing/2016/5/10/chartex" xmlns:cx5="http://schemas.microsoft.com/office/drawing/2016/5/11/chartex" xmlns:cx6="http://schemas.microsoft.com/office/drawing/2016/5/12/chartex" xmlns:cx7="http://schemas.microsoft.com/office/drawing/2016/5/13/chartex" xmlns:cx8="http://schemas.microsoft.com/office/drawing/2016/5/14/chartex" xmlns:mc="http://schemas.openxmlformats.org/markup-compatibility/2006" xmlns:aink="http://schemas.microsoft.com/office/drawing/2016/ink" xmlns:am3d="http://schemas.microsoft.com/office/drawing/2017/model3d" xmlns:o="urn:schemas-microsoft-com:office:office" xmlns:oel="http://schemas.microsoft.com/office/2019/extlst" xmlns:r="http://schemas.openxmlformats.org/officeDocument/2006/relationships" xmlns:m="http://schemas.openxmlformats.org/officeDocument/2006/math" xmlns:v="urn:schemas-microsoft-com:vml" xmlns:wp14="http://schemas.microsoft.com/office/word/2010/wordprocessingDrawing" xmlns:wp="http://schemas.openxmlformats.org/drawingml/2006/wordprocessingDrawing" xmlns:w10="urn:schemas-microsoft-com:office:word" xmlns:w="http://schemas.openxmlformats.org/wordprocessingml/2006/main" xmlns:w14="http://schemas.microsoft.com/office/word/2010/wordml" xmlns:w15="http://schemas.microsoft.com/office/word/2012/wordml" xmlns:w16cex="http://schemas.microsoft.com/office/word/2018/wordml/cex" xmlns:w16cid="http://schemas.microsoft.com/office/word/2016/wordml/cid" xmlns:w16="http://schemas.microsoft.com/office/word/2018/wordml" xmlns:w16sdtdh="http://schemas.microsoft.com/office/word/2020/wordml/sdtdatahash" xmlns:w16se="http://schemas.microsoft.com/office/word/2015/wordml/symex" xmlns:wpg="http://schemas.microsoft.com/office/word/2010/wordprocessingGroup" xmlns:wpi="http://schemas.microsoft.com/office/word/2010/wordprocessingInk" xmlns:wne="http://schemas.microsoft.com/office/word/2006/wordml" xmlns:wps="http://schemas.microsoft.com/office/word/2010/wordprocessingShape" mc:Ignorable="w14 w15 w16se w16cid w16 w16cex w16sdtdh wp14">
+  <w15:commentEx w15:paraId="0D1973CB" w15:done="0"/>
+</w15:commentsEx>
+</file>
+
+<file path=word/commentsExtensible.xml><?xml version="1.0" encoding="utf-8"?>
+<w16cex:commentsExtensible xmlns:wpc="http://schemas.microsoft.com/office/word/2010/wordprocessingCanvas" xmlns:cx="http://schemas.microsoft.com/office/drawing/2014/chartex" xmlns:cx1="http://schemas.microsoft.com/office/drawing/2015/9/8/chartex" xmlns:cx2="http://schemas.microsoft.com/office/drawing/2015/10/21/chartex" xmlns:cx3="http://schemas.microsoft.com/office/drawing/2016/5/9/chartex" xmlns:cx4="http://schemas.microsoft.com/office/drawing/2016/5/10/chartex" xmlns:cx5="http://schemas.microsoft.com/office/drawing/2016/5/11/chartex" xmlns:cx6="http://schemas.microsoft.com/office/drawing/2016/5/12/chartex" xmlns:cx7="http://schemas.microsoft.com/office/drawing/2016/5/13/chartex" xmlns:cx8="http://schemas.microsoft.com/office/drawing/2016/5/14/chartex" xmlns:cr="http://schemas.microsoft.com/office/comments/2020/reactions" xmlns:mc="http://schemas.openxmlformats.org/markup-compatibility/2006" xmlns:aink="http://schemas.microsoft.com/office/drawing/2016/ink" xmlns:am3d="http://schemas.microsoft.com/office/drawing/2017/model3d" xmlns:o="urn:schemas-microsoft-com:office:office" xmlns:oel="http://schemas.microsoft.com/office/2019/extlst" xmlns:r="http://schemas.openxmlformats.org/officeDocument/2006/relationships" xmlns:m="http://schemas.openxmlformats.org/officeDocument/2006/math" xmlns:v="urn:schemas-microsoft-com:vml" xmlns:wp14="http://schemas.microsoft.com/office/word/2010/wordprocessingDrawing" xmlns:wp="http://schemas.openxmlformats.org/drawingml/2006/wordprocessingDrawing" xmlns:w10="urn:schemas-microsoft-com:office:word" xmlns:w="http://schemas.openxmlformats.org/wordprocessingml/2006/main" xmlns:w14="http://schemas.microsoft.com/office/word/2010/wordml" xmlns:w15="http://schemas.microsoft.com/office/word/2012/wordml" xmlns:w16cex="http://schemas.microsoft.com/office/word/2018/wordml/cex" xmlns:w16cid="http://schemas.microsoft.com/office/word/2016/wordml/cid" xmlns:w16="http://schemas.microsoft.com/office/word/2018/wordml" xmlns:w16sdtdh="http://schemas.microsoft.com/office/word/2020/wordml/sdtdatahash" xmlns:w16se="http://schemas.microsoft.com/office/word/2015/wordml/symex" xmlns:wpg="http://schemas.microsoft.com/office/word/2010/wordprocessingGroup" xmlns:wpi="http://schemas.microsoft.com/office/word/2010/wordprocessingInk" xmlns:wne="http://schemas.microsoft.com/office/word/2006/wordml" xmlns:wps="http://schemas.microsoft.com/office/word/2010/wordprocessingShape" mc:Ignorable="w14 w15 w16se w16cid w16 w16cex w16sdtdh cr wp14">
+  <w16cex:commentExtensible w16cex:durableId="67A02065" w16cex:dateUtc="2024-08-14T17:00:00Z"/>
+</w16cex:commentsExtensible>
+</file>
+
+<file path=word/commentsIds.xml><?xml version="1.0" encoding="utf-8"?>
+<w16cid:commentsIds xmlns:wpc="http://schemas.microsoft.com/office/word/2010/wordprocessingCanvas" xmlns:cx="http://schemas.microsoft.com/office/drawing/2014/chartex" xmlns:cx1="http://schemas.microsoft.com/office/drawing/2015/9/8/chartex" xmlns:cx2="http://schemas.microsoft.com/office/drawing/2015/10/21/chartex" xmlns:cx3="http://schemas.microsoft.com/office/drawing/2016/5/9/chartex" xmlns:cx4="http://schemas.microsoft.com/office/drawing/2016/5/10/chartex" xmlns:cx5="http://schemas.microsoft.com/office/drawing/2016/5/11/chartex" xmlns:cx6="http://schemas.microsoft.com/office/drawing/2016/5/12/chartex" xmlns:cx7="http://schemas.microsoft.com/office/drawing/2016/5/13/chartex" xmlns:cx8="http://schemas.microsoft.com/office/drawing/2016/5/14/chartex" xmlns:mc="http://schemas.openxmlformats.org/markup-compatibility/2006" xmlns:aink="http://schemas.microsoft.com/office/drawing/2016/ink" xmlns:am3d="http://schemas.microsoft.com/office/drawing/2017/model3d" xmlns:o="urn:schemas-microsoft-com:office:office" xmlns:oel="http://schemas.microsoft.com/office/2019/extlst" xmlns:r="http://schemas.openxmlformats.org/officeDocument/2006/relationships" xmlns:m="http://schemas.openxmlformats.org/officeDocument/2006/math" xmlns:v="urn:schemas-microsoft-com:vml" xmlns:wp14="http://schemas.microsoft.com/office/word/2010/wordprocessingDrawing" xmlns:wp="http://schemas.openxmlformats.org/drawingml/2006/wordprocessingDrawing" xmlns:w10="urn:schemas-microsoft-com:office:word" xmlns:w="http://schemas.openxmlformats.org/wordprocessingml/2006/main" xmlns:w14="http://schemas.microsoft.com/office/word/2010/wordml" xmlns:w15="http://schemas.microsoft.com/office/word/2012/wordml" xmlns:w16cex="http://schemas.microsoft.com/office/word/2018/wordml/cex" xmlns:w16cid="http://schemas.microsoft.com/office/word/2016/wordml/cid" xmlns:w16="http://schemas.microsoft.com/office/word/2018/wordml" xmlns:w16sdtdh="http://schemas.microsoft.com/office/word/2020/wordml/sdtdatahash" xmlns:w16se="http://schemas.microsoft.com/office/word/2015/wordml/symex" xmlns:wpg="http://schemas.microsoft.com/office/word/2010/wordprocessingGroup" xmlns:wpi="http://schemas.microsoft.com/office/word/2010/wordprocessingInk" xmlns:wne="http://schemas.microsoft.com/office/word/2006/wordml" xmlns:wps="http://schemas.microsoft.com/office/word/2010/wordprocessingShape" mc:Ignorable="w14 w15 w16se w16cid w16 w16cex w16sdtdh wp14">
+  <w16cid:commentId w16cid:paraId="0D1973CB" w16cid:durableId="67A02065"/>
+</w16cid:commentsIds>
+</file>
+
+<file path=word/people.xml><?xml version="1.0" encoding="utf-8"?>
+<w15:people xmlns:wpc="http://schemas.microsoft.com/office/word/2010/wordprocessingCanvas" xmlns:cx="http://schemas.microsoft.com/office/drawing/2014/chartex" xmlns:cx1="http://schemas.microsoft.com/office/drawing/2015/9/8/chartex" xmlns:cx2="http://schemas.microsoft.com/office/drawing/2015/10/21/chartex" xmlns:cx3="http://schemas.microsoft.com/office/drawing/2016/5/9/chartex" xmlns:cx4="http://schemas.microsoft.com/office/drawing/2016/5/10/chartex" xmlns:cx5="http://schemas.microsoft.com/office/drawing/2016/5/11/chartex" xmlns:cx6="http://schemas.microsoft.com/office/drawing/2016/5/12/chartex" xmlns:cx7="http://schemas.microsoft.com/office/drawing/2016/5/13/chartex" xmlns:cx8="http://schemas.microsoft.com/office/drawing/2016/5/14/chartex" xmlns:mc="http://schemas.openxmlformats.org/markup-compatibility/2006" xmlns:aink="http://schemas.microsoft.com/office/drawing/2016/ink" xmlns:am3d="http://schemas.microsoft.com/office/drawing/2017/model3d" xmlns:o="urn:schemas-microsoft-com:office:office" xmlns:oel="http://schemas.microsoft.com/office/2019/extlst" xmlns:r="http://schemas.openxmlformats.org/officeDocument/2006/relationships" xmlns:m="http://schemas.openxmlformats.org/officeDocument/2006/math" xmlns:v="urn:schemas-microsoft-com:vml" xmlns:wp14="http://schemas.microsoft.com/office/word/2010/wordprocessingDrawing" xmlns:wp="http://schemas.openxmlformats.org/drawingml/2006/wordprocessingDrawing" xmlns:w10="urn:schemas-microsoft-com:office:word" xmlns:w="http://schemas.openxmlformats.org/wordprocessingml/2006/main" xmlns:w14="http://schemas.microsoft.com/office/word/2010/wordml" xmlns:w15="http://schemas.microsoft.com/office/word/2012/wordml" xmlns:w16cex="http://schemas.microsoft.com/office/word/2018/wordml/cex" xmlns:w16cid="http://schemas.microsoft.com/office/word/2016/wordml/cid" xmlns:w16="http://schemas.microsoft.com/office/word/2018/wordml" xmlns:w16sdtdh="http://schemas.microsoft.com/office/word/2020/wordml/sdtdatahash" xmlns:w16se="http://schemas.microsoft.com/office/word/2015/wordml/symex" xmlns:wpg="http://schemas.microsoft.com/office/word/2010/wordprocessingGroup" xmlns:wpi="http://schemas.microsoft.com/office/word/2010/wordprocessingInk" xmlns:wne="http://schemas.microsoft.com/office/word/2006/wordml" xmlns:wps="http://schemas.microsoft.com/office/word/2010/wordprocessingShape" mc:Ignorable="w14 w15 w16se w16cid w16 w16cex w16sdtdh wp14">
+  <w15:person w15:author="genoa">
+    <w15:presenceInfo w15:providerId="AD" w15:userId="S::genoa@uw.edu::62abc6b7-b7cf-490f-b8d7-103633577645"/>
+  </w15:person>
+</w15:people>
 </file>
 
 <file path=word/styles.xml><?xml version="1.0" encoding="utf-8"?>

</xml_diff>

<commit_message>
still getting a lot of errors
changing to the structure i used for afs, i think it makes more sense and gives the likelihoods more power.
- age comps better, divergent transition issues still...
- took out log s - harvest is weird, going to add it back in and see what happens.
closer!!
</commit_message>
<xml_diff>
--- a/writing/Methods_V1.docx
+++ b/writing/Methods_V1.docx
@@ -1,6 +1,6 @@
 
 <file path=word/document.xml><?xml version="1.0" encoding="utf-8"?>
-<w:document xmlns:wpc="http://schemas.microsoft.com/office/word/2010/wordprocessingCanvas" xmlns:cx="http://schemas.microsoft.com/office/drawing/2014/chartex" xmlns:cx1="http://schemas.microsoft.com/office/drawing/2015/9/8/chartex" xmlns:cx2="http://schemas.microsoft.com/office/drawing/2015/10/21/chartex" xmlns:cx3="http://schemas.microsoft.com/office/drawing/2016/5/9/chartex" xmlns:cx4="http://schemas.microsoft.com/office/drawing/2016/5/10/chartex" xmlns:cx5="http://schemas.microsoft.com/office/drawing/2016/5/11/chartex" xmlns:cx6="http://schemas.microsoft.com/office/drawing/2016/5/12/chartex" xmlns:cx7="http://schemas.microsoft.com/office/drawing/2016/5/13/chartex" xmlns:cx8="http://schemas.microsoft.com/office/drawing/2016/5/14/chartex" xmlns:mc="http://schemas.openxmlformats.org/markup-compatibility/2006" xmlns:aink="http://schemas.microsoft.com/office/drawing/2016/ink" xmlns:am3d="http://schemas.microsoft.com/office/drawing/2017/model3d" xmlns:o="urn:schemas-microsoft-com:office:office" xmlns:oel="http://schemas.microsoft.com/office/2019/extlst" xmlns:r="http://schemas.openxmlformats.org/officeDocument/2006/relationships" xmlns:m="http://schemas.openxmlformats.org/officeDocument/2006/math" xmlns:v="urn:schemas-microsoft-com:vml" xmlns:wp14="http://schemas.microsoft.com/office/word/2010/wordprocessingDrawing" xmlns:wp="http://schemas.openxmlformats.org/drawingml/2006/wordprocessingDrawing" xmlns:w10="urn:schemas-microsoft-com:office:word" xmlns:w="http://schemas.openxmlformats.org/wordprocessingml/2006/main" xmlns:w14="http://schemas.microsoft.com/office/word/2010/wordml" xmlns:w15="http://schemas.microsoft.com/office/word/2012/wordml" xmlns:w16cex="http://schemas.microsoft.com/office/word/2018/wordml/cex" xmlns:w16cid="http://schemas.microsoft.com/office/word/2016/wordml/cid" xmlns:w16="http://schemas.microsoft.com/office/word/2018/wordml" xmlns:w16sdtdh="http://schemas.microsoft.com/office/word/2020/wordml/sdtdatahash" xmlns:w16se="http://schemas.microsoft.com/office/word/2015/wordml/symex" xmlns:wpg="http://schemas.microsoft.com/office/word/2010/wordprocessingGroup" xmlns:wpi="http://schemas.microsoft.com/office/word/2010/wordprocessingInk" xmlns:wne="http://schemas.microsoft.com/office/word/2006/wordml" xmlns:wps="http://schemas.microsoft.com/office/word/2010/wordprocessingShape" mc:Ignorable="w14 w15 w16se w16cid w16 w16cex w16sdtdh wp14">
+<w:document xmlns:wpc="http://schemas.microsoft.com/office/word/2010/wordprocessingCanvas" xmlns:cx="http://schemas.microsoft.com/office/drawing/2014/chartex" xmlns:cx1="http://schemas.microsoft.com/office/drawing/2015/9/8/chartex" xmlns:cx2="http://schemas.microsoft.com/office/drawing/2015/10/21/chartex" xmlns:cx3="http://schemas.microsoft.com/office/drawing/2016/5/9/chartex" xmlns:cx4="http://schemas.microsoft.com/office/drawing/2016/5/10/chartex" xmlns:cx5="http://schemas.microsoft.com/office/drawing/2016/5/11/chartex" xmlns:cx6="http://schemas.microsoft.com/office/drawing/2016/5/12/chartex" xmlns:cx7="http://schemas.microsoft.com/office/drawing/2016/5/13/chartex" xmlns:cx8="http://schemas.microsoft.com/office/drawing/2016/5/14/chartex" xmlns:mc="http://schemas.openxmlformats.org/markup-compatibility/2006" xmlns:aink="http://schemas.microsoft.com/office/drawing/2016/ink" xmlns:am3d="http://schemas.microsoft.com/office/drawing/2017/model3d" xmlns:o="urn:schemas-microsoft-com:office:office" xmlns:oel="http://schemas.microsoft.com/office/2019/extlst" xmlns:r="http://schemas.openxmlformats.org/officeDocument/2006/relationships" xmlns:m="http://schemas.openxmlformats.org/officeDocument/2006/math" xmlns:v="urn:schemas-microsoft-com:vml" xmlns:wp14="http://schemas.microsoft.com/office/word/2010/wordprocessingDrawing" xmlns:wp="http://schemas.openxmlformats.org/drawingml/2006/wordprocessingDrawing" xmlns:w10="urn:schemas-microsoft-com:office:word" xmlns:w="http://schemas.openxmlformats.org/wordprocessingml/2006/main" xmlns:w14="http://schemas.microsoft.com/office/word/2010/wordml" xmlns:w15="http://schemas.microsoft.com/office/word/2012/wordml" xmlns:w16cex="http://schemas.microsoft.com/office/word/2018/wordml/cex" xmlns:w16cid="http://schemas.microsoft.com/office/word/2016/wordml/cid" xmlns:w16="http://schemas.microsoft.com/office/word/2018/wordml" xmlns:w16du="http://schemas.microsoft.com/office/word/2023/wordml/word16du" xmlns:w16sdtdh="http://schemas.microsoft.com/office/word/2020/wordml/sdtdatahash" xmlns:w16se="http://schemas.microsoft.com/office/word/2015/wordml/symex" xmlns:wpg="http://schemas.microsoft.com/office/word/2010/wordprocessingGroup" xmlns:wpi="http://schemas.microsoft.com/office/word/2010/wordprocessingInk" xmlns:wne="http://schemas.microsoft.com/office/word/2006/wordml" xmlns:wps="http://schemas.microsoft.com/office/word/2010/wordprocessingShape" mc:Ignorable="w14 w15 w16se w16cid w16 w16cex w16sdtdh w16du wp14">
   <w:body>
     <w:p>
       <w:pPr>
@@ -14,26 +14,39 @@
         <w:rPr>
           <w:rFonts w:ascii="Calibri Light" w:hAnsi="Calibri Light" w:cs="Calibri Light"/>
         </w:rPr>
-        <w:t>M</w:t>
-      </w:r>
-      <w:commentRangeStart w:id="1"/>
-      <w:r>
-        <w:rPr>
-          <w:rFonts w:ascii="Calibri Light" w:hAnsi="Calibri Light" w:cs="Calibri Light"/>
-        </w:rPr>
-        <w:t>ethods</w:t>
+        <w:t>Methods</w:t>
       </w:r>
       <w:bookmarkEnd w:id="0"/>
-      <w:commentRangeEnd w:id="1"/>
-      <w:r>
-        <w:rPr>
-          <w:rStyle w:val="CommentReference"/>
-          <w:rFonts w:ascii="Times New Roman" w:eastAsia="Times New Roman" w:hAnsi="Times New Roman" w:cs="Times New Roman"/>
-          <w:color w:val="auto"/>
-        </w:rPr>
-        <w:commentReference w:id="1"/>
-      </w:r>
-    </w:p>
+    </w:p>
+    <w:p>
+      <w:pPr>
+        <w:pStyle w:val="Heading4"/>
+        <w:rPr>
+          <w:rFonts w:ascii="Calibri Light" w:hAnsi="Calibri Light" w:cs="Calibri Light"/>
+          <w:i w:val="0"/>
+          <w:iCs w:val="0"/>
+        </w:rPr>
+      </w:pPr>
+    </w:p>
+    <w:p>
+      <w:pPr>
+        <w:pStyle w:val="Heading4"/>
+        <w:rPr>
+          <w:rFonts w:ascii="Calibri Light" w:hAnsi="Calibri Light" w:cs="Calibri Light"/>
+          <w:i w:val="0"/>
+          <w:iCs w:val="0"/>
+        </w:rPr>
+      </w:pPr>
+      <w:r>
+        <w:rPr>
+          <w:rFonts w:ascii="Calibri Light" w:hAnsi="Calibri Light" w:cs="Calibri Light"/>
+          <w:i w:val="0"/>
+          <w:iCs w:val="0"/>
+        </w:rPr>
+        <w:t>Study area and species</w:t>
+      </w:r>
+    </w:p>
+    <w:p/>
     <w:p>
       <w:pPr>
         <w:pStyle w:val="Heading4"/>
@@ -117,66 +130,19 @@
         <w:rPr>
           <w:rFonts w:ascii="Calibri Light" w:hAnsi="Calibri Light" w:cs="Calibri Light"/>
         </w:rPr>
-        <w:t xml:space="preserve">[talk about index- not sure what I am using for the real index yet!] This index used Vector Autoregressive Spatio-Temporal modeling approach in creating an independent index of </w:t>
-      </w:r>
-      <w:proofErr w:type="gramStart"/>
-      <w:r>
-        <w:rPr>
-          <w:rFonts w:ascii="Calibri Light" w:hAnsi="Calibri Light" w:cs="Calibri Light"/>
-        </w:rPr>
-        <w:t>Yukon river</w:t>
-      </w:r>
-      <w:proofErr w:type="gramEnd"/>
-      <w:r>
-        <w:rPr>
-          <w:rFonts w:ascii="Calibri Light" w:hAnsi="Calibri Light" w:cs="Calibri Light"/>
-        </w:rPr>
-        <w:t xml:space="preserve"> fall chum salmon. [Insert summer methods – pat berry] </w:t>
-      </w:r>
-      <w:r>
-        <w:rPr>
-          <w:rFonts w:ascii="Calibri Light" w:hAnsi="Calibri Light" w:cs="Calibri Light"/>
-        </w:rPr>
-        <w:t xml:space="preserve">The index spans </w:t>
-      </w:r>
-      <w:r>
-        <w:rPr>
-          <w:rFonts w:ascii="Calibri Light" w:hAnsi="Calibri Light" w:cs="Calibri Light"/>
-        </w:rPr>
-        <w:t xml:space="preserve">brood years </w:t>
-      </w:r>
-      <w:r>
-        <w:rPr>
-          <w:rFonts w:ascii="Calibri Light" w:hAnsi="Calibri Light" w:cs="Calibri Light"/>
-        </w:rPr>
-        <w:t>2000-202</w:t>
-      </w:r>
-      <w:r>
-        <w:rPr>
-          <w:rFonts w:ascii="Calibri Light" w:hAnsi="Calibri Light" w:cs="Calibri Light"/>
-        </w:rPr>
-        <w:t xml:space="preserve">3. </w:t>
-      </w:r>
-    </w:p>
-    <w:p>
-      <w:pPr>
-        <w:rPr>
-          <w:rFonts w:ascii="Calibri Light" w:hAnsi="Calibri Light" w:cs="Calibri Light"/>
-        </w:rPr>
-      </w:pPr>
-    </w:p>
-    <w:p>
-      <w:pPr>
-        <w:pStyle w:val="Heading5"/>
-        <w:rPr>
-          <w:rFonts w:ascii="Calibri Light" w:hAnsi="Calibri Light" w:cs="Calibri Light"/>
-        </w:rPr>
-      </w:pPr>
-      <w:r>
-        <w:rPr>
-          <w:rFonts w:ascii="Calibri Light" w:hAnsi="Calibri Light" w:cs="Calibri Light"/>
-        </w:rPr>
-        <w:t>Catch and spawner index</w:t>
+        <w:t xml:space="preserve">This index used Vector Autoregressive Spatio-Temporal modeling approach in creating an independent index of </w:t>
+      </w:r>
+      <w:r>
+        <w:rPr>
+          <w:rFonts w:ascii="Calibri Light" w:hAnsi="Calibri Light" w:cs="Calibri Light"/>
+        </w:rPr>
+        <w:t>Yukon River</w:t>
+      </w:r>
+      <w:r>
+        <w:rPr>
+          <w:rFonts w:ascii="Calibri Light" w:hAnsi="Calibri Light" w:cs="Calibri Light"/>
+        </w:rPr>
+        <w:t xml:space="preserve"> fall chum salmon. </w:t>
       </w:r>
     </w:p>
     <w:p>
@@ -192,183 +158,46 @@
         <w:rPr>
           <w:rFonts w:ascii="Calibri Light" w:hAnsi="Calibri Light" w:cs="Calibri Light"/>
         </w:rPr>
-        <w:t xml:space="preserve">Summer and fall run </w:t>
-      </w:r>
-      <w:r>
-        <w:rPr>
-          <w:rFonts w:ascii="Calibri Light" w:hAnsi="Calibri Light" w:cs="Calibri Light"/>
-        </w:rPr>
-        <w:t xml:space="preserve">Chum spawner </w:t>
-      </w:r>
-      <w:r>
-        <w:rPr>
-          <w:rFonts w:ascii="Calibri Light" w:hAnsi="Calibri Light" w:cs="Calibri Light"/>
-        </w:rPr>
-        <w:t>estimates</w:t>
-      </w:r>
-      <w:r>
-        <w:rPr>
-          <w:rFonts w:ascii="Calibri Light" w:hAnsi="Calibri Light" w:cs="Calibri Light"/>
-        </w:rPr>
-        <w:t xml:space="preserve"> for the Yukon River is provided by the Alaska Department of Fisheries and Game (ADFG)</w:t>
-      </w:r>
-      <w:r>
-        <w:rPr>
-          <w:rFonts w:ascii="Calibri Light" w:hAnsi="Calibri Light" w:cs="Calibri Light"/>
-        </w:rPr>
-        <w:t xml:space="preserve"> </w:t>
-      </w:r>
-      <w:r>
-        <w:rPr>
-          <w:rFonts w:ascii="Calibri Light" w:hAnsi="Calibri Light" w:cs="Calibri Light"/>
-        </w:rPr>
-        <w:fldChar w:fldCharType="begin"/>
-      </w:r>
-      <w:r>
-        <w:rPr>
-          <w:rFonts w:ascii="Calibri Light" w:hAnsi="Calibri Light" w:cs="Calibri Light"/>
-        </w:rPr>
-        <w:instrText xml:space="preserve"> ADDIN ZOTERO_ITEM CSL_CITATION {"citationID":"nqZ86m7L","properties":{"formattedCitation":"(Fleischman &amp; Borba 2009, Hamazaki &amp; Conitz 2009)","plainCitation":"(Fleischman &amp; Borba 2009, Hamazaki &amp; Conitz 2009)","noteIndex":0},"citationItems":[{"id":1992,"uris":["http://zotero.org/users/8784224/items/IQ9QBHGD"],"itemData":{"id":1992,"type":"article-journal","container-title":"Alaska Department of Fish and Game, Fishery Manuscript Series","language":"en","source":"Zotero","title":"Escapement estimation, spawner-recruit analysis, and escapement goal recommendation for fall chum salmon in the Yukon River drainage","volume":"09-08","author":[{"family":"Fleischman","given":"Steven J"},{"family":"Borba","given":"Bonnie M"}],"issued":{"date-parts":[["2009"]]}}},{"id":1464,"uris":["http://zotero.org/users/8784224/items/4S6ZC35F"],"itemData":{"id":1464,"type":"article-journal","container-title":"Alaska Department of Fish and Game, Fishery Manuscript Series No. 15-07, Anchorage.","language":"en","source":"Zotero","title":"Yukon River summer chum salmon run reconstruction, spawner-recruitment analysis, and escapement goal recommendation.","author":[{"family":"Hamazaki","given":"T"},{"family":"Conitz","given":"J M"}],"issued":{"date-parts":[["2009"]]}}}],"schema":"https://github.com/citation-style-language/schema/raw/master/csl-citation.json"} </w:instrText>
-      </w:r>
-      <w:r>
-        <w:rPr>
-          <w:rFonts w:ascii="Calibri Light" w:hAnsi="Calibri Light" w:cs="Calibri Light"/>
-        </w:rPr>
-        <w:fldChar w:fldCharType="separate"/>
-      </w:r>
-      <w:r>
-        <w:rPr>
-          <w:rFonts w:ascii="Calibri Light" w:hAnsi="Calibri Light" w:cs="Calibri Light"/>
-          <w:noProof/>
-        </w:rPr>
-        <w:t>(Fleischman &amp; Borba 2009, Hamazaki &amp; Conitz 2009)</w:t>
-      </w:r>
-      <w:r>
-        <w:rPr>
-          <w:rFonts w:ascii="Calibri Light" w:hAnsi="Calibri Light" w:cs="Calibri Light"/>
-        </w:rPr>
-        <w:fldChar w:fldCharType="end"/>
-      </w:r>
-      <w:r>
-        <w:rPr>
-          <w:rFonts w:ascii="Calibri Light" w:hAnsi="Calibri Light" w:cs="Calibri Light"/>
-        </w:rPr>
-        <w:t>.</w:t>
-      </w:r>
-      <w:r>
-        <w:rPr>
-          <w:rFonts w:ascii="Calibri Light" w:hAnsi="Calibri Light" w:cs="Calibri Light"/>
-        </w:rPr>
-        <w:t xml:space="preserve"> </w:t>
-      </w:r>
-      <w:r>
-        <w:rPr>
-          <w:rFonts w:ascii="Calibri Light" w:hAnsi="Calibri Light" w:cs="Calibri Light"/>
-        </w:rPr>
-        <w:t xml:space="preserve">We used </w:t>
-      </w:r>
-      <w:r>
-        <w:rPr>
-          <w:rFonts w:ascii="Calibri Light" w:hAnsi="Calibri Light" w:cs="Calibri Light"/>
-        </w:rPr>
-        <w:t xml:space="preserve">run reconstructions to inform the stock-recruit transition functions used in this chapter. Run reconstructions typically use escapement, catch, and age composition data to estimate the number of fish returning to freshwater based on their brood year (the year they emerged from eggs in freshwater). Run reconstructions can vary significantly in complexity depending on the goal of the reconstruction and the system-specific data availability. The Yukon rivers </w:t>
-      </w:r>
-      <w:r>
-        <w:rPr>
-          <w:rFonts w:ascii="Calibri Light" w:hAnsi="Calibri Light" w:cs="Calibri Light"/>
-        </w:rPr>
-        <w:t>is</w:t>
-      </w:r>
-      <w:r>
-        <w:rPr>
-          <w:rFonts w:ascii="Calibri Light" w:hAnsi="Calibri Light" w:cs="Calibri Light"/>
-        </w:rPr>
-        <w:t xml:space="preserve"> the longest river in Alaska, and </w:t>
-      </w:r>
-      <w:r>
-        <w:rPr>
-          <w:rFonts w:ascii="Calibri Light" w:hAnsi="Calibri Light" w:cs="Calibri Light"/>
-        </w:rPr>
-        <w:t>a</w:t>
-      </w:r>
-      <w:r>
-        <w:rPr>
-          <w:rFonts w:ascii="Calibri Light" w:hAnsi="Calibri Light" w:cs="Calibri Light"/>
-        </w:rPr>
-        <w:t xml:space="preserve"> transboundary river with headwaters in Canada. The massive size of </w:t>
-      </w:r>
-      <w:r>
-        <w:rPr>
-          <w:rFonts w:ascii="Calibri Light" w:hAnsi="Calibri Light" w:cs="Calibri Light"/>
-        </w:rPr>
-        <w:t>this</w:t>
-      </w:r>
-      <w:r>
-        <w:rPr>
-          <w:rFonts w:ascii="Calibri Light" w:hAnsi="Calibri Light" w:cs="Calibri Light"/>
-        </w:rPr>
-        <w:t xml:space="preserve"> system makes it difficult to fully account for salmon traveling across such remote regions and consequently, Chum salmon on these rivers have low-data availability relative to other systems. These</w:t>
-      </w:r>
-      <w:r>
-        <w:rPr>
-          <w:rFonts w:ascii="Calibri Light" w:hAnsi="Calibri Light" w:cs="Calibri Light"/>
-        </w:rPr>
-        <w:t xml:space="preserve"> age-structured </w:t>
-      </w:r>
-      <w:r>
-        <w:rPr>
-          <w:rFonts w:ascii="Calibri Light" w:hAnsi="Calibri Light" w:cs="Calibri Light"/>
-        </w:rPr>
-        <w:t xml:space="preserve">run reconstructions use maximum likelihood estimates to minimize negative log likelihoods </w:t>
-      </w:r>
-      <w:r>
-        <w:rPr>
-          <w:rFonts w:ascii="Calibri Light" w:hAnsi="Calibri Light" w:cs="Calibri Light"/>
-        </w:rPr>
-        <w:t xml:space="preserve">estimate total run size, spawner abundance, and harvest. </w:t>
-      </w:r>
-      <w:r>
-        <w:rPr>
-          <w:rFonts w:ascii="Calibri Light" w:hAnsi="Calibri Light" w:cs="Calibri Light"/>
-        </w:rPr>
-        <w:t xml:space="preserve">These models are thoroughly documented in the associated publications </w:t>
-      </w:r>
-      <w:r>
-        <w:rPr>
-          <w:rFonts w:ascii="Calibri Light" w:hAnsi="Calibri Light" w:cs="Calibri Light"/>
-        </w:rPr>
-        <w:fldChar w:fldCharType="begin"/>
-      </w:r>
-      <w:r>
-        <w:rPr>
-          <w:rFonts w:ascii="Calibri Light" w:hAnsi="Calibri Light" w:cs="Calibri Light"/>
-        </w:rPr>
-        <w:instrText xml:space="preserve"> ADDIN ZOTERO_ITEM CSL_CITATION {"citationID":"nBJ3iLYn","properties":{"formattedCitation":"(Fleischman &amp; Borba 2009, Hamazaki &amp; Conitz 2009)","plainCitation":"(Fleischman &amp; Borba 2009, Hamazaki &amp; Conitz 2009)","noteIndex":0},"citationItems":[{"id":1992,"uris":["http://zotero.org/users/8784224/items/IQ9QBHGD"],"itemData":{"id":1992,"type":"article-journal","container-title":"Alaska Department of Fish and Game, Fishery Manuscript Series","language":"en","source":"Zotero","title":"Escapement estimation, spawner-recruit analysis, and escapement goal recommendation for fall chum salmon in the Yukon River drainage","volume":"09-08","author":[{"family":"Fleischman","given":"Steven J"},{"family":"Borba","given":"Bonnie M"}],"issued":{"date-parts":[["2009"]]}}},{"id":1464,"uris":["http://zotero.org/users/8784224/items/4S6ZC35F"],"itemData":{"id":1464,"type":"article-journal","container-title":"Alaska Department of Fish and Game, Fishery Manuscript Series No. 15-07, Anchorage.","language":"en","source":"Zotero","title":"Yukon River summer chum salmon run reconstruction, spawner-recruitment analysis, and escapement goal recommendation.","author":[{"family":"Hamazaki","given":"T"},{"family":"Conitz","given":"J M"}],"issued":{"date-parts":[["2009"]]}}}],"schema":"https://github.com/citation-style-language/schema/raw/master/csl-citation.json"} </w:instrText>
-      </w:r>
-      <w:r>
-        <w:rPr>
-          <w:rFonts w:ascii="Calibri Light" w:hAnsi="Calibri Light" w:cs="Calibri Light"/>
-        </w:rPr>
-        <w:fldChar w:fldCharType="separate"/>
-      </w:r>
-      <w:r>
-        <w:rPr>
-          <w:rFonts w:ascii="Calibri Light" w:hAnsi="Calibri Light" w:cs="Calibri Light"/>
-          <w:noProof/>
-        </w:rPr>
-        <w:t>(Fleischman &amp; Borba 2009, Hamazaki &amp; Conitz 2009)</w:t>
-      </w:r>
-      <w:r>
-        <w:rPr>
-          <w:rFonts w:ascii="Calibri Light" w:hAnsi="Calibri Light" w:cs="Calibri Light"/>
-        </w:rPr>
-        <w:fldChar w:fldCharType="end"/>
-      </w:r>
-      <w:r>
-        <w:rPr>
-          <w:rFonts w:ascii="Calibri Light" w:hAnsi="Calibri Light" w:cs="Calibri Light"/>
-        </w:rPr>
-        <w:t>.</w:t>
+        <w:t xml:space="preserve">The index spans </w:t>
+      </w:r>
+      <w:r>
+        <w:rPr>
+          <w:rFonts w:ascii="Calibri Light" w:hAnsi="Calibri Light" w:cs="Calibri Light"/>
+        </w:rPr>
+        <w:t xml:space="preserve">brood years </w:t>
+      </w:r>
+      <w:r>
+        <w:rPr>
+          <w:rFonts w:ascii="Calibri Light" w:hAnsi="Calibri Light" w:cs="Calibri Light"/>
+        </w:rPr>
+        <w:t>2000-202</w:t>
+      </w:r>
+      <w:r>
+        <w:rPr>
+          <w:rFonts w:ascii="Calibri Light" w:hAnsi="Calibri Light" w:cs="Calibri Light"/>
+        </w:rPr>
+        <w:t xml:space="preserve">3. </w:t>
+      </w:r>
+    </w:p>
+    <w:p>
+      <w:pPr>
+        <w:rPr>
+          <w:rFonts w:ascii="Calibri Light" w:hAnsi="Calibri Light" w:cs="Calibri Light"/>
+        </w:rPr>
+      </w:pPr>
+    </w:p>
+    <w:p>
+      <w:pPr>
+        <w:pStyle w:val="Heading5"/>
+        <w:rPr>
+          <w:rFonts w:ascii="Calibri Light" w:hAnsi="Calibri Light" w:cs="Calibri Light"/>
+        </w:rPr>
+      </w:pPr>
+      <w:r>
+        <w:rPr>
+          <w:rFonts w:ascii="Calibri Light" w:hAnsi="Calibri Light" w:cs="Calibri Light"/>
+        </w:rPr>
+        <w:t>Catch and spawner index</w:t>
       </w:r>
     </w:p>
     <w:p>
@@ -380,27 +209,188 @@
           <w:rFonts w:ascii="Calibri Light" w:hAnsi="Calibri Light" w:cs="Calibri Light"/>
         </w:rPr>
       </w:pPr>
-    </w:p>
-    <w:p>
-      <w:pPr>
-        <w:pStyle w:val="Heading5"/>
-        <w:rPr>
-          <w:rFonts w:ascii="Calibri Light" w:hAnsi="Calibri Light" w:cs="Calibri Light"/>
-        </w:rPr>
-      </w:pPr>
-      <w:r>
-        <w:rPr>
-          <w:rFonts w:ascii="Calibri Light" w:hAnsi="Calibri Light" w:cs="Calibri Light"/>
-        </w:rPr>
-        <w:t>Environmental Covariates</w:t>
-      </w:r>
-    </w:p>
-    <w:p>
-      <w:pPr>
-        <w:rPr>
-          <w:rFonts w:ascii="Calibri Light" w:hAnsi="Calibri Light" w:cs="Calibri Light"/>
-        </w:rPr>
-      </w:pPr>
+      <w:r>
+        <w:rPr>
+          <w:rFonts w:ascii="Calibri Light" w:hAnsi="Calibri Light" w:cs="Calibri Light"/>
+        </w:rPr>
+        <w:t xml:space="preserve">Summer and fall run </w:t>
+      </w:r>
+      <w:r>
+        <w:rPr>
+          <w:rFonts w:ascii="Calibri Light" w:hAnsi="Calibri Light" w:cs="Calibri Light"/>
+        </w:rPr>
+        <w:t xml:space="preserve">Chum spawner </w:t>
+      </w:r>
+      <w:r>
+        <w:rPr>
+          <w:rFonts w:ascii="Calibri Light" w:hAnsi="Calibri Light" w:cs="Calibri Light"/>
+        </w:rPr>
+        <w:t>estimates</w:t>
+      </w:r>
+      <w:r>
+        <w:rPr>
+          <w:rFonts w:ascii="Calibri Light" w:hAnsi="Calibri Light" w:cs="Calibri Light"/>
+        </w:rPr>
+        <w:t xml:space="preserve"> for the Yukon River is provided by the Alaska Department of Fisheries and Game (ADFG)</w:t>
+      </w:r>
+      <w:r>
+        <w:rPr>
+          <w:rFonts w:ascii="Calibri Light" w:hAnsi="Calibri Light" w:cs="Calibri Light"/>
+        </w:rPr>
+        <w:t xml:space="preserve"> </w:t>
+      </w:r>
+      <w:r>
+        <w:rPr>
+          <w:rFonts w:ascii="Calibri Light" w:hAnsi="Calibri Light" w:cs="Calibri Light"/>
+        </w:rPr>
+        <w:fldChar w:fldCharType="begin"/>
+      </w:r>
+      <w:r>
+        <w:rPr>
+          <w:rFonts w:ascii="Calibri Light" w:hAnsi="Calibri Light" w:cs="Calibri Light"/>
+        </w:rPr>
+        <w:instrText xml:space="preserve"> ADDIN ZOTERO_ITEM CSL_CITATION {"citationID":"nqZ86m7L","properties":{"formattedCitation":"(Fleischman &amp; Borba 2009, Hamazaki &amp; Conitz 2009)","plainCitation":"(Fleischman &amp; Borba 2009, Hamazaki &amp; Conitz 2009)","noteIndex":0},"citationItems":[{"id":1992,"uris":["http://zotero.org/users/8784224/items/IQ9QBHGD"],"itemData":{"id":1992,"type":"article-journal","container-title":"Alaska Department of Fish and Game, Fishery Manuscript Series","language":"en","source":"Zotero","title":"Escapement estimation, spawner-recruit analysis, and escapement goal recommendation for fall chum salmon in the Yukon River drainage","volume":"09-08","author":[{"family":"Fleischman","given":"Steven J"},{"family":"Borba","given":"Bonnie M"}],"issued":{"date-parts":[["2009"]]}}},{"id":1464,"uris":["http://zotero.org/users/8784224/items/4S6ZC35F"],"itemData":{"id":1464,"type":"article-journal","container-title":"Alaska Department of Fish and Game, Fishery Manuscript Series No. 15-07, Anchorage.","language":"en","source":"Zotero","title":"Yukon River summer chum salmon run reconstruction, spawner-recruitment analysis, and escapement goal recommendation.","author":[{"family":"Hamazaki","given":"T"},{"family":"Conitz","given":"J M"}],"issued":{"date-parts":[["2009"]]}}}],"schema":"https://github.com/citation-style-language/schema/raw/master/csl-citation.json"} </w:instrText>
+      </w:r>
+      <w:r>
+        <w:rPr>
+          <w:rFonts w:ascii="Calibri Light" w:hAnsi="Calibri Light" w:cs="Calibri Light"/>
+        </w:rPr>
+        <w:fldChar w:fldCharType="separate"/>
+      </w:r>
+      <w:r>
+        <w:rPr>
+          <w:rFonts w:ascii="Calibri Light" w:hAnsi="Calibri Light" w:cs="Calibri Light"/>
+          <w:noProof/>
+        </w:rPr>
+        <w:t>(Fleischman &amp; Borba 2009, Hamazaki &amp; Conitz 2009)</w:t>
+      </w:r>
+      <w:r>
+        <w:rPr>
+          <w:rFonts w:ascii="Calibri Light" w:hAnsi="Calibri Light" w:cs="Calibri Light"/>
+        </w:rPr>
+        <w:fldChar w:fldCharType="end"/>
+      </w:r>
+      <w:r>
+        <w:rPr>
+          <w:rFonts w:ascii="Calibri Light" w:hAnsi="Calibri Light" w:cs="Calibri Light"/>
+        </w:rPr>
+        <w:t>.</w:t>
+      </w:r>
+      <w:r>
+        <w:rPr>
+          <w:rFonts w:ascii="Calibri Light" w:hAnsi="Calibri Light" w:cs="Calibri Light"/>
+        </w:rPr>
+        <w:t xml:space="preserve"> </w:t>
+      </w:r>
+      <w:r>
+        <w:rPr>
+          <w:rFonts w:ascii="Calibri Light" w:hAnsi="Calibri Light" w:cs="Calibri Light"/>
+        </w:rPr>
+        <w:t xml:space="preserve">We used </w:t>
+      </w:r>
+      <w:r>
+        <w:rPr>
+          <w:rFonts w:ascii="Calibri Light" w:hAnsi="Calibri Light" w:cs="Calibri Light"/>
+        </w:rPr>
+        <w:t xml:space="preserve">run reconstructions to inform the stock-recruit transition functions used in this chapter. Run reconstructions typically use escapement, catch, and age composition data to estimate the number of fish returning to freshwater based on their brood year (the year they emerged from eggs in freshwater). Run reconstructions can vary significantly in complexity depending on the goal of the reconstruction and the system-specific data availability. The Yukon rivers </w:t>
+      </w:r>
+      <w:r>
+        <w:rPr>
+          <w:rFonts w:ascii="Calibri Light" w:hAnsi="Calibri Light" w:cs="Calibri Light"/>
+        </w:rPr>
+        <w:t>is</w:t>
+      </w:r>
+      <w:r>
+        <w:rPr>
+          <w:rFonts w:ascii="Calibri Light" w:hAnsi="Calibri Light" w:cs="Calibri Light"/>
+        </w:rPr>
+        <w:t xml:space="preserve"> the longest river in Alaska, and </w:t>
+      </w:r>
+      <w:r>
+        <w:rPr>
+          <w:rFonts w:ascii="Calibri Light" w:hAnsi="Calibri Light" w:cs="Calibri Light"/>
+        </w:rPr>
+        <w:t>a</w:t>
+      </w:r>
+      <w:r>
+        <w:rPr>
+          <w:rFonts w:ascii="Calibri Light" w:hAnsi="Calibri Light" w:cs="Calibri Light"/>
+        </w:rPr>
+        <w:t xml:space="preserve"> transboundary river with headwaters in Canada. The massive size of </w:t>
+      </w:r>
+      <w:r>
+        <w:rPr>
+          <w:rFonts w:ascii="Calibri Light" w:hAnsi="Calibri Light" w:cs="Calibri Light"/>
+        </w:rPr>
+        <w:t>this</w:t>
+      </w:r>
+      <w:r>
+        <w:rPr>
+          <w:rFonts w:ascii="Calibri Light" w:hAnsi="Calibri Light" w:cs="Calibri Light"/>
+        </w:rPr>
+        <w:t xml:space="preserve"> system makes it difficult to fully account for salmon traveling across such remote regions and consequently, Chum salmon on these rivers have low-data availability relative to other systems. These</w:t>
+      </w:r>
+      <w:r>
+        <w:rPr>
+          <w:rFonts w:ascii="Calibri Light" w:hAnsi="Calibri Light" w:cs="Calibri Light"/>
+        </w:rPr>
+        <w:t xml:space="preserve"> age-structured </w:t>
+      </w:r>
+      <w:r>
+        <w:rPr>
+          <w:rFonts w:ascii="Calibri Light" w:hAnsi="Calibri Light" w:cs="Calibri Light"/>
+        </w:rPr>
+        <w:t xml:space="preserve">run reconstructions use maximum likelihood estimates to minimize negative log likelihoods </w:t>
+      </w:r>
+      <w:r>
+        <w:rPr>
+          <w:rFonts w:ascii="Calibri Light" w:hAnsi="Calibri Light" w:cs="Calibri Light"/>
+        </w:rPr>
+        <w:t xml:space="preserve">estimate total run size, spawner abundance, and harvest. </w:t>
+      </w:r>
+      <w:r>
+        <w:rPr>
+          <w:rFonts w:ascii="Calibri Light" w:hAnsi="Calibri Light" w:cs="Calibri Light"/>
+        </w:rPr>
+        <w:t xml:space="preserve">These models are thoroughly documented in the associated publications </w:t>
+      </w:r>
+      <w:r>
+        <w:rPr>
+          <w:rFonts w:ascii="Calibri Light" w:hAnsi="Calibri Light" w:cs="Calibri Light"/>
+        </w:rPr>
+        <w:fldChar w:fldCharType="begin"/>
+      </w:r>
+      <w:r>
+        <w:rPr>
+          <w:rFonts w:ascii="Calibri Light" w:hAnsi="Calibri Light" w:cs="Calibri Light"/>
+        </w:rPr>
+        <w:instrText xml:space="preserve"> ADDIN ZOTERO_ITEM CSL_CITATION {"citationID":"nBJ3iLYn","properties":{"formattedCitation":"(Fleischman &amp; Borba 2009, Hamazaki &amp; Conitz 2009)","plainCitation":"(Fleischman &amp; Borba 2009, Hamazaki &amp; Conitz 2009)","noteIndex":0},"citationItems":[{"id":1992,"uris":["http://zotero.org/users/8784224/items/IQ9QBHGD"],"itemData":{"id":1992,"type":"article-journal","container-title":"Alaska Department of Fish and Game, Fishery Manuscript Series","language":"en","source":"Zotero","title":"Escapement estimation, spawner-recruit analysis, and escapement goal recommendation for fall chum salmon in the Yukon River drainage","volume":"09-08","author":[{"family":"Fleischman","given":"Steven J"},{"family":"Borba","given":"Bonnie M"}],"issued":{"date-parts":[["2009"]]}}},{"id":1464,"uris":["http://zotero.org/users/8784224/items/4S6ZC35F"],"itemData":{"id":1464,"type":"article-journal","container-title":"Alaska Department of Fish and Game, Fishery Manuscript Series No. 15-07, Anchorage.","language":"en","source":"Zotero","title":"Yukon River summer chum salmon run reconstruction, spawner-recruitment analysis, and escapement goal recommendation.","author":[{"family":"Hamazaki","given":"T"},{"family":"Conitz","given":"J M"}],"issued":{"date-parts":[["2009"]]}}}],"schema":"https://github.com/citation-style-language/schema/raw/master/csl-citation.json"} </w:instrText>
+      </w:r>
+      <w:r>
+        <w:rPr>
+          <w:rFonts w:ascii="Calibri Light" w:hAnsi="Calibri Light" w:cs="Calibri Light"/>
+        </w:rPr>
+        <w:fldChar w:fldCharType="separate"/>
+      </w:r>
+      <w:r>
+        <w:rPr>
+          <w:rFonts w:ascii="Calibri Light" w:hAnsi="Calibri Light" w:cs="Calibri Light"/>
+          <w:noProof/>
+        </w:rPr>
+        <w:t>(Fleischman &amp; Borba 2009, Hamazaki &amp; Conitz 2009)</w:t>
+      </w:r>
+      <w:r>
+        <w:rPr>
+          <w:rFonts w:ascii="Calibri Light" w:hAnsi="Calibri Light" w:cs="Calibri Light"/>
+        </w:rPr>
+        <w:fldChar w:fldCharType="end"/>
+      </w:r>
+      <w:r>
+        <w:rPr>
+          <w:rFonts w:ascii="Calibri Light" w:hAnsi="Calibri Light" w:cs="Calibri Light"/>
+        </w:rPr>
+        <w:t>.</w:t>
+      </w:r>
     </w:p>
     <w:p>
       <w:pPr>
@@ -409,15 +399,8 @@
         <w:ind w:firstLine="360"/>
         <w:rPr>
           <w:rFonts w:ascii="Calibri Light" w:hAnsi="Calibri Light" w:cs="Calibri Light"/>
-          <w:highlight w:val="yellow"/>
-        </w:rPr>
-      </w:pPr>
-      <w:r>
-        <w:rPr>
-          <w:rFonts w:ascii="Calibri Light" w:hAnsi="Calibri Light" w:cs="Calibri Light"/>
-        </w:rPr>
-        <w:t xml:space="preserve"> </w:t>
-      </w:r>
+        </w:rPr>
+      </w:pPr>
     </w:p>
     <w:p>
       <w:pPr>
@@ -430,118 +413,15 @@
         <w:rPr>
           <w:rFonts w:ascii="Calibri Light" w:hAnsi="Calibri Light" w:cs="Calibri Light"/>
         </w:rPr>
-        <w:t>Population Process Model</w:t>
-      </w:r>
-    </w:p>
-    <w:p>
-      <w:pPr>
-        <w:ind w:firstLine="360"/>
-        <w:rPr>
-          <w:rFonts w:ascii="Calibri Light" w:hAnsi="Calibri Light" w:cs="Calibri Light"/>
-        </w:rPr>
-      </w:pPr>
-      <w:r>
-        <w:rPr>
-          <w:rFonts w:ascii="Calibri Light" w:hAnsi="Calibri Light" w:cs="Calibri Light"/>
-        </w:rPr>
-        <w:t xml:space="preserve"> The population model tracked cohorts of </w:t>
-      </w:r>
-      <w:r>
-        <w:rPr>
-          <w:rFonts w:ascii="Calibri Light" w:hAnsi="Calibri Light" w:cs="Calibri Light"/>
-        </w:rPr>
-        <w:t xml:space="preserve">summer and fall </w:t>
-      </w:r>
-      <w:r>
-        <w:rPr>
-          <w:rFonts w:ascii="Calibri Light" w:hAnsi="Calibri Light" w:cs="Calibri Light"/>
-        </w:rPr>
-        <w:t xml:space="preserve">Chum salmon </w:t>
-      </w:r>
-      <w:r>
-        <w:rPr>
-          <w:rFonts w:ascii="Calibri Light" w:hAnsi="Calibri Light" w:cs="Calibri Light"/>
-        </w:rPr>
-        <w:t>by</w:t>
-      </w:r>
-      <w:r>
-        <w:rPr>
-          <w:rFonts w:ascii="Calibri Light" w:hAnsi="Calibri Light" w:cs="Calibri Light"/>
-        </w:rPr>
-        <w:t xml:space="preserve"> brood year, </w:t>
-      </w:r>
-      <w:r>
-        <w:rPr>
-          <w:rFonts w:ascii="Calibri Light" w:hAnsi="Calibri Light" w:cs="Calibri Light"/>
-          <w:i/>
-          <w:iCs/>
-        </w:rPr>
-        <w:t>t</w:t>
-      </w:r>
-      <w:r>
-        <w:rPr>
-          <w:rFonts w:ascii="Calibri Light" w:hAnsi="Calibri Light" w:cs="Calibri Light"/>
-        </w:rPr>
-        <w:t xml:space="preserve">, life stages, </w:t>
-      </w:r>
-      <w:r>
-        <w:rPr>
-          <w:rFonts w:ascii="Calibri Light" w:hAnsi="Calibri Light" w:cs="Calibri Light"/>
-          <w:i/>
-          <w:iCs/>
-        </w:rPr>
-        <w:t>n</w:t>
-      </w:r>
-      <w:r>
-        <w:rPr>
-          <w:rFonts w:ascii="Calibri Light" w:hAnsi="Calibri Light" w:cs="Calibri Light"/>
-        </w:rPr>
-        <w:t xml:space="preserve">, </w:t>
-      </w:r>
-      <w:r>
-        <w:rPr>
-          <w:rFonts w:ascii="Calibri Light" w:hAnsi="Calibri Light" w:cs="Calibri Light"/>
-        </w:rPr>
-        <w:t>and</w:t>
-      </w:r>
-      <w:r>
-        <w:rPr>
-          <w:rFonts w:ascii="Calibri Light" w:hAnsi="Calibri Light" w:cs="Calibri Light"/>
-        </w:rPr>
-        <w:t xml:space="preserve"> stock</w:t>
-      </w:r>
-      <w:r>
-        <w:rPr>
-          <w:rFonts w:ascii="Calibri Light" w:hAnsi="Calibri Light" w:cs="Calibri Light"/>
-        </w:rPr>
-        <w:t>s,</w:t>
-      </w:r>
-      <w:r>
-        <w:rPr>
-          <w:rFonts w:ascii="Calibri Light" w:hAnsi="Calibri Light" w:cs="Calibri Light"/>
-        </w:rPr>
-        <w:t xml:space="preserve"> </w:t>
-      </w:r>
-      <w:r>
-        <w:rPr>
-          <w:rFonts w:ascii="Calibri Light" w:hAnsi="Calibri Light" w:cs="Calibri Light"/>
-          <w:i/>
-          <w:iCs/>
-        </w:rPr>
-        <w:t>s</w:t>
-      </w:r>
-      <w:r>
-        <w:rPr>
-          <w:rFonts w:ascii="Calibri Light" w:hAnsi="Calibri Light" w:cs="Calibri Light"/>
-        </w:rPr>
-        <w:t>.</w:t>
-      </w:r>
-      <w:r>
-        <w:rPr>
-          <w:rFonts w:ascii="Calibri Light" w:hAnsi="Calibri Light" w:cs="Calibri Light"/>
-        </w:rPr>
-        <w:t xml:space="preserve"> </w:t>
-      </w:r>
+        <w:t>Environmental Covariates</w:t>
+      </w:r>
+    </w:p>
+    <w:p>
+      <w:pPr>
+        <w:rPr>
+          <w:rFonts w:ascii="Calibri Light" w:hAnsi="Calibri Light" w:cs="Calibri Light"/>
+        </w:rPr>
+      </w:pPr>
     </w:p>
     <w:p>
       <w:pPr>
@@ -550,20 +430,191 @@
         <w:ind w:firstLine="360"/>
         <w:rPr>
           <w:rFonts w:ascii="Calibri Light" w:hAnsi="Calibri Light" w:cs="Calibri Light"/>
-        </w:rPr>
-      </w:pPr>
-      <w:r>
-        <w:rPr>
-          <w:rFonts w:ascii="Calibri Light" w:hAnsi="Calibri Light" w:cs="Calibri Light"/>
-        </w:rPr>
-        <w:t xml:space="preserve">Yukon river summer and fall chum were modeled in five life stages: 1) “juvenile” which tracks individuals from eggs to when they are at the end of their first summer in the marine environment 2) “ocean”, which tracks individuals by age class and applies an age specific natural </w:t>
-      </w:r>
+          <w:highlight w:val="yellow"/>
+        </w:rPr>
+      </w:pPr>
+      <w:r>
+        <w:rPr>
+          <w:rFonts w:ascii="Calibri Light" w:hAnsi="Calibri Light" w:cs="Calibri Light"/>
+        </w:rPr>
+        <w:t xml:space="preserve"> </w:t>
+      </w:r>
+    </w:p>
+    <w:p>
+      <w:pPr>
+        <w:pStyle w:val="Heading5"/>
+        <w:rPr>
+          <w:rFonts w:ascii="Calibri Light" w:hAnsi="Calibri Light" w:cs="Calibri Light"/>
+        </w:rPr>
+      </w:pPr>
+      <w:r>
+        <w:rPr>
+          <w:rFonts w:ascii="Calibri Light" w:hAnsi="Calibri Light" w:cs="Calibri Light"/>
+        </w:rPr>
+        <w:t>Population Process Model</w:t>
+      </w:r>
+    </w:p>
+    <w:p>
+      <w:pPr>
+        <w:ind w:firstLine="360"/>
+        <w:rPr>
+          <w:rFonts w:ascii="Calibri Light" w:hAnsi="Calibri Light" w:cs="Calibri Light"/>
+        </w:rPr>
+      </w:pPr>
+      <w:r>
+        <w:rPr>
+          <w:rFonts w:ascii="Calibri Light" w:hAnsi="Calibri Light" w:cs="Calibri Light"/>
+        </w:rPr>
+        <w:t xml:space="preserve"> The population model tracked cohorts of </w:t>
+      </w:r>
+      <w:r>
+        <w:rPr>
+          <w:rFonts w:ascii="Calibri Light" w:hAnsi="Calibri Light" w:cs="Calibri Light"/>
+        </w:rPr>
+        <w:t xml:space="preserve">summer and fall </w:t>
+      </w:r>
+      <w:r>
+        <w:rPr>
+          <w:rFonts w:ascii="Calibri Light" w:hAnsi="Calibri Light" w:cs="Calibri Light"/>
+        </w:rPr>
+        <w:t xml:space="preserve">Chum salmon </w:t>
+      </w:r>
+      <w:r>
+        <w:rPr>
+          <w:rFonts w:ascii="Calibri Light" w:hAnsi="Calibri Light" w:cs="Calibri Light"/>
+        </w:rPr>
+        <w:t>by</w:t>
+      </w:r>
+      <w:r>
+        <w:rPr>
+          <w:rFonts w:ascii="Calibri Light" w:hAnsi="Calibri Light" w:cs="Calibri Light"/>
+        </w:rPr>
+        <w:t xml:space="preserve"> brood year, </w:t>
+      </w:r>
+      <w:r>
+        <w:rPr>
+          <w:rFonts w:ascii="Calibri Light" w:hAnsi="Calibri Light" w:cs="Calibri Light"/>
+          <w:i/>
+          <w:iCs/>
+        </w:rPr>
+        <w:t>t</w:t>
+      </w:r>
+      <w:r>
+        <w:rPr>
+          <w:rFonts w:ascii="Calibri Light" w:hAnsi="Calibri Light" w:cs="Calibri Light"/>
+        </w:rPr>
+        <w:t xml:space="preserve">, life stages, </w:t>
+      </w:r>
+      <w:r>
+        <w:rPr>
+          <w:rFonts w:ascii="Calibri Light" w:hAnsi="Calibri Light" w:cs="Calibri Light"/>
+          <w:i/>
+          <w:iCs/>
+        </w:rPr>
+        <w:t>n</w:t>
+      </w:r>
+      <w:r>
+        <w:rPr>
+          <w:rFonts w:ascii="Calibri Light" w:hAnsi="Calibri Light" w:cs="Calibri Light"/>
+        </w:rPr>
+        <w:t xml:space="preserve">, </w:t>
+      </w:r>
+      <w:r>
+        <w:rPr>
+          <w:rFonts w:ascii="Calibri Light" w:hAnsi="Calibri Light" w:cs="Calibri Light"/>
+        </w:rPr>
+        <w:t>and</w:t>
+      </w:r>
+      <w:r>
+        <w:rPr>
+          <w:rFonts w:ascii="Calibri Light" w:hAnsi="Calibri Light" w:cs="Calibri Light"/>
+        </w:rPr>
+        <w:t xml:space="preserve"> stock</w:t>
+      </w:r>
+      <w:r>
+        <w:rPr>
+          <w:rFonts w:ascii="Calibri Light" w:hAnsi="Calibri Light" w:cs="Calibri Light"/>
+        </w:rPr>
+        <w:t>s,</w:t>
+      </w:r>
+      <w:r>
+        <w:rPr>
+          <w:rFonts w:ascii="Calibri Light" w:hAnsi="Calibri Light" w:cs="Calibri Light"/>
+        </w:rPr>
+        <w:t xml:space="preserve"> </w:t>
+      </w:r>
+      <w:r>
+        <w:rPr>
+          <w:rFonts w:ascii="Calibri Light" w:hAnsi="Calibri Light" w:cs="Calibri Light"/>
+          <w:i/>
+          <w:iCs/>
+        </w:rPr>
+        <w:t>s</w:t>
+      </w:r>
+      <w:r>
+        <w:rPr>
+          <w:rFonts w:ascii="Calibri Light" w:hAnsi="Calibri Light" w:cs="Calibri Light"/>
+        </w:rPr>
+        <w:t>.</w:t>
+      </w:r>
+      <w:r>
+        <w:rPr>
+          <w:rFonts w:ascii="Calibri Light" w:hAnsi="Calibri Light" w:cs="Calibri Light"/>
+        </w:rPr>
+        <w:t xml:space="preserve"> </w:t>
+      </w:r>
+    </w:p>
+    <w:p>
+      <w:pPr>
+        <w:pStyle w:val="NormalWeb"/>
+        <w:spacing w:before="0" w:beforeAutospacing="0" w:after="0" w:afterAutospacing="0"/>
+        <w:ind w:firstLine="360"/>
+        <w:rPr>
+          <w:rFonts w:ascii="Calibri Light" w:hAnsi="Calibri Light" w:cs="Calibri Light"/>
+        </w:rPr>
+      </w:pPr>
       <w:r>
         <w:rPr>
           <w:rFonts w:ascii="Calibri Light" w:hAnsi="Calibri Light" w:cs="Calibri Light"/>
         </w:rPr>
         <w:lastRenderedPageBreak/>
-        <w:t>mortality, 3) “returns”, which tracks individuals that survived the marine environment and are returning to the river mouths, this stage considers instantaneous fishing mortality and removes individuals when they are intercepted in terminal commercial and subsistence fisheries, 4) “spawners”, which consider the amount of fish that return back to the spawning grounds and 5) “eggs”, the amount of eggs produced by spawners. Chum salmon abundance was tracked forward in time based on the stage associated survival rate (Eq XX and XX) for both juvenile and ocean stages. We estimated survival for juvenile fish freshwater stage and first summer at sea.</w:t>
+        <w:t xml:space="preserve">The model includes five life stages for </w:t>
+      </w:r>
+      <w:r>
+        <w:rPr>
+          <w:rFonts w:ascii="Calibri Light" w:hAnsi="Calibri Light" w:cs="Calibri Light"/>
+        </w:rPr>
+        <w:t>Yukon river fall chum</w:t>
+      </w:r>
+      <w:r>
+        <w:rPr>
+          <w:rFonts w:ascii="Calibri Light" w:hAnsi="Calibri Light" w:cs="Calibri Light"/>
+        </w:rPr>
+        <w:t xml:space="preserve">: </w:t>
+      </w:r>
+      <w:r>
+        <w:rPr>
+          <w:rFonts w:ascii="Calibri Light" w:hAnsi="Calibri Light" w:cs="Calibri Light"/>
+        </w:rPr>
+        <w:t xml:space="preserve">1) “juvenile” which tracks individuals from eggs to when they are at the end of their first summer in the marine environment 2) “ocean”, which tracks individuals by age class and applies an age specific natural mortality, 3) “returns”, which tracks individuals that survived the marine environment and are returning to </w:t>
+      </w:r>
+      <w:r>
+        <w:rPr>
+          <w:rFonts w:ascii="Calibri Light" w:hAnsi="Calibri Light" w:cs="Calibri Light"/>
+        </w:rPr>
+        <w:t>the Yukon river</w:t>
+      </w:r>
+      <w:r>
+        <w:rPr>
+          <w:rFonts w:ascii="Calibri Light" w:hAnsi="Calibri Light" w:cs="Calibri Light"/>
+        </w:rPr>
+        <w:t xml:space="preserve">, this stage considers instantaneous fishing mortality and removes individuals when they are intercepted in terminal commercial and subsistence fisheries, 4) “spawners”, which consider the amount of fish that return back to the spawning grounds and 5) “eggs”, the amount of eggs produced by spawners. </w:t>
+      </w:r>
+      <w:r>
+        <w:rPr>
+          <w:rFonts w:ascii="Calibri Light" w:hAnsi="Calibri Light" w:cs="Calibri Light"/>
+        </w:rPr>
+        <w:t xml:space="preserve">We tracked cohorts based on the brood years. </w:t>
       </w:r>
     </w:p>
     <w:p>
@@ -1642,16 +1693,7 @@
                       <w:rPr>
                         <w:rFonts w:ascii="Cambria Math" w:hAnsi="Cambria Math" w:cs="Calibri Light"/>
                       </w:rPr>
-                      <m:t>-</m:t>
-                    </m:r>
-                    <m:r>
-                      <m:rPr>
-                        <m:sty m:val="p"/>
-                      </m:rPr>
-                      <w:rPr>
-                        <w:rFonts w:ascii="Cambria Math" w:hAnsi="Cambria Math" w:cs="Calibri Light"/>
-                      </w:rPr>
-                      <m:t>β</m:t>
+                      <m:t>-β</m:t>
                     </m:r>
                   </m:e>
                   <m:sub>
@@ -1673,16 +1715,7 @@
                   <w:rPr>
                     <w:rFonts w:ascii="Cambria Math" w:hAnsi="Cambria Math" w:cs="Calibri Light"/>
                   </w:rPr>
-                  <m:t>-</m:t>
-                </m:r>
-                <m:r>
-                  <m:rPr>
-                    <m:sty m:val="p"/>
-                  </m:rPr>
-                  <w:rPr>
-                    <w:rFonts w:ascii="Cambria Math" w:hAnsi="Cambria Math" w:cs="Calibri Light"/>
-                  </w:rPr>
-                  <m:t xml:space="preserve"> </m:t>
+                  <m:t xml:space="preserve">- </m:t>
                 </m:r>
                 <m:nary>
                   <m:naryPr>
@@ -2081,7 +2114,19 @@
         <w:rPr>
           <w:rFonts w:ascii="Calibri Light" w:hAnsi="Calibri Light" w:cs="Calibri Light"/>
         </w:rPr>
-        <w:t xml:space="preserve"> migrate to the Gulf of Alaska, and spend up to five years at sea before returning to </w:t>
+        <w:t xml:space="preserve"> migrate to the Gulf of </w:t>
+      </w:r>
+      <w:r>
+        <w:rPr>
+          <w:rFonts w:ascii="Calibri Light" w:hAnsi="Calibri Light" w:cs="Calibri Light"/>
+        </w:rPr>
+        <w:t>Alaska and</w:t>
+      </w:r>
+      <w:r>
+        <w:rPr>
+          <w:rFonts w:ascii="Calibri Light" w:hAnsi="Calibri Light" w:cs="Calibri Light"/>
+        </w:rPr>
+        <w:t xml:space="preserve"> spend up to five years at sea before returning to </w:t>
       </w:r>
       <w:r>
         <w:rPr>
@@ -2124,14 +2169,22 @@
         <w:rPr>
           <w:rFonts w:ascii="Calibri Light" w:hAnsi="Calibri Light" w:cs="Calibri Light"/>
         </w:rPr>
-        <w:t xml:space="preserve">. The number of fish returning to the Yukon River at time t+a+1, </w:t>
-      </w:r>
-      <w:r>
-        <w:rPr>
-          <w:rFonts w:ascii="Calibri Light" w:hAnsi="Calibri Light" w:cs="Calibri Light"/>
-        </w:rPr>
-        <w:t>N</w:t>
-      </w:r>
+        <w:t xml:space="preserve">. </w:t>
+      </w:r>
+      <w:r>
+        <w:rPr>
+          <w:rFonts w:ascii="Calibri Light" w:hAnsi="Calibri Light" w:cs="Calibri Light"/>
+        </w:rPr>
+        <w:t xml:space="preserve">The first winter in the GOA is hypothesized as a critical life stage step where high mortality occurs, thus we estimate survival during their first winter at sea, </w:t>
+      </w:r>
+      <m:oMath>
+        <m:r>
+          <w:rPr>
+            <w:rFonts w:ascii="Cambria Math" w:hAnsi="Cambria Math" w:cs="Calibri Light"/>
+          </w:rPr>
+          <m:t>κ</m:t>
+        </m:r>
+      </m:oMath>
       <w:r>
         <w:rPr>
           <w:rFonts w:ascii="Calibri Light" w:hAnsi="Calibri Light" w:cs="Calibri Light"/>
@@ -2144,14 +2197,14 @@
           <w:rFonts w:ascii="Calibri Light" w:hAnsi="Calibri Light" w:cs="Calibri Light"/>
           <w:vertAlign w:val="subscript"/>
         </w:rPr>
-        <w:t>+a+1</w:t>
-      </w:r>
-      <w:r>
-        <w:rPr>
-          <w:rFonts w:ascii="Calibri Light" w:hAnsi="Calibri Light" w:cs="Calibri Light"/>
-          <w:vertAlign w:val="subscript"/>
-        </w:rPr>
-        <w:t>,n=</w:t>
+        <w:t>,</w:t>
+      </w:r>
+      <w:r>
+        <w:rPr>
+          <w:rFonts w:ascii="Calibri Light" w:hAnsi="Calibri Light" w:cs="Calibri Light"/>
+          <w:vertAlign w:val="subscript"/>
+        </w:rPr>
+        <w:t>n=</w:t>
       </w:r>
       <w:proofErr w:type="spellStart"/>
       <w:r>
@@ -2159,7 +2212,21 @@
           <w:rFonts w:ascii="Calibri Light" w:hAnsi="Calibri Light" w:cs="Calibri Light"/>
           <w:vertAlign w:val="subscript"/>
         </w:rPr>
-        <w:t>recruit,s,a</w:t>
+        <w:t>w</w:t>
+      </w:r>
+      <w:r>
+        <w:rPr>
+          <w:rFonts w:ascii="Calibri Light" w:hAnsi="Calibri Light" w:cs="Calibri Light"/>
+          <w:vertAlign w:val="subscript"/>
+        </w:rPr>
+        <w:t>,</w:t>
+      </w:r>
+      <w:r>
+        <w:rPr>
+          <w:rFonts w:ascii="Calibri Light" w:hAnsi="Calibri Light" w:cs="Calibri Light"/>
+          <w:vertAlign w:val="subscript"/>
+        </w:rPr>
+        <w:t>s</w:t>
       </w:r>
       <w:proofErr w:type="spellEnd"/>
       <w:r>
@@ -2167,53 +2234,199 @@
           <w:rFonts w:ascii="Calibri Light" w:hAnsi="Calibri Light" w:cs="Calibri Light"/>
           <w:vertAlign w:val="subscript"/>
         </w:rPr>
+        <w:t xml:space="preserve">. </w:t>
+      </w:r>
+      <w:r>
+        <w:rPr>
+          <w:rFonts w:ascii="Calibri Light" w:hAnsi="Calibri Light" w:cs="Calibri Light"/>
+        </w:rPr>
+        <w:t xml:space="preserve"> </w:t>
+      </w:r>
+      <w:r>
+        <w:rPr>
+          <w:rFonts w:ascii="Calibri Light" w:hAnsi="Calibri Light" w:cs="Calibri Light"/>
+        </w:rPr>
+        <w:t>Survival</w:t>
+      </w:r>
+      <w:r>
+        <w:rPr>
+          <w:rFonts w:ascii="Calibri Light" w:hAnsi="Calibri Light" w:cs="Calibri Light"/>
+        </w:rPr>
+        <w:t xml:space="preserve"> during the first winter at sea in the Gulf of Alaska</w:t>
+      </w:r>
+      <w:r>
+        <w:rPr>
+          <w:rFonts w:ascii="Calibri Light" w:hAnsi="Calibri Light" w:cs="Calibri Light"/>
+        </w:rPr>
+        <w:t xml:space="preserve"> was represented by </w:t>
+      </w:r>
+      <w:r>
+        <w:rPr>
+          <w:rFonts w:ascii="Calibri Light" w:hAnsi="Calibri Light" w:cs="Calibri Light"/>
+        </w:rPr>
+        <w:t>an environmentally mediated survival rate,</w:t>
+      </w:r>
+      <w:r>
+        <w:rPr>
+          <w:rFonts w:ascii="Cambria Math" w:hAnsi="Cambria Math" w:cs="Calibri Light"/>
+          <w:i/>
+        </w:rPr>
+        <w:t xml:space="preserve"> </w:t>
+      </w:r>
+      <m:oMath>
+        <m:r>
+          <w:rPr>
+            <w:rFonts w:ascii="Cambria Math" w:hAnsi="Cambria Math" w:cs="Calibri Light"/>
+          </w:rPr>
+          <m:t>κ</m:t>
+        </m:r>
+      </m:oMath>
+      <w:r>
+        <w:rPr>
+          <w:rFonts w:ascii="Calibri Light" w:hAnsi="Calibri Light" w:cs="Calibri Light"/>
+          <w:vertAlign w:val="subscript"/>
+        </w:rPr>
+        <w:t>t</w:t>
+      </w:r>
+      <w:r>
+        <w:rPr>
+          <w:rFonts w:ascii="Calibri Light" w:hAnsi="Calibri Light" w:cs="Calibri Light"/>
+          <w:vertAlign w:val="subscript"/>
+        </w:rPr>
         <w:t>,</w:t>
       </w:r>
       <w:r>
         <w:rPr>
           <w:rFonts w:ascii="Calibri Light" w:hAnsi="Calibri Light" w:cs="Calibri Light"/>
-        </w:rPr>
-        <w:t xml:space="preserve"> </w:t>
-      </w:r>
-      <w:r>
-        <w:rPr>
-          <w:rFonts w:ascii="Calibri Light" w:hAnsi="Calibri Light" w:cs="Calibri Light"/>
-        </w:rPr>
-        <w:t xml:space="preserve">depended </w:t>
-      </w:r>
-      <w:r>
-        <w:rPr>
-          <w:rFonts w:ascii="Calibri Light" w:hAnsi="Calibri Light" w:cs="Calibri Light"/>
-        </w:rPr>
-        <w:t xml:space="preserve">on age structured natural mortality rates, </w:t>
-      </w:r>
+          <w:vertAlign w:val="subscript"/>
+        </w:rPr>
+        <w:t>n=</w:t>
+      </w:r>
+      <w:proofErr w:type="spellStart"/>
+      <w:r>
+        <w:rPr>
+          <w:rFonts w:ascii="Calibri Light" w:hAnsi="Calibri Light" w:cs="Calibri Light"/>
+          <w:vertAlign w:val="subscript"/>
+        </w:rPr>
+        <w:t>m</w:t>
+      </w:r>
+      <w:r>
+        <w:rPr>
+          <w:rFonts w:ascii="Calibri Light" w:hAnsi="Calibri Light" w:cs="Calibri Light"/>
+          <w:vertAlign w:val="subscript"/>
+        </w:rPr>
+        <w:t>,</w:t>
+      </w:r>
+      <w:r>
+        <w:rPr>
+          <w:rFonts w:ascii="Calibri Light" w:hAnsi="Calibri Light" w:cs="Calibri Light"/>
+          <w:vertAlign w:val="subscript"/>
+        </w:rPr>
+        <w:t>s</w:t>
+      </w:r>
+      <w:proofErr w:type="spellEnd"/>
+      <w:r>
+        <w:rPr>
+          <w:rFonts w:ascii="Calibri Light" w:hAnsi="Calibri Light" w:cs="Calibri Light"/>
+          <w:vertAlign w:val="subscript"/>
+        </w:rPr>
+        <w:t xml:space="preserve">, </w:t>
+      </w:r>
+      <w:r>
+        <w:rPr>
+          <w:rFonts w:ascii="Calibri Light" w:hAnsi="Calibri Light" w:cs="Calibri Light"/>
+        </w:rPr>
+        <w:t xml:space="preserve">and was estimated using the </w:t>
+      </w:r>
+      <w:proofErr w:type="spellStart"/>
+      <w:r>
+        <w:rPr>
+          <w:rFonts w:ascii="Calibri Light" w:hAnsi="Calibri Light" w:cs="Calibri Light"/>
+        </w:rPr>
+        <w:t>Beverton</w:t>
+      </w:r>
+      <w:proofErr w:type="spellEnd"/>
+      <w:r>
+        <w:rPr>
+          <w:rFonts w:ascii="Calibri Light" w:hAnsi="Calibri Light" w:cs="Calibri Light"/>
+        </w:rPr>
+        <w:t>-</w:t>
+      </w:r>
+      <w:r>
+        <w:rPr>
+          <w:rFonts w:ascii="Calibri Light" w:hAnsi="Calibri Light" w:cs="Calibri Light"/>
+        </w:rPr>
+        <w:t xml:space="preserve">Holt transition function described above (Eq. </w:t>
+      </w:r>
+      <w:r>
+        <w:rPr>
+          <w:rFonts w:ascii="Calibri Light" w:hAnsi="Calibri Light" w:cs="Calibri Light"/>
+          <w:highlight w:val="yellow"/>
+        </w:rPr>
+        <w:t>XX and XX</w:t>
+      </w:r>
+      <w:r>
+        <w:rPr>
+          <w:rFonts w:ascii="Calibri Light" w:hAnsi="Calibri Light" w:cs="Calibri Light"/>
+        </w:rPr>
+        <w:t xml:space="preserve">). Similarly, the productivity parameter was estimated conditional on environmental covariates described in Table </w:t>
+      </w:r>
+      <w:r>
+        <w:rPr>
+          <w:rFonts w:ascii="Calibri Light" w:hAnsi="Calibri Light" w:cs="Calibri Light"/>
+          <w:highlight w:val="yellow"/>
+        </w:rPr>
+        <w:t>XX</w:t>
+      </w:r>
+      <w:r>
+        <w:rPr>
+          <w:rFonts w:ascii="Calibri Light" w:hAnsi="Calibri Light" w:cs="Calibri Light"/>
+        </w:rPr>
+        <w:t xml:space="preserve"> for the marine stage. </w:t>
+      </w:r>
+      <w:r>
+        <w:rPr>
+          <w:rFonts w:ascii="Calibri Light" w:hAnsi="Calibri Light" w:cs="Calibri Light"/>
+        </w:rPr>
+        <w:t xml:space="preserve">  </w:t>
+      </w:r>
+    </w:p>
+    <w:p>
+      <w:pPr>
+        <w:pStyle w:val="NormalWeb"/>
+        <w:spacing w:before="0" w:beforeAutospacing="0" w:after="0" w:afterAutospacing="0"/>
+        <w:ind w:firstLine="720"/>
+        <w:jc w:val="center"/>
+        <w:rPr>
+          <w:rFonts w:ascii="Calibri Light" w:hAnsi="Calibri Light" w:cs="Calibri Light"/>
+        </w:rPr>
+      </w:pPr>
       <m:oMath>
         <m:sSub>
           <m:sSubPr>
             <m:ctrlPr>
               <w:rPr>
                 <w:rFonts w:ascii="Cambria Math" w:hAnsi="Cambria Math" w:cs="Calibri Light"/>
-                <w:i/>
-                <w:vertAlign w:val="subscript"/>
               </w:rPr>
             </m:ctrlPr>
           </m:sSubPr>
           <m:e>
             <m:r>
-              <w:rPr>
-                <w:rFonts w:ascii="Cambria Math" w:hAnsi="Cambria Math" w:cs="Calibri Light"/>
-                <w:vertAlign w:val="subscript"/>
-              </w:rPr>
-              <m:t>M</m:t>
+              <m:rPr>
+                <m:sty m:val="p"/>
+              </m:rPr>
+              <w:rPr>
+                <w:rFonts w:ascii="Cambria Math" w:hAnsi="Cambria Math" w:cs="Calibri Light"/>
+              </w:rPr>
+              <m:t>N</m:t>
             </m:r>
           </m:e>
           <m:sub>
             <m:r>
               <w:rPr>
                 <w:rFonts w:ascii="Cambria Math" w:hAnsi="Cambria Math" w:cs="Calibri Light"/>
-                <w:vertAlign w:val="subscript"/>
-              </w:rPr>
-              <m:t>t+a+1</m:t>
+              </w:rPr>
+              <m:t>t,n=w,s</m:t>
             </m:r>
           </m:sub>
         </m:sSub>
@@ -2221,10 +2434,244 @@
       <w:r>
         <w:rPr>
           <w:rFonts w:ascii="Calibri Light" w:hAnsi="Calibri Light" w:cs="Calibri Light"/>
-          <w:vertAlign w:val="subscript"/>
+        </w:rPr>
+        <w:t>=</w:t>
+      </w:r>
+      <w:r>
+        <w:rPr>
+          <w:rFonts w:ascii="Calibri Light" w:hAnsi="Calibri Light" w:cs="Calibri Light"/>
         </w:rPr>
         <w:t xml:space="preserve"> </w:t>
       </w:r>
+      <m:oMath>
+        <m:r>
+          <w:rPr>
+            <w:rFonts w:ascii="Cambria Math" w:hAnsi="Cambria Math" w:cs="Calibri Light"/>
+          </w:rPr>
+          <m:t>κ</m:t>
+        </m:r>
+      </m:oMath>
+      <w:r>
+        <w:rPr>
+          <w:rFonts w:ascii="Calibri Light" w:hAnsi="Calibri Light" w:cs="Calibri Light"/>
+          <w:vertAlign w:val="subscript"/>
+        </w:rPr>
+        <w:t>t</w:t>
+      </w:r>
+      <w:r>
+        <w:rPr>
+          <w:rFonts w:ascii="Calibri Light" w:hAnsi="Calibri Light" w:cs="Calibri Light"/>
+          <w:vertAlign w:val="subscript"/>
+        </w:rPr>
+        <w:t>,</w:t>
+      </w:r>
+      <w:r>
+        <w:rPr>
+          <w:rFonts w:ascii="Calibri Light" w:hAnsi="Calibri Light" w:cs="Calibri Light"/>
+          <w:vertAlign w:val="subscript"/>
+        </w:rPr>
+        <w:t>n=</w:t>
+      </w:r>
+      <w:proofErr w:type="spellStart"/>
+      <w:r>
+        <w:rPr>
+          <w:rFonts w:ascii="Calibri Light" w:hAnsi="Calibri Light" w:cs="Calibri Light"/>
+          <w:vertAlign w:val="subscript"/>
+        </w:rPr>
+        <w:t>w</w:t>
+      </w:r>
+      <w:r>
+        <w:rPr>
+          <w:rFonts w:ascii="Calibri Light" w:hAnsi="Calibri Light" w:cs="Calibri Light"/>
+          <w:vertAlign w:val="subscript"/>
+        </w:rPr>
+        <w:t>,</w:t>
+      </w:r>
+      <w:r>
+        <w:rPr>
+          <w:rFonts w:ascii="Calibri Light" w:hAnsi="Calibri Light" w:cs="Calibri Light"/>
+          <w:vertAlign w:val="subscript"/>
+        </w:rPr>
+        <w:t>s</w:t>
+      </w:r>
+      <w:proofErr w:type="spellEnd"/>
+      <w:r>
+        <w:rPr>
+          <w:rFonts w:ascii="Calibri Light" w:hAnsi="Calibri Light" w:cs="Calibri Light"/>
+          <w:vertAlign w:val="subscript"/>
+        </w:rPr>
+        <w:t xml:space="preserve"> *</w:t>
+      </w:r>
+      <w:r>
+        <w:rPr>
+          <w:rFonts w:ascii="Calibri Light" w:hAnsi="Calibri Light" w:cs="Calibri Light"/>
+        </w:rPr>
+        <w:t xml:space="preserve"> </w:t>
+      </w:r>
+      <w:proofErr w:type="spellStart"/>
+      <w:r>
+        <w:rPr>
+          <w:rFonts w:ascii="Calibri Light" w:hAnsi="Calibri Light" w:cs="Calibri Light"/>
+        </w:rPr>
+        <w:t>N</w:t>
+      </w:r>
+      <w:r>
+        <w:rPr>
+          <w:rFonts w:ascii="Calibri Light" w:hAnsi="Calibri Light" w:cs="Calibri Light"/>
+          <w:vertAlign w:val="subscript"/>
+        </w:rPr>
+        <w:t>t,n</w:t>
+      </w:r>
+      <w:proofErr w:type="spellEnd"/>
+      <w:r>
+        <w:rPr>
+          <w:rFonts w:ascii="Calibri Light" w:hAnsi="Calibri Light" w:cs="Calibri Light"/>
+          <w:vertAlign w:val="subscript"/>
+        </w:rPr>
+        <w:t>=</w:t>
+      </w:r>
+      <w:proofErr w:type="spellStart"/>
+      <w:r>
+        <w:rPr>
+          <w:rFonts w:ascii="Calibri Light" w:hAnsi="Calibri Light" w:cs="Calibri Light"/>
+          <w:vertAlign w:val="subscript"/>
+        </w:rPr>
+        <w:t>j,s</w:t>
+      </w:r>
+      <w:proofErr w:type="spellEnd"/>
+      <w:r>
+        <w:rPr>
+          <w:rFonts w:ascii="Calibri Light" w:hAnsi="Calibri Light" w:cs="Calibri Light"/>
+        </w:rPr>
+        <w:t xml:space="preserve"> </w:t>
+      </w:r>
+      <w:r>
+        <w:rPr>
+          <w:rFonts w:ascii="Calibri Light" w:hAnsi="Calibri Light" w:cs="Calibri Light"/>
+        </w:rPr>
+        <w:t xml:space="preserve">                 </w:t>
+      </w:r>
+      <w:r>
+        <w:rPr>
+          <w:rFonts w:ascii="Calibri Light" w:hAnsi="Calibri Light" w:cs="Calibri Light"/>
+        </w:rPr>
+        <w:t>Eq. 4.2</w:t>
+      </w:r>
+    </w:p>
+    <w:p>
+      <w:pPr>
+        <w:pStyle w:val="NormalWeb"/>
+        <w:spacing w:before="0" w:beforeAutospacing="0" w:after="0" w:afterAutospacing="0"/>
+        <w:ind w:firstLine="360"/>
+        <w:rPr>
+          <w:rFonts w:ascii="Calibri Light" w:hAnsi="Calibri Light" w:cs="Calibri Light"/>
+        </w:rPr>
+      </w:pPr>
+      <w:r>
+        <w:rPr>
+          <w:rFonts w:ascii="Calibri Light" w:hAnsi="Calibri Light" w:cs="Calibri Light"/>
+        </w:rPr>
+        <w:t xml:space="preserve">The number of fish returning to the Yukon River at time t+a+1, </w:t>
+      </w:r>
+      <w:r>
+        <w:rPr>
+          <w:rFonts w:ascii="Calibri Light" w:hAnsi="Calibri Light" w:cs="Calibri Light"/>
+        </w:rPr>
+        <w:t>N</w:t>
+      </w:r>
+      <w:r>
+        <w:rPr>
+          <w:rFonts w:ascii="Calibri Light" w:hAnsi="Calibri Light" w:cs="Calibri Light"/>
+          <w:vertAlign w:val="subscript"/>
+        </w:rPr>
+        <w:t>t</w:t>
+      </w:r>
+      <w:r>
+        <w:rPr>
+          <w:rFonts w:ascii="Calibri Light" w:hAnsi="Calibri Light" w:cs="Calibri Light"/>
+          <w:vertAlign w:val="subscript"/>
+        </w:rPr>
+        <w:t>+a+1</w:t>
+      </w:r>
+      <w:r>
+        <w:rPr>
+          <w:rFonts w:ascii="Calibri Light" w:hAnsi="Calibri Light" w:cs="Calibri Light"/>
+          <w:vertAlign w:val="subscript"/>
+        </w:rPr>
+        <w:t>,n=</w:t>
+      </w:r>
+      <w:proofErr w:type="spellStart"/>
+      <w:r>
+        <w:rPr>
+          <w:rFonts w:ascii="Calibri Light" w:hAnsi="Calibri Light" w:cs="Calibri Light"/>
+          <w:vertAlign w:val="subscript"/>
+        </w:rPr>
+        <w:t>recruit,s,a</w:t>
+      </w:r>
+      <w:proofErr w:type="spellEnd"/>
+      <w:r>
+        <w:rPr>
+          <w:rFonts w:ascii="Calibri Light" w:hAnsi="Calibri Light" w:cs="Calibri Light"/>
+          <w:vertAlign w:val="subscript"/>
+        </w:rPr>
+        <w:t>,</w:t>
+      </w:r>
+      <w:r>
+        <w:rPr>
+          <w:rFonts w:ascii="Calibri Light" w:hAnsi="Calibri Light" w:cs="Calibri Light"/>
+        </w:rPr>
+        <w:t xml:space="preserve"> </w:t>
+      </w:r>
+      <w:r>
+        <w:rPr>
+          <w:rFonts w:ascii="Calibri Light" w:hAnsi="Calibri Light" w:cs="Calibri Light"/>
+        </w:rPr>
+        <w:t xml:space="preserve">depended </w:t>
+      </w:r>
+      <w:r>
+        <w:rPr>
+          <w:rFonts w:ascii="Calibri Light" w:hAnsi="Calibri Light" w:cs="Calibri Light"/>
+        </w:rPr>
+        <w:t xml:space="preserve">on age structured natural mortality rates, </w:t>
+      </w:r>
+      <m:oMath>
+        <m:sSub>
+          <m:sSubPr>
+            <m:ctrlPr>
+              <w:rPr>
+                <w:rFonts w:ascii="Cambria Math" w:hAnsi="Cambria Math" w:cs="Calibri Light"/>
+                <w:i/>
+                <w:vertAlign w:val="subscript"/>
+              </w:rPr>
+            </m:ctrlPr>
+          </m:sSubPr>
+          <m:e>
+            <m:r>
+              <w:rPr>
+                <w:rFonts w:ascii="Cambria Math" w:hAnsi="Cambria Math" w:cs="Calibri Light"/>
+                <w:vertAlign w:val="subscript"/>
+              </w:rPr>
+              <m:t>M</m:t>
+            </m:r>
+          </m:e>
+          <m:sub>
+            <m:r>
+              <w:rPr>
+                <w:rFonts w:ascii="Cambria Math" w:hAnsi="Cambria Math" w:cs="Calibri Light"/>
+                <w:vertAlign w:val="subscript"/>
+              </w:rPr>
+              <m:t>t+a+1</m:t>
+            </m:r>
+          </m:sub>
+        </m:sSub>
+      </m:oMath>
+      <w:r>
+        <w:rPr>
+          <w:rFonts w:ascii="Calibri Light" w:hAnsi="Calibri Light" w:cs="Calibri Light"/>
+          <w:vertAlign w:val="subscript"/>
+        </w:rPr>
+        <w:t xml:space="preserve"> </w:t>
+      </w:r>
       <w:r>
         <w:rPr>
           <w:rFonts w:ascii="Calibri Light" w:hAnsi="Calibri Light" w:cs="Calibri Light"/>
@@ -2235,7 +2682,19 @@
         <w:rPr>
           <w:rFonts w:ascii="Calibri Light" w:hAnsi="Calibri Light" w:cs="Calibri Light"/>
         </w:rPr>
-        <w:t xml:space="preserve"> that spawned</w:t>
+        <w:t xml:space="preserve"> that </w:t>
+      </w:r>
+      <w:r>
+        <w:rPr>
+          <w:rFonts w:ascii="Calibri Light" w:hAnsi="Calibri Light" w:cs="Calibri Light"/>
+        </w:rPr>
+        <w:t xml:space="preserve">return to </w:t>
+      </w:r>
+      <w:r>
+        <w:rPr>
+          <w:rFonts w:ascii="Calibri Light" w:hAnsi="Calibri Light" w:cs="Calibri Light"/>
+        </w:rPr>
+        <w:t>spawn</w:t>
       </w:r>
       <w:r>
         <w:rPr>
@@ -2364,7 +2823,19 @@
               <w:rPr>
                 <w:rFonts w:ascii="Cambria Math" w:hAnsi="Cambria Math" w:cs="Calibri Light"/>
               </w:rPr>
-              <m:t>t,n=j,s</m:t>
+              <m:t>t,n=</m:t>
+            </m:r>
+            <m:r>
+              <w:rPr>
+                <w:rFonts w:ascii="Cambria Math" w:hAnsi="Cambria Math" w:cs="Calibri Light"/>
+              </w:rPr>
+              <m:t>w</m:t>
+            </m:r>
+            <m:r>
+              <w:rPr>
+                <w:rFonts w:ascii="Cambria Math" w:hAnsi="Cambria Math" w:cs="Calibri Light"/>
+              </w:rPr>
+              <m:t>,s</m:t>
             </m:r>
           </m:sub>
         </m:sSub>
@@ -2411,14 +2882,7 @@
           <w:rPr>
             <w:rFonts w:ascii="Cambria Math" w:hAnsi="Cambria Math" w:cs="Calibri Light"/>
           </w:rPr>
-          <m:t>)*(</m:t>
-        </m:r>
-        <m:r>
-          <w:rPr>
-            <w:rFonts w:ascii="Cambria Math" w:hAnsi="Cambria Math" w:cs="Calibri Light"/>
-            <w:vertAlign w:val="subscript"/>
-          </w:rPr>
-          <m:t>1-</m:t>
+          <m:t>)*</m:t>
         </m:r>
         <m:sSup>
           <m:sSupPr>
@@ -2447,8 +2911,10 @@
               </w:rPr>
               <m:t>-</m:t>
             </m:r>
-            <m:sSub>
-              <m:sSubPr>
+            <m:nary>
+              <m:naryPr>
+                <m:chr m:val="∑"/>
+                <m:limLoc m:val="undOvr"/>
                 <m:ctrlPr>
                   <w:rPr>
                     <w:rFonts w:ascii="Cambria Math" w:hAnsi="Cambria Math" w:cs="Calibri Light"/>
@@ -2456,35 +2922,66 @@
                     <w:vertAlign w:val="subscript"/>
                   </w:rPr>
                 </m:ctrlPr>
-              </m:sSubPr>
-              <m:e>
-                <m:r>
-                  <w:rPr>
-                    <w:rFonts w:ascii="Cambria Math" w:hAnsi="Cambria Math" w:cs="Calibri Light"/>
-                    <w:vertAlign w:val="subscript"/>
-                  </w:rPr>
-                  <m:t>M</m:t>
-                </m:r>
-              </m:e>
+              </m:naryPr>
               <m:sub>
                 <m:r>
                   <w:rPr>
                     <w:rFonts w:ascii="Cambria Math" w:hAnsi="Cambria Math" w:cs="Calibri Light"/>
                     <w:vertAlign w:val="subscript"/>
                   </w:rPr>
-                  <m:t>t+a+1</m:t>
+                  <m:t>a=1</m:t>
                 </m:r>
               </m:sub>
-            </m:sSub>
+              <m:sup>
+                <m:r>
+                  <w:rPr>
+                    <w:rFonts w:ascii="Cambria Math" w:hAnsi="Cambria Math" w:cs="Calibri Light"/>
+                    <w:vertAlign w:val="subscript"/>
+                  </w:rPr>
+                  <m:t>a</m:t>
+                </m:r>
+              </m:sup>
+              <m:e>
+                <m:sSub>
+                  <m:sSubPr>
+                    <m:ctrlPr>
+                      <w:rPr>
+                        <w:rFonts w:ascii="Cambria Math" w:hAnsi="Cambria Math" w:cs="Calibri Light"/>
+                        <w:i/>
+                        <w:vertAlign w:val="subscript"/>
+                      </w:rPr>
+                    </m:ctrlPr>
+                  </m:sSubPr>
+                  <m:e>
+                    <m:r>
+                      <w:rPr>
+                        <w:rFonts w:ascii="Cambria Math" w:hAnsi="Cambria Math" w:cs="Calibri Light"/>
+                        <w:vertAlign w:val="subscript"/>
+                      </w:rPr>
+                      <m:t>M</m:t>
+                    </m:r>
+                  </m:e>
+                  <m:sub>
+                    <m:r>
+                      <w:rPr>
+                        <w:rFonts w:ascii="Cambria Math" w:hAnsi="Cambria Math" w:cs="Calibri Light"/>
+                        <w:vertAlign w:val="subscript"/>
+                      </w:rPr>
+                      <m:t>a</m:t>
+                    </m:r>
+                  </m:sub>
+                </m:sSub>
+                <m:r>
+                  <w:rPr>
+                    <w:rFonts w:ascii="Cambria Math" w:hAnsi="Cambria Math" w:cs="Calibri Light"/>
+                    <w:vertAlign w:val="subscript"/>
+                  </w:rPr>
+                  <m:t xml:space="preserve"> </m:t>
+                </m:r>
+              </m:e>
+            </m:nary>
           </m:sup>
         </m:sSup>
-        <m:r>
-          <w:rPr>
-            <w:rFonts w:ascii="Cambria Math" w:hAnsi="Cambria Math" w:cs="Calibri Light"/>
-            <w:vertAlign w:val="subscript"/>
-          </w:rPr>
-          <m:t>)</m:t>
-        </m:r>
       </m:oMath>
       <w:r>
         <w:rPr>
@@ -2520,217 +3017,33 @@
       <w:pPr>
         <w:pStyle w:val="NormalWeb"/>
         <w:spacing w:before="0" w:beforeAutospacing="0" w:after="0" w:afterAutospacing="0"/>
-        <w:ind w:firstLine="360"/>
-        <w:rPr>
-          <w:rFonts w:ascii="Calibri Light" w:hAnsi="Calibri Light" w:cs="Calibri Light"/>
-        </w:rPr>
-      </w:pPr>
+        <w:rPr>
+          <w:rFonts w:ascii="Calibri Light" w:hAnsi="Calibri Light" w:cs="Calibri Light"/>
+        </w:rPr>
+      </w:pPr>
+      <w:r>
+        <w:rPr>
+          <w:rFonts w:ascii="Calibri Light" w:hAnsi="Calibri Light" w:cs="Calibri Light"/>
+        </w:rPr>
+        <w:t>We assumed a cumulative natural mortality f</w:t>
+      </w:r>
+      <w:r>
+        <w:rPr>
+          <w:rFonts w:ascii="Calibri Light" w:hAnsi="Calibri Light" w:cs="Calibri Light"/>
+        </w:rPr>
+        <w:t>or ages 4-6</w:t>
+      </w:r>
+      <w:r>
+        <w:rPr>
+          <w:rFonts w:ascii="Calibri Light" w:hAnsi="Calibri Light" w:cs="Calibri Light"/>
+        </w:rPr>
+        <w:t>,</w:t>
+      </w:r>
       <w:r>
         <w:rPr>
           <w:rFonts w:ascii="Calibri Light" w:hAnsi="Calibri Light" w:cs="Calibri Light"/>
         </w:rPr>
         <w:t xml:space="preserve"> </w:t>
-      </w:r>
-      <w:r>
-        <w:rPr>
-          <w:rFonts w:ascii="Calibri Light" w:hAnsi="Calibri Light" w:cs="Calibri Light"/>
-        </w:rPr>
-        <w:t xml:space="preserve"> </w:t>
-      </w:r>
-      <w:r>
-        <w:rPr>
-          <w:rFonts w:ascii="Calibri Light" w:hAnsi="Calibri Light" w:cs="Calibri Light"/>
-        </w:rPr>
-        <w:t>Natural mortality during the first winter at sea in the Gulf of Alaska</w:t>
-      </w:r>
-      <w:r>
-        <w:rPr>
-          <w:rFonts w:ascii="Calibri Light" w:hAnsi="Calibri Light" w:cs="Calibri Light"/>
-        </w:rPr>
-        <w:t xml:space="preserve">, </w:t>
-      </w:r>
-      <w:r>
-        <w:rPr>
-          <w:rFonts w:ascii="Calibri Light" w:hAnsi="Calibri Light" w:cs="Calibri Light"/>
-        </w:rPr>
-        <w:t>depended on</w:t>
-      </w:r>
-      <w:r>
-        <w:rPr>
-          <w:rFonts w:ascii="Calibri Light" w:hAnsi="Calibri Light" w:cs="Calibri Light"/>
-        </w:rPr>
-        <w:t xml:space="preserve"> an environmentally mediated survival rate,</w:t>
-      </w:r>
-      <w:r>
-        <w:rPr>
-          <w:rFonts w:ascii="Cambria Math" w:hAnsi="Cambria Math" w:cs="Calibri Light"/>
-          <w:i/>
-        </w:rPr>
-        <w:t xml:space="preserve"> </w:t>
-      </w:r>
-      <m:oMath>
-        <m:r>
-          <w:rPr>
-            <w:rFonts w:ascii="Cambria Math" w:hAnsi="Cambria Math" w:cs="Calibri Light"/>
-          </w:rPr>
-          <m:t>κ</m:t>
-        </m:r>
-      </m:oMath>
-      <w:r>
-        <w:rPr>
-          <w:rFonts w:ascii="Calibri Light" w:hAnsi="Calibri Light" w:cs="Calibri Light"/>
-          <w:vertAlign w:val="subscript"/>
-        </w:rPr>
-        <w:t>t</w:t>
-      </w:r>
-      <w:r>
-        <w:rPr>
-          <w:rFonts w:ascii="Calibri Light" w:hAnsi="Calibri Light" w:cs="Calibri Light"/>
-          <w:vertAlign w:val="subscript"/>
-        </w:rPr>
-        <w:t>,</w:t>
-      </w:r>
-      <w:r>
-        <w:rPr>
-          <w:rFonts w:ascii="Calibri Light" w:hAnsi="Calibri Light" w:cs="Calibri Light"/>
-          <w:vertAlign w:val="subscript"/>
-        </w:rPr>
-        <w:t>n=</w:t>
-      </w:r>
-      <w:proofErr w:type="spellStart"/>
-      <w:r>
-        <w:rPr>
-          <w:rFonts w:ascii="Calibri Light" w:hAnsi="Calibri Light" w:cs="Calibri Light"/>
-          <w:vertAlign w:val="subscript"/>
-        </w:rPr>
-        <w:t>m</w:t>
-      </w:r>
-      <w:r>
-        <w:rPr>
-          <w:rFonts w:ascii="Calibri Light" w:hAnsi="Calibri Light" w:cs="Calibri Light"/>
-          <w:vertAlign w:val="subscript"/>
-        </w:rPr>
-        <w:t>,</w:t>
-      </w:r>
-      <w:r>
-        <w:rPr>
-          <w:rFonts w:ascii="Calibri Light" w:hAnsi="Calibri Light" w:cs="Calibri Light"/>
-          <w:vertAlign w:val="subscript"/>
-        </w:rPr>
-        <w:t>s</w:t>
-      </w:r>
-      <w:proofErr w:type="spellEnd"/>
-      <w:r>
-        <w:rPr>
-          <w:rFonts w:ascii="Calibri Light" w:hAnsi="Calibri Light" w:cs="Calibri Light"/>
-          <w:vertAlign w:val="subscript"/>
-        </w:rPr>
-        <w:t xml:space="preserve">, </w:t>
-      </w:r>
-      <w:r>
-        <w:rPr>
-          <w:rFonts w:ascii="Calibri Light" w:hAnsi="Calibri Light" w:cs="Calibri Light"/>
-        </w:rPr>
-        <w:t xml:space="preserve">and was estimated using the </w:t>
-      </w:r>
-      <w:proofErr w:type="spellStart"/>
-      <w:r>
-        <w:rPr>
-          <w:rFonts w:ascii="Calibri Light" w:hAnsi="Calibri Light" w:cs="Calibri Light"/>
-        </w:rPr>
-        <w:t>Beverton</w:t>
-      </w:r>
-      <w:proofErr w:type="spellEnd"/>
-      <w:r>
-        <w:rPr>
-          <w:rFonts w:ascii="Calibri Light" w:hAnsi="Calibri Light" w:cs="Calibri Light"/>
-        </w:rPr>
-        <w:t xml:space="preserve"> Holt transition function described above (Eq. XX and XX). Similarly, the productivity parameter was estimated conditional on environmental covariates described in Table </w:t>
-      </w:r>
-      <w:r>
-        <w:rPr>
-          <w:rFonts w:ascii="Calibri Light" w:hAnsi="Calibri Light" w:cs="Calibri Light"/>
-          <w:highlight w:val="yellow"/>
-        </w:rPr>
-        <w:t>XX</w:t>
-      </w:r>
-      <w:r>
-        <w:rPr>
-          <w:rFonts w:ascii="Calibri Light" w:hAnsi="Calibri Light" w:cs="Calibri Light"/>
-        </w:rPr>
-        <w:t xml:space="preserve"> for the marine stage.</w:t>
-      </w:r>
-      <w:r>
-        <w:rPr>
-          <w:rFonts w:ascii="Calibri Light" w:hAnsi="Calibri Light" w:cs="Calibri Light"/>
-        </w:rPr>
-        <w:t xml:space="preserve"> For ages 4-6, natural mortality was fixed at a low annual rate of 0.6, so fish that stayed in the ocean longer </w:t>
-      </w:r>
-      <w:r>
-        <w:rPr>
-          <w:rFonts w:ascii="Calibri Light" w:hAnsi="Calibri Light" w:cs="Calibri Light"/>
-        </w:rPr>
-        <w:t xml:space="preserve">older had </w:t>
-      </w:r>
-      <w:r>
-        <w:rPr>
-          <w:rFonts w:ascii="Calibri Light" w:hAnsi="Calibri Light" w:cs="Calibri Light"/>
-        </w:rPr>
-        <w:t xml:space="preserve">a </w:t>
-      </w:r>
-      <w:r>
-        <w:rPr>
-          <w:rFonts w:ascii="Calibri Light" w:hAnsi="Calibri Light" w:cs="Calibri Light"/>
-        </w:rPr>
-        <w:t>higher marine mortality than younger fish</w:t>
-      </w:r>
-      <w:r>
-        <w:rPr>
-          <w:rFonts w:ascii="Calibri Light" w:hAnsi="Calibri Light" w:cs="Calibri Light"/>
-        </w:rPr>
-        <w:t xml:space="preserve"> </w:t>
-      </w:r>
-      <w:r>
-        <w:rPr>
-          <w:rFonts w:ascii="Calibri Light" w:hAnsi="Calibri Light" w:cs="Calibri Light"/>
-        </w:rPr>
-        <w:t>(</w:t>
-      </w:r>
-      <w:r>
-        <w:rPr>
-          <w:rFonts w:ascii="Calibri Light" w:hAnsi="Calibri Light" w:cs="Calibri Light"/>
-          <w:highlight w:val="yellow"/>
-        </w:rPr>
-        <w:t>CITE</w:t>
-      </w:r>
-      <w:r>
-        <w:rPr>
-          <w:rFonts w:ascii="Calibri Light" w:hAnsi="Calibri Light" w:cs="Calibri Light"/>
-        </w:rPr>
-        <w:t xml:space="preserve"> beamish book). </w:t>
-      </w:r>
-    </w:p>
-    <w:p>
-      <w:pPr>
-        <w:pStyle w:val="NormalWeb"/>
-        <w:spacing w:before="0" w:beforeAutospacing="0" w:after="0" w:afterAutospacing="0"/>
-        <w:ind w:firstLine="360"/>
-        <w:rPr>
-          <w:rFonts w:ascii="Calibri Light" w:hAnsi="Calibri Light" w:cs="Calibri Light"/>
-        </w:rPr>
-      </w:pPr>
-      <w:r>
-        <w:rPr>
-          <w:rFonts w:ascii="Calibri Light" w:hAnsi="Calibri Light" w:cs="Calibri Light"/>
-        </w:rPr>
-        <w:lastRenderedPageBreak/>
-        <w:t>w</w:t>
-      </w:r>
-      <w:r>
-        <w:rPr>
-          <w:rFonts w:ascii="Calibri Light" w:hAnsi="Calibri Light" w:cs="Calibri Light"/>
-        </w:rPr>
-        <w:t xml:space="preserve">here </w:t>
       </w:r>
       <m:oMath>
         <m:sSub>
@@ -2758,7 +3071,7 @@
                 <w:rFonts w:ascii="Cambria Math" w:hAnsi="Cambria Math" w:cs="Calibri Light"/>
                 <w:vertAlign w:val="subscript"/>
               </w:rPr>
-              <m:t>t+a+1</m:t>
+              <m:t>a</m:t>
             </m:r>
           </m:sub>
         </m:sSub>
@@ -2768,18 +3081,65 @@
           <w:rFonts w:ascii="Calibri Light" w:hAnsi="Calibri Light" w:cs="Calibri Light"/>
           <w:vertAlign w:val="subscript"/>
         </w:rPr>
+        <w:t xml:space="preserve">, </w:t>
+      </w:r>
+      <w:r>
+        <w:rPr>
+          <w:rFonts w:ascii="Calibri Light" w:hAnsi="Calibri Light" w:cs="Calibri Light"/>
+        </w:rPr>
+        <w:t>where the annual mortality was</w:t>
+      </w:r>
+      <w:r>
+        <w:rPr>
+          <w:rFonts w:ascii="Calibri Light" w:hAnsi="Calibri Light" w:cs="Calibri Light"/>
+        </w:rPr>
+        <w:t xml:space="preserve"> fixed at a low rate of 0.</w:t>
+      </w:r>
+      <w:r>
+        <w:rPr>
+          <w:rFonts w:ascii="Calibri Light" w:hAnsi="Calibri Light" w:cs="Calibri Light"/>
+        </w:rPr>
+        <w:t>0</w:t>
+      </w:r>
+      <w:r>
+        <w:rPr>
+          <w:rFonts w:ascii="Calibri Light" w:hAnsi="Calibri Light" w:cs="Calibri Light"/>
+        </w:rPr>
+        <w:t>6</w:t>
+      </w:r>
+      <w:r>
+        <w:rPr>
+          <w:rFonts w:ascii="Calibri Light" w:hAnsi="Calibri Light" w:cs="Calibri Light"/>
+        </w:rPr>
         <w:t xml:space="preserve"> </w:t>
       </w:r>
       <w:r>
         <w:rPr>
           <w:rFonts w:ascii="Calibri Light" w:hAnsi="Calibri Light" w:cs="Calibri Light"/>
         </w:rPr>
-        <w:t>represented</w:t>
-      </w:r>
-      <w:r>
-        <w:rPr>
-          <w:rFonts w:ascii="Calibri Light" w:hAnsi="Calibri Light" w:cs="Calibri Light"/>
-          <w:vertAlign w:val="subscript"/>
+        <w:t xml:space="preserve">so fish that stayed in the ocean longer </w:t>
+      </w:r>
+      <w:r>
+        <w:rPr>
+          <w:rFonts w:ascii="Calibri Light" w:hAnsi="Calibri Light" w:cs="Calibri Light"/>
+        </w:rPr>
+        <w:t xml:space="preserve">had </w:t>
+      </w:r>
+      <w:r>
+        <w:rPr>
+          <w:rFonts w:ascii="Calibri Light" w:hAnsi="Calibri Light" w:cs="Calibri Light"/>
+        </w:rPr>
+        <w:t xml:space="preserve">a </w:t>
+      </w:r>
+      <w:r>
+        <w:rPr>
+          <w:rFonts w:ascii="Calibri Light" w:hAnsi="Calibri Light" w:cs="Calibri Light"/>
+        </w:rPr>
+        <w:t>higher marine mortality than younger fish</w:t>
+      </w:r>
+      <w:r>
+        <w:rPr>
+          <w:rFonts w:ascii="Calibri Light" w:hAnsi="Calibri Light" w:cs="Calibri Light"/>
         </w:rPr>
         <w:t xml:space="preserve"> </w:t>
       </w:r>
@@ -2787,86 +3147,38 @@
         <w:rPr>
           <w:rFonts w:ascii="Calibri Light" w:hAnsi="Calibri Light" w:cs="Calibri Light"/>
         </w:rPr>
-        <w:t>the environmentally mediated mortality rate</w:t>
-      </w:r>
-      <w:r>
-        <w:rPr>
-          <w:rFonts w:ascii="Calibri Light" w:hAnsi="Calibri Light" w:cs="Calibri Light"/>
-        </w:rPr>
-        <w:t xml:space="preserve"> for age 3 fish,</w:t>
-      </w:r>
-      <w:r>
-        <w:rPr>
-          <w:rFonts w:ascii="Calibri Light" w:hAnsi="Calibri Light" w:cs="Calibri Light"/>
-        </w:rPr>
-        <w:t xml:space="preserve"> </w:t>
-      </w:r>
-      <m:oMath>
-        <m:sSub>
-          <m:sSubPr>
-            <m:ctrlPr>
-              <w:rPr>
-                <w:rFonts w:ascii="Cambria Math" w:hAnsi="Cambria Math" w:cs="Calibri Light"/>
-                <w:i/>
-              </w:rPr>
-            </m:ctrlPr>
-          </m:sSubPr>
-          <m:e>
-            <m:r>
-              <w:rPr>
-                <w:rFonts w:ascii="Cambria Math" w:hAnsi="Cambria Math" w:cs="Calibri Light"/>
-              </w:rPr>
-              <m:t>-</m:t>
-            </m:r>
-            <m:r>
-              <m:rPr>
-                <m:sty m:val="p"/>
-              </m:rPr>
-              <w:rPr>
-                <w:rFonts w:ascii="Cambria Math" w:hAnsi="Cambria Math" w:cs="Calibri Light"/>
-              </w:rPr>
-              <m:t>log⁡</m:t>
-            </m:r>
-            <m:r>
-              <w:rPr>
-                <w:rFonts w:ascii="Cambria Math" w:hAnsi="Cambria Math" w:cs="Calibri Light"/>
-              </w:rPr>
-              <m:t>(κ</m:t>
-            </m:r>
-          </m:e>
-          <m:sub>
-            <m:r>
-              <w:rPr>
-                <w:rFonts w:ascii="Cambria Math" w:hAnsi="Cambria Math" w:cs="Calibri Light"/>
-              </w:rPr>
-              <m:t>t,n=m,s</m:t>
-            </m:r>
-          </m:sub>
-        </m:sSub>
-        <m:r>
-          <w:rPr>
-            <w:rFonts w:ascii="Cambria Math" w:hAnsi="Cambria Math" w:cs="Calibri Light"/>
-          </w:rPr>
-          <m:t>)</m:t>
-        </m:r>
-      </m:oMath>
-      <w:r>
-        <w:rPr>
-          <w:rFonts w:ascii="Calibri Light" w:hAnsi="Calibri Light" w:cs="Calibri Light"/>
-        </w:rPr>
-        <w:t>, and cumulative age specific mortality</w:t>
-      </w:r>
-      <w:r>
-        <w:rPr>
-          <w:rFonts w:ascii="Calibri Light" w:hAnsi="Calibri Light" w:cs="Calibri Light"/>
-        </w:rPr>
-        <w:t xml:space="preserve"> for ages 4-6</w:t>
-      </w:r>
-      <w:r>
-        <w:rPr>
-          <w:rFonts w:ascii="Calibri Light" w:hAnsi="Calibri Light" w:cs="Calibri Light"/>
-        </w:rPr>
-        <w:t xml:space="preserve">.  </w:t>
+        <w:fldChar w:fldCharType="begin"/>
+      </w:r>
+      <w:r>
+        <w:rPr>
+          <w:rFonts w:ascii="Calibri Light" w:hAnsi="Calibri Light" w:cs="Calibri Light"/>
+        </w:rPr>
+        <w:instrText xml:space="preserve"> ADDIN ZOTERO_ITEM CSL_CITATION {"citationID":"AORJDGJd","properties":{"formattedCitation":"(Beamish 2018)","plainCitation":"(Beamish 2018)","noteIndex":0},"citationItems":[{"id":5013,"uris":["http://zotero.org/users/8784224/items/8XS8DVIH"],"itemData":{"id":5013,"type":"book","number-of-pages":"1147","publisher":"American Fisheries Society, Bethesda Maryland.","title":"The Ocean Ecology of Pacific Salmon and Trout","author":[{"family":"Beamish","given":"R. J."}],"issued":{"date-parts":[["2018"]]}}}],"schema":"https://github.com/citation-style-language/schema/raw/master/csl-citation.json"} </w:instrText>
+      </w:r>
+      <w:r>
+        <w:rPr>
+          <w:rFonts w:ascii="Calibri Light" w:hAnsi="Calibri Light" w:cs="Calibri Light"/>
+        </w:rPr>
+        <w:fldChar w:fldCharType="separate"/>
+      </w:r>
+      <w:r>
+        <w:rPr>
+          <w:rFonts w:ascii="Calibri Light" w:hAnsi="Calibri Light" w:cs="Calibri Light"/>
+          <w:noProof/>
+        </w:rPr>
+        <w:t>(Beamish 2018)</w:t>
+      </w:r>
+      <w:r>
+        <w:rPr>
+          <w:rFonts w:ascii="Calibri Light" w:hAnsi="Calibri Light" w:cs="Calibri Light"/>
+        </w:rPr>
+        <w:fldChar w:fldCharType="end"/>
+      </w:r>
+      <w:r>
+        <w:rPr>
+          <w:rFonts w:ascii="Calibri Light" w:hAnsi="Calibri Light" w:cs="Calibri Light"/>
+        </w:rPr>
+        <w:t>.</w:t>
       </w:r>
     </w:p>
     <w:p>
@@ -3811,6 +4123,15 @@
       </w:r>
     </w:p>
     <w:p/>
+    <w:p/>
+    <w:p>
+      <w:pPr>
+        <w:pStyle w:val="Heading4"/>
+      </w:pPr>
+      <w:r>
+        <w:t xml:space="preserve">Priors </w:t>
+      </w:r>
+    </w:p>
     <w:p>
       <w:pPr>
         <w:ind w:left="2880" w:firstLine="720"/>
@@ -3818,22 +4139,9 @@
           <w:rFonts w:ascii="Calibri Light" w:hAnsi="Calibri Light" w:cs="Calibri Light"/>
         </w:rPr>
       </w:pPr>
-    </w:p>
-    <w:p>
-      <w:pPr>
-        <w:ind w:left="2880" w:firstLine="720"/>
-        <w:rPr>
-          <w:rFonts w:ascii="Calibri Light" w:hAnsi="Calibri Light" w:cs="Calibri Light"/>
-        </w:rPr>
-      </w:pPr>
-    </w:p>
-    <w:p>
-      <w:pPr>
-        <w:ind w:left="2880" w:firstLine="720"/>
-        <w:rPr>
-          <w:rFonts w:ascii="Calibri Light" w:hAnsi="Calibri Light" w:cs="Calibri Light"/>
-        </w:rPr>
-      </w:pPr>
+      <w:r>
+        <w:t xml:space="preserve"> </w:t>
+      </w:r>
     </w:p>
     <w:p>
       <w:pPr>
@@ -5405,6 +5713,7 @@
         <w:rPr>
           <w:rFonts w:ascii="Calibri Light" w:hAnsi="Calibri Light" w:cs="Calibri Light"/>
         </w:rPr>
+        <w:lastRenderedPageBreak/>
         <w:t xml:space="preserve">Here, the relative number of spawning individuals </w:t>
       </w:r>
       <m:oMath>
@@ -5678,14 +5987,7 @@
         <w:rPr>
           <w:rFonts w:ascii="Calibri Light" w:hAnsi="Calibri Light" w:cs="Calibri Light"/>
         </w:rPr>
-        <w:t xml:space="preserve">. Fish estimated in this stage </w:t>
-      </w:r>
-      <w:r>
-        <w:rPr>
-          <w:rFonts w:ascii="Calibri Light" w:hAnsi="Calibri Light" w:cs="Calibri Light"/>
-        </w:rPr>
-        <w:lastRenderedPageBreak/>
-        <w:t xml:space="preserve">have survived to the first fall at sea where they are indexed by NOAA’s BASIS survey in Fall (termed Ocean Year-0). Next, survival rate for juvenile ocean year-0 to spawners, </w:t>
+        <w:t xml:space="preserve">. Fish estimated in this stage have survived to the first fall at sea where they are indexed by NOAA’s BASIS survey in Fall (termed Ocean Year-0). Next, survival rate for juvenile ocean year-0 to spawners, </w:t>
       </w:r>
       <m:oMath>
         <m:sSub>
@@ -6117,7 +6419,7 @@
         <w:rPr>
           <w:rFonts w:ascii="Calibri Light" w:hAnsi="Calibri Light" w:cs="Calibri Light"/>
         </w:rPr>
-        <w:instrText xml:space="preserve"> ADDIN ZOTERO_ITEM CSL_CITATION {"citationID":"yhA7embp","properties":{"formattedCitation":"(Gorbatenko &amp; Dolganova 2007, Kimmel et al. 2023)","plainCitation":"(Gorbatenko &amp; Dolganova 2007, Kimmel et al. 2023)","noteIndex":0},"citationItems":[{"id":"kJcckNDw/jKomRPHW","uris":["http://zotero.org/users/8784224/items/GLC6HZ3M"],"itemData":{"id":1604,"type":"article-journal","abstract":"Recent, unprecedented losses of sea ice have resulted in widespread changes in the northern Bering Sea ecosystem, and this study explores the zooplankton community response. Time-series observations were used to identify zooplankton community changes in the northern (&gt;60°N) Bering Sea (NBS) over a 17 yr period (2002-2018). The overall objective was to determine if the changes in zooplankton populations previously described for the southeastern Bering Sea shelf (&lt;60°N) were also observed in the NBS over alternating warm and cold periods. Particular attention was paid to more recent (2014-2018) years that showed significant losses of sea ice in the NBS (2017/2018) in comparison to a prior warm period (2003-2005) and an intervening cold period (2006-2013). A multivariate framework (redundancy analysis) was used to explore correlations with environmental conditions, and differences in mean abundance across the differing warm and cold periods were tested. The NBS zooplankton community had different responses across each warm and cold period, and the primary driver for the differences in response was sea ice. Redundancy analysis demonstrated that the zooplankton community during the second warm period experienced greater variability compared to the prior warm period. The zooplankton community had higher abundances of small copepods and meroplankton and reduced abundances of Calanus spp. and chaetognaths during the most recent warm period. This suggests that the NBS zooplankton will not be impacted by reduced sea ice when the ice coverage extends south of 60°N, but show community change once a minimum threshold in ice extent and timing of retreat is reached. Shifts in the zooplankton community may have had cascading effects on higher trophic levels that were evident during the latter warm period.","container-title":"Marine Ecology Progress Series","DOI":"10.3354/meps14237","ISSN":"0171-8630, 1616-1599","language":"en","page":"21-42","source":"www.int-res.com","title":"The northern Bering Sea zooplankton community response to variability in sea ice: evidence from a series of warm and cold periods","title-short":"The northern Bering Sea zooplankton community response to variability in sea ice","volume":"705","author":[{"family":"Kimmel","given":"David G."},{"family":"Eisner","given":"Lisa B."},{"family":"Pinchuk","given":"Alexei I."}],"issued":{"date-parts":[["2023",2,9]]}}},{"id":3128,"uris":["http://zotero.org/users/8784224/items/U4MUHJPX"],"itemData":{"id":3128,"type":"article-journal","abstract":"A comparison of the qualitative and quantitative characteristics of zooplankton caught by ﬁve different types of plankton nets was performed on the basis of the data of plankton surveys in various high production zones of the Paciﬁc Ocean (392 zooplankton samples) in order to determine conversion coefﬁcients for a more adequate quantitative estimation of plankton. In epipelagic zones, both the abundance and biomass of zooplankton caught by a Juday net were practically everywhere higher as compared to those estimated with the use of JuOM and Norpak nets but lower than the values obtained with Bongo nets. For the sake of the comparison of the quantitative estimations with different nets, we suggest coefﬁcients equal to the ratios of the zooplankton biomass from a Juday net to the biomasses from other nets: from 0.4 to 1.5 for the total biomass values and from 0.3 to 2.3 for individual groups of zooplankton. The coefﬁcients applied at the TINRO to account for the plankton underhauling with big Juday nets are reasonable and reliable for most of the dominating groups except for chaetognats, which are twice overestimated.","container-title":"Oceanology","DOI":"10.1134/S0001437007020075","ISSN":"0001-4370, 1531-8508","issue":"2","journalAbbreviation":"Oceanology","language":"en","page":"205-212","source":"DOI.org (Crossref)","title":"Comparing the catch efficiency with different types of plankton nets in the high production zones of the Pacific Ocean","volume":"47","author":[{"family":"Gorbatenko","given":"K. M."},{"family":"Dolganova","given":"N. T."}],"issued":{"date-parts":[["2007",4]]}}}],"schema":"https://github.com/citation-style-language/schema/raw/master/csl-citation.json"} </w:instrText>
+        <w:instrText xml:space="preserve"> ADDIN ZOTERO_ITEM CSL_CITATION {"citationID":"yhA7embp","properties":{"formattedCitation":"(Gorbatenko &amp; Dolganova 2007, Kimmel et al. 2023)","plainCitation":"(Gorbatenko &amp; Dolganova 2007, Kimmel et al. 2023)","noteIndex":0},"citationItems":[{"id":"saGPzv4D/Ip4879UY","uris":["http://zotero.org/users/8784224/items/GLC6HZ3M"],"itemData":{"id":1604,"type":"article-journal","abstract":"Recent, unprecedented losses of sea ice have resulted in widespread changes in the northern Bering Sea ecosystem, and this study explores the zooplankton community response. Time-series observations were used to identify zooplankton community changes in the northern (&gt;60°N) Bering Sea (NBS) over a 17 yr period (2002-2018). The overall objective was to determine if the changes in zooplankton populations previously described for the southeastern Bering Sea shelf (&lt;60°N) were also observed in the NBS over alternating warm and cold periods. Particular attention was paid to more recent (2014-2018) years that showed significant losses of sea ice in the NBS (2017/2018) in comparison to a prior warm period (2003-2005) and an intervening cold period (2006-2013). A multivariate framework (redundancy analysis) was used to explore correlations with environmental conditions, and differences in mean abundance across the differing warm and cold periods were tested. The NBS zooplankton community had different responses across each warm and cold period, and the primary driver for the differences in response was sea ice. Redundancy analysis demonstrated that the zooplankton community during the second warm period experienced greater variability compared to the prior warm period. The zooplankton community had higher abundances of small copepods and meroplankton and reduced abundances of Calanus spp. and chaetognaths during the most recent warm period. This suggests that the NBS zooplankton will not be impacted by reduced sea ice when the ice coverage extends south of 60°N, but show community change once a minimum threshold in ice extent and timing of retreat is reached. Shifts in the zooplankton community may have had cascading effects on higher trophic levels that were evident during the latter warm period.","container-title":"Marine Ecology Progress Series","DOI":"10.3354/meps14237","ISSN":"0171-8630, 1616-1599","language":"en","page":"21-42","source":"www.int-res.com","title":"The northern Bering Sea zooplankton community response to variability in sea ice: evidence from a series of warm and cold periods","title-short":"The northern Bering Sea zooplankton community response to variability in sea ice","volume":"705","author":[{"family":"Kimmel","given":"David G."},{"family":"Eisner","given":"Lisa B."},{"family":"Pinchuk","given":"Alexei I."}],"issued":{"date-parts":[["2023",2,9]]}}},{"id":3128,"uris":["http://zotero.org/users/8784224/items/U4MUHJPX"],"itemData":{"id":3128,"type":"article-journal","abstract":"A comparison of the qualitative and quantitative characteristics of zooplankton caught by ﬁve different types of plankton nets was performed on the basis of the data of plankton surveys in various high production zones of the Paciﬁc Ocean (392 zooplankton samples) in order to determine conversion coefﬁcients for a more adequate quantitative estimation of plankton. In epipelagic zones, both the abundance and biomass of zooplankton caught by a Juday net were practically everywhere higher as compared to those estimated with the use of JuOM and Norpak nets but lower than the values obtained with Bongo nets. For the sake of the comparison of the quantitative estimations with different nets, we suggest coefﬁcients equal to the ratios of the zooplankton biomass from a Juday net to the biomasses from other nets: from 0.4 to 1.5 for the total biomass values and from 0.3 to 2.3 for individual groups of zooplankton. The coefﬁcients applied at the TINRO to account for the plankton underhauling with big Juday nets are reasonable and reliable for most of the dominating groups except for chaetognats, which are twice overestimated.","container-title":"Oceanology","DOI":"10.1134/S0001437007020075","ISSN":"0001-4370, 1531-8508","issue":"2","journalAbbreviation":"Oceanology","language":"en","page":"205-212","source":"DOI.org (Crossref)","title":"Comparing the catch efficiency with different types of plankton nets in the high production zones of the Pacific Ocean","volume":"47","author":[{"family":"Gorbatenko","given":"K. M."},{"family":"Dolganova","given":"N. T."}],"issued":{"date-parts":[["2007",4]]}}}],"schema":"https://github.com/citation-style-language/schema/raw/master/csl-citation.json"} </w:instrText>
       </w:r>
       <w:r>
         <w:rPr>
@@ -6237,7 +6539,14 @@
         <w:rPr>
           <w:rFonts w:ascii="Calibri Light" w:hAnsi="Calibri Light" w:cs="Calibri Light"/>
         </w:rPr>
-        <w:t xml:space="preserve"> (Eq 4.3) (Table 4.1). Temperature can lead to stress and changes to metabolic rate as fish are staging to return to freshwater and spawn, this can negatively affect survival </w:t>
+        <w:t xml:space="preserve"> (Eq 4.3) (Table 4.1). Temperature can lead to stress and changes to metabolic rate as fish are staging to return to freshwater and spawn, this can </w:t>
+      </w:r>
+      <w:r>
+        <w:rPr>
+          <w:rFonts w:ascii="Calibri Light" w:hAnsi="Calibri Light" w:cs="Calibri Light"/>
+        </w:rPr>
+        <w:lastRenderedPageBreak/>
+        <w:t xml:space="preserve">negatively affect survival </w:t>
       </w:r>
       <w:r>
         <w:rPr>
@@ -6356,16 +6665,7 @@
           <w:sz w:val="24"/>
           <w:szCs w:val="24"/>
         </w:rPr>
-        <w:t xml:space="preserve">I will fit the proposed model to stock-specific data using Bayesian methods, with a joint likelihood to allow the sharing of information between data rich and data limited stocks. This is </w:t>
-      </w:r>
-      <w:r>
-        <w:rPr>
-          <w:rFonts w:ascii="Calibri Light" w:hAnsi="Calibri Light" w:cs="Calibri Light"/>
-          <w:sz w:val="24"/>
-          <w:szCs w:val="24"/>
-        </w:rPr>
-        <w:lastRenderedPageBreak/>
-        <w:t xml:space="preserve">advantageous as some AYK stocks are observed with greater precision than others </w:t>
+        <w:t xml:space="preserve">I will fit the proposed model to stock-specific data using Bayesian methods, with a joint likelihood to allow the sharing of information between data rich and data limited stocks. This is advantageous as some AYK stocks are observed with greater precision than others </w:t>
       </w:r>
       <w:r>
         <w:rPr>
@@ -6672,7 +6972,7 @@
         <w:rPr>
           <w:rFonts w:ascii="Calibri Light" w:hAnsi="Calibri Light" w:cs="Calibri Light"/>
         </w:rPr>
-        <w:t>Burril SE (2007) Feedubg Ecology and energy density of juvenile Chum Salmon, Oncorhynchus keta, from Kuskokwim Bay, Western Alaska.</w:t>
+        <w:t>Beamish RJ (2018) The Ocean Ecology of Pacific Salmon and Trout. American Fisheries Society, Bethesda Maryland.</w:t>
       </w:r>
     </w:p>
     <w:p>
@@ -6682,11 +6982,33 @@
           <w:rFonts w:ascii="Calibri Light" w:hAnsi="Calibri Light" w:cs="Calibri Light"/>
         </w:rPr>
       </w:pPr>
-      <w:r>
-        <w:rPr>
-          <w:rFonts w:ascii="Calibri Light" w:hAnsi="Calibri Light" w:cs="Calibri Light"/>
-        </w:rPr>
-        <w:t>Fleischman SJ, Borba BM (2009) Escapement estimation, spawner-recruit analysis, and escapement goal recommendation for fall chum salmon in the Yukon River drainage. Alaska Department of Fish and Game, Fishery Manuscript Series 09–08.</w:t>
+      <w:proofErr w:type="spellStart"/>
+      <w:r>
+        <w:rPr>
+          <w:rFonts w:ascii="Calibri Light" w:hAnsi="Calibri Light" w:cs="Calibri Light"/>
+        </w:rPr>
+        <w:t>Burril</w:t>
+      </w:r>
+      <w:proofErr w:type="spellEnd"/>
+      <w:r>
+        <w:rPr>
+          <w:rFonts w:ascii="Calibri Light" w:hAnsi="Calibri Light" w:cs="Calibri Light"/>
+        </w:rPr>
+        <w:t xml:space="preserve"> SE (2007) </w:t>
+      </w:r>
+      <w:proofErr w:type="spellStart"/>
+      <w:r>
+        <w:rPr>
+          <w:rFonts w:ascii="Calibri Light" w:hAnsi="Calibri Light" w:cs="Calibri Light"/>
+        </w:rPr>
+        <w:t>Feedubg</w:t>
+      </w:r>
+      <w:proofErr w:type="spellEnd"/>
+      <w:r>
+        <w:rPr>
+          <w:rFonts w:ascii="Calibri Light" w:hAnsi="Calibri Light" w:cs="Calibri Light"/>
+        </w:rPr>
+        <w:t xml:space="preserve"> Ecology and energy density of juvenile Chum Salmon, Oncorhynchus keta, from Kuskokwim Bay, Western Alaska.</w:t>
       </w:r>
     </w:p>
     <w:p>
@@ -6700,6 +7022,34 @@
         <w:rPr>
           <w:rFonts w:ascii="Calibri Light" w:hAnsi="Calibri Light" w:cs="Calibri Light"/>
         </w:rPr>
+        <w:t xml:space="preserve">Fleischman SJ, </w:t>
+      </w:r>
+      <w:proofErr w:type="spellStart"/>
+      <w:r>
+        <w:rPr>
+          <w:rFonts w:ascii="Calibri Light" w:hAnsi="Calibri Light" w:cs="Calibri Light"/>
+        </w:rPr>
+        <w:t>Borba</w:t>
+      </w:r>
+      <w:proofErr w:type="spellEnd"/>
+      <w:r>
+        <w:rPr>
+          <w:rFonts w:ascii="Calibri Light" w:hAnsi="Calibri Light" w:cs="Calibri Light"/>
+        </w:rPr>
+        <w:t xml:space="preserve"> BM (2009) Escapement estimation, spawner-recruit analysis, and escapement goal recommendation for fall chum salmon in the Yukon River drainage. Alaska Department of Fish and Game, Fishery Manuscript Series 09–08.</w:t>
+      </w:r>
+    </w:p>
+    <w:p>
+      <w:pPr>
+        <w:pStyle w:val="Bibliography"/>
+        <w:rPr>
+          <w:rFonts w:ascii="Calibri Light" w:hAnsi="Calibri Light" w:cs="Calibri Light"/>
+        </w:rPr>
+      </w:pPr>
+      <w:r>
+        <w:rPr>
+          <w:rFonts w:ascii="Calibri Light" w:hAnsi="Calibri Light" w:cs="Calibri Light"/>
+        </w:rPr>
         <w:t>Gelman A (2005) Comment: Fuzzy and Bayesian p-Values and u-Values. Statist Sci 20.</w:t>
       </w:r>
     </w:p>
@@ -6710,11 +7060,33 @@
           <w:rFonts w:ascii="Calibri Light" w:hAnsi="Calibri Light" w:cs="Calibri Light"/>
         </w:rPr>
       </w:pPr>
-      <w:r>
-        <w:rPr>
-          <w:rFonts w:ascii="Calibri Light" w:hAnsi="Calibri Light" w:cs="Calibri Light"/>
-        </w:rPr>
-        <w:t>Gorbatenko KM, Dolganova NT (2007) Comparing the catch efficiency with different types of plankton nets in the high production zones of the Pacific Ocean. Oceanology 47:205–212.</w:t>
+      <w:proofErr w:type="spellStart"/>
+      <w:r>
+        <w:rPr>
+          <w:rFonts w:ascii="Calibri Light" w:hAnsi="Calibri Light" w:cs="Calibri Light"/>
+        </w:rPr>
+        <w:t>Gorbatenko</w:t>
+      </w:r>
+      <w:proofErr w:type="spellEnd"/>
+      <w:r>
+        <w:rPr>
+          <w:rFonts w:ascii="Calibri Light" w:hAnsi="Calibri Light" w:cs="Calibri Light"/>
+        </w:rPr>
+        <w:t xml:space="preserve"> KM, </w:t>
+      </w:r>
+      <w:proofErr w:type="spellStart"/>
+      <w:r>
+        <w:rPr>
+          <w:rFonts w:ascii="Calibri Light" w:hAnsi="Calibri Light" w:cs="Calibri Light"/>
+        </w:rPr>
+        <w:t>Dolganova</w:t>
+      </w:r>
+      <w:proofErr w:type="spellEnd"/>
+      <w:r>
+        <w:rPr>
+          <w:rFonts w:ascii="Calibri Light" w:hAnsi="Calibri Light" w:cs="Calibri Light"/>
+        </w:rPr>
+        <w:t xml:space="preserve"> NT (2007) Comparing the catch efficiency with different types of plankton nets in the high production zones of the Pacific Ocean. Oceanology 47:205–212.</w:t>
       </w:r>
     </w:p>
     <w:p>
@@ -6724,11 +7096,33 @@
           <w:rFonts w:ascii="Calibri Light" w:hAnsi="Calibri Light" w:cs="Calibri Light"/>
         </w:rPr>
       </w:pPr>
-      <w:r>
-        <w:rPr>
-          <w:rFonts w:ascii="Calibri Light" w:hAnsi="Calibri Light" w:cs="Calibri Light"/>
-        </w:rPr>
-        <w:t>Hamazaki T, Conitz JM (2009) Yukon River summer chum salmon run reconstruction, spawner-recruitment analysis, and escapement goal recommendation. Alaska Department of Fish and Game, Fishery Manuscript Series No 15-07, Anchorage.</w:t>
+      <w:proofErr w:type="spellStart"/>
+      <w:r>
+        <w:rPr>
+          <w:rFonts w:ascii="Calibri Light" w:hAnsi="Calibri Light" w:cs="Calibri Light"/>
+        </w:rPr>
+        <w:t>Hamazaki</w:t>
+      </w:r>
+      <w:proofErr w:type="spellEnd"/>
+      <w:r>
+        <w:rPr>
+          <w:rFonts w:ascii="Calibri Light" w:hAnsi="Calibri Light" w:cs="Calibri Light"/>
+        </w:rPr>
+        <w:t xml:space="preserve"> T, </w:t>
+      </w:r>
+      <w:proofErr w:type="spellStart"/>
+      <w:r>
+        <w:rPr>
+          <w:rFonts w:ascii="Calibri Light" w:hAnsi="Calibri Light" w:cs="Calibri Light"/>
+        </w:rPr>
+        <w:t>Conitz</w:t>
+      </w:r>
+      <w:proofErr w:type="spellEnd"/>
+      <w:r>
+        <w:rPr>
+          <w:rFonts w:ascii="Calibri Light" w:hAnsi="Calibri Light" w:cs="Calibri Light"/>
+        </w:rPr>
+        <w:t xml:space="preserve"> JM (2009) Yukon River summer chum salmon run reconstruction, spawner-recruitment analysis, and escapement goal recommendation. Alaska Department of Fish and Game, Fishery Manuscript Series No 15-07, Anchorage.</w:t>
       </w:r>
     </w:p>
     <w:p>
@@ -6756,7 +7150,21 @@
         <w:rPr>
           <w:rFonts w:ascii="Calibri Light" w:hAnsi="Calibri Light" w:cs="Calibri Light"/>
         </w:rPr>
-        <w:t>Ianelli JN, Stram DL (2015) Estimating impacts of the pollock fishery bycatch on western Alaska Chinook salmon. ICES Journal of Marine Science 72:1159–1172.</w:t>
+        <w:t xml:space="preserve">Ianelli JN, </w:t>
+      </w:r>
+      <w:proofErr w:type="spellStart"/>
+      <w:r>
+        <w:rPr>
+          <w:rFonts w:ascii="Calibri Light" w:hAnsi="Calibri Light" w:cs="Calibri Light"/>
+        </w:rPr>
+        <w:t>Stram</w:t>
+      </w:r>
+      <w:proofErr w:type="spellEnd"/>
+      <w:r>
+        <w:rPr>
+          <w:rFonts w:ascii="Calibri Light" w:hAnsi="Calibri Light" w:cs="Calibri Light"/>
+        </w:rPr>
+        <w:t xml:space="preserve"> DL (2015) Estimating impacts of the pollock fishery bycatch on western Alaska Chinook salmon. ICES Journal of Marine Science 72:1159–1172.</w:t>
       </w:r>
     </w:p>
     <w:p>
@@ -6794,11 +7202,47 @@
           <w:rFonts w:ascii="Calibri Light" w:hAnsi="Calibri Light" w:cs="Calibri Light"/>
         </w:rPr>
       </w:pPr>
-      <w:r>
-        <w:rPr>
-          <w:rFonts w:ascii="Calibri Light" w:hAnsi="Calibri Light" w:cs="Calibri Light"/>
-        </w:rPr>
-        <w:t>Moussalli E, Hilborn R (1986) Optimal Stock Size and Harvest Rate in Multistage Life History Models. Can J Fish Aquat Sci 43:135–141.</w:t>
+      <w:proofErr w:type="spellStart"/>
+      <w:r>
+        <w:rPr>
+          <w:rFonts w:ascii="Calibri Light" w:hAnsi="Calibri Light" w:cs="Calibri Light"/>
+        </w:rPr>
+        <w:t>Moussalli</w:t>
+      </w:r>
+      <w:proofErr w:type="spellEnd"/>
+      <w:r>
+        <w:rPr>
+          <w:rFonts w:ascii="Calibri Light" w:hAnsi="Calibri Light" w:cs="Calibri Light"/>
+        </w:rPr>
+        <w:t xml:space="preserve"> E, </w:t>
+      </w:r>
+      <w:proofErr w:type="spellStart"/>
+      <w:r>
+        <w:rPr>
+          <w:rFonts w:ascii="Calibri Light" w:hAnsi="Calibri Light" w:cs="Calibri Light"/>
+        </w:rPr>
+        <w:t>Hilborn</w:t>
+      </w:r>
+      <w:proofErr w:type="spellEnd"/>
+      <w:r>
+        <w:rPr>
+          <w:rFonts w:ascii="Calibri Light" w:hAnsi="Calibri Light" w:cs="Calibri Light"/>
+        </w:rPr>
+        <w:t xml:space="preserve"> R (1986) Optimal Stock Size and Harvest Rate in Multistage Life History Models. Can J Fish </w:t>
+      </w:r>
+      <w:proofErr w:type="spellStart"/>
+      <w:r>
+        <w:rPr>
+          <w:rFonts w:ascii="Calibri Light" w:hAnsi="Calibri Light" w:cs="Calibri Light"/>
+        </w:rPr>
+        <w:t>Aquat</w:t>
+      </w:r>
+      <w:proofErr w:type="spellEnd"/>
+      <w:r>
+        <w:rPr>
+          <w:rFonts w:ascii="Calibri Light" w:hAnsi="Calibri Light" w:cs="Calibri Light"/>
+        </w:rPr>
+        <w:t xml:space="preserve"> Sci 43:135–141.</w:t>
       </w:r>
     </w:p>
     <w:p>
@@ -6812,7 +7256,21 @@
         <w:rPr>
           <w:rFonts w:ascii="Calibri Light" w:hAnsi="Calibri Light" w:cs="Calibri Light"/>
         </w:rPr>
-        <w:t>Murphy J, Farley E, Ianelli J, Stram D (2016) Distribution, Diet, and Bycatch of Chum Salmon in the Eastern Bering Sea. NPAFC Bull 6:219–234.</w:t>
+        <w:t xml:space="preserve">Murphy J, Farley E, Ianelli J, </w:t>
+      </w:r>
+      <w:proofErr w:type="spellStart"/>
+      <w:r>
+        <w:rPr>
+          <w:rFonts w:ascii="Calibri Light" w:hAnsi="Calibri Light" w:cs="Calibri Light"/>
+        </w:rPr>
+        <w:t>Stram</w:t>
+      </w:r>
+      <w:proofErr w:type="spellEnd"/>
+      <w:r>
+        <w:rPr>
+          <w:rFonts w:ascii="Calibri Light" w:hAnsi="Calibri Light" w:cs="Calibri Light"/>
+        </w:rPr>
+        <w:t xml:space="preserve"> D (2016) Distribution, Diet, and Bycatch of Chum Salmon in the Eastern Bering Sea. NPAFC Bull 6:219–234.</w:t>
       </w:r>
     </w:p>
     <w:p>
@@ -6822,11 +7280,20 @@
           <w:rFonts w:ascii="Calibri Light" w:hAnsi="Calibri Light" w:cs="Calibri Light"/>
         </w:rPr>
       </w:pPr>
-      <w:r>
-        <w:rPr>
-          <w:rFonts w:ascii="Calibri Light" w:hAnsi="Calibri Light" w:cs="Calibri Light"/>
-        </w:rPr>
-        <w:t>Ohlberger J, Cline TJ, Schindler DE, Lewis B (2023) Declines in body size of sockeye salmon associated with increased competition in the ocean. Proc R Soc B 290:20222248.</w:t>
+      <w:proofErr w:type="spellStart"/>
+      <w:r>
+        <w:rPr>
+          <w:rFonts w:ascii="Calibri Light" w:hAnsi="Calibri Light" w:cs="Calibri Light"/>
+        </w:rPr>
+        <w:lastRenderedPageBreak/>
+        <w:t>Ohlberger</w:t>
+      </w:r>
+      <w:proofErr w:type="spellEnd"/>
+      <w:r>
+        <w:rPr>
+          <w:rFonts w:ascii="Calibri Light" w:hAnsi="Calibri Light" w:cs="Calibri Light"/>
+        </w:rPr>
+        <w:t xml:space="preserve"> J, Cline TJ, Schindler DE, Lewis B (2023) Declines in body size of sockeye salmon associated with increased competition in the ocean. Proc R Soc B 290:20222248.</w:t>
       </w:r>
     </w:p>
     <w:p>
@@ -6840,7 +7307,21 @@
         <w:rPr>
           <w:rFonts w:ascii="Calibri Light" w:hAnsi="Calibri Light" w:cs="Calibri Light"/>
         </w:rPr>
-        <w:t>Schaub M, Abadi F (2011) Integrated population models: a novel analysis framework for deeper insights into population dynamics. J Ornithol 152:227–237.</w:t>
+        <w:t xml:space="preserve">Schaub M, Abadi F (2011) Integrated population models: a novel analysis framework for deeper insights into population dynamics. J </w:t>
+      </w:r>
+      <w:proofErr w:type="spellStart"/>
+      <w:r>
+        <w:rPr>
+          <w:rFonts w:ascii="Calibri Light" w:hAnsi="Calibri Light" w:cs="Calibri Light"/>
+        </w:rPr>
+        <w:t>Ornithol</w:t>
+      </w:r>
+      <w:proofErr w:type="spellEnd"/>
+      <w:r>
+        <w:rPr>
+          <w:rFonts w:ascii="Calibri Light" w:hAnsi="Calibri Light" w:cs="Calibri Light"/>
+        </w:rPr>
+        <w:t xml:space="preserve"> 152:227–237.</w:t>
       </w:r>
     </w:p>
     <w:p>
@@ -6854,20 +7335,47 @@
         <w:rPr>
           <w:rFonts w:ascii="Calibri Light" w:hAnsi="Calibri Light" w:cs="Calibri Light"/>
         </w:rPr>
-        <w:t>Tadokoro K, Ishida Y, Davis ND, Ueyanagi S, Sugimoto T (1996) Change in chum salmon (Oncorhynchus keta) stomach contents associated with fluctuation of pink salmon (O. gorbuscha) abundance in the central subarctic Pacific and Bering Sea. Fisheries Oceanography 5:89–99.</w:t>
-      </w:r>
-    </w:p>
-    <w:p>
-      <w:pPr>
-        <w:rPr>
-          <w:rFonts w:ascii="Calibri Light" w:hAnsi="Calibri Light" w:cs="Calibri Light"/>
-        </w:rPr>
-      </w:pPr>
-      <w:r>
-        <w:rPr>
-          <w:rFonts w:ascii="Calibri Light" w:hAnsi="Calibri Light" w:cs="Calibri Light"/>
-        </w:rPr>
-        <w:lastRenderedPageBreak/>
+        <w:t xml:space="preserve">Tadokoro K, Ishida Y, Davis ND, </w:t>
+      </w:r>
+      <w:proofErr w:type="spellStart"/>
+      <w:r>
+        <w:rPr>
+          <w:rFonts w:ascii="Calibri Light" w:hAnsi="Calibri Light" w:cs="Calibri Light"/>
+        </w:rPr>
+        <w:t>Ueyanagi</w:t>
+      </w:r>
+      <w:proofErr w:type="spellEnd"/>
+      <w:r>
+        <w:rPr>
+          <w:rFonts w:ascii="Calibri Light" w:hAnsi="Calibri Light" w:cs="Calibri Light"/>
+        </w:rPr>
+        <w:t xml:space="preserve"> S, Sugimoto T (1996) Change in chum salmon (Oncorhynchus keta) stomach contents associated with fluctuation of pink salmon (O. </w:t>
+      </w:r>
+      <w:proofErr w:type="spellStart"/>
+      <w:r>
+        <w:rPr>
+          <w:rFonts w:ascii="Calibri Light" w:hAnsi="Calibri Light" w:cs="Calibri Light"/>
+        </w:rPr>
+        <w:t>gorbuscha</w:t>
+      </w:r>
+      <w:proofErr w:type="spellEnd"/>
+      <w:r>
+        <w:rPr>
+          <w:rFonts w:ascii="Calibri Light" w:hAnsi="Calibri Light" w:cs="Calibri Light"/>
+        </w:rPr>
+        <w:t>) abundance in the central subarctic Pacific and Bering Sea. Fisheries Oceanography 5:89–99.</w:t>
+      </w:r>
+    </w:p>
+    <w:p>
+      <w:pPr>
+        <w:rPr>
+          <w:rFonts w:ascii="Calibri Light" w:hAnsi="Calibri Light" w:cs="Calibri Light"/>
+        </w:rPr>
+      </w:pPr>
+      <w:r>
+        <w:rPr>
+          <w:rFonts w:ascii="Calibri Light" w:hAnsi="Calibri Light" w:cs="Calibri Light"/>
+        </w:rPr>
         <w:fldChar w:fldCharType="end"/>
       </w:r>
     </w:p>
@@ -6881,57 +7389,8 @@
 </w:document>
 </file>
 
-<file path=word/comments.xml><?xml version="1.0" encoding="utf-8"?>
-<w:comments xmlns:wpc="http://schemas.microsoft.com/office/word/2010/wordprocessingCanvas" xmlns:cx="http://schemas.microsoft.com/office/drawing/2014/chartex" xmlns:cx1="http://schemas.microsoft.com/office/drawing/2015/9/8/chartex" xmlns:cx2="http://schemas.microsoft.com/office/drawing/2015/10/21/chartex" xmlns:cx3="http://schemas.microsoft.com/office/drawing/2016/5/9/chartex" xmlns:cx4="http://schemas.microsoft.com/office/drawing/2016/5/10/chartex" xmlns:cx5="http://schemas.microsoft.com/office/drawing/2016/5/11/chartex" xmlns:cx6="http://schemas.microsoft.com/office/drawing/2016/5/12/chartex" xmlns:cx7="http://schemas.microsoft.com/office/drawing/2016/5/13/chartex" xmlns:cx8="http://schemas.microsoft.com/office/drawing/2016/5/14/chartex" xmlns:mc="http://schemas.openxmlformats.org/markup-compatibility/2006" xmlns:aink="http://schemas.microsoft.com/office/drawing/2016/ink" xmlns:am3d="http://schemas.microsoft.com/office/drawing/2017/model3d" xmlns:o="urn:schemas-microsoft-com:office:office" xmlns:oel="http://schemas.microsoft.com/office/2019/extlst" xmlns:r="http://schemas.openxmlformats.org/officeDocument/2006/relationships" xmlns:m="http://schemas.openxmlformats.org/officeDocument/2006/math" xmlns:v="urn:schemas-microsoft-com:vml" xmlns:wp14="http://schemas.microsoft.com/office/word/2010/wordprocessingDrawing" xmlns:wp="http://schemas.openxmlformats.org/drawingml/2006/wordprocessingDrawing" xmlns:w10="urn:schemas-microsoft-com:office:word" xmlns:w="http://schemas.openxmlformats.org/wordprocessingml/2006/main" xmlns:w14="http://schemas.microsoft.com/office/word/2010/wordml" xmlns:w15="http://schemas.microsoft.com/office/word/2012/wordml" xmlns:w16cex="http://schemas.microsoft.com/office/word/2018/wordml/cex" xmlns:w16cid="http://schemas.microsoft.com/office/word/2016/wordml/cid" xmlns:w16="http://schemas.microsoft.com/office/word/2018/wordml" xmlns:w16sdtdh="http://schemas.microsoft.com/office/word/2020/wordml/sdtdatahash" xmlns:w16se="http://schemas.microsoft.com/office/word/2015/wordml/symex" xmlns:wpg="http://schemas.microsoft.com/office/word/2010/wordprocessingGroup" xmlns:wpi="http://schemas.microsoft.com/office/word/2010/wordprocessingInk" xmlns:wne="http://schemas.microsoft.com/office/word/2006/wordml" xmlns:wps="http://schemas.microsoft.com/office/word/2010/wordprocessingShape" mc:Ignorable="w14 w15 w16se w16cid w16 w16cex w16sdtdh wp14">
-  <w:comment w:id="1" w:author="genoa" w:date="2024-08-14T10:00:00Z" w:initials="MOU">
-    <w:p>
-      <w:r>
-        <w:rPr>
-          <w:rStyle w:val="CommentReference"/>
-        </w:rPr>
-        <w:annotationRef/>
-      </w:r>
-      <w:r>
-        <w:rPr>
-          <w:color w:val="000000"/>
-          <w:sz w:val="20"/>
-          <w:szCs w:val="20"/>
-        </w:rPr>
-        <w:t xml:space="preserve">I have changed equations around a bit since writing this - but hesitant to rewrite now incase equations get changed around more…pause! </w:t>
-      </w:r>
-    </w:p>
-  </w:comment>
-</w:comments>
-</file>
-
-<file path=word/commentsExtended.xml><?xml version="1.0" encoding="utf-8"?>
-<w15:commentsEx xmlns:wpc="http://schemas.microsoft.com/office/word/2010/wordprocessingCanvas" xmlns:cx="http://schemas.microsoft.com/office/drawing/2014/chartex" xmlns:cx1="http://schemas.microsoft.com/office/drawing/2015/9/8/chartex" xmlns:cx2="http://schemas.microsoft.com/office/drawing/2015/10/21/chartex" xmlns:cx3="http://schemas.microsoft.com/office/drawing/2016/5/9/chartex" xmlns:cx4="http://schemas.microsoft.com/office/drawing/2016/5/10/chartex" xmlns:cx5="http://schemas.microsoft.com/office/drawing/2016/5/11/chartex" xmlns:cx6="http://schemas.microsoft.com/office/drawing/2016/5/12/chartex" xmlns:cx7="http://schemas.microsoft.com/office/drawing/2016/5/13/chartex" xmlns:cx8="http://schemas.microsoft.com/office/drawing/2016/5/14/chartex" xmlns:mc="http://schemas.openxmlformats.org/markup-compatibility/2006" xmlns:aink="http://schemas.microsoft.com/office/drawing/2016/ink" xmlns:am3d="http://schemas.microsoft.com/office/drawing/2017/model3d" xmlns:o="urn:schemas-microsoft-com:office:office" xmlns:oel="http://schemas.microsoft.com/office/2019/extlst" xmlns:r="http://schemas.openxmlformats.org/officeDocument/2006/relationships" xmlns:m="http://schemas.openxmlformats.org/officeDocument/2006/math" xmlns:v="urn:schemas-microsoft-com:vml" xmlns:wp14="http://schemas.microsoft.com/office/word/2010/wordprocessingDrawing" xmlns:wp="http://schemas.openxmlformats.org/drawingml/2006/wordprocessingDrawing" xmlns:w10="urn:schemas-microsoft-com:office:word" xmlns:w="http://schemas.openxmlformats.org/wordprocessingml/2006/main" xmlns:w14="http://schemas.microsoft.com/office/word/2010/wordml" xmlns:w15="http://schemas.microsoft.com/office/word/2012/wordml" xmlns:w16cex="http://schemas.microsoft.com/office/word/2018/wordml/cex" xmlns:w16cid="http://schemas.microsoft.com/office/word/2016/wordml/cid" xmlns:w16="http://schemas.microsoft.com/office/word/2018/wordml" xmlns:w16sdtdh="http://schemas.microsoft.com/office/word/2020/wordml/sdtdatahash" xmlns:w16se="http://schemas.microsoft.com/office/word/2015/wordml/symex" xmlns:wpg="http://schemas.microsoft.com/office/word/2010/wordprocessingGroup" xmlns:wpi="http://schemas.microsoft.com/office/word/2010/wordprocessingInk" xmlns:wne="http://schemas.microsoft.com/office/word/2006/wordml" xmlns:wps="http://schemas.microsoft.com/office/word/2010/wordprocessingShape" mc:Ignorable="w14 w15 w16se w16cid w16 w16cex w16sdtdh wp14">
-  <w15:commentEx w15:paraId="0D1973CB" w15:done="0"/>
-</w15:commentsEx>
-</file>
-
-<file path=word/commentsExtensible.xml><?xml version="1.0" encoding="utf-8"?>
-<w16cex:commentsExtensible xmlns:wpc="http://schemas.microsoft.com/office/word/2010/wordprocessingCanvas" xmlns:cx="http://schemas.microsoft.com/office/drawing/2014/chartex" xmlns:cx1="http://schemas.microsoft.com/office/drawing/2015/9/8/chartex" xmlns:cx2="http://schemas.microsoft.com/office/drawing/2015/10/21/chartex" xmlns:cx3="http://schemas.microsoft.com/office/drawing/2016/5/9/chartex" xmlns:cx4="http://schemas.microsoft.com/office/drawing/2016/5/10/chartex" xmlns:cx5="http://schemas.microsoft.com/office/drawing/2016/5/11/chartex" xmlns:cx6="http://schemas.microsoft.com/office/drawing/2016/5/12/chartex" xmlns:cx7="http://schemas.microsoft.com/office/drawing/2016/5/13/chartex" xmlns:cx8="http://schemas.microsoft.com/office/drawing/2016/5/14/chartex" xmlns:cr="http://schemas.microsoft.com/office/comments/2020/reactions" xmlns:mc="http://schemas.openxmlformats.org/markup-compatibility/2006" xmlns:aink="http://schemas.microsoft.com/office/drawing/2016/ink" xmlns:am3d="http://schemas.microsoft.com/office/drawing/2017/model3d" xmlns:o="urn:schemas-microsoft-com:office:office" xmlns:oel="http://schemas.microsoft.com/office/2019/extlst" xmlns:r="http://schemas.openxmlformats.org/officeDocument/2006/relationships" xmlns:m="http://schemas.openxmlformats.org/officeDocument/2006/math" xmlns:v="urn:schemas-microsoft-com:vml" xmlns:wp14="http://schemas.microsoft.com/office/word/2010/wordprocessingDrawing" xmlns:wp="http://schemas.openxmlformats.org/drawingml/2006/wordprocessingDrawing" xmlns:w10="urn:schemas-microsoft-com:office:word" xmlns:w="http://schemas.openxmlformats.org/wordprocessingml/2006/main" xmlns:w14="http://schemas.microsoft.com/office/word/2010/wordml" xmlns:w15="http://schemas.microsoft.com/office/word/2012/wordml" xmlns:w16cex="http://schemas.microsoft.com/office/word/2018/wordml/cex" xmlns:w16cid="http://schemas.microsoft.com/office/word/2016/wordml/cid" xmlns:w16="http://schemas.microsoft.com/office/word/2018/wordml" xmlns:w16sdtdh="http://schemas.microsoft.com/office/word/2020/wordml/sdtdatahash" xmlns:w16se="http://schemas.microsoft.com/office/word/2015/wordml/symex" xmlns:wpg="http://schemas.microsoft.com/office/word/2010/wordprocessingGroup" xmlns:wpi="http://schemas.microsoft.com/office/word/2010/wordprocessingInk" xmlns:wne="http://schemas.microsoft.com/office/word/2006/wordml" xmlns:wps="http://schemas.microsoft.com/office/word/2010/wordprocessingShape" mc:Ignorable="w14 w15 w16se w16cid w16 w16cex w16sdtdh cr wp14">
-  <w16cex:commentExtensible w16cex:durableId="67A02065" w16cex:dateUtc="2024-08-14T17:00:00Z"/>
-</w16cex:commentsExtensible>
-</file>
-
-<file path=word/commentsIds.xml><?xml version="1.0" encoding="utf-8"?>
-<w16cid:commentsIds xmlns:wpc="http://schemas.microsoft.com/office/word/2010/wordprocessingCanvas" xmlns:cx="http://schemas.microsoft.com/office/drawing/2014/chartex" xmlns:cx1="http://schemas.microsoft.com/office/drawing/2015/9/8/chartex" xmlns:cx2="http://schemas.microsoft.com/office/drawing/2015/10/21/chartex" xmlns:cx3="http://schemas.microsoft.com/office/drawing/2016/5/9/chartex" xmlns:cx4="http://schemas.microsoft.com/office/drawing/2016/5/10/chartex" xmlns:cx5="http://schemas.microsoft.com/office/drawing/2016/5/11/chartex" xmlns:cx6="http://schemas.microsoft.com/office/drawing/2016/5/12/chartex" xmlns:cx7="http://schemas.microsoft.com/office/drawing/2016/5/13/chartex" xmlns:cx8="http://schemas.microsoft.com/office/drawing/2016/5/14/chartex" xmlns:mc="http://schemas.openxmlformats.org/markup-compatibility/2006" xmlns:aink="http://schemas.microsoft.com/office/drawing/2016/ink" xmlns:am3d="http://schemas.microsoft.com/office/drawing/2017/model3d" xmlns:o="urn:schemas-microsoft-com:office:office" xmlns:oel="http://schemas.microsoft.com/office/2019/extlst" xmlns:r="http://schemas.openxmlformats.org/officeDocument/2006/relationships" xmlns:m="http://schemas.openxmlformats.org/officeDocument/2006/math" xmlns:v="urn:schemas-microsoft-com:vml" xmlns:wp14="http://schemas.microsoft.com/office/word/2010/wordprocessingDrawing" xmlns:wp="http://schemas.openxmlformats.org/drawingml/2006/wordprocessingDrawing" xmlns:w10="urn:schemas-microsoft-com:office:word" xmlns:w="http://schemas.openxmlformats.org/wordprocessingml/2006/main" xmlns:w14="http://schemas.microsoft.com/office/word/2010/wordml" xmlns:w15="http://schemas.microsoft.com/office/word/2012/wordml" xmlns:w16cex="http://schemas.microsoft.com/office/word/2018/wordml/cex" xmlns:w16cid="http://schemas.microsoft.com/office/word/2016/wordml/cid" xmlns:w16="http://schemas.microsoft.com/office/word/2018/wordml" xmlns:w16sdtdh="http://schemas.microsoft.com/office/word/2020/wordml/sdtdatahash" xmlns:w16se="http://schemas.microsoft.com/office/word/2015/wordml/symex" xmlns:wpg="http://schemas.microsoft.com/office/word/2010/wordprocessingGroup" xmlns:wpi="http://schemas.microsoft.com/office/word/2010/wordprocessingInk" xmlns:wne="http://schemas.microsoft.com/office/word/2006/wordml" xmlns:wps="http://schemas.microsoft.com/office/word/2010/wordprocessingShape" mc:Ignorable="w14 w15 w16se w16cid w16 w16cex w16sdtdh wp14">
-  <w16cid:commentId w16cid:paraId="0D1973CB" w16cid:durableId="67A02065"/>
-</w16cid:commentsIds>
-</file>
-
-<file path=word/people.xml><?xml version="1.0" encoding="utf-8"?>
-<w15:people xmlns:wpc="http://schemas.microsoft.com/office/word/2010/wordprocessingCanvas" xmlns:cx="http://schemas.microsoft.com/office/drawing/2014/chartex" xmlns:cx1="http://schemas.microsoft.com/office/drawing/2015/9/8/chartex" xmlns:cx2="http://schemas.microsoft.com/office/drawing/2015/10/21/chartex" xmlns:cx3="http://schemas.microsoft.com/office/drawing/2016/5/9/chartex" xmlns:cx4="http://schemas.microsoft.com/office/drawing/2016/5/10/chartex" xmlns:cx5="http://schemas.microsoft.com/office/drawing/2016/5/11/chartex" xmlns:cx6="http://schemas.microsoft.com/office/drawing/2016/5/12/chartex" xmlns:cx7="http://schemas.microsoft.com/office/drawing/2016/5/13/chartex" xmlns:cx8="http://schemas.microsoft.com/office/drawing/2016/5/14/chartex" xmlns:mc="http://schemas.openxmlformats.org/markup-compatibility/2006" xmlns:aink="http://schemas.microsoft.com/office/drawing/2016/ink" xmlns:am3d="http://schemas.microsoft.com/office/drawing/2017/model3d" xmlns:o="urn:schemas-microsoft-com:office:office" xmlns:oel="http://schemas.microsoft.com/office/2019/extlst" xmlns:r="http://schemas.openxmlformats.org/officeDocument/2006/relationships" xmlns:m="http://schemas.openxmlformats.org/officeDocument/2006/math" xmlns:v="urn:schemas-microsoft-com:vml" xmlns:wp14="http://schemas.microsoft.com/office/word/2010/wordprocessingDrawing" xmlns:wp="http://schemas.openxmlformats.org/drawingml/2006/wordprocessingDrawing" xmlns:w10="urn:schemas-microsoft-com:office:word" xmlns:w="http://schemas.openxmlformats.org/wordprocessingml/2006/main" xmlns:w14="http://schemas.microsoft.com/office/word/2010/wordml" xmlns:w15="http://schemas.microsoft.com/office/word/2012/wordml" xmlns:w16cex="http://schemas.microsoft.com/office/word/2018/wordml/cex" xmlns:w16cid="http://schemas.microsoft.com/office/word/2016/wordml/cid" xmlns:w16="http://schemas.microsoft.com/office/word/2018/wordml" xmlns:w16sdtdh="http://schemas.microsoft.com/office/word/2020/wordml/sdtdatahash" xmlns:w16se="http://schemas.microsoft.com/office/word/2015/wordml/symex" xmlns:wpg="http://schemas.microsoft.com/office/word/2010/wordprocessingGroup" xmlns:wpi="http://schemas.microsoft.com/office/word/2010/wordprocessingInk" xmlns:wne="http://schemas.microsoft.com/office/word/2006/wordml" xmlns:wps="http://schemas.microsoft.com/office/word/2010/wordprocessingShape" mc:Ignorable="w14 w15 w16se w16cid w16 w16cex w16sdtdh wp14">
-  <w15:person w15:author="genoa">
-    <w15:presenceInfo w15:providerId="AD" w15:userId="S::genoa@uw.edu::62abc6b7-b7cf-490f-b8d7-103633577645"/>
-  </w15:person>
-</w15:people>
-</file>
-
 <file path=word/styles.xml><?xml version="1.0" encoding="utf-8"?>
-<w:styles xmlns:mc="http://schemas.openxmlformats.org/markup-compatibility/2006" xmlns:r="http://schemas.openxmlformats.org/officeDocument/2006/relationships" xmlns:w="http://schemas.openxmlformats.org/wordprocessingml/2006/main" xmlns:w14="http://schemas.microsoft.com/office/word/2010/wordml" xmlns:w15="http://schemas.microsoft.com/office/word/2012/wordml" xmlns:w16cex="http://schemas.microsoft.com/office/word/2018/wordml/cex" xmlns:w16cid="http://schemas.microsoft.com/office/word/2016/wordml/cid" xmlns:w16="http://schemas.microsoft.com/office/word/2018/wordml" xmlns:w16sdtdh="http://schemas.microsoft.com/office/word/2020/wordml/sdtdatahash" xmlns:w16se="http://schemas.microsoft.com/office/word/2015/wordml/symex" mc:Ignorable="w14 w15 w16se w16cid w16 w16cex w16sdtdh">
+<w:styles xmlns:mc="http://schemas.openxmlformats.org/markup-compatibility/2006" xmlns:r="http://schemas.openxmlformats.org/officeDocument/2006/relationships" xmlns:w="http://schemas.openxmlformats.org/wordprocessingml/2006/main" xmlns:w14="http://schemas.microsoft.com/office/word/2010/wordml" xmlns:w15="http://schemas.microsoft.com/office/word/2012/wordml" xmlns:w16cex="http://schemas.microsoft.com/office/word/2018/wordml/cex" xmlns:w16cid="http://schemas.microsoft.com/office/word/2016/wordml/cid" xmlns:w16="http://schemas.microsoft.com/office/word/2018/wordml" xmlns:w16du="http://schemas.microsoft.com/office/word/2023/wordml/word16du" xmlns:w16sdtdh="http://schemas.microsoft.com/office/word/2020/wordml/sdtdatahash" xmlns:w16se="http://schemas.microsoft.com/office/word/2015/wordml/symex" mc:Ignorable="w14 w15 w16se w16cid w16 w16cex w16sdtdh w16du">
   <w:docDefaults>
     <w:rPrDefault>
       <w:rPr>

</xml_diff>

<commit_message>
age comp really good but other stuff is screwy?
combination of covariates i use lead to divergences??
</commit_message>
<xml_diff>
--- a/writing/Methods_V1.docx
+++ b/writing/Methods_V1.docx
@@ -404,6 +404,22 @@
     </w:p>
     <w:p>
       <w:pPr>
+        <w:pStyle w:val="NormalWeb"/>
+        <w:spacing w:before="0" w:beforeAutospacing="0" w:after="0" w:afterAutospacing="0"/>
+        <w:rPr>
+          <w:rFonts w:ascii="Calibri Light" w:hAnsi="Calibri Light" w:cs="Calibri Light"/>
+          <w:highlight w:val="yellow"/>
+        </w:rPr>
+      </w:pPr>
+      <w:r>
+        <w:rPr>
+          <w:rFonts w:ascii="Calibri Light" w:hAnsi="Calibri Light" w:cs="Calibri Light"/>
+        </w:rPr>
+        <w:t xml:space="preserve"> </w:t>
+      </w:r>
+    </w:p>
+    <w:p>
+      <w:pPr>
         <w:pStyle w:val="Heading5"/>
         <w:rPr>
           <w:rFonts w:ascii="Calibri Light" w:hAnsi="Calibri Light" w:cs="Calibri Light"/>
@@ -413,15 +429,118 @@
         <w:rPr>
           <w:rFonts w:ascii="Calibri Light" w:hAnsi="Calibri Light" w:cs="Calibri Light"/>
         </w:rPr>
-        <w:t>Environmental Covariates</w:t>
-      </w:r>
-    </w:p>
-    <w:p>
-      <w:pPr>
-        <w:rPr>
-          <w:rFonts w:ascii="Calibri Light" w:hAnsi="Calibri Light" w:cs="Calibri Light"/>
-        </w:rPr>
-      </w:pPr>
+        <w:t>Population Process Model</w:t>
+      </w:r>
+    </w:p>
+    <w:p>
+      <w:pPr>
+        <w:ind w:firstLine="360"/>
+        <w:rPr>
+          <w:rFonts w:ascii="Calibri Light" w:hAnsi="Calibri Light" w:cs="Calibri Light"/>
+        </w:rPr>
+      </w:pPr>
+      <w:r>
+        <w:rPr>
+          <w:rFonts w:ascii="Calibri Light" w:hAnsi="Calibri Light" w:cs="Calibri Light"/>
+        </w:rPr>
+        <w:t xml:space="preserve"> The population model tracked cohorts of </w:t>
+      </w:r>
+      <w:r>
+        <w:rPr>
+          <w:rFonts w:ascii="Calibri Light" w:hAnsi="Calibri Light" w:cs="Calibri Light"/>
+        </w:rPr>
+        <w:t xml:space="preserve">summer and fall </w:t>
+      </w:r>
+      <w:r>
+        <w:rPr>
+          <w:rFonts w:ascii="Calibri Light" w:hAnsi="Calibri Light" w:cs="Calibri Light"/>
+        </w:rPr>
+        <w:t xml:space="preserve">Chum salmon </w:t>
+      </w:r>
+      <w:r>
+        <w:rPr>
+          <w:rFonts w:ascii="Calibri Light" w:hAnsi="Calibri Light" w:cs="Calibri Light"/>
+        </w:rPr>
+        <w:t>by</w:t>
+      </w:r>
+      <w:r>
+        <w:rPr>
+          <w:rFonts w:ascii="Calibri Light" w:hAnsi="Calibri Light" w:cs="Calibri Light"/>
+        </w:rPr>
+        <w:t xml:space="preserve"> brood year, </w:t>
+      </w:r>
+      <w:r>
+        <w:rPr>
+          <w:rFonts w:ascii="Calibri Light" w:hAnsi="Calibri Light" w:cs="Calibri Light"/>
+          <w:i/>
+          <w:iCs/>
+        </w:rPr>
+        <w:t>t</w:t>
+      </w:r>
+      <w:r>
+        <w:rPr>
+          <w:rFonts w:ascii="Calibri Light" w:hAnsi="Calibri Light" w:cs="Calibri Light"/>
+        </w:rPr>
+        <w:t xml:space="preserve">, life stages, </w:t>
+      </w:r>
+      <w:r>
+        <w:rPr>
+          <w:rFonts w:ascii="Calibri Light" w:hAnsi="Calibri Light" w:cs="Calibri Light"/>
+          <w:i/>
+          <w:iCs/>
+        </w:rPr>
+        <w:t>n</w:t>
+      </w:r>
+      <w:r>
+        <w:rPr>
+          <w:rFonts w:ascii="Calibri Light" w:hAnsi="Calibri Light" w:cs="Calibri Light"/>
+        </w:rPr>
+        <w:t xml:space="preserve">, </w:t>
+      </w:r>
+      <w:r>
+        <w:rPr>
+          <w:rFonts w:ascii="Calibri Light" w:hAnsi="Calibri Light" w:cs="Calibri Light"/>
+        </w:rPr>
+        <w:t>and</w:t>
+      </w:r>
+      <w:r>
+        <w:rPr>
+          <w:rFonts w:ascii="Calibri Light" w:hAnsi="Calibri Light" w:cs="Calibri Light"/>
+        </w:rPr>
+        <w:t xml:space="preserve"> stock</w:t>
+      </w:r>
+      <w:r>
+        <w:rPr>
+          <w:rFonts w:ascii="Calibri Light" w:hAnsi="Calibri Light" w:cs="Calibri Light"/>
+        </w:rPr>
+        <w:t>s,</w:t>
+      </w:r>
+      <w:r>
+        <w:rPr>
+          <w:rFonts w:ascii="Calibri Light" w:hAnsi="Calibri Light" w:cs="Calibri Light"/>
+        </w:rPr>
+        <w:t xml:space="preserve"> </w:t>
+      </w:r>
+      <w:r>
+        <w:rPr>
+          <w:rFonts w:ascii="Calibri Light" w:hAnsi="Calibri Light" w:cs="Calibri Light"/>
+          <w:i/>
+          <w:iCs/>
+        </w:rPr>
+        <w:t>s</w:t>
+      </w:r>
+      <w:r>
+        <w:rPr>
+          <w:rFonts w:ascii="Calibri Light" w:hAnsi="Calibri Light" w:cs="Calibri Light"/>
+        </w:rPr>
+        <w:t>.</w:t>
+      </w:r>
+      <w:r>
+        <w:rPr>
+          <w:rFonts w:ascii="Calibri Light" w:hAnsi="Calibri Light" w:cs="Calibri Light"/>
+        </w:rPr>
+        <w:t xml:space="preserve"> </w:t>
+      </w:r>
     </w:p>
     <w:p>
       <w:pPr>
@@ -430,173 +549,38 @@
         <w:ind w:firstLine="360"/>
         <w:rPr>
           <w:rFonts w:ascii="Calibri Light" w:hAnsi="Calibri Light" w:cs="Calibri Light"/>
-          <w:highlight w:val="yellow"/>
-        </w:rPr>
-      </w:pPr>
-      <w:r>
-        <w:rPr>
-          <w:rFonts w:ascii="Calibri Light" w:hAnsi="Calibri Light" w:cs="Calibri Light"/>
-        </w:rPr>
-        <w:t xml:space="preserve"> </w:t>
-      </w:r>
-    </w:p>
-    <w:p>
-      <w:pPr>
-        <w:pStyle w:val="Heading5"/>
-        <w:rPr>
-          <w:rFonts w:ascii="Calibri Light" w:hAnsi="Calibri Light" w:cs="Calibri Light"/>
-        </w:rPr>
-      </w:pPr>
-      <w:r>
-        <w:rPr>
-          <w:rFonts w:ascii="Calibri Light" w:hAnsi="Calibri Light" w:cs="Calibri Light"/>
-        </w:rPr>
-        <w:t>Population Process Model</w:t>
-      </w:r>
-    </w:p>
-    <w:p>
-      <w:pPr>
-        <w:ind w:firstLine="360"/>
-        <w:rPr>
-          <w:rFonts w:ascii="Calibri Light" w:hAnsi="Calibri Light" w:cs="Calibri Light"/>
-        </w:rPr>
-      </w:pPr>
-      <w:r>
-        <w:rPr>
-          <w:rFonts w:ascii="Calibri Light" w:hAnsi="Calibri Light" w:cs="Calibri Light"/>
-        </w:rPr>
-        <w:t xml:space="preserve"> The population model tracked cohorts of </w:t>
-      </w:r>
-      <w:r>
-        <w:rPr>
-          <w:rFonts w:ascii="Calibri Light" w:hAnsi="Calibri Light" w:cs="Calibri Light"/>
-        </w:rPr>
-        <w:t xml:space="preserve">summer and fall </w:t>
-      </w:r>
-      <w:r>
-        <w:rPr>
-          <w:rFonts w:ascii="Calibri Light" w:hAnsi="Calibri Light" w:cs="Calibri Light"/>
-        </w:rPr>
-        <w:t xml:space="preserve">Chum salmon </w:t>
-      </w:r>
-      <w:r>
-        <w:rPr>
-          <w:rFonts w:ascii="Calibri Light" w:hAnsi="Calibri Light" w:cs="Calibri Light"/>
-        </w:rPr>
-        <w:t>by</w:t>
-      </w:r>
-      <w:r>
-        <w:rPr>
-          <w:rFonts w:ascii="Calibri Light" w:hAnsi="Calibri Light" w:cs="Calibri Light"/>
-        </w:rPr>
-        <w:t xml:space="preserve"> brood year, </w:t>
-      </w:r>
-      <w:r>
-        <w:rPr>
-          <w:rFonts w:ascii="Calibri Light" w:hAnsi="Calibri Light" w:cs="Calibri Light"/>
-          <w:i/>
-          <w:iCs/>
-        </w:rPr>
-        <w:t>t</w:t>
-      </w:r>
-      <w:r>
-        <w:rPr>
-          <w:rFonts w:ascii="Calibri Light" w:hAnsi="Calibri Light" w:cs="Calibri Light"/>
-        </w:rPr>
-        <w:t xml:space="preserve">, life stages, </w:t>
-      </w:r>
-      <w:r>
-        <w:rPr>
-          <w:rFonts w:ascii="Calibri Light" w:hAnsi="Calibri Light" w:cs="Calibri Light"/>
-          <w:i/>
-          <w:iCs/>
-        </w:rPr>
-        <w:t>n</w:t>
-      </w:r>
-      <w:r>
-        <w:rPr>
-          <w:rFonts w:ascii="Calibri Light" w:hAnsi="Calibri Light" w:cs="Calibri Light"/>
-        </w:rPr>
-        <w:t xml:space="preserve">, </w:t>
-      </w:r>
-      <w:r>
-        <w:rPr>
-          <w:rFonts w:ascii="Calibri Light" w:hAnsi="Calibri Light" w:cs="Calibri Light"/>
-        </w:rPr>
-        <w:t>and</w:t>
-      </w:r>
-      <w:r>
-        <w:rPr>
-          <w:rFonts w:ascii="Calibri Light" w:hAnsi="Calibri Light" w:cs="Calibri Light"/>
-        </w:rPr>
-        <w:t xml:space="preserve"> stock</w:t>
-      </w:r>
-      <w:r>
-        <w:rPr>
-          <w:rFonts w:ascii="Calibri Light" w:hAnsi="Calibri Light" w:cs="Calibri Light"/>
-        </w:rPr>
-        <w:t>s,</w:t>
-      </w:r>
-      <w:r>
-        <w:rPr>
-          <w:rFonts w:ascii="Calibri Light" w:hAnsi="Calibri Light" w:cs="Calibri Light"/>
-        </w:rPr>
-        <w:t xml:space="preserve"> </w:t>
-      </w:r>
-      <w:r>
-        <w:rPr>
-          <w:rFonts w:ascii="Calibri Light" w:hAnsi="Calibri Light" w:cs="Calibri Light"/>
-          <w:i/>
-          <w:iCs/>
-        </w:rPr>
-        <w:t>s</w:t>
-      </w:r>
-      <w:r>
-        <w:rPr>
-          <w:rFonts w:ascii="Calibri Light" w:hAnsi="Calibri Light" w:cs="Calibri Light"/>
-        </w:rPr>
-        <w:t>.</w:t>
-      </w:r>
-      <w:r>
-        <w:rPr>
-          <w:rFonts w:ascii="Calibri Light" w:hAnsi="Calibri Light" w:cs="Calibri Light"/>
-        </w:rPr>
-        <w:t xml:space="preserve"> </w:t>
-      </w:r>
-    </w:p>
-    <w:p>
-      <w:pPr>
-        <w:pStyle w:val="NormalWeb"/>
-        <w:spacing w:before="0" w:beforeAutospacing="0" w:after="0" w:afterAutospacing="0"/>
-        <w:ind w:firstLine="360"/>
-        <w:rPr>
-          <w:rFonts w:ascii="Calibri Light" w:hAnsi="Calibri Light" w:cs="Calibri Light"/>
-        </w:rPr>
-      </w:pPr>
+        </w:rPr>
+      </w:pPr>
+      <w:r>
+        <w:rPr>
+          <w:rFonts w:ascii="Calibri Light" w:hAnsi="Calibri Light" w:cs="Calibri Light"/>
+        </w:rPr>
+        <w:t xml:space="preserve">The model includes five life stages for </w:t>
+      </w:r>
+      <w:r>
+        <w:rPr>
+          <w:rFonts w:ascii="Calibri Light" w:hAnsi="Calibri Light" w:cs="Calibri Light"/>
+        </w:rPr>
+        <w:t>Yukon river fall chum</w:t>
+      </w:r>
+      <w:r>
+        <w:rPr>
+          <w:rFonts w:ascii="Calibri Light" w:hAnsi="Calibri Light" w:cs="Calibri Light"/>
+        </w:rPr>
+        <w:t xml:space="preserve">: </w:t>
+      </w:r>
+      <w:r>
+        <w:rPr>
+          <w:rFonts w:ascii="Calibri Light" w:hAnsi="Calibri Light" w:cs="Calibri Light"/>
+        </w:rPr>
+        <w:t xml:space="preserve">1) “juvenile” which tracks individuals from eggs to when they are at the end of their first summer in the marine environment 2) “ocean”, which tracks individuals by age class and applies an age specific natural </w:t>
+      </w:r>
       <w:r>
         <w:rPr>
           <w:rFonts w:ascii="Calibri Light" w:hAnsi="Calibri Light" w:cs="Calibri Light"/>
         </w:rPr>
         <w:lastRenderedPageBreak/>
-        <w:t xml:space="preserve">The model includes five life stages for </w:t>
-      </w:r>
-      <w:r>
-        <w:rPr>
-          <w:rFonts w:ascii="Calibri Light" w:hAnsi="Calibri Light" w:cs="Calibri Light"/>
-        </w:rPr>
-        <w:t>Yukon river fall chum</w:t>
-      </w:r>
-      <w:r>
-        <w:rPr>
-          <w:rFonts w:ascii="Calibri Light" w:hAnsi="Calibri Light" w:cs="Calibri Light"/>
-        </w:rPr>
-        <w:t xml:space="preserve">: </w:t>
-      </w:r>
-      <w:r>
-        <w:rPr>
-          <w:rFonts w:ascii="Calibri Light" w:hAnsi="Calibri Light" w:cs="Calibri Light"/>
-        </w:rPr>
-        <w:t xml:space="preserve">1) “juvenile” which tracks individuals from eggs to when they are at the end of their first summer in the marine environment 2) “ocean”, which tracks individuals by age class and applies an age specific natural mortality, 3) “returns”, which tracks individuals that survived the marine environment and are returning to </w:t>
+        <w:t xml:space="preserve">mortality, 3) “returns”, which tracks individuals that survived the marine environment and are returning to </w:t>
       </w:r>
       <w:r>
         <w:rPr>
@@ -3025,6 +3009,7 @@
         <w:rPr>
           <w:rFonts w:ascii="Calibri Light" w:hAnsi="Calibri Light" w:cs="Calibri Light"/>
         </w:rPr>
+        <w:lastRenderedPageBreak/>
         <w:t>We assumed a cumulative natural mortality f</w:t>
       </w:r>
       <w:r>
@@ -3194,7 +3179,6 @@
       <w:pPr>
         <w:pStyle w:val="NormalWeb"/>
         <w:spacing w:before="0" w:beforeAutospacing="0" w:after="0" w:afterAutospacing="0"/>
-        <w:ind w:firstLine="360"/>
         <w:rPr>
           <w:rFonts w:ascii="Calibri Light" w:hAnsi="Calibri Light" w:cs="Calibri Light"/>
         </w:rPr>
@@ -3229,7 +3213,14 @@
           <w:rFonts w:ascii="Calibri Light" w:hAnsi="Calibri Light" w:cs="Calibri Light"/>
           <w:vertAlign w:val="subscript"/>
         </w:rPr>
-        <w:t>t,n</w:t>
+        <w:t>t</w:t>
+      </w:r>
+      <w:r>
+        <w:rPr>
+          <w:rFonts w:ascii="Calibri Light" w:hAnsi="Calibri Light" w:cs="Calibri Light"/>
+          <w:vertAlign w:val="subscript"/>
+        </w:rPr>
+        <w:t>+a</w:t>
       </w:r>
       <w:proofErr w:type="spellEnd"/>
       <w:r>
@@ -3237,7 +3228,14 @@
           <w:rFonts w:ascii="Calibri Light" w:hAnsi="Calibri Light" w:cs="Calibri Light"/>
           <w:vertAlign w:val="subscript"/>
         </w:rPr>
-        <w:t>=</w:t>
+        <w:t>=1</w:t>
+      </w:r>
+      <w:r>
+        <w:rPr>
+          <w:rFonts w:ascii="Calibri Light" w:hAnsi="Calibri Light" w:cs="Calibri Light"/>
+          <w:vertAlign w:val="subscript"/>
+        </w:rPr>
+        <w:t>,n=</w:t>
       </w:r>
       <w:proofErr w:type="spellStart"/>
       <w:r>
@@ -3247,6 +3245,13 @@
         </w:rPr>
         <w:t>recruit,s</w:t>
       </w:r>
+      <w:r>
+        <w:rPr>
+          <w:rFonts w:ascii="Calibri Light" w:hAnsi="Calibri Light" w:cs="Calibri Light"/>
+          <w:vertAlign w:val="subscript"/>
+        </w:rPr>
+        <w:t>,a</w:t>
+      </w:r>
       <w:proofErr w:type="spellEnd"/>
       <w:r>
         <w:rPr>
@@ -3266,6 +3271,96 @@
         </w:rPr>
         <w:t>subject to terminal harvest</w:t>
       </w:r>
+      <w:r>
+        <w:rPr>
+          <w:rFonts w:ascii="Calibri Light" w:hAnsi="Calibri Light" w:cs="Calibri Light"/>
+        </w:rPr>
+        <w:t xml:space="preserve"> determined by annual fishing mortality,</w:t>
+      </w:r>
+      <w:r>
+        <w:rPr>
+          <w:rFonts w:ascii="Cambria Math" w:hAnsi="Cambria Math" w:cs="Calibri Light"/>
+          <w:i/>
+          <w:vertAlign w:val="subscript"/>
+        </w:rPr>
+        <w:t xml:space="preserve"> </w:t>
+      </w:r>
+      <m:oMath>
+        <m:sSub>
+          <m:sSubPr>
+            <m:ctrlPr>
+              <w:rPr>
+                <w:rFonts w:ascii="Cambria Math" w:hAnsi="Cambria Math" w:cs="Calibri Light"/>
+                <w:i/>
+                <w:vertAlign w:val="subscript"/>
+              </w:rPr>
+            </m:ctrlPr>
+          </m:sSubPr>
+          <m:e>
+            <m:r>
+              <w:rPr>
+                <w:rFonts w:ascii="Cambria Math" w:hAnsi="Cambria Math" w:cs="Calibri Light"/>
+                <w:vertAlign w:val="subscript"/>
+              </w:rPr>
+              <m:t>F</m:t>
+            </m:r>
+          </m:e>
+          <m:sub>
+            <m:r>
+              <w:rPr>
+                <w:rFonts w:ascii="Cambria Math" w:hAnsi="Cambria Math" w:cs="Calibri Light"/>
+                <w:vertAlign w:val="subscript"/>
+              </w:rPr>
+              <m:t>t+a+1</m:t>
+            </m:r>
+          </m:sub>
+        </m:sSub>
+      </m:oMath>
+      <w:r>
+        <w:rPr>
+          <w:rFonts w:ascii="Cambria Math" w:hAnsi="Cambria Math" w:cs="Calibri Light"/>
+          <w:iCs/>
+          <w:vertAlign w:val="subscript"/>
+        </w:rPr>
+        <w:t>,</w:t>
+      </w:r>
+      <w:r>
+        <w:rPr>
+          <w:rFonts w:ascii="Calibri Light" w:hAnsi="Calibri Light" w:cs="Calibri Light"/>
+        </w:rPr>
+        <w:t xml:space="preserve"> and age-specific selectivity, </w:t>
+      </w:r>
+      <m:oMath>
+        <m:sSub>
+          <m:sSubPr>
+            <m:ctrlPr>
+              <w:rPr>
+                <w:rFonts w:ascii="Cambria Math" w:hAnsi="Cambria Math" w:cs="Calibri Light"/>
+                <w:i/>
+                <w:vertAlign w:val="subscript"/>
+              </w:rPr>
+            </m:ctrlPr>
+          </m:sSubPr>
+          <m:e>
+            <m:r>
+              <w:rPr>
+                <w:rFonts w:ascii="Cambria Math" w:hAnsi="Cambria Math" w:cs="Calibri Light"/>
+                <w:vertAlign w:val="subscript"/>
+              </w:rPr>
+              <m:t>S</m:t>
+            </m:r>
+          </m:e>
+          <m:sub>
+            <m:r>
+              <w:rPr>
+                <w:rFonts w:ascii="Cambria Math" w:hAnsi="Cambria Math" w:cs="Calibri Light"/>
+                <w:vertAlign w:val="subscript"/>
+              </w:rPr>
+              <m:t>a</m:t>
+            </m:r>
+          </m:sub>
+        </m:sSub>
+      </m:oMath>
       <w:r>
         <w:rPr>
           <w:rFonts w:ascii="Calibri Light" w:hAnsi="Calibri Light" w:cs="Calibri Light"/>
@@ -3427,6 +3522,13 @@
                 <w:vertAlign w:val="subscript"/>
               </w:rPr>
               <m:t>-</m:t>
+            </m:r>
+            <m:r>
+              <w:rPr>
+                <w:rFonts w:ascii="Cambria Math" w:hAnsi="Cambria Math" w:cs="Calibri Light"/>
+                <w:vertAlign w:val="subscript"/>
+              </w:rPr>
+              <m:t>(</m:t>
             </m:r>
             <m:sSub>
               <m:sSubPr>
@@ -3455,6 +3557,13 @@
                   </w:rPr>
                   <m:t>t+a</m:t>
                 </m:r>
+                <m:r>
+                  <w:rPr>
+                    <w:rFonts w:ascii="Cambria Math" w:hAnsi="Cambria Math" w:cs="Calibri Light"/>
+                    <w:vertAlign w:val="subscript"/>
+                  </w:rPr>
+                  <m:t>+1</m:t>
+                </m:r>
               </m:sub>
             </m:sSub>
             <m:r>
@@ -3462,7 +3571,43 @@
                 <w:rFonts w:ascii="Cambria Math" w:hAnsi="Cambria Math" w:cs="Calibri Light"/>
                 <w:vertAlign w:val="subscript"/>
               </w:rPr>
-              <m:t>+1</m:t>
+              <m:t>*</m:t>
+            </m:r>
+            <m:sSub>
+              <m:sSubPr>
+                <m:ctrlPr>
+                  <w:rPr>
+                    <w:rFonts w:ascii="Cambria Math" w:hAnsi="Cambria Math" w:cs="Calibri Light"/>
+                    <w:i/>
+                    <w:vertAlign w:val="subscript"/>
+                  </w:rPr>
+                </m:ctrlPr>
+              </m:sSubPr>
+              <m:e>
+                <m:r>
+                  <w:rPr>
+                    <w:rFonts w:ascii="Cambria Math" w:hAnsi="Cambria Math" w:cs="Calibri Light"/>
+                    <w:vertAlign w:val="subscript"/>
+                  </w:rPr>
+                  <m:t>S</m:t>
+                </m:r>
+              </m:e>
+              <m:sub>
+                <m:r>
+                  <w:rPr>
+                    <w:rFonts w:ascii="Cambria Math" w:hAnsi="Cambria Math" w:cs="Calibri Light"/>
+                    <w:vertAlign w:val="subscript"/>
+                  </w:rPr>
+                  <m:t>a</m:t>
+                </m:r>
+              </m:sub>
+            </m:sSub>
+            <m:r>
+              <w:rPr>
+                <w:rFonts w:ascii="Cambria Math" w:hAnsi="Cambria Math" w:cs="Calibri Light"/>
+                <w:vertAlign w:val="subscript"/>
+              </w:rPr>
+              <m:t>)</m:t>
             </m:r>
           </m:sup>
         </m:sSup>
@@ -3477,7 +3622,7 @@
     </w:p>
     <w:p>
       <w:pPr>
-        <w:ind w:left="2880" w:firstLine="720"/>
+        <w:jc w:val="center"/>
         <w:rPr>
           <w:rFonts w:ascii="Calibri Light" w:hAnsi="Calibri Light" w:cs="Calibri Light"/>
           <w:vertAlign w:val="subscript"/>
@@ -3488,7 +3633,6 @@
       <w:pPr>
         <w:pStyle w:val="NormalWeb"/>
         <w:spacing w:before="0" w:beforeAutospacing="0" w:after="0" w:afterAutospacing="0"/>
-        <w:ind w:firstLine="360"/>
         <w:rPr>
           <w:rFonts w:ascii="Calibri Light" w:hAnsi="Calibri Light" w:cs="Calibri Light"/>
         </w:rPr>
@@ -3574,7 +3718,7 @@
         <w:rPr>
           <w:rFonts w:ascii="Calibri Light" w:hAnsi="Calibri Light" w:cs="Calibri Light"/>
         </w:rPr>
-        <w:t xml:space="preserve">  and process deviations around the mean, </w:t>
+        <w:t xml:space="preserve"> and process deviations around the mean, </w:t>
       </w:r>
       <m:oMath>
         <m:r>
@@ -3589,13 +3733,7 @@
         <w:rPr>
           <w:rFonts w:ascii="Calibri Light" w:hAnsi="Calibri Light" w:cs="Calibri Light"/>
         </w:rPr>
-        <w:t xml:space="preserve">.  </w:t>
-      </w:r>
-      <w:r>
-        <w:rPr>
-          <w:rFonts w:ascii="Calibri Light" w:hAnsi="Calibri Light" w:cs="Calibri Light"/>
-        </w:rPr>
-        <w:t xml:space="preserve"> </w:t>
+        <w:t>.</w:t>
       </w:r>
     </w:p>
     <w:p>
@@ -4095,14 +4233,6 @@
     </w:p>
     <w:p>
       <w:pPr>
-        <w:ind w:left="2880" w:firstLine="720"/>
-        <w:rPr>
-          <w:rFonts w:ascii="Calibri Light" w:hAnsi="Calibri Light" w:cs="Calibri Light"/>
-        </w:rPr>
-      </w:pPr>
-    </w:p>
-    <w:p>
-      <w:pPr>
         <w:rPr>
           <w:rFonts w:ascii="Calibri Light" w:hAnsi="Calibri Light" w:cs="Calibri Light"/>
         </w:rPr>
@@ -4113,6 +4243,32 @@
         </w:rPr>
         <w:t xml:space="preserve"> </w:t>
       </w:r>
+    </w:p>
+    <w:p>
+      <w:pPr>
+        <w:pStyle w:val="Heading4"/>
+      </w:pPr>
+      <w:r>
+        <w:t>Ecosystem</w:t>
+      </w:r>
+      <w:r>
+        <w:t xml:space="preserve"> Covariates</w:t>
+      </w:r>
+    </w:p>
+    <w:p>
+      <w:r>
+        <w:t xml:space="preserve">The 8 environmental covariates included in the survival analysis (Table xx) were collected based on hypotheses presented in the literature regarding ecosystem processes that impact Chum salmon survival across different life stages. </w:t>
+      </w:r>
+    </w:p>
+    <w:p>
+      <w:pPr>
+        <w:pStyle w:val="Heading4"/>
+      </w:pPr>
+    </w:p>
+    <w:p>
+      <w:pPr>
+        <w:pStyle w:val="Heading4"/>
+      </w:pPr>
     </w:p>
     <w:p>
       <w:pPr>
@@ -5713,7 +5869,6 @@
         <w:rPr>
           <w:rFonts w:ascii="Calibri Light" w:hAnsi="Calibri Light" w:cs="Calibri Light"/>
         </w:rPr>
-        <w:lastRenderedPageBreak/>
         <w:t xml:space="preserve">Here, the relative number of spawning individuals </w:t>
       </w:r>
       <m:oMath>
@@ -6500,7 +6655,14 @@
         <w:rPr>
           <w:rFonts w:ascii="Calibri Light" w:hAnsi="Calibri Light" w:cs="Calibri Light"/>
         </w:rPr>
-        <w:t xml:space="preserve">, I will include offshore degree days and hatchery origin Pink and Chum abundance within </w:t>
+        <w:t xml:space="preserve">, I will include offshore degree days and hatchery origin Pink </w:t>
+      </w:r>
+      <w:r>
+        <w:rPr>
+          <w:rFonts w:ascii="Calibri Light" w:hAnsi="Calibri Light" w:cs="Calibri Light"/>
+        </w:rPr>
+        <w:lastRenderedPageBreak/>
+        <w:t xml:space="preserve">and Chum abundance within </w:t>
       </w:r>
       <m:oMath>
         <m:sSub>
@@ -6539,14 +6701,7 @@
         <w:rPr>
           <w:rFonts w:ascii="Calibri Light" w:hAnsi="Calibri Light" w:cs="Calibri Light"/>
         </w:rPr>
-        <w:t xml:space="preserve"> (Eq 4.3) (Table 4.1). Temperature can lead to stress and changes to metabolic rate as fish are staging to return to freshwater and spawn, this can </w:t>
-      </w:r>
-      <w:r>
-        <w:rPr>
-          <w:rFonts w:ascii="Calibri Light" w:hAnsi="Calibri Light" w:cs="Calibri Light"/>
-        </w:rPr>
-        <w:lastRenderedPageBreak/>
-        <w:t xml:space="preserve">negatively affect survival </w:t>
+        <w:t xml:space="preserve"> (Eq 4.3) (Table 4.1). Temperature can lead to stress and changes to metabolic rate as fish are staging to return to freshwater and spawn, this can negatively affect survival </w:t>
       </w:r>
       <w:r>
         <w:rPr>
@@ -7256,6 +7411,7 @@
         <w:rPr>
           <w:rFonts w:ascii="Calibri Light" w:hAnsi="Calibri Light" w:cs="Calibri Light"/>
         </w:rPr>
+        <w:lastRenderedPageBreak/>
         <w:t xml:space="preserve">Murphy J, Farley E, Ianelli J, </w:t>
       </w:r>
       <w:proofErr w:type="spellStart"/>
@@ -7285,7 +7441,6 @@
         <w:rPr>
           <w:rFonts w:ascii="Calibri Light" w:hAnsi="Calibri Light" w:cs="Calibri Light"/>
         </w:rPr>
-        <w:lastRenderedPageBreak/>
         <w:t>Ohlberger</w:t>
       </w:r>
       <w:proofErr w:type="spellEnd"/>

</xml_diff>